<commit_message>
TS 1.2 Ghanam 'r' corrections - 13/08/2022
</commit_message>
<xml_diff>
--- a/TS Jatai Ghanam Project/TS 1.2/TS 1.2 Jatai Malayalam Corrections.docx
+++ b/TS Jatai Ghanam Project/TS 1.2/TS 1.2 Jatai Malayalam Corrections.docx
@@ -1,6 +1,6 @@
 
 <file path=word/document.xml><?xml version="1.0" encoding="utf-8"?>
-<w:document xmlns:wpc="http://schemas.microsoft.com/office/word/2010/wordprocessingCanvas" xmlns:cx="http://schemas.microsoft.com/office/drawing/2014/chartex" xmlns:cx1="http://schemas.microsoft.com/office/drawing/2015/9/8/chartex" xmlns:mc="http://schemas.openxmlformats.org/markup-compatibility/2006" xmlns:o="urn:schemas-microsoft-com:office:office" xmlns:r="http://schemas.openxmlformats.org/officeDocument/2006/relationships" xmlns:m="http://schemas.openxmlformats.org/officeDocument/2006/math" xmlns:v="urn:schemas-microsoft-com:vml" xmlns:wp14="http://schemas.microsoft.com/office/word/2010/wordprocessingDrawing" xmlns:wp="http://schemas.openxmlformats.org/drawingml/2006/wordprocessingDrawing" xmlns:w10="urn:schemas-microsoft-com:office:word" xmlns:w="http://schemas.openxmlformats.org/wordprocessingml/2006/main" xmlns:w14="http://schemas.microsoft.com/office/word/2010/wordml" xmlns:w15="http://schemas.microsoft.com/office/word/2012/wordml" xmlns:w16se="http://schemas.microsoft.com/office/word/2015/wordml/symex" xmlns:wpg="http://schemas.microsoft.com/office/word/2010/wordprocessingGroup" xmlns:wpi="http://schemas.microsoft.com/office/word/2010/wordprocessingInk" xmlns:wne="http://schemas.microsoft.com/office/word/2006/wordml" xmlns:wps="http://schemas.microsoft.com/office/word/2010/wordprocessingShape" mc:Ignorable="w14 w15 w16se wp14">
+<w:document xmlns:wpc="http://schemas.microsoft.com/office/word/2010/wordprocessingCanvas" xmlns:cx="http://schemas.microsoft.com/office/drawing/2014/chartex" xmlns:cx1="http://schemas.microsoft.com/office/drawing/2015/9/8/chartex" xmlns:cx2="http://schemas.microsoft.com/office/drawing/2015/10/21/chartex" xmlns:cx3="http://schemas.microsoft.com/office/drawing/2016/5/9/chartex" xmlns:cx4="http://schemas.microsoft.com/office/drawing/2016/5/10/chartex" xmlns:cx5="http://schemas.microsoft.com/office/drawing/2016/5/11/chartex" xmlns:cx6="http://schemas.microsoft.com/office/drawing/2016/5/12/chartex" xmlns:cx7="http://schemas.microsoft.com/office/drawing/2016/5/13/chartex" xmlns:cx8="http://schemas.microsoft.com/office/drawing/2016/5/14/chartex" xmlns:mc="http://schemas.openxmlformats.org/markup-compatibility/2006" xmlns:aink="http://schemas.microsoft.com/office/drawing/2016/ink" xmlns:am3d="http://schemas.microsoft.com/office/drawing/2017/model3d" xmlns:o="urn:schemas-microsoft-com:office:office" xmlns:oel="http://schemas.microsoft.com/office/2019/extlst" xmlns:r="http://schemas.openxmlformats.org/officeDocument/2006/relationships" xmlns:m="http://schemas.openxmlformats.org/officeDocument/2006/math" xmlns:v="urn:schemas-microsoft-com:vml" xmlns:wp14="http://schemas.microsoft.com/office/word/2010/wordprocessingDrawing" xmlns:wp="http://schemas.openxmlformats.org/drawingml/2006/wordprocessingDrawing" xmlns:w10="urn:schemas-microsoft-com:office:word" xmlns:w="http://schemas.openxmlformats.org/wordprocessingml/2006/main" xmlns:w14="http://schemas.microsoft.com/office/word/2010/wordml" xmlns:w15="http://schemas.microsoft.com/office/word/2012/wordml" xmlns:w16cex="http://schemas.microsoft.com/office/word/2018/wordml/cex" xmlns:w16cid="http://schemas.microsoft.com/office/word/2016/wordml/cid" xmlns:w16="http://schemas.microsoft.com/office/word/2018/wordml" xmlns:w16sdtdh="http://schemas.microsoft.com/office/word/2020/wordml/sdtdatahash" xmlns:w16se="http://schemas.microsoft.com/office/word/2015/wordml/symex" xmlns:wpg="http://schemas.microsoft.com/office/word/2010/wordprocessingGroup" xmlns:wpi="http://schemas.microsoft.com/office/word/2010/wordprocessingInk" xmlns:wne="http://schemas.microsoft.com/office/word/2006/wordml" xmlns:wps="http://schemas.microsoft.com/office/word/2010/wordprocessingShape" mc:Ignorable="w14 w15 w16se w16cid w16 w16cex w16sdtdh wp14">
   <w:body>
     <w:p>
       <w:pPr>
@@ -24,7 +24,6 @@
         </w:rPr>
         <w:t xml:space="preserve">TS </w:t>
       </w:r>
-      <w:proofErr w:type="spellStart"/>
       <w:r>
         <w:rPr>
           <w:b/>
@@ -35,7 +34,2892 @@
         </w:rPr>
         <w:t>Jatai</w:t>
       </w:r>
-      <w:proofErr w:type="spellEnd"/>
+      <w:r>
+        <w:rPr>
+          <w:b/>
+          <w:bCs/>
+          <w:sz w:val="32"/>
+          <w:szCs w:val="32"/>
+          <w:u w:val="single"/>
+        </w:rPr>
+        <w:t xml:space="preserve"> </w:t>
+      </w:r>
+      <w:r>
+        <w:rPr>
+          <w:b/>
+          <w:bCs/>
+          <w:sz w:val="32"/>
+          <w:szCs w:val="32"/>
+          <w:u w:val="single"/>
+        </w:rPr>
+        <w:t>– TS 1</w:t>
+      </w:r>
+      <w:r>
+        <w:rPr>
+          <w:b/>
+          <w:bCs/>
+          <w:sz w:val="32"/>
+          <w:szCs w:val="32"/>
+          <w:u w:val="single"/>
+        </w:rPr>
+        <w:t>.2</w:t>
+      </w:r>
+      <w:r>
+        <w:rPr>
+          <w:b/>
+          <w:bCs/>
+          <w:sz w:val="32"/>
+          <w:szCs w:val="32"/>
+          <w:u w:val="single"/>
+        </w:rPr>
+        <w:t xml:space="preserve"> </w:t>
+      </w:r>
+      <w:r>
+        <w:rPr>
+          <w:b/>
+          <w:bCs/>
+          <w:sz w:val="32"/>
+          <w:szCs w:val="32"/>
+          <w:u w:val="single"/>
+        </w:rPr>
+        <w:t xml:space="preserve">Malayalam </w:t>
+      </w:r>
+      <w:r>
+        <w:rPr>
+          <w:b/>
+          <w:bCs/>
+          <w:sz w:val="32"/>
+          <w:szCs w:val="32"/>
+          <w:u w:val="single"/>
+        </w:rPr>
+        <w:t>Corrections –</w:t>
+      </w:r>
+      <w:r>
+        <w:rPr>
+          <w:b/>
+          <w:bCs/>
+          <w:sz w:val="32"/>
+          <w:szCs w:val="32"/>
+          <w:u w:val="single"/>
+        </w:rPr>
+        <w:t xml:space="preserve"> </w:t>
+      </w:r>
+      <w:r>
+        <w:rPr>
+          <w:b/>
+          <w:bCs/>
+          <w:sz w:val="32"/>
+          <w:szCs w:val="32"/>
+          <w:u w:val="single"/>
+        </w:rPr>
+        <w:t xml:space="preserve">Observed till </w:t>
+      </w:r>
+      <w:r>
+        <w:rPr>
+          <w:b/>
+          <w:bCs/>
+          <w:color w:val="FF0000"/>
+          <w:sz w:val="32"/>
+          <w:szCs w:val="32"/>
+          <w:highlight w:val="yellow"/>
+          <w:u w:val="single"/>
+        </w:rPr>
+        <w:t>31st March 2022</w:t>
+      </w:r>
+    </w:p>
+    <w:p>
+      <w:pPr>
+        <w:spacing w:before="0" w:line="240" w:lineRule="auto"/>
+        <w:jc w:val="center"/>
+        <w:rPr>
+          <w:b/>
+          <w:bCs/>
+          <w:sz w:val="28"/>
+          <w:szCs w:val="32"/>
+        </w:rPr>
+      </w:pPr>
+      <w:r>
+        <w:rPr>
+          <w:b/>
+          <w:bCs/>
+          <w:sz w:val="28"/>
+          <w:szCs w:val="32"/>
+        </w:rPr>
+        <w:t>(</w:t>
+      </w:r>
+      <w:proofErr w:type="gramStart"/>
+      <w:r>
+        <w:rPr>
+          <w:b/>
+          <w:bCs/>
+          <w:sz w:val="28"/>
+          <w:szCs w:val="32"/>
+        </w:rPr>
+        <w:t>ignore</w:t>
+      </w:r>
+      <w:proofErr w:type="gramEnd"/>
+      <w:r>
+        <w:rPr>
+          <w:b/>
+          <w:bCs/>
+          <w:sz w:val="28"/>
+          <w:szCs w:val="32"/>
+        </w:rPr>
+        <w:t xml:space="preserve"> those which are already incorporated in your book’s version and date)</w:t>
+      </w:r>
+    </w:p>
+    <w:p>
+      <w:pPr>
+        <w:spacing w:before="0" w:line="240" w:lineRule="auto"/>
+        <w:jc w:val="center"/>
+        <w:rPr>
+          <w:b/>
+          <w:bCs/>
+          <w:sz w:val="32"/>
+          <w:szCs w:val="32"/>
+          <w:u w:val="single"/>
+        </w:rPr>
+      </w:pPr>
+    </w:p>
+    <w:tbl>
+      <w:tblPr>
+        <w:tblW w:w="14377" w:type="dxa"/>
+        <w:tblInd w:w="-792" w:type="dxa"/>
+        <w:tblBorders>
+          <w:top w:val="single" w:sz="4" w:space="0" w:color="000000"/>
+          <w:left w:val="single" w:sz="4" w:space="0" w:color="000000"/>
+          <w:bottom w:val="single" w:sz="4" w:space="0" w:color="000000"/>
+          <w:right w:val="single" w:sz="4" w:space="0" w:color="000000"/>
+          <w:insideH w:val="single" w:sz="4" w:space="0" w:color="000000"/>
+          <w:insideV w:val="single" w:sz="4" w:space="0" w:color="000000"/>
+        </w:tblBorders>
+        <w:tblLook w:val="04A0" w:firstRow="1" w:lastRow="0" w:firstColumn="1" w:lastColumn="0" w:noHBand="0" w:noVBand="1"/>
+      </w:tblPr>
+      <w:tblGrid>
+        <w:gridCol w:w="2407"/>
+        <w:gridCol w:w="6006"/>
+        <w:gridCol w:w="5964"/>
+      </w:tblGrid>
+      <w:tr>
+        <w:tc>
+          <w:tcPr>
+            <w:tcW w:w="2407" w:type="dxa"/>
+          </w:tcPr>
+          <w:p>
+            <w:pPr>
+              <w:spacing w:before="0" w:line="240" w:lineRule="auto"/>
+              <w:jc w:val="center"/>
+              <w:rPr>
+                <w:b/>
+                <w:sz w:val="32"/>
+                <w:szCs w:val="32"/>
+              </w:rPr>
+            </w:pPr>
+            <w:r>
+              <w:rPr>
+                <w:b/>
+                <w:sz w:val="32"/>
+                <w:szCs w:val="32"/>
+              </w:rPr>
+              <w:t>Section, Paragraph</w:t>
+            </w:r>
+          </w:p>
+          <w:p>
+            <w:pPr>
+              <w:spacing w:before="0" w:line="240" w:lineRule="auto"/>
+              <w:jc w:val="center"/>
+              <w:rPr>
+                <w:b/>
+                <w:sz w:val="32"/>
+                <w:szCs w:val="32"/>
+              </w:rPr>
+            </w:pPr>
+            <w:r>
+              <w:rPr>
+                <w:b/>
+                <w:sz w:val="32"/>
+                <w:szCs w:val="32"/>
+              </w:rPr>
+              <w:t>Reference</w:t>
+            </w:r>
+          </w:p>
+        </w:tc>
+        <w:tc>
+          <w:tcPr>
+            <w:tcW w:w="6006" w:type="dxa"/>
+          </w:tcPr>
+          <w:p>
+            <w:pPr>
+              <w:spacing w:before="0" w:line="240" w:lineRule="auto"/>
+              <w:jc w:val="center"/>
+              <w:rPr>
+                <w:b/>
+                <w:sz w:val="32"/>
+                <w:szCs w:val="32"/>
+              </w:rPr>
+            </w:pPr>
+            <w:r>
+              <w:rPr>
+                <w:b/>
+                <w:sz w:val="32"/>
+                <w:szCs w:val="32"/>
+              </w:rPr>
+              <w:t>As Printed</w:t>
+            </w:r>
+          </w:p>
+        </w:tc>
+        <w:tc>
+          <w:tcPr>
+            <w:tcW w:w="5964" w:type="dxa"/>
+          </w:tcPr>
+          <w:p>
+            <w:pPr>
+              <w:spacing w:before="0" w:line="240" w:lineRule="auto"/>
+              <w:ind w:right="-18"/>
+              <w:jc w:val="center"/>
+              <w:rPr>
+                <w:b/>
+                <w:sz w:val="32"/>
+                <w:szCs w:val="32"/>
+              </w:rPr>
+            </w:pPr>
+            <w:r>
+              <w:rPr>
+                <w:b/>
+                <w:sz w:val="32"/>
+                <w:szCs w:val="32"/>
+              </w:rPr>
+              <w:t>To be read as or corrected as</w:t>
+            </w:r>
+          </w:p>
+        </w:tc>
+      </w:tr>
+    </w:tbl>
+    <w:p>
+      <w:pPr>
+        <w:spacing w:before="0" w:line="240" w:lineRule="auto"/>
+        <w:rPr>
+          <w:vanish/>
+          <w:sz w:val="32"/>
+          <w:szCs w:val="32"/>
+        </w:rPr>
+      </w:pPr>
+    </w:p>
+    <w:tbl>
+      <w:tblPr>
+        <w:tblW w:w="14377" w:type="dxa"/>
+        <w:tblInd w:w="-792" w:type="dxa"/>
+        <w:tblBorders>
+          <w:top w:val="single" w:sz="4" w:space="0" w:color="000000"/>
+          <w:left w:val="single" w:sz="4" w:space="0" w:color="000000"/>
+          <w:bottom w:val="single" w:sz="4" w:space="0" w:color="000000"/>
+          <w:right w:val="single" w:sz="4" w:space="0" w:color="000000"/>
+          <w:insideH w:val="single" w:sz="4" w:space="0" w:color="000000"/>
+          <w:insideV w:val="single" w:sz="4" w:space="0" w:color="000000"/>
+        </w:tblBorders>
+        <w:tblLook w:val="04A0" w:firstRow="1" w:lastRow="0" w:firstColumn="1" w:lastColumn="0" w:noHBand="0" w:noVBand="1"/>
+      </w:tblPr>
+      <w:tblGrid>
+        <w:gridCol w:w="2407"/>
+        <w:gridCol w:w="6006"/>
+        <w:gridCol w:w="5964"/>
+      </w:tblGrid>
+      <w:tr>
+        <w:tc>
+          <w:tcPr>
+            <w:tcW w:w="2407" w:type="dxa"/>
+          </w:tcPr>
+          <w:p>
+            <w:pPr>
+              <w:spacing w:before="0" w:line="240" w:lineRule="auto"/>
+              <w:rPr>
+                <w:b/>
+                <w:sz w:val="28"/>
+                <w:szCs w:val="28"/>
+              </w:rPr>
+            </w:pPr>
+            <w:r>
+              <w:rPr>
+                <w:b/>
+                <w:sz w:val="28"/>
+                <w:szCs w:val="28"/>
+              </w:rPr>
+              <w:t>1.2.11.2 - Jatai</w:t>
+            </w:r>
+          </w:p>
+        </w:tc>
+        <w:tc>
+          <w:tcPr>
+            <w:tcW w:w="6006" w:type="dxa"/>
+          </w:tcPr>
+          <w:p>
+            <w:pPr>
+              <w:spacing w:before="0" w:line="240" w:lineRule="auto"/>
+              <w:rPr>
+                <w:bCs/>
+                <w:sz w:val="32"/>
+                <w:szCs w:val="32"/>
+              </w:rPr>
+            </w:pPr>
+            <w:r>
+              <w:rPr>
+                <w:rFonts w:cs="Latha"/>
+                <w:b/>
+                <w:bCs/>
+                <w:szCs w:val="28"/>
+                <w:cs/>
+                <w:lang w:bidi="ta-IN"/>
+              </w:rPr>
+              <w:t>16</w:t>
+            </w:r>
+            <w:r>
+              <w:rPr>
+                <w:rFonts w:cs="Latha"/>
+                <w:b/>
+                <w:bCs/>
+                <w:szCs w:val="28"/>
+                <w:lang w:bidi="ta-IN"/>
+              </w:rPr>
+              <w:t>)</w:t>
+            </w:r>
+            <w:r>
+              <w:rPr>
+                <w:rFonts w:ascii="Latha" w:hAnsi="Latha" w:cs="Latha"/>
+                <w:szCs w:val="28"/>
+                <w:lang w:bidi="ta-IN"/>
+              </w:rPr>
+              <w:t xml:space="preserve"> </w:t>
+            </w:r>
+            <w:r>
+              <w:rPr>
+                <w:rFonts w:cs="Latha"/>
+                <w:b/>
+                <w:bCs/>
+                <w:szCs w:val="28"/>
+                <w:cs/>
+                <w:lang w:bidi="ta-IN"/>
+              </w:rPr>
+              <w:t>1</w:t>
+            </w:r>
+            <w:r>
+              <w:rPr>
+                <w:rFonts w:cs="Latha"/>
+                <w:b/>
+                <w:bCs/>
+                <w:szCs w:val="28"/>
+                <w:lang w:bidi="ta-IN"/>
+              </w:rPr>
+              <w:t>.2</w:t>
+            </w:r>
+            <w:r>
+              <w:rPr>
+                <w:rFonts w:cs="Latha"/>
+                <w:b/>
+                <w:bCs/>
+                <w:szCs w:val="28"/>
+                <w:lang w:bidi="ta-IN"/>
+              </w:rPr>
+              <w:t>.</w:t>
+            </w:r>
+            <w:r>
+              <w:rPr>
+                <w:rFonts w:cs="Latha"/>
+                <w:b/>
+                <w:bCs/>
+                <w:szCs w:val="28"/>
+                <w:cs/>
+                <w:lang w:bidi="ta-IN"/>
+              </w:rPr>
+              <w:t>11</w:t>
+            </w:r>
+            <w:r>
+              <w:rPr>
+                <w:rFonts w:cs="Latha"/>
+                <w:b/>
+                <w:bCs/>
+                <w:szCs w:val="28"/>
+                <w:lang w:bidi="ta-IN"/>
+              </w:rPr>
+              <w:t>.2</w:t>
+            </w:r>
+            <w:r>
+              <w:rPr>
+                <w:rFonts w:cs="Latha"/>
+                <w:b/>
+                <w:bCs/>
+                <w:szCs w:val="28"/>
+                <w:lang w:bidi="ta-IN"/>
+              </w:rPr>
+              <w:t>(</w:t>
+            </w:r>
+            <w:r>
+              <w:rPr>
+                <w:rFonts w:cs="Latha"/>
+                <w:b/>
+                <w:bCs/>
+                <w:szCs w:val="28"/>
+                <w:cs/>
+                <w:lang w:bidi="ta-IN"/>
+              </w:rPr>
+              <w:t>15</w:t>
+            </w:r>
+            <w:r>
+              <w:rPr>
+                <w:rFonts w:cs="Latha"/>
+                <w:b/>
+                <w:bCs/>
+                <w:szCs w:val="28"/>
+                <w:lang w:bidi="ta-IN"/>
+              </w:rPr>
+              <w:t>)</w:t>
+            </w:r>
+            <w:r>
+              <w:rPr>
+                <w:rFonts w:ascii="Latha" w:hAnsi="Latha" w:cs="Latha"/>
+                <w:szCs w:val="28"/>
+                <w:lang w:bidi="ta-IN"/>
+              </w:rPr>
+              <w:t>-</w:t>
+            </w:r>
+            <w:r>
+              <w:rPr>
+                <w:rFonts w:ascii="Latha" w:hAnsi="Latha" w:cs="Latha"/>
+                <w:szCs w:val="28"/>
+                <w:lang w:bidi="ta-IN"/>
+              </w:rPr>
+              <w:t xml:space="preserve"> </w:t>
+            </w:r>
+            <w:proofErr w:type="spellStart"/>
+            <w:r>
+              <w:rPr>
+                <w:rFonts w:ascii="BRH Devanagari Extra" w:hAnsi="BRH Devanagari Extra" w:cs="BRH Devanagari Extra"/>
+                <w:color w:val="000000"/>
+                <w:sz w:val="32"/>
+                <w:szCs w:val="40"/>
+              </w:rPr>
+              <w:t>xiÉ</w:t>
+            </w:r>
+            <w:proofErr w:type="spellEnd"/>
+            <w:r>
+              <w:rPr>
+                <w:rFonts w:ascii="BRH Malayalam Extra" w:hAnsi="BRH Malayalam Extra" w:cs="BRH Devanagari Extra"/>
+                <w:color w:val="000000"/>
+                <w:szCs w:val="40"/>
+              </w:rPr>
+              <w:t>–</w:t>
+            </w:r>
+            <w:proofErr w:type="spellStart"/>
+            <w:r>
+              <w:rPr>
+                <w:rFonts w:ascii="BRH Devanagari Extra" w:hAnsi="BRH Devanagari Extra" w:cs="BRH Devanagari Extra"/>
+                <w:color w:val="FF0000"/>
+                <w:sz w:val="32"/>
+                <w:szCs w:val="40"/>
+                <w:highlight w:val="yellow"/>
+              </w:rPr>
+              <w:t>lÉÔUç</w:t>
+            </w:r>
+            <w:proofErr w:type="spellEnd"/>
+            <w:r>
+              <w:rPr>
+                <w:rFonts w:ascii="BRH Devanagari Extra" w:hAnsi="BRH Devanagari Extra" w:cs="BRH Devanagari Extra"/>
+                <w:color w:val="FF0000"/>
+                <w:sz w:val="32"/>
+                <w:szCs w:val="40"/>
+                <w:highlight w:val="yellow"/>
+              </w:rPr>
+              <w:t xml:space="preserve"> </w:t>
+            </w:r>
+            <w:proofErr w:type="spellStart"/>
+            <w:r>
+              <w:rPr>
+                <w:rFonts w:ascii="BRH Devanagari Extra" w:hAnsi="BRH Devanagari Extra" w:cs="BRH Devanagari Extra"/>
+                <w:color w:val="FF0000"/>
+                <w:sz w:val="32"/>
+                <w:szCs w:val="40"/>
+                <w:highlight w:val="yellow"/>
+              </w:rPr>
+              <w:t>ÂÌSìþ</w:t>
+            </w:r>
+            <w:r>
+              <w:rPr>
+                <w:rFonts w:ascii="BRH Devanagari Extra" w:hAnsi="BRH Devanagari Extra" w:cs="BRH Devanagari Extra"/>
+                <w:sz w:val="32"/>
+                <w:szCs w:val="40"/>
+                <w:highlight w:val="yellow"/>
+              </w:rPr>
+              <w:t>r</w:t>
+            </w:r>
+            <w:r>
+              <w:rPr>
+                <w:rFonts w:ascii="BRH Devanagari Extra" w:hAnsi="BRH Devanagari Extra" w:cs="BRH Devanagari Extra"/>
+                <w:color w:val="000000"/>
+                <w:sz w:val="32"/>
+                <w:szCs w:val="40"/>
+              </w:rPr>
+              <w:t>ÉÉ</w:t>
+            </w:r>
+            <w:proofErr w:type="spellEnd"/>
+            <w:r>
+              <w:rPr>
+                <w:rFonts w:ascii="BRH Malayalam Extra" w:hAnsi="BRH Malayalam Extra" w:cs="BRH Devanagari Extra"/>
+                <w:color w:val="000000"/>
+                <w:szCs w:val="40"/>
+              </w:rPr>
+              <w:t>–</w:t>
+            </w:r>
+          </w:p>
+        </w:tc>
+        <w:tc>
+          <w:tcPr>
+            <w:tcW w:w="5964" w:type="dxa"/>
+          </w:tcPr>
+          <w:p>
+            <w:pPr>
+              <w:spacing w:before="0" w:line="240" w:lineRule="auto"/>
+              <w:ind w:right="-18"/>
+              <w:rPr>
+                <w:bCs/>
+                <w:sz w:val="32"/>
+                <w:szCs w:val="32"/>
+              </w:rPr>
+            </w:pPr>
+            <w:r>
+              <w:rPr>
+                <w:rFonts w:cs="Latha"/>
+                <w:b/>
+                <w:bCs/>
+                <w:szCs w:val="28"/>
+                <w:cs/>
+                <w:lang w:bidi="ta-IN"/>
+              </w:rPr>
+              <w:t>16</w:t>
+            </w:r>
+            <w:r>
+              <w:rPr>
+                <w:rFonts w:cs="Latha"/>
+                <w:b/>
+                <w:bCs/>
+                <w:szCs w:val="28"/>
+                <w:lang w:bidi="ta-IN"/>
+              </w:rPr>
+              <w:t>)</w:t>
+            </w:r>
+            <w:r>
+              <w:rPr>
+                <w:rFonts w:ascii="Latha" w:hAnsi="Latha" w:cs="Latha"/>
+                <w:szCs w:val="28"/>
+                <w:lang w:bidi="ta-IN"/>
+              </w:rPr>
+              <w:t xml:space="preserve"> </w:t>
+            </w:r>
+            <w:r>
+              <w:rPr>
+                <w:rFonts w:cs="Latha"/>
+                <w:b/>
+                <w:bCs/>
+                <w:szCs w:val="28"/>
+                <w:cs/>
+                <w:lang w:bidi="ta-IN"/>
+              </w:rPr>
+              <w:t>1</w:t>
+            </w:r>
+            <w:r>
+              <w:rPr>
+                <w:rFonts w:cs="Latha"/>
+                <w:b/>
+                <w:bCs/>
+                <w:szCs w:val="28"/>
+                <w:lang w:bidi="ta-IN"/>
+              </w:rPr>
+              <w:t>.2</w:t>
+            </w:r>
+            <w:r>
+              <w:rPr>
+                <w:rFonts w:cs="Latha"/>
+                <w:b/>
+                <w:bCs/>
+                <w:szCs w:val="28"/>
+                <w:lang w:bidi="ta-IN"/>
+              </w:rPr>
+              <w:t>.</w:t>
+            </w:r>
+            <w:r>
+              <w:rPr>
+                <w:rFonts w:cs="Latha"/>
+                <w:b/>
+                <w:bCs/>
+                <w:szCs w:val="28"/>
+                <w:cs/>
+                <w:lang w:bidi="ta-IN"/>
+              </w:rPr>
+              <w:t>11</w:t>
+            </w:r>
+            <w:r>
+              <w:rPr>
+                <w:rFonts w:cs="Latha"/>
+                <w:b/>
+                <w:bCs/>
+                <w:szCs w:val="28"/>
+                <w:lang w:bidi="ta-IN"/>
+              </w:rPr>
+              <w:t>.2</w:t>
+            </w:r>
+            <w:r>
+              <w:rPr>
+                <w:rFonts w:cs="Latha"/>
+                <w:b/>
+                <w:bCs/>
+                <w:szCs w:val="28"/>
+                <w:lang w:bidi="ta-IN"/>
+              </w:rPr>
+              <w:t>(</w:t>
+            </w:r>
+            <w:r>
+              <w:rPr>
+                <w:rFonts w:cs="Latha"/>
+                <w:b/>
+                <w:bCs/>
+                <w:szCs w:val="28"/>
+                <w:cs/>
+                <w:lang w:bidi="ta-IN"/>
+              </w:rPr>
+              <w:t>15</w:t>
+            </w:r>
+            <w:r>
+              <w:rPr>
+                <w:rFonts w:cs="Latha"/>
+                <w:b/>
+                <w:bCs/>
+                <w:szCs w:val="28"/>
+                <w:lang w:bidi="ta-IN"/>
+              </w:rPr>
+              <w:t>)</w:t>
+            </w:r>
+            <w:r>
+              <w:rPr>
+                <w:rFonts w:ascii="Latha" w:hAnsi="Latha" w:cs="Latha"/>
+                <w:szCs w:val="28"/>
+                <w:lang w:bidi="ta-IN"/>
+              </w:rPr>
+              <w:t>-</w:t>
+            </w:r>
+            <w:r>
+              <w:rPr>
+                <w:rFonts w:ascii="Latha" w:hAnsi="Latha" w:cs="Latha"/>
+                <w:szCs w:val="28"/>
+                <w:lang w:bidi="ta-IN"/>
+              </w:rPr>
+              <w:t xml:space="preserve"> </w:t>
+            </w:r>
+            <w:proofErr w:type="spellStart"/>
+            <w:r>
+              <w:rPr>
+                <w:rFonts w:ascii="BRH Devanagari Extra" w:hAnsi="BRH Devanagari Extra" w:cs="BRH Devanagari Extra"/>
+                <w:color w:val="000000"/>
+                <w:sz w:val="32"/>
+                <w:szCs w:val="40"/>
+              </w:rPr>
+              <w:t>xiÉ</w:t>
+            </w:r>
+            <w:proofErr w:type="spellEnd"/>
+            <w:r>
+              <w:rPr>
+                <w:rFonts w:ascii="BRH Malayalam Extra" w:hAnsi="BRH Malayalam Extra" w:cs="BRH Devanagari Extra"/>
+                <w:color w:val="000000"/>
+                <w:szCs w:val="40"/>
+              </w:rPr>
+              <w:t>–</w:t>
+            </w:r>
+            <w:proofErr w:type="spellStart"/>
+            <w:r>
+              <w:rPr>
+                <w:rFonts w:ascii="BRH Devanagari Extra" w:hAnsi="BRH Devanagari Extra" w:cs="BRH Devanagari Extra"/>
+                <w:sz w:val="32"/>
+                <w:szCs w:val="40"/>
+                <w:highlight w:val="green"/>
+              </w:rPr>
+              <w:t>lÉÔ</w:t>
+            </w:r>
+            <w:proofErr w:type="spellEnd"/>
+            <w:r>
+              <w:rPr>
+                <w:rFonts w:ascii="BRH Devanagari Extra" w:hAnsi="BRH Devanagari Extra" w:cs="BRH Devanagari Extra"/>
+                <w:sz w:val="32"/>
+                <w:szCs w:val="40"/>
+                <w:highlight w:val="green"/>
+              </w:rPr>
+              <w:t xml:space="preserve"> </w:t>
+            </w:r>
+            <w:proofErr w:type="spellStart"/>
+            <w:r>
+              <w:rPr>
+                <w:rFonts w:ascii="BRH Devanagari Extra" w:hAnsi="BRH Devanagari Extra" w:cs="BRH Devanagari Extra"/>
+                <w:sz w:val="32"/>
+                <w:szCs w:val="40"/>
+                <w:highlight w:val="green"/>
+              </w:rPr>
+              <w:t>ÂÌSìþrÉÉ</w:t>
+            </w:r>
+            <w:proofErr w:type="spellEnd"/>
+            <w:r>
+              <w:rPr>
+                <w:rFonts w:ascii="BRH Malayalam Extra" w:hAnsi="BRH Malayalam Extra" w:cs="BRH Devanagari Extra"/>
+                <w:szCs w:val="40"/>
+                <w:highlight w:val="green"/>
+              </w:rPr>
+              <w:t>–</w:t>
+            </w:r>
+          </w:p>
+        </w:tc>
+      </w:tr>
+      <w:tr>
+        <w:tc>
+          <w:tcPr>
+            <w:tcW w:w="2407" w:type="dxa"/>
+          </w:tcPr>
+          <w:p>
+            <w:pPr>
+              <w:spacing w:before="0" w:line="240" w:lineRule="auto"/>
+              <w:rPr>
+                <w:b/>
+                <w:sz w:val="28"/>
+                <w:szCs w:val="28"/>
+              </w:rPr>
+            </w:pPr>
+            <w:r>
+              <w:rPr>
+                <w:b/>
+                <w:sz w:val="28"/>
+                <w:szCs w:val="28"/>
+              </w:rPr>
+              <w:t>1.2.12.2 - Jatai</w:t>
+            </w:r>
+          </w:p>
+        </w:tc>
+        <w:tc>
+          <w:tcPr>
+            <w:tcW w:w="6006" w:type="dxa"/>
+          </w:tcPr>
+          <w:p>
+            <w:pPr>
+              <w:spacing w:before="0" w:line="240" w:lineRule="auto"/>
+              <w:rPr>
+                <w:rFonts w:cs="Latha"/>
+                <w:b/>
+                <w:bCs/>
+                <w:szCs w:val="28"/>
+                <w:lang w:bidi="ta-IN"/>
+              </w:rPr>
+            </w:pPr>
+            <w:r>
+              <w:rPr>
+                <w:rFonts w:cs="Latha"/>
+                <w:b/>
+                <w:bCs/>
+                <w:szCs w:val="28"/>
+                <w:cs/>
+                <w:lang w:bidi="ta-IN"/>
+              </w:rPr>
+              <w:t>39</w:t>
+            </w:r>
+            <w:r>
+              <w:rPr>
+                <w:rFonts w:cs="Latha"/>
+                <w:b/>
+                <w:bCs/>
+                <w:szCs w:val="28"/>
+                <w:lang w:bidi="ta-IN"/>
+              </w:rPr>
+              <w:t>)</w:t>
+            </w:r>
+            <w:r>
+              <w:rPr>
+                <w:rFonts w:ascii="Latha" w:hAnsi="Latha" w:cs="Latha"/>
+                <w:szCs w:val="28"/>
+                <w:lang w:bidi="ta-IN"/>
+              </w:rPr>
+              <w:t xml:space="preserve"> </w:t>
+            </w:r>
+            <w:r>
+              <w:rPr>
+                <w:rFonts w:cs="Latha"/>
+                <w:b/>
+                <w:bCs/>
+                <w:szCs w:val="28"/>
+                <w:cs/>
+                <w:lang w:bidi="ta-IN"/>
+              </w:rPr>
+              <w:t>1</w:t>
+            </w:r>
+            <w:r>
+              <w:rPr>
+                <w:rFonts w:cs="Latha"/>
+                <w:b/>
+                <w:bCs/>
+                <w:szCs w:val="28"/>
+                <w:lang w:bidi="ta-IN"/>
+              </w:rPr>
+              <w:t>.2</w:t>
+            </w:r>
+            <w:r>
+              <w:rPr>
+                <w:rFonts w:cs="Latha"/>
+                <w:b/>
+                <w:bCs/>
+                <w:szCs w:val="28"/>
+                <w:lang w:bidi="ta-IN"/>
+              </w:rPr>
+              <w:t>.</w:t>
+            </w:r>
+            <w:r>
+              <w:rPr>
+                <w:rFonts w:cs="Latha"/>
+                <w:b/>
+                <w:bCs/>
+                <w:szCs w:val="28"/>
+                <w:cs/>
+                <w:lang w:bidi="ta-IN"/>
+              </w:rPr>
+              <w:t>12</w:t>
+            </w:r>
+            <w:r>
+              <w:rPr>
+                <w:rFonts w:cs="Latha"/>
+                <w:b/>
+                <w:bCs/>
+                <w:szCs w:val="28"/>
+                <w:lang w:bidi="ta-IN"/>
+              </w:rPr>
+              <w:t>.2</w:t>
+            </w:r>
+            <w:r>
+              <w:rPr>
+                <w:rFonts w:cs="Latha"/>
+                <w:b/>
+                <w:bCs/>
+                <w:szCs w:val="28"/>
+                <w:lang w:bidi="ta-IN"/>
+              </w:rPr>
+              <w:t>(</w:t>
+            </w:r>
+            <w:r>
+              <w:rPr>
+                <w:rFonts w:cs="Latha"/>
+                <w:b/>
+                <w:bCs/>
+                <w:szCs w:val="28"/>
+                <w:cs/>
+                <w:lang w:bidi="ta-IN"/>
+              </w:rPr>
+              <w:t>33</w:t>
+            </w:r>
+            <w:r>
+              <w:rPr>
+                <w:rFonts w:cs="Latha"/>
+                <w:b/>
+                <w:bCs/>
+                <w:szCs w:val="28"/>
+                <w:cs/>
+                <w:lang w:bidi="ta-IN"/>
+              </w:rPr>
+              <w:t>)</w:t>
+            </w:r>
+            <w:r>
+              <w:rPr>
+                <w:rFonts w:ascii="Latha" w:hAnsi="Latha" w:cs="Latha"/>
+                <w:szCs w:val="28"/>
+                <w:lang w:bidi="ta-IN"/>
+              </w:rPr>
+              <w:t>-</w:t>
+            </w:r>
+            <w:r>
+              <w:rPr>
+                <w:rFonts w:ascii="Latha" w:hAnsi="Latha" w:cs="Latha"/>
+                <w:szCs w:val="28"/>
+                <w:lang w:bidi="ta-IN"/>
+              </w:rPr>
+              <w:t xml:space="preserve"> </w:t>
+            </w:r>
+            <w:proofErr w:type="spellStart"/>
+            <w:r>
+              <w:rPr>
+                <w:rFonts w:ascii="BRH Devanagari Extra" w:hAnsi="BRH Devanagari Extra" w:cs="BRH Devanagari Extra"/>
+                <w:color w:val="000000"/>
+                <w:sz w:val="32"/>
+                <w:szCs w:val="40"/>
+                <w:highlight w:val="yellow"/>
+              </w:rPr>
+              <w:t>iuÉÉ</w:t>
+            </w:r>
+            <w:proofErr w:type="spellEnd"/>
+            <w:r>
+              <w:rPr>
+                <w:rFonts w:ascii="BRH Malayalam Extra" w:hAnsi="BRH Malayalam Extra" w:cs="BRH Devanagari Extra"/>
+                <w:color w:val="000000"/>
+                <w:szCs w:val="40"/>
+                <w:highlight w:val="yellow"/>
+              </w:rPr>
+              <w:t>–</w:t>
+            </w:r>
+            <w:r>
+              <w:rPr>
+                <w:rFonts w:ascii="BRH Devanagari Extra" w:hAnsi="BRH Devanagari Extra" w:cs="BRH Devanagari Extra"/>
+                <w:color w:val="000000"/>
+                <w:sz w:val="32"/>
+                <w:szCs w:val="40"/>
+                <w:highlight w:val="yellow"/>
+              </w:rPr>
+              <w:t xml:space="preserve"> </w:t>
+            </w:r>
+            <w:r>
+              <w:rPr>
+                <w:rFonts w:ascii="BRH Devanagari Extra" w:hAnsi="BRH Devanagari Extra" w:cs="BRH Devanagari Extra"/>
+                <w:color w:val="FF0000"/>
+                <w:sz w:val="32"/>
+                <w:szCs w:val="40"/>
+                <w:highlight w:val="yellow"/>
+              </w:rPr>
+              <w:t>Â</w:t>
+            </w:r>
+            <w:r>
+              <w:rPr>
+                <w:rFonts w:ascii="BRH Malayalam Extra" w:hAnsi="BRH Malayalam Extra" w:cs="BRH Devanagari Extra"/>
+                <w:color w:val="FF0000"/>
+                <w:szCs w:val="40"/>
+                <w:highlight w:val="yellow"/>
+              </w:rPr>
+              <w:t>–</w:t>
+            </w:r>
+            <w:proofErr w:type="spellStart"/>
+            <w:r>
+              <w:rPr>
+                <w:rFonts w:ascii="BRH Devanagari Extra" w:hAnsi="BRH Devanagari Extra" w:cs="BRH Devanagari Extra"/>
+                <w:color w:val="FF0000"/>
+                <w:sz w:val="32"/>
+                <w:szCs w:val="40"/>
+                <w:highlight w:val="yellow"/>
+              </w:rPr>
+              <w:t>SìæUç</w:t>
+            </w:r>
+            <w:proofErr w:type="spellEnd"/>
+            <w:r>
+              <w:rPr>
+                <w:rFonts w:ascii="BRH Devanagari Extra" w:hAnsi="BRH Devanagari Extra" w:cs="BRH Devanagari Extra"/>
+                <w:color w:val="FF0000"/>
+                <w:sz w:val="32"/>
+                <w:szCs w:val="40"/>
+                <w:highlight w:val="yellow"/>
+              </w:rPr>
+              <w:t xml:space="preserve"> Â</w:t>
+            </w:r>
+            <w:r>
+              <w:rPr>
+                <w:rFonts w:ascii="BRH Malayalam Extra" w:hAnsi="BRH Malayalam Extra" w:cs="BRH Devanagari Extra"/>
+                <w:color w:val="FF0000"/>
+                <w:szCs w:val="40"/>
+                <w:highlight w:val="yellow"/>
+              </w:rPr>
+              <w:t>–</w:t>
+            </w:r>
+            <w:proofErr w:type="spellStart"/>
+            <w:r>
+              <w:rPr>
+                <w:rFonts w:ascii="BRH Devanagari Extra" w:hAnsi="BRH Devanagari Extra" w:cs="BRH Devanagari Extra"/>
+                <w:color w:val="FF0000"/>
+                <w:sz w:val="32"/>
+                <w:szCs w:val="40"/>
+                <w:highlight w:val="yellow"/>
+              </w:rPr>
+              <w:t>Sìæ</w:t>
+            </w:r>
+            <w:proofErr w:type="spellEnd"/>
+            <w:r>
+              <w:rPr>
+                <w:rFonts w:cs="Latha"/>
+                <w:b/>
+                <w:bCs/>
+                <w:szCs w:val="28"/>
+                <w:cs/>
+                <w:lang w:bidi="ta-IN"/>
+              </w:rPr>
+              <w:t xml:space="preserve"> </w:t>
+            </w:r>
+          </w:p>
+          <w:p>
+            <w:pPr>
+              <w:spacing w:before="0" w:line="240" w:lineRule="auto"/>
+              <w:rPr>
+                <w:bCs/>
+                <w:sz w:val="32"/>
+                <w:szCs w:val="32"/>
+              </w:rPr>
+            </w:pPr>
+            <w:r>
+              <w:rPr>
+                <w:rFonts w:cs="Latha"/>
+                <w:b/>
+                <w:bCs/>
+                <w:szCs w:val="28"/>
+                <w:cs/>
+                <w:lang w:bidi="ta-IN"/>
+              </w:rPr>
+              <w:t>40</w:t>
+            </w:r>
+            <w:r>
+              <w:rPr>
+                <w:rFonts w:cs="Latha"/>
+                <w:b/>
+                <w:bCs/>
+                <w:szCs w:val="28"/>
+                <w:lang w:bidi="ta-IN"/>
+              </w:rPr>
+              <w:t>)</w:t>
+            </w:r>
+            <w:r>
+              <w:rPr>
+                <w:rFonts w:ascii="Latha" w:hAnsi="Latha" w:cs="Latha"/>
+                <w:szCs w:val="28"/>
+                <w:lang w:bidi="ta-IN"/>
+              </w:rPr>
+              <w:t xml:space="preserve"> </w:t>
+            </w:r>
+            <w:r>
+              <w:rPr>
+                <w:rFonts w:cs="Latha"/>
+                <w:b/>
+                <w:bCs/>
+                <w:szCs w:val="28"/>
+                <w:cs/>
+                <w:lang w:bidi="ta-IN"/>
+              </w:rPr>
+              <w:t>1</w:t>
+            </w:r>
+            <w:r>
+              <w:rPr>
+                <w:rFonts w:cs="Latha"/>
+                <w:b/>
+                <w:bCs/>
+                <w:szCs w:val="28"/>
+                <w:lang w:bidi="ta-IN"/>
+              </w:rPr>
+              <w:t>.2</w:t>
+            </w:r>
+            <w:r>
+              <w:rPr>
+                <w:rFonts w:cs="Latha"/>
+                <w:b/>
+                <w:bCs/>
+                <w:szCs w:val="28"/>
+                <w:lang w:bidi="ta-IN"/>
+              </w:rPr>
+              <w:t>.</w:t>
+            </w:r>
+            <w:r>
+              <w:rPr>
+                <w:rFonts w:cs="Latha"/>
+                <w:b/>
+                <w:bCs/>
+                <w:szCs w:val="28"/>
+                <w:cs/>
+                <w:lang w:bidi="ta-IN"/>
+              </w:rPr>
+              <w:t>12</w:t>
+            </w:r>
+            <w:r>
+              <w:rPr>
+                <w:rFonts w:cs="Latha"/>
+                <w:b/>
+                <w:bCs/>
+                <w:szCs w:val="28"/>
+                <w:lang w:bidi="ta-IN"/>
+              </w:rPr>
+              <w:t>.2</w:t>
+            </w:r>
+            <w:r>
+              <w:rPr>
+                <w:rFonts w:cs="Latha"/>
+                <w:b/>
+                <w:bCs/>
+                <w:szCs w:val="28"/>
+                <w:lang w:bidi="ta-IN"/>
+              </w:rPr>
+              <w:t>(</w:t>
+            </w:r>
+            <w:r>
+              <w:rPr>
+                <w:rFonts w:cs="Latha"/>
+                <w:b/>
+                <w:bCs/>
+                <w:szCs w:val="28"/>
+                <w:cs/>
+                <w:lang w:bidi="ta-IN"/>
+              </w:rPr>
+              <w:t>34</w:t>
+            </w:r>
+            <w:r>
+              <w:rPr>
+                <w:rFonts w:cs="Latha"/>
+                <w:b/>
+                <w:bCs/>
+                <w:szCs w:val="28"/>
+                <w:cs/>
+                <w:lang w:bidi="ta-IN"/>
+              </w:rPr>
+              <w:t>)</w:t>
+            </w:r>
+            <w:r>
+              <w:rPr>
+                <w:rFonts w:ascii="Latha" w:hAnsi="Latha" w:cs="Latha"/>
+                <w:szCs w:val="28"/>
+                <w:lang w:bidi="ta-IN"/>
+              </w:rPr>
+              <w:t>-</w:t>
+            </w:r>
+            <w:r>
+              <w:rPr>
+                <w:rFonts w:ascii="Latha" w:hAnsi="Latha" w:cs="Latha"/>
+                <w:szCs w:val="28"/>
+                <w:lang w:bidi="ta-IN"/>
+              </w:rPr>
+              <w:t xml:space="preserve"> </w:t>
+            </w:r>
+            <w:r>
+              <w:rPr>
+                <w:rFonts w:ascii="BRH Devanagari Extra" w:hAnsi="BRH Devanagari Extra" w:cs="BRH Devanagari Extra"/>
+                <w:color w:val="FF0000"/>
+                <w:sz w:val="32"/>
+                <w:szCs w:val="40"/>
+                <w:highlight w:val="yellow"/>
+              </w:rPr>
+              <w:t>Â</w:t>
+            </w:r>
+            <w:r>
+              <w:rPr>
+                <w:rFonts w:ascii="BRH Malayalam Extra" w:hAnsi="BRH Malayalam Extra" w:cs="BRH Devanagari Extra"/>
+                <w:color w:val="FF0000"/>
+                <w:szCs w:val="40"/>
+                <w:highlight w:val="yellow"/>
+              </w:rPr>
+              <w:t>–</w:t>
+            </w:r>
+            <w:proofErr w:type="spellStart"/>
+            <w:r>
+              <w:rPr>
+                <w:rFonts w:ascii="BRH Devanagari Extra" w:hAnsi="BRH Devanagari Extra" w:cs="BRH Devanagari Extra"/>
+                <w:color w:val="FF0000"/>
+                <w:sz w:val="32"/>
+                <w:szCs w:val="40"/>
+                <w:highlight w:val="yellow"/>
+              </w:rPr>
+              <w:t>SìæUç</w:t>
+            </w:r>
+            <w:proofErr w:type="spellEnd"/>
+            <w:r>
+              <w:rPr>
+                <w:rFonts w:ascii="BRH Devanagari Extra" w:hAnsi="BRH Devanagari Extra" w:cs="BRH Devanagari Extra"/>
+                <w:color w:val="FF0000"/>
+                <w:sz w:val="32"/>
+                <w:szCs w:val="40"/>
+                <w:highlight w:val="yellow"/>
+              </w:rPr>
+              <w:t xml:space="preserve"> Â</w:t>
+            </w:r>
+            <w:r>
+              <w:rPr>
+                <w:rFonts w:ascii="BRH Malayalam Extra" w:hAnsi="BRH Malayalam Extra" w:cs="BRH Devanagari Extra"/>
+                <w:color w:val="FF0000"/>
+                <w:szCs w:val="40"/>
+                <w:highlight w:val="yellow"/>
+              </w:rPr>
+              <w:t>–</w:t>
+            </w:r>
+            <w:proofErr w:type="spellStart"/>
+            <w:r>
+              <w:rPr>
+                <w:rFonts w:ascii="BRH Devanagari Extra" w:hAnsi="BRH Devanagari Extra" w:cs="BRH Devanagari Extra"/>
+                <w:color w:val="FF0000"/>
+                <w:sz w:val="32"/>
+                <w:szCs w:val="40"/>
+                <w:highlight w:val="yellow"/>
+              </w:rPr>
+              <w:t>Sìæ</w:t>
+            </w:r>
+            <w:proofErr w:type="spellEnd"/>
+          </w:p>
+        </w:tc>
+        <w:tc>
+          <w:tcPr>
+            <w:tcW w:w="5964" w:type="dxa"/>
+          </w:tcPr>
+          <w:p>
+            <w:pPr>
+              <w:spacing w:before="0" w:line="240" w:lineRule="auto"/>
+              <w:ind w:right="-18"/>
+              <w:rPr>
+                <w:rFonts w:ascii="Latha" w:hAnsi="Latha" w:cs="Latha"/>
+                <w:szCs w:val="28"/>
+                <w:lang w:bidi="ta-IN"/>
+              </w:rPr>
+            </w:pPr>
+            <w:r>
+              <w:rPr>
+                <w:rFonts w:cs="Latha"/>
+                <w:b/>
+                <w:bCs/>
+                <w:szCs w:val="28"/>
+                <w:cs/>
+                <w:lang w:bidi="ta-IN"/>
+              </w:rPr>
+              <w:t>39</w:t>
+            </w:r>
+            <w:r>
+              <w:rPr>
+                <w:rFonts w:cs="Latha"/>
+                <w:b/>
+                <w:bCs/>
+                <w:szCs w:val="28"/>
+                <w:lang w:bidi="ta-IN"/>
+              </w:rPr>
+              <w:t>)</w:t>
+            </w:r>
+            <w:r>
+              <w:rPr>
+                <w:rFonts w:ascii="Latha" w:hAnsi="Latha" w:cs="Latha"/>
+                <w:szCs w:val="28"/>
+                <w:lang w:bidi="ta-IN"/>
+              </w:rPr>
+              <w:t xml:space="preserve"> </w:t>
+            </w:r>
+            <w:r>
+              <w:rPr>
+                <w:rFonts w:cs="Latha"/>
+                <w:b/>
+                <w:bCs/>
+                <w:szCs w:val="28"/>
+                <w:cs/>
+                <w:lang w:bidi="ta-IN"/>
+              </w:rPr>
+              <w:t>1</w:t>
+            </w:r>
+            <w:r>
+              <w:rPr>
+                <w:rFonts w:cs="Latha"/>
+                <w:b/>
+                <w:bCs/>
+                <w:szCs w:val="28"/>
+                <w:lang w:bidi="ta-IN"/>
+              </w:rPr>
+              <w:t>.2</w:t>
+            </w:r>
+            <w:r>
+              <w:rPr>
+                <w:rFonts w:cs="Latha"/>
+                <w:b/>
+                <w:bCs/>
+                <w:szCs w:val="28"/>
+                <w:lang w:bidi="ta-IN"/>
+              </w:rPr>
+              <w:t>.</w:t>
+            </w:r>
+            <w:r>
+              <w:rPr>
+                <w:rFonts w:cs="Latha"/>
+                <w:b/>
+                <w:bCs/>
+                <w:szCs w:val="28"/>
+                <w:cs/>
+                <w:lang w:bidi="ta-IN"/>
+              </w:rPr>
+              <w:t>12</w:t>
+            </w:r>
+            <w:r>
+              <w:rPr>
+                <w:rFonts w:cs="Latha"/>
+                <w:b/>
+                <w:bCs/>
+                <w:szCs w:val="28"/>
+                <w:lang w:bidi="ta-IN"/>
+              </w:rPr>
+              <w:t>.2</w:t>
+            </w:r>
+            <w:r>
+              <w:rPr>
+                <w:rFonts w:cs="Latha"/>
+                <w:b/>
+                <w:bCs/>
+                <w:szCs w:val="28"/>
+                <w:lang w:bidi="ta-IN"/>
+              </w:rPr>
+              <w:t>(</w:t>
+            </w:r>
+            <w:r>
+              <w:rPr>
+                <w:rFonts w:cs="Latha"/>
+                <w:b/>
+                <w:bCs/>
+                <w:szCs w:val="28"/>
+                <w:cs/>
+                <w:lang w:bidi="ta-IN"/>
+              </w:rPr>
+              <w:t>33</w:t>
+            </w:r>
+            <w:r>
+              <w:rPr>
+                <w:rFonts w:cs="Latha"/>
+                <w:b/>
+                <w:bCs/>
+                <w:szCs w:val="28"/>
+                <w:cs/>
+                <w:lang w:bidi="ta-IN"/>
+              </w:rPr>
+              <w:t>)</w:t>
+            </w:r>
+            <w:r>
+              <w:rPr>
+                <w:rFonts w:ascii="Latha" w:hAnsi="Latha" w:cs="Latha"/>
+                <w:szCs w:val="28"/>
+                <w:lang w:bidi="ta-IN"/>
+              </w:rPr>
+              <w:t>-</w:t>
+            </w:r>
+            <w:r>
+              <w:rPr>
+                <w:rFonts w:ascii="Latha" w:hAnsi="Latha" w:cs="Latha"/>
+                <w:szCs w:val="28"/>
+                <w:lang w:bidi="ta-IN"/>
+              </w:rPr>
+              <w:t xml:space="preserve"> </w:t>
+            </w:r>
+            <w:proofErr w:type="spellStart"/>
+            <w:r>
+              <w:rPr>
+                <w:rFonts w:ascii="BRH Devanagari Extra" w:hAnsi="BRH Devanagari Extra" w:cs="BRH Devanagari Extra"/>
+                <w:sz w:val="32"/>
+                <w:szCs w:val="40"/>
+                <w:highlight w:val="green"/>
+              </w:rPr>
+              <w:t>iuÉÉ</w:t>
+            </w:r>
+            <w:proofErr w:type="spellEnd"/>
+            <w:r>
+              <w:rPr>
+                <w:rFonts w:ascii="BRH Malayalam Extra" w:hAnsi="BRH Malayalam Extra" w:cs="BRH Devanagari Extra"/>
+                <w:szCs w:val="40"/>
+                <w:highlight w:val="green"/>
+              </w:rPr>
+              <w:t>–</w:t>
+            </w:r>
+            <w:r>
+              <w:rPr>
+                <w:rFonts w:ascii="BRH Devanagari Extra" w:hAnsi="BRH Devanagari Extra" w:cs="BRH Devanagari Extra"/>
+                <w:sz w:val="32"/>
+                <w:szCs w:val="40"/>
+                <w:highlight w:val="green"/>
+              </w:rPr>
+              <w:t xml:space="preserve"> Â</w:t>
+            </w:r>
+            <w:r>
+              <w:rPr>
+                <w:rFonts w:ascii="BRH Malayalam Extra" w:hAnsi="BRH Malayalam Extra" w:cs="BRH Devanagari Extra"/>
+                <w:szCs w:val="40"/>
+                <w:highlight w:val="green"/>
+              </w:rPr>
+              <w:t>–</w:t>
+            </w:r>
+            <w:proofErr w:type="spellStart"/>
+            <w:r>
+              <w:rPr>
+                <w:rFonts w:ascii="BRH Devanagari Extra" w:hAnsi="BRH Devanagari Extra" w:cs="BRH Devanagari Extra"/>
+                <w:sz w:val="32"/>
+                <w:szCs w:val="40"/>
+                <w:highlight w:val="green"/>
+              </w:rPr>
+              <w:t>Sìæ</w:t>
+            </w:r>
+            <w:proofErr w:type="spellEnd"/>
+            <w:r>
+              <w:rPr>
+                <w:rFonts w:ascii="BRH Devanagari Extra" w:hAnsi="BRH Devanagari Extra" w:cs="BRH Devanagari Extra"/>
+                <w:sz w:val="32"/>
+                <w:szCs w:val="40"/>
+                <w:highlight w:val="green"/>
+              </w:rPr>
+              <w:t xml:space="preserve"> Â</w:t>
+            </w:r>
+            <w:r>
+              <w:rPr>
+                <w:rFonts w:ascii="BRH Malayalam Extra" w:hAnsi="BRH Malayalam Extra" w:cs="BRH Devanagari Extra"/>
+                <w:szCs w:val="40"/>
+                <w:highlight w:val="green"/>
+              </w:rPr>
+              <w:t>–</w:t>
+            </w:r>
+            <w:proofErr w:type="spellStart"/>
+            <w:r>
+              <w:rPr>
+                <w:rFonts w:ascii="BRH Devanagari Extra" w:hAnsi="BRH Devanagari Extra" w:cs="BRH Devanagari Extra"/>
+                <w:sz w:val="32"/>
+                <w:szCs w:val="40"/>
+                <w:highlight w:val="green"/>
+              </w:rPr>
+              <w:t>Sì</w:t>
+            </w:r>
+            <w:proofErr w:type="spellEnd"/>
+          </w:p>
+          <w:p>
+            <w:pPr>
+              <w:spacing w:before="0" w:line="240" w:lineRule="auto"/>
+              <w:ind w:right="-18"/>
+              <w:rPr>
+                <w:bCs/>
+                <w:sz w:val="32"/>
+                <w:szCs w:val="32"/>
+              </w:rPr>
+            </w:pPr>
+            <w:r>
+              <w:rPr>
+                <w:rFonts w:cs="Latha"/>
+                <w:b/>
+                <w:bCs/>
+                <w:szCs w:val="28"/>
+                <w:cs/>
+                <w:lang w:bidi="ta-IN"/>
+              </w:rPr>
+              <w:t>40</w:t>
+            </w:r>
+            <w:r>
+              <w:rPr>
+                <w:rFonts w:cs="Latha"/>
+                <w:b/>
+                <w:bCs/>
+                <w:szCs w:val="28"/>
+                <w:lang w:bidi="ta-IN"/>
+              </w:rPr>
+              <w:t>)</w:t>
+            </w:r>
+            <w:r>
+              <w:rPr>
+                <w:rFonts w:ascii="Latha" w:hAnsi="Latha" w:cs="Latha"/>
+                <w:szCs w:val="28"/>
+                <w:lang w:bidi="ta-IN"/>
+              </w:rPr>
+              <w:t xml:space="preserve"> </w:t>
+            </w:r>
+            <w:r>
+              <w:rPr>
+                <w:rFonts w:cs="Latha"/>
+                <w:b/>
+                <w:bCs/>
+                <w:szCs w:val="28"/>
+                <w:cs/>
+                <w:lang w:bidi="ta-IN"/>
+              </w:rPr>
+              <w:t>1</w:t>
+            </w:r>
+            <w:r>
+              <w:rPr>
+                <w:rFonts w:cs="Latha"/>
+                <w:b/>
+                <w:bCs/>
+                <w:szCs w:val="28"/>
+                <w:lang w:bidi="ta-IN"/>
+              </w:rPr>
+              <w:t>.2</w:t>
+            </w:r>
+            <w:r>
+              <w:rPr>
+                <w:rFonts w:cs="Latha"/>
+                <w:b/>
+                <w:bCs/>
+                <w:szCs w:val="28"/>
+                <w:lang w:bidi="ta-IN"/>
+              </w:rPr>
+              <w:t>.</w:t>
+            </w:r>
+            <w:r>
+              <w:rPr>
+                <w:rFonts w:cs="Latha"/>
+                <w:b/>
+                <w:bCs/>
+                <w:szCs w:val="28"/>
+                <w:cs/>
+                <w:lang w:bidi="ta-IN"/>
+              </w:rPr>
+              <w:t>12</w:t>
+            </w:r>
+            <w:r>
+              <w:rPr>
+                <w:rFonts w:cs="Latha"/>
+                <w:b/>
+                <w:bCs/>
+                <w:szCs w:val="28"/>
+                <w:lang w:bidi="ta-IN"/>
+              </w:rPr>
+              <w:t>.2</w:t>
+            </w:r>
+            <w:r>
+              <w:rPr>
+                <w:rFonts w:cs="Latha"/>
+                <w:b/>
+                <w:bCs/>
+                <w:szCs w:val="28"/>
+                <w:lang w:bidi="ta-IN"/>
+              </w:rPr>
+              <w:t>(</w:t>
+            </w:r>
+            <w:r>
+              <w:rPr>
+                <w:rFonts w:cs="Latha"/>
+                <w:b/>
+                <w:bCs/>
+                <w:szCs w:val="28"/>
+                <w:cs/>
+                <w:lang w:bidi="ta-IN"/>
+              </w:rPr>
+              <w:t>34</w:t>
+            </w:r>
+            <w:r>
+              <w:rPr>
+                <w:rFonts w:cs="Latha"/>
+                <w:b/>
+                <w:bCs/>
+                <w:szCs w:val="28"/>
+                <w:cs/>
+                <w:lang w:bidi="ta-IN"/>
+              </w:rPr>
+              <w:t>)</w:t>
+            </w:r>
+            <w:r>
+              <w:rPr>
+                <w:rFonts w:ascii="Latha" w:hAnsi="Latha" w:cs="Latha"/>
+                <w:szCs w:val="28"/>
+                <w:lang w:bidi="ta-IN"/>
+              </w:rPr>
+              <w:t>-</w:t>
+            </w:r>
+            <w:r>
+              <w:rPr>
+                <w:rFonts w:ascii="Latha" w:hAnsi="Latha" w:cs="Latha"/>
+                <w:szCs w:val="28"/>
+                <w:lang w:bidi="ta-IN"/>
+              </w:rPr>
+              <w:t xml:space="preserve"> </w:t>
+            </w:r>
+            <w:r>
+              <w:rPr>
+                <w:rFonts w:ascii="BRH Devanagari Extra" w:hAnsi="BRH Devanagari Extra" w:cs="BRH Devanagari Extra"/>
+                <w:sz w:val="32"/>
+                <w:szCs w:val="40"/>
+                <w:highlight w:val="green"/>
+              </w:rPr>
+              <w:t>Â</w:t>
+            </w:r>
+            <w:r>
+              <w:rPr>
+                <w:rFonts w:ascii="BRH Malayalam Extra" w:hAnsi="BRH Malayalam Extra" w:cs="BRH Devanagari Extra"/>
+                <w:szCs w:val="40"/>
+                <w:highlight w:val="green"/>
+              </w:rPr>
+              <w:t>–</w:t>
+            </w:r>
+            <w:proofErr w:type="spellStart"/>
+            <w:r>
+              <w:rPr>
+                <w:rFonts w:ascii="BRH Devanagari Extra" w:hAnsi="BRH Devanagari Extra" w:cs="BRH Devanagari Extra"/>
+                <w:sz w:val="32"/>
+                <w:szCs w:val="40"/>
+                <w:highlight w:val="green"/>
+              </w:rPr>
+              <w:t>Sìæ</w:t>
+            </w:r>
+            <w:proofErr w:type="spellEnd"/>
+            <w:r>
+              <w:rPr>
+                <w:rFonts w:ascii="BRH Devanagari Extra" w:hAnsi="BRH Devanagari Extra" w:cs="BRH Devanagari Extra"/>
+                <w:sz w:val="32"/>
+                <w:szCs w:val="40"/>
+                <w:highlight w:val="green"/>
+              </w:rPr>
+              <w:t xml:space="preserve"> Â</w:t>
+            </w:r>
+            <w:r>
+              <w:rPr>
+                <w:rFonts w:ascii="BRH Malayalam Extra" w:hAnsi="BRH Malayalam Extra" w:cs="BRH Devanagari Extra"/>
+                <w:szCs w:val="40"/>
+                <w:highlight w:val="green"/>
+              </w:rPr>
+              <w:t>–</w:t>
+            </w:r>
+            <w:proofErr w:type="spellStart"/>
+            <w:r>
+              <w:rPr>
+                <w:rFonts w:ascii="BRH Devanagari Extra" w:hAnsi="BRH Devanagari Extra" w:cs="BRH Devanagari Extra"/>
+                <w:sz w:val="32"/>
+                <w:szCs w:val="40"/>
+                <w:highlight w:val="green"/>
+              </w:rPr>
+              <w:t>Sìæ</w:t>
+            </w:r>
+            <w:proofErr w:type="spellEnd"/>
+          </w:p>
+        </w:tc>
+      </w:tr>
+      <w:tr>
+        <w:tc>
+          <w:tcPr>
+            <w:tcW w:w="2407" w:type="dxa"/>
+          </w:tcPr>
+          <w:p>
+            <w:pPr>
+              <w:spacing w:before="0" w:line="240" w:lineRule="auto"/>
+              <w:rPr>
+                <w:b/>
+                <w:sz w:val="28"/>
+                <w:szCs w:val="28"/>
+              </w:rPr>
+            </w:pPr>
+            <w:r>
+              <w:rPr>
+                <w:b/>
+                <w:sz w:val="28"/>
+                <w:szCs w:val="28"/>
+              </w:rPr>
+              <w:t>1.2.13.3 - Jatai</w:t>
+            </w:r>
+          </w:p>
+        </w:tc>
+        <w:tc>
+          <w:tcPr>
+            <w:tcW w:w="6006" w:type="dxa"/>
+          </w:tcPr>
+          <w:p>
+            <w:pPr>
+              <w:spacing w:before="0" w:line="240" w:lineRule="auto"/>
+              <w:rPr>
+                <w:rFonts w:cs="Latha"/>
+                <w:b/>
+                <w:bCs/>
+                <w:szCs w:val="28"/>
+                <w:lang w:bidi="ta-IN"/>
+              </w:rPr>
+            </w:pPr>
+            <w:r>
+              <w:rPr>
+                <w:rFonts w:cs="Latha"/>
+                <w:b/>
+                <w:bCs/>
+                <w:szCs w:val="28"/>
+                <w:cs/>
+                <w:lang w:bidi="ta-IN"/>
+              </w:rPr>
+              <w:t>26</w:t>
+            </w:r>
+            <w:r>
+              <w:rPr>
+                <w:rFonts w:cs="Latha"/>
+                <w:b/>
+                <w:bCs/>
+                <w:szCs w:val="28"/>
+                <w:lang w:bidi="ta-IN"/>
+              </w:rPr>
+              <w:t>)</w:t>
+            </w:r>
+            <w:r>
+              <w:rPr>
+                <w:rFonts w:ascii="Latha" w:hAnsi="Latha" w:cs="Latha"/>
+                <w:szCs w:val="28"/>
+                <w:lang w:bidi="ta-IN"/>
+              </w:rPr>
+              <w:t xml:space="preserve"> </w:t>
+            </w:r>
+            <w:r>
+              <w:rPr>
+                <w:rFonts w:cs="Latha"/>
+                <w:b/>
+                <w:bCs/>
+                <w:szCs w:val="28"/>
+                <w:cs/>
+                <w:lang w:bidi="ta-IN"/>
+              </w:rPr>
+              <w:t>1</w:t>
+            </w:r>
+            <w:r>
+              <w:rPr>
+                <w:rFonts w:cs="Latha"/>
+                <w:b/>
+                <w:bCs/>
+                <w:szCs w:val="28"/>
+                <w:lang w:bidi="ta-IN"/>
+              </w:rPr>
+              <w:t>.2</w:t>
+            </w:r>
+            <w:r>
+              <w:rPr>
+                <w:rFonts w:cs="Latha"/>
+                <w:b/>
+                <w:bCs/>
+                <w:szCs w:val="28"/>
+                <w:lang w:bidi="ta-IN"/>
+              </w:rPr>
+              <w:t>.</w:t>
+            </w:r>
+            <w:r>
+              <w:rPr>
+                <w:rFonts w:cs="Latha"/>
+                <w:b/>
+                <w:bCs/>
+                <w:szCs w:val="28"/>
+                <w:cs/>
+                <w:lang w:bidi="ta-IN"/>
+              </w:rPr>
+              <w:t>13</w:t>
+            </w:r>
+            <w:r>
+              <w:rPr>
+                <w:rFonts w:cs="Latha"/>
+                <w:b/>
+                <w:bCs/>
+                <w:szCs w:val="28"/>
+                <w:lang w:bidi="ta-IN"/>
+              </w:rPr>
+              <w:t>.3</w:t>
+            </w:r>
+            <w:r>
+              <w:rPr>
+                <w:rFonts w:cs="Latha"/>
+                <w:b/>
+                <w:bCs/>
+                <w:szCs w:val="28"/>
+                <w:lang w:bidi="ta-IN"/>
+              </w:rPr>
+              <w:t>(</w:t>
+            </w:r>
+            <w:r>
+              <w:rPr>
+                <w:rFonts w:cs="Latha"/>
+                <w:b/>
+                <w:bCs/>
+                <w:szCs w:val="28"/>
+                <w:cs/>
+                <w:lang w:bidi="ta-IN"/>
+              </w:rPr>
+              <w:t>21</w:t>
+            </w:r>
+            <w:r>
+              <w:rPr>
+                <w:rFonts w:cs="Latha"/>
+                <w:b/>
+                <w:bCs/>
+                <w:szCs w:val="28"/>
+                <w:lang w:bidi="ta-IN"/>
+              </w:rPr>
+              <w:t>)</w:t>
+            </w:r>
+            <w:r>
+              <w:rPr>
+                <w:rFonts w:ascii="Latha" w:hAnsi="Latha" w:cs="Latha"/>
+                <w:szCs w:val="28"/>
+                <w:lang w:bidi="ta-IN"/>
+              </w:rPr>
+              <w:t>-</w:t>
+            </w:r>
+            <w:r>
+              <w:rPr>
+                <w:rFonts w:ascii="Latha" w:hAnsi="Latha" w:cs="Latha"/>
+                <w:szCs w:val="28"/>
+                <w:lang w:bidi="ta-IN"/>
+              </w:rPr>
+              <w:t xml:space="preserve"> </w:t>
+            </w:r>
+            <w:proofErr w:type="spellStart"/>
+            <w:r>
+              <w:rPr>
+                <w:rFonts w:ascii="BRH Devanagari Extra" w:hAnsi="BRH Devanagari Extra" w:cs="BRH Devanagari Extra"/>
+                <w:color w:val="000000"/>
+                <w:sz w:val="32"/>
+                <w:szCs w:val="40"/>
+              </w:rPr>
+              <w:t>ÌuÉwh</w:t>
+            </w:r>
+            <w:r>
+              <w:rPr>
+                <w:rFonts w:ascii="BRH Devanagari Extra" w:hAnsi="BRH Devanagari Extra" w:cs="BRH Devanagari Extra"/>
+                <w:color w:val="FF0000"/>
+                <w:sz w:val="32"/>
+                <w:szCs w:val="40"/>
+                <w:highlight w:val="yellow"/>
+              </w:rPr>
+              <w:t>ÉÉåÿUç</w:t>
+            </w:r>
+            <w:proofErr w:type="spellEnd"/>
+            <w:r>
+              <w:rPr>
+                <w:rFonts w:ascii="BRH Devanagari Extra" w:hAnsi="BRH Devanagari Extra" w:cs="BRH Devanagari Extra"/>
+                <w:color w:val="FF0000"/>
+                <w:sz w:val="32"/>
+                <w:szCs w:val="40"/>
+                <w:highlight w:val="yellow"/>
+              </w:rPr>
+              <w:t xml:space="preserve"> U</w:t>
+            </w:r>
+            <w:r>
+              <w:rPr>
+                <w:rFonts w:ascii="BRH Malayalam Extra" w:hAnsi="BRH Malayalam Extra" w:cs="BRH Devanagari Extra"/>
+                <w:color w:val="FF0000"/>
+                <w:szCs w:val="40"/>
+                <w:highlight w:val="yellow"/>
+              </w:rPr>
+              <w:t>–</w:t>
+            </w:r>
+            <w:proofErr w:type="spellStart"/>
+            <w:r>
+              <w:rPr>
+                <w:rFonts w:ascii="BRH Devanagari Extra" w:hAnsi="BRH Devanagari Extra" w:cs="BRH Devanagari Extra"/>
+                <w:color w:val="FF0000"/>
+                <w:sz w:val="32"/>
+                <w:szCs w:val="40"/>
+                <w:highlight w:val="yellow"/>
+              </w:rPr>
+              <w:t>UÉOû</w:t>
+            </w:r>
+            <w:proofErr w:type="spellEnd"/>
+            <w:r>
+              <w:rPr>
+                <w:rFonts w:ascii="BRH Devanagari Extra" w:hAnsi="BRH Devanagari Extra" w:cs="BRH Devanagari Extra"/>
+                <w:color w:val="FF0000"/>
+                <w:sz w:val="32"/>
+                <w:szCs w:val="40"/>
+                <w:highlight w:val="yellow"/>
+              </w:rPr>
+              <w:t>(</w:t>
+            </w:r>
+            <w:proofErr w:type="spellStart"/>
+            <w:r>
+              <w:rPr>
+                <w:rFonts w:ascii="BRH Devanagari Extra" w:hAnsi="BRH Devanagari Extra" w:cs="BRH Devanagari Extra"/>
+                <w:color w:val="000000"/>
+                <w:sz w:val="32"/>
+                <w:szCs w:val="40"/>
+              </w:rPr>
+              <w:t>aqÉçþ</w:t>
+            </w:r>
+            <w:proofErr w:type="spellEnd"/>
+            <w:r>
+              <w:rPr>
+                <w:rFonts w:ascii="BRH Devanagari Extra" w:hAnsi="BRH Devanagari Extra" w:cs="BRH Devanagari Extra"/>
+                <w:color w:val="000000"/>
+                <w:sz w:val="32"/>
+                <w:szCs w:val="40"/>
+              </w:rPr>
+              <w:t>)</w:t>
+            </w:r>
+          </w:p>
+          <w:p>
+            <w:pPr>
+              <w:spacing w:before="0" w:line="240" w:lineRule="auto"/>
+              <w:rPr>
+                <w:bCs/>
+                <w:sz w:val="32"/>
+                <w:szCs w:val="32"/>
+              </w:rPr>
+            </w:pPr>
+            <w:proofErr w:type="gramStart"/>
+            <w:r>
+              <w:rPr>
+                <w:b/>
+                <w:bCs/>
+                <w:szCs w:val="32"/>
+              </w:rPr>
+              <w:t xml:space="preserve">and  </w:t>
+            </w:r>
+            <w:proofErr w:type="spellStart"/>
+            <w:r>
+              <w:rPr>
+                <w:rFonts w:ascii="BRH Devanagari Extra" w:hAnsi="BRH Devanagari Extra" w:cs="BRH Devanagari Extra"/>
+                <w:color w:val="000000"/>
+                <w:sz w:val="32"/>
+                <w:szCs w:val="40"/>
+              </w:rPr>
+              <w:t>ÌuÉ</w:t>
+            </w:r>
+            <w:r>
+              <w:rPr>
+                <w:rFonts w:ascii="BRH Devanagari Extra" w:hAnsi="BRH Devanagari Extra" w:cs="BRH Devanagari Extra"/>
+                <w:color w:val="FF0000"/>
+                <w:sz w:val="32"/>
+                <w:szCs w:val="40"/>
+                <w:highlight w:val="yellow"/>
+              </w:rPr>
+              <w:t>whÉÉåþUç</w:t>
+            </w:r>
+            <w:proofErr w:type="spellEnd"/>
+            <w:proofErr w:type="gramEnd"/>
+            <w:r>
+              <w:rPr>
+                <w:rFonts w:ascii="BRH Devanagari Extra" w:hAnsi="BRH Devanagari Extra" w:cs="BRH Devanagari Extra"/>
+                <w:color w:val="FF0000"/>
+                <w:sz w:val="32"/>
+                <w:szCs w:val="40"/>
+                <w:highlight w:val="yellow"/>
+              </w:rPr>
+              <w:t xml:space="preserve"> </w:t>
+            </w:r>
+            <w:r>
+              <w:rPr>
+                <w:rFonts w:ascii="BRH Devanagari Extra" w:hAnsi="BRH Devanagari Extra" w:cs="BRH Devanagari Extra"/>
+                <w:color w:val="FF0000"/>
+                <w:sz w:val="32"/>
+                <w:szCs w:val="40"/>
+                <w:highlight w:val="yellow"/>
+              </w:rPr>
+              <w:t>U</w:t>
+            </w:r>
+            <w:r>
+              <w:rPr>
+                <w:rFonts w:ascii="BRH Malayalam Extra" w:hAnsi="BRH Malayalam Extra" w:cs="BRH Devanagari Extra"/>
+                <w:color w:val="FF0000"/>
+                <w:szCs w:val="40"/>
+                <w:highlight w:val="yellow"/>
+              </w:rPr>
+              <w:t>–</w:t>
+            </w:r>
+            <w:proofErr w:type="spellStart"/>
+            <w:r>
+              <w:rPr>
+                <w:rFonts w:ascii="BRH Devanagari Extra" w:hAnsi="BRH Devanagari Extra" w:cs="BRH Devanagari Extra"/>
+                <w:color w:val="FF0000"/>
+                <w:sz w:val="32"/>
+                <w:szCs w:val="40"/>
+                <w:highlight w:val="yellow"/>
+              </w:rPr>
+              <w:t>UÉOûÿ</w:t>
+            </w:r>
+            <w:r>
+              <w:rPr>
+                <w:rFonts w:ascii="BRH Devanagari Extra" w:hAnsi="BRH Devanagari Extra" w:cs="BRH Devanagari Extra"/>
+                <w:color w:val="000000"/>
+                <w:sz w:val="32"/>
+                <w:szCs w:val="40"/>
+              </w:rPr>
+              <w:t>qÉ</w:t>
+            </w:r>
+            <w:proofErr w:type="spellEnd"/>
+            <w:r>
+              <w:rPr>
+                <w:rFonts w:ascii="BRH Devanagari Extra" w:hAnsi="BRH Devanagari Extra" w:cs="BRH Devanagari Extra"/>
+                <w:color w:val="000000"/>
+                <w:sz w:val="32"/>
+                <w:szCs w:val="40"/>
+              </w:rPr>
+              <w:t>)</w:t>
+            </w:r>
+            <w:r>
+              <w:rPr>
+                <w:rFonts w:ascii="BRH Devanagari Extra" w:hAnsi="BRH Devanagari Extra" w:cs="BRH Devanagari Extra"/>
+                <w:color w:val="000000"/>
+                <w:sz w:val="32"/>
+                <w:szCs w:val="40"/>
+              </w:rPr>
+              <w:t xml:space="preserve"> </w:t>
+            </w:r>
+            <w:r>
+              <w:rPr>
+                <w:rFonts w:ascii="Latha" w:hAnsi="Latha" w:cs="Latha"/>
+                <w:szCs w:val="28"/>
+                <w:lang w:bidi="ta-IN"/>
+              </w:rPr>
+              <w:t>|</w:t>
+            </w:r>
+          </w:p>
+        </w:tc>
+        <w:tc>
+          <w:tcPr>
+            <w:tcW w:w="5964" w:type="dxa"/>
+          </w:tcPr>
+          <w:p>
+            <w:pPr>
+              <w:spacing w:before="0" w:line="240" w:lineRule="auto"/>
+              <w:rPr>
+                <w:rFonts w:cs="Latha"/>
+                <w:b/>
+                <w:bCs/>
+                <w:szCs w:val="28"/>
+                <w:lang w:bidi="ta-IN"/>
+              </w:rPr>
+            </w:pPr>
+            <w:r>
+              <w:rPr>
+                <w:rFonts w:cs="Latha"/>
+                <w:b/>
+                <w:bCs/>
+                <w:szCs w:val="28"/>
+                <w:cs/>
+                <w:lang w:bidi="ta-IN"/>
+              </w:rPr>
+              <w:t>26</w:t>
+            </w:r>
+            <w:r>
+              <w:rPr>
+                <w:rFonts w:cs="Latha"/>
+                <w:b/>
+                <w:bCs/>
+                <w:szCs w:val="28"/>
+                <w:lang w:bidi="ta-IN"/>
+              </w:rPr>
+              <w:t>)</w:t>
+            </w:r>
+            <w:r>
+              <w:rPr>
+                <w:rFonts w:ascii="Latha" w:hAnsi="Latha" w:cs="Latha"/>
+                <w:szCs w:val="28"/>
+                <w:lang w:bidi="ta-IN"/>
+              </w:rPr>
+              <w:t xml:space="preserve"> </w:t>
+            </w:r>
+            <w:r>
+              <w:rPr>
+                <w:rFonts w:cs="Latha"/>
+                <w:b/>
+                <w:bCs/>
+                <w:szCs w:val="28"/>
+                <w:cs/>
+                <w:lang w:bidi="ta-IN"/>
+              </w:rPr>
+              <w:t>1</w:t>
+            </w:r>
+            <w:r>
+              <w:rPr>
+                <w:rFonts w:cs="Latha"/>
+                <w:b/>
+                <w:bCs/>
+                <w:szCs w:val="28"/>
+                <w:lang w:bidi="ta-IN"/>
+              </w:rPr>
+              <w:t>.2</w:t>
+            </w:r>
+            <w:r>
+              <w:rPr>
+                <w:rFonts w:cs="Latha"/>
+                <w:b/>
+                <w:bCs/>
+                <w:szCs w:val="28"/>
+                <w:lang w:bidi="ta-IN"/>
+              </w:rPr>
+              <w:t>.</w:t>
+            </w:r>
+            <w:r>
+              <w:rPr>
+                <w:rFonts w:cs="Latha"/>
+                <w:b/>
+                <w:bCs/>
+                <w:szCs w:val="28"/>
+                <w:cs/>
+                <w:lang w:bidi="ta-IN"/>
+              </w:rPr>
+              <w:t>13</w:t>
+            </w:r>
+            <w:r>
+              <w:rPr>
+                <w:rFonts w:cs="Latha"/>
+                <w:b/>
+                <w:bCs/>
+                <w:szCs w:val="28"/>
+                <w:lang w:bidi="ta-IN"/>
+              </w:rPr>
+              <w:t>.3</w:t>
+            </w:r>
+            <w:r>
+              <w:rPr>
+                <w:rFonts w:cs="Latha"/>
+                <w:b/>
+                <w:bCs/>
+                <w:szCs w:val="28"/>
+                <w:lang w:bidi="ta-IN"/>
+              </w:rPr>
+              <w:t>(</w:t>
+            </w:r>
+            <w:r>
+              <w:rPr>
+                <w:rFonts w:cs="Latha"/>
+                <w:b/>
+                <w:bCs/>
+                <w:szCs w:val="28"/>
+                <w:cs/>
+                <w:lang w:bidi="ta-IN"/>
+              </w:rPr>
+              <w:t>21</w:t>
+            </w:r>
+            <w:r>
+              <w:rPr>
+                <w:rFonts w:cs="Latha"/>
+                <w:b/>
+                <w:bCs/>
+                <w:szCs w:val="28"/>
+                <w:lang w:bidi="ta-IN"/>
+              </w:rPr>
+              <w:t>)</w:t>
+            </w:r>
+            <w:r>
+              <w:rPr>
+                <w:rFonts w:ascii="Latha" w:hAnsi="Latha" w:cs="Latha"/>
+                <w:szCs w:val="28"/>
+                <w:lang w:bidi="ta-IN"/>
+              </w:rPr>
+              <w:t>-</w:t>
+            </w:r>
+            <w:r>
+              <w:rPr>
+                <w:rFonts w:ascii="Latha" w:hAnsi="Latha" w:cs="Latha"/>
+                <w:szCs w:val="28"/>
+                <w:lang w:bidi="ta-IN"/>
+              </w:rPr>
+              <w:t xml:space="preserve"> </w:t>
+            </w:r>
+            <w:proofErr w:type="spellStart"/>
+            <w:r>
+              <w:rPr>
+                <w:rFonts w:ascii="BRH Devanagari Extra" w:hAnsi="BRH Devanagari Extra" w:cs="BRH Devanagari Extra"/>
+                <w:color w:val="000000"/>
+                <w:sz w:val="32"/>
+                <w:szCs w:val="40"/>
+              </w:rPr>
+              <w:t>ÌuÉwh</w:t>
+            </w:r>
+            <w:r>
+              <w:rPr>
+                <w:rFonts w:ascii="BRH Devanagari Extra" w:hAnsi="BRH Devanagari Extra" w:cs="BRH Devanagari Extra"/>
+                <w:sz w:val="32"/>
+                <w:szCs w:val="40"/>
+                <w:highlight w:val="green"/>
+              </w:rPr>
+              <w:t>ÉÉå</w:t>
+            </w:r>
+            <w:r>
+              <w:rPr>
+                <w:rFonts w:ascii="BRH Devanagari Extra" w:hAnsi="BRH Devanagari Extra" w:cs="BRH Devanagari Extra"/>
+                <w:sz w:val="32"/>
+                <w:szCs w:val="40"/>
+              </w:rPr>
+              <w:t>þ</w:t>
+            </w:r>
+            <w:proofErr w:type="spellEnd"/>
+            <w:r>
+              <w:rPr>
+                <w:rFonts w:ascii="BRH Devanagari Extra" w:hAnsi="BRH Devanagari Extra" w:cs="BRH Devanagari Extra"/>
+                <w:sz w:val="32"/>
+                <w:szCs w:val="40"/>
+                <w:highlight w:val="green"/>
+              </w:rPr>
+              <w:t xml:space="preserve"> U</w:t>
+            </w:r>
+            <w:r>
+              <w:rPr>
+                <w:rFonts w:ascii="BRH Malayalam Extra" w:hAnsi="BRH Malayalam Extra" w:cs="BRH Devanagari Extra"/>
+                <w:szCs w:val="40"/>
+                <w:highlight w:val="green"/>
+              </w:rPr>
+              <w:t>–</w:t>
+            </w:r>
+            <w:proofErr w:type="spellStart"/>
+            <w:r>
+              <w:rPr>
+                <w:rFonts w:ascii="BRH Devanagari Extra" w:hAnsi="BRH Devanagari Extra" w:cs="BRH Devanagari Extra"/>
+                <w:sz w:val="32"/>
+                <w:szCs w:val="40"/>
+                <w:highlight w:val="green"/>
+              </w:rPr>
+              <w:t>UÉOû</w:t>
+            </w:r>
+            <w:proofErr w:type="spellEnd"/>
+            <w:r>
+              <w:rPr>
+                <w:rFonts w:ascii="BRH Devanagari Extra" w:hAnsi="BRH Devanagari Extra" w:cs="BRH Devanagari Extra"/>
+                <w:sz w:val="32"/>
+                <w:szCs w:val="40"/>
+                <w:highlight w:val="green"/>
+              </w:rPr>
+              <w:t>(</w:t>
+            </w:r>
+            <w:proofErr w:type="spellStart"/>
+            <w:r>
+              <w:rPr>
+                <w:rFonts w:ascii="BRH Devanagari Extra" w:hAnsi="BRH Devanagari Extra" w:cs="BRH Devanagari Extra"/>
+                <w:color w:val="000000"/>
+                <w:sz w:val="32"/>
+                <w:szCs w:val="40"/>
+              </w:rPr>
+              <w:t>aqÉçþ</w:t>
+            </w:r>
+            <w:proofErr w:type="spellEnd"/>
+            <w:r>
+              <w:rPr>
+                <w:rFonts w:ascii="BRH Devanagari Extra" w:hAnsi="BRH Devanagari Extra" w:cs="BRH Devanagari Extra"/>
+                <w:color w:val="000000"/>
+                <w:sz w:val="32"/>
+                <w:szCs w:val="40"/>
+              </w:rPr>
+              <w:t>)</w:t>
+            </w:r>
+          </w:p>
+          <w:p>
+            <w:pPr>
+              <w:spacing w:before="0" w:line="240" w:lineRule="auto"/>
+              <w:ind w:right="-18"/>
+              <w:rPr>
+                <w:bCs/>
+                <w:sz w:val="32"/>
+                <w:szCs w:val="32"/>
+              </w:rPr>
+            </w:pPr>
+            <w:proofErr w:type="gramStart"/>
+            <w:r>
+              <w:rPr>
+                <w:b/>
+                <w:bCs/>
+                <w:szCs w:val="32"/>
+              </w:rPr>
+              <w:t xml:space="preserve">and  </w:t>
+            </w:r>
+            <w:proofErr w:type="spellStart"/>
+            <w:r>
+              <w:rPr>
+                <w:rFonts w:ascii="BRH Devanagari Extra" w:hAnsi="BRH Devanagari Extra" w:cs="BRH Devanagari Extra"/>
+                <w:color w:val="000000"/>
+                <w:sz w:val="32"/>
+                <w:szCs w:val="40"/>
+              </w:rPr>
+              <w:t>ÌuÉw</w:t>
+            </w:r>
+            <w:r>
+              <w:rPr>
+                <w:rFonts w:ascii="BRH Devanagari Extra" w:hAnsi="BRH Devanagari Extra" w:cs="BRH Devanagari Extra"/>
+                <w:color w:val="000000"/>
+                <w:sz w:val="32"/>
+                <w:szCs w:val="40"/>
+                <w:highlight w:val="green"/>
+              </w:rPr>
+              <w:t>h</w:t>
+            </w:r>
+            <w:r>
+              <w:rPr>
+                <w:rFonts w:ascii="BRH Devanagari Extra" w:hAnsi="BRH Devanagari Extra" w:cs="BRH Devanagari Extra"/>
+                <w:sz w:val="32"/>
+                <w:szCs w:val="40"/>
+                <w:highlight w:val="green"/>
+              </w:rPr>
+              <w:t>ÉÉåþ</w:t>
+            </w:r>
+            <w:proofErr w:type="spellEnd"/>
+            <w:proofErr w:type="gramEnd"/>
+            <w:r>
+              <w:rPr>
+                <w:rFonts w:ascii="BRH Devanagari Extra" w:hAnsi="BRH Devanagari Extra" w:cs="BRH Devanagari Extra"/>
+                <w:sz w:val="32"/>
+                <w:szCs w:val="40"/>
+                <w:highlight w:val="green"/>
+              </w:rPr>
+              <w:t xml:space="preserve"> U</w:t>
+            </w:r>
+            <w:r>
+              <w:rPr>
+                <w:rFonts w:ascii="BRH Malayalam Extra" w:hAnsi="BRH Malayalam Extra" w:cs="BRH Devanagari Extra"/>
+                <w:szCs w:val="40"/>
+                <w:highlight w:val="green"/>
+              </w:rPr>
+              <w:t>–</w:t>
+            </w:r>
+            <w:proofErr w:type="spellStart"/>
+            <w:r>
+              <w:rPr>
+                <w:rFonts w:ascii="BRH Devanagari Extra" w:hAnsi="BRH Devanagari Extra" w:cs="BRH Devanagari Extra"/>
+                <w:sz w:val="32"/>
+                <w:szCs w:val="40"/>
+                <w:highlight w:val="green"/>
+              </w:rPr>
+              <w:t>UÉO</w:t>
+            </w:r>
+            <w:r>
+              <w:rPr>
+                <w:rFonts w:ascii="BRH Devanagari Extra" w:hAnsi="BRH Devanagari Extra" w:cs="BRH Devanagari Extra"/>
+                <w:color w:val="FF0000"/>
+                <w:sz w:val="32"/>
+                <w:szCs w:val="40"/>
+                <w:highlight w:val="green"/>
+              </w:rPr>
+              <w:t>û</w:t>
+            </w:r>
+            <w:r>
+              <w:rPr>
+                <w:rFonts w:ascii="BRH Devanagari Extra" w:hAnsi="BRH Devanagari Extra" w:cs="BRH Devanagari Extra"/>
+                <w:color w:val="FF0000"/>
+                <w:sz w:val="32"/>
+                <w:szCs w:val="40"/>
+                <w:highlight w:val="yellow"/>
+              </w:rPr>
+              <w:t>ÿ</w:t>
+            </w:r>
+            <w:r>
+              <w:rPr>
+                <w:rFonts w:ascii="BRH Devanagari Extra" w:hAnsi="BRH Devanagari Extra" w:cs="BRH Devanagari Extra"/>
+                <w:color w:val="000000"/>
+                <w:sz w:val="32"/>
+                <w:szCs w:val="40"/>
+              </w:rPr>
+              <w:t>qÉ</w:t>
+            </w:r>
+            <w:proofErr w:type="spellEnd"/>
+            <w:r>
+              <w:rPr>
+                <w:rFonts w:ascii="BRH Devanagari Extra" w:hAnsi="BRH Devanagari Extra" w:cs="BRH Devanagari Extra"/>
+                <w:color w:val="000000"/>
+                <w:sz w:val="32"/>
+                <w:szCs w:val="40"/>
+              </w:rPr>
+              <w:t>)</w:t>
+            </w:r>
+          </w:p>
+        </w:tc>
+      </w:tr>
+      <w:tr>
+        <w:tc>
+          <w:tcPr>
+            <w:tcW w:w="2407" w:type="dxa"/>
+          </w:tcPr>
+          <w:p>
+            <w:pPr>
+              <w:spacing w:before="0" w:line="240" w:lineRule="auto"/>
+              <w:rPr>
+                <w:b/>
+                <w:sz w:val="28"/>
+                <w:szCs w:val="28"/>
+              </w:rPr>
+            </w:pPr>
+            <w:r>
+              <w:rPr>
+                <w:b/>
+                <w:sz w:val="28"/>
+                <w:szCs w:val="28"/>
+              </w:rPr>
+              <w:t>1.2.14.1 - Jatai</w:t>
+            </w:r>
+          </w:p>
+        </w:tc>
+        <w:tc>
+          <w:tcPr>
+            <w:tcW w:w="6006" w:type="dxa"/>
+          </w:tcPr>
+          <w:p>
+            <w:pPr>
+              <w:spacing w:before="0" w:line="240" w:lineRule="auto"/>
+              <w:rPr>
+                <w:bCs/>
+                <w:sz w:val="32"/>
+                <w:szCs w:val="32"/>
+              </w:rPr>
+            </w:pPr>
+            <w:r>
+              <w:rPr>
+                <w:rFonts w:cs="Latha"/>
+                <w:b/>
+                <w:bCs/>
+                <w:szCs w:val="28"/>
+                <w:cs/>
+                <w:lang w:bidi="ta-IN"/>
+              </w:rPr>
+              <w:t>21</w:t>
+            </w:r>
+            <w:r>
+              <w:rPr>
+                <w:rFonts w:cs="Latha"/>
+                <w:b/>
+                <w:bCs/>
+                <w:szCs w:val="28"/>
+                <w:lang w:bidi="ta-IN"/>
+              </w:rPr>
+              <w:t>)</w:t>
+            </w:r>
+            <w:r>
+              <w:rPr>
+                <w:rFonts w:ascii="Latha" w:hAnsi="Latha" w:cs="Latha"/>
+                <w:szCs w:val="28"/>
+                <w:lang w:bidi="ta-IN"/>
+              </w:rPr>
+              <w:t xml:space="preserve"> </w:t>
+            </w:r>
+            <w:r>
+              <w:rPr>
+                <w:rFonts w:cs="Latha"/>
+                <w:b/>
+                <w:bCs/>
+                <w:szCs w:val="28"/>
+                <w:cs/>
+                <w:lang w:bidi="ta-IN"/>
+              </w:rPr>
+              <w:t>1</w:t>
+            </w:r>
+            <w:r>
+              <w:rPr>
+                <w:rFonts w:cs="Latha"/>
+                <w:b/>
+                <w:bCs/>
+                <w:szCs w:val="28"/>
+                <w:lang w:bidi="ta-IN"/>
+              </w:rPr>
+              <w:t>.2</w:t>
+            </w:r>
+            <w:r>
+              <w:rPr>
+                <w:rFonts w:cs="Latha"/>
+                <w:b/>
+                <w:bCs/>
+                <w:szCs w:val="28"/>
+                <w:lang w:bidi="ta-IN"/>
+              </w:rPr>
+              <w:t>.</w:t>
+            </w:r>
+            <w:r>
+              <w:rPr>
+                <w:rFonts w:cs="Latha"/>
+                <w:b/>
+                <w:bCs/>
+                <w:szCs w:val="28"/>
+                <w:cs/>
+                <w:lang w:bidi="ta-IN"/>
+              </w:rPr>
+              <w:t>14</w:t>
+            </w:r>
+            <w:r>
+              <w:rPr>
+                <w:rFonts w:cs="Latha"/>
+                <w:b/>
+                <w:bCs/>
+                <w:szCs w:val="28"/>
+                <w:lang w:bidi="ta-IN"/>
+              </w:rPr>
+              <w:t>.</w:t>
+            </w:r>
+            <w:r>
+              <w:rPr>
+                <w:rFonts w:cs="Latha"/>
+                <w:b/>
+                <w:bCs/>
+                <w:szCs w:val="28"/>
+                <w:cs/>
+                <w:lang w:bidi="ta-IN"/>
+              </w:rPr>
+              <w:t>1</w:t>
+            </w:r>
+            <w:r>
+              <w:rPr>
+                <w:rFonts w:cs="Latha"/>
+                <w:b/>
+                <w:bCs/>
+                <w:szCs w:val="28"/>
+                <w:lang w:bidi="ta-IN"/>
+              </w:rPr>
+              <w:t>(</w:t>
+            </w:r>
+            <w:r>
+              <w:rPr>
+                <w:rFonts w:cs="Latha"/>
+                <w:b/>
+                <w:bCs/>
+                <w:szCs w:val="28"/>
+                <w:cs/>
+                <w:lang w:bidi="ta-IN"/>
+              </w:rPr>
+              <w:t>18</w:t>
+            </w:r>
+            <w:r>
+              <w:rPr>
+                <w:rFonts w:cs="Latha"/>
+                <w:b/>
+                <w:bCs/>
+                <w:szCs w:val="28"/>
+                <w:lang w:bidi="ta-IN"/>
+              </w:rPr>
+              <w:t>)</w:t>
+            </w:r>
+            <w:r>
+              <w:rPr>
+                <w:rFonts w:ascii="Latha" w:hAnsi="Latha" w:cs="Latha"/>
+                <w:szCs w:val="28"/>
+                <w:lang w:bidi="ta-IN"/>
+              </w:rPr>
+              <w:t>-</w:t>
+            </w:r>
+            <w:r>
+              <w:rPr>
+                <w:rFonts w:ascii="Latha" w:hAnsi="Latha" w:cs="Latha"/>
+                <w:szCs w:val="28"/>
+                <w:lang w:bidi="ta-IN"/>
+              </w:rPr>
+              <w:t xml:space="preserve"> </w:t>
+            </w:r>
+            <w:proofErr w:type="spellStart"/>
+            <w:r>
+              <w:rPr>
+                <w:rFonts w:ascii="BRH Devanagari Extra" w:hAnsi="BRH Devanagari Extra" w:cs="BRH Devanagari Extra"/>
+                <w:color w:val="000000"/>
+                <w:sz w:val="32"/>
+                <w:szCs w:val="40"/>
+              </w:rPr>
+              <w:t>xiÉÌmÉþ¸</w:t>
+            </w:r>
+            <w:r>
+              <w:rPr>
+                <w:rFonts w:ascii="BRH Devanagari Extra" w:hAnsi="BRH Devanagari Extra" w:cs="BRH Devanagari Extra"/>
+                <w:color w:val="FF0000"/>
+                <w:sz w:val="32"/>
+                <w:szCs w:val="40"/>
+                <w:highlight w:val="yellow"/>
+              </w:rPr>
+              <w:t>æUç</w:t>
+            </w:r>
+            <w:proofErr w:type="spellEnd"/>
+            <w:r>
+              <w:rPr>
+                <w:rFonts w:ascii="BRH Devanagari Extra" w:hAnsi="BRH Devanagari Extra" w:cs="BRH Devanagari Extra"/>
+                <w:color w:val="FF0000"/>
+                <w:sz w:val="32"/>
+                <w:szCs w:val="40"/>
+                <w:highlight w:val="yellow"/>
+              </w:rPr>
+              <w:t xml:space="preserve"> U</w:t>
+            </w:r>
+            <w:r>
+              <w:rPr>
+                <w:rFonts w:ascii="BRH Malayalam Extra" w:hAnsi="BRH Malayalam Extra" w:cs="BRH Devanagari Extra"/>
+                <w:color w:val="FF0000"/>
+                <w:szCs w:val="40"/>
+                <w:highlight w:val="yellow"/>
+              </w:rPr>
+              <w:t>–</w:t>
+            </w:r>
+            <w:r>
+              <w:rPr>
+                <w:rFonts w:ascii="BRH Devanagari Extra" w:hAnsi="BRH Devanagari Extra" w:cs="BRH Devanagari Extra"/>
+                <w:color w:val="FF0000"/>
+                <w:sz w:val="32"/>
+                <w:szCs w:val="40"/>
+                <w:highlight w:val="yellow"/>
+              </w:rPr>
+              <w:t>¤</w:t>
+            </w:r>
+            <w:proofErr w:type="spellStart"/>
+            <w:r>
+              <w:rPr>
+                <w:rFonts w:ascii="BRH Devanagari Extra" w:hAnsi="BRH Devanagari Extra" w:cs="BRH Devanagari Extra"/>
+                <w:color w:val="FF0000"/>
+                <w:sz w:val="32"/>
+                <w:szCs w:val="40"/>
+                <w:highlight w:val="yellow"/>
+              </w:rPr>
+              <w:t>É</w:t>
+            </w:r>
+            <w:r>
+              <w:rPr>
+                <w:rFonts w:ascii="BRH Devanagari Extra" w:hAnsi="BRH Devanagari Extra" w:cs="BRH Devanagari Extra"/>
+                <w:color w:val="000000"/>
+                <w:sz w:val="32"/>
+                <w:szCs w:val="40"/>
+              </w:rPr>
+              <w:t>xÉÉåþ</w:t>
+            </w:r>
+            <w:proofErr w:type="spellEnd"/>
+          </w:p>
+        </w:tc>
+        <w:tc>
+          <w:tcPr>
+            <w:tcW w:w="5964" w:type="dxa"/>
+          </w:tcPr>
+          <w:p>
+            <w:pPr>
+              <w:spacing w:before="0" w:line="240" w:lineRule="auto"/>
+              <w:ind w:right="-18"/>
+              <w:rPr>
+                <w:bCs/>
+                <w:sz w:val="32"/>
+                <w:szCs w:val="32"/>
+              </w:rPr>
+            </w:pPr>
+            <w:r>
+              <w:rPr>
+                <w:rFonts w:cs="Latha"/>
+                <w:b/>
+                <w:bCs/>
+                <w:szCs w:val="28"/>
+                <w:cs/>
+                <w:lang w:bidi="ta-IN"/>
+              </w:rPr>
+              <w:t>21</w:t>
+            </w:r>
+            <w:r>
+              <w:rPr>
+                <w:rFonts w:cs="Latha"/>
+                <w:b/>
+                <w:bCs/>
+                <w:szCs w:val="28"/>
+                <w:lang w:bidi="ta-IN"/>
+              </w:rPr>
+              <w:t>)</w:t>
+            </w:r>
+            <w:r>
+              <w:rPr>
+                <w:rFonts w:ascii="Latha" w:hAnsi="Latha" w:cs="Latha"/>
+                <w:szCs w:val="28"/>
+                <w:lang w:bidi="ta-IN"/>
+              </w:rPr>
+              <w:t xml:space="preserve"> </w:t>
+            </w:r>
+            <w:r>
+              <w:rPr>
+                <w:rFonts w:cs="Latha"/>
+                <w:b/>
+                <w:bCs/>
+                <w:szCs w:val="28"/>
+                <w:cs/>
+                <w:lang w:bidi="ta-IN"/>
+              </w:rPr>
+              <w:t>1</w:t>
+            </w:r>
+            <w:r>
+              <w:rPr>
+                <w:rFonts w:cs="Latha"/>
+                <w:b/>
+                <w:bCs/>
+                <w:szCs w:val="28"/>
+                <w:lang w:bidi="ta-IN"/>
+              </w:rPr>
+              <w:t>.2</w:t>
+            </w:r>
+            <w:r>
+              <w:rPr>
+                <w:rFonts w:cs="Latha"/>
+                <w:b/>
+                <w:bCs/>
+                <w:szCs w:val="28"/>
+                <w:lang w:bidi="ta-IN"/>
+              </w:rPr>
+              <w:t>.</w:t>
+            </w:r>
+            <w:r>
+              <w:rPr>
+                <w:rFonts w:cs="Latha"/>
+                <w:b/>
+                <w:bCs/>
+                <w:szCs w:val="28"/>
+                <w:cs/>
+                <w:lang w:bidi="ta-IN"/>
+              </w:rPr>
+              <w:t>14</w:t>
+            </w:r>
+            <w:r>
+              <w:rPr>
+                <w:rFonts w:cs="Latha"/>
+                <w:b/>
+                <w:bCs/>
+                <w:szCs w:val="28"/>
+                <w:lang w:bidi="ta-IN"/>
+              </w:rPr>
+              <w:t>.</w:t>
+            </w:r>
+            <w:r>
+              <w:rPr>
+                <w:rFonts w:cs="Latha"/>
+                <w:b/>
+                <w:bCs/>
+                <w:szCs w:val="28"/>
+                <w:cs/>
+                <w:lang w:bidi="ta-IN"/>
+              </w:rPr>
+              <w:t>1</w:t>
+            </w:r>
+            <w:r>
+              <w:rPr>
+                <w:rFonts w:cs="Latha"/>
+                <w:b/>
+                <w:bCs/>
+                <w:szCs w:val="28"/>
+                <w:lang w:bidi="ta-IN"/>
+              </w:rPr>
+              <w:t>(</w:t>
+            </w:r>
+            <w:r>
+              <w:rPr>
+                <w:rFonts w:cs="Latha"/>
+                <w:b/>
+                <w:bCs/>
+                <w:szCs w:val="28"/>
+                <w:cs/>
+                <w:lang w:bidi="ta-IN"/>
+              </w:rPr>
+              <w:t>18</w:t>
+            </w:r>
+            <w:r>
+              <w:rPr>
+                <w:rFonts w:cs="Latha"/>
+                <w:b/>
+                <w:bCs/>
+                <w:szCs w:val="28"/>
+                <w:lang w:bidi="ta-IN"/>
+              </w:rPr>
+              <w:t>)</w:t>
+            </w:r>
+            <w:r>
+              <w:rPr>
+                <w:rFonts w:ascii="Latha" w:hAnsi="Latha" w:cs="Latha"/>
+                <w:szCs w:val="28"/>
+                <w:lang w:bidi="ta-IN"/>
+              </w:rPr>
+              <w:t>-</w:t>
+            </w:r>
+            <w:r>
+              <w:rPr>
+                <w:rFonts w:ascii="Latha" w:hAnsi="Latha" w:cs="Latha"/>
+                <w:szCs w:val="28"/>
+                <w:lang w:bidi="ta-IN"/>
+              </w:rPr>
+              <w:t xml:space="preserve"> </w:t>
+            </w:r>
+            <w:proofErr w:type="spellStart"/>
+            <w:r>
+              <w:rPr>
+                <w:rFonts w:ascii="BRH Devanagari Extra" w:hAnsi="BRH Devanagari Extra" w:cs="BRH Devanagari Extra"/>
+                <w:color w:val="000000"/>
+                <w:sz w:val="32"/>
+                <w:szCs w:val="40"/>
+              </w:rPr>
+              <w:t>xiÉÌmÉþ</w:t>
+            </w:r>
+            <w:r>
+              <w:rPr>
+                <w:rFonts w:ascii="BRH Devanagari Extra" w:hAnsi="BRH Devanagari Extra" w:cs="BRH Devanagari Extra"/>
+                <w:sz w:val="32"/>
+                <w:szCs w:val="40"/>
+                <w:highlight w:val="green"/>
+              </w:rPr>
+              <w:t>¸æ</w:t>
+            </w:r>
+            <w:proofErr w:type="spellEnd"/>
+            <w:r>
+              <w:rPr>
+                <w:rFonts w:ascii="BRH Devanagari Extra" w:hAnsi="BRH Devanagari Extra" w:cs="BRH Devanagari Extra"/>
+                <w:sz w:val="32"/>
+                <w:szCs w:val="40"/>
+                <w:highlight w:val="green"/>
+              </w:rPr>
+              <w:t xml:space="preserve"> U</w:t>
+            </w:r>
+            <w:r>
+              <w:rPr>
+                <w:rFonts w:ascii="BRH Malayalam Extra" w:hAnsi="BRH Malayalam Extra" w:cs="BRH Devanagari Extra"/>
+                <w:szCs w:val="40"/>
+                <w:highlight w:val="green"/>
+              </w:rPr>
+              <w:t>–</w:t>
+            </w:r>
+            <w:r>
+              <w:rPr>
+                <w:rFonts w:ascii="BRH Devanagari Extra" w:hAnsi="BRH Devanagari Extra" w:cs="BRH Devanagari Extra"/>
+                <w:sz w:val="32"/>
+                <w:szCs w:val="40"/>
+                <w:highlight w:val="green"/>
+              </w:rPr>
+              <w:t>¤</w:t>
+            </w:r>
+            <w:proofErr w:type="spellStart"/>
+            <w:r>
+              <w:rPr>
+                <w:rFonts w:ascii="BRH Devanagari Extra" w:hAnsi="BRH Devanagari Extra" w:cs="BRH Devanagari Extra"/>
+                <w:sz w:val="32"/>
+                <w:szCs w:val="40"/>
+                <w:highlight w:val="green"/>
+              </w:rPr>
+              <w:t>É</w:t>
+            </w:r>
+            <w:r>
+              <w:rPr>
+                <w:rFonts w:ascii="BRH Devanagari Extra" w:hAnsi="BRH Devanagari Extra" w:cs="BRH Devanagari Extra"/>
+                <w:color w:val="000000"/>
+                <w:sz w:val="32"/>
+                <w:szCs w:val="40"/>
+              </w:rPr>
+              <w:t>xÉÉåþ</w:t>
+            </w:r>
+            <w:proofErr w:type="spellEnd"/>
+          </w:p>
+        </w:tc>
+      </w:tr>
+    </w:tbl>
+    <w:p>
+      <w:pPr>
+        <w:spacing w:before="0" w:line="240" w:lineRule="auto"/>
+        <w:rPr>
+          <w:b/>
+          <w:bCs/>
+          <w:sz w:val="32"/>
+          <w:szCs w:val="32"/>
+          <w:u w:val="single"/>
+        </w:rPr>
+      </w:pPr>
+      <w:r>
+        <w:rPr>
+          <w:b/>
+          <w:bCs/>
+          <w:sz w:val="32"/>
+          <w:szCs w:val="32"/>
+          <w:u w:val="single"/>
+        </w:rPr>
+        <w:br w:type="page"/>
+      </w:r>
+    </w:p>
+    <w:p>
+      <w:pPr>
+        <w:spacing w:before="0" w:line="240" w:lineRule="auto"/>
+        <w:jc w:val="center"/>
+        <w:rPr>
+          <w:b/>
+          <w:bCs/>
+          <w:sz w:val="32"/>
+          <w:szCs w:val="32"/>
+          <w:u w:val="single"/>
+        </w:rPr>
+      </w:pPr>
+    </w:p>
+    <w:p>
+      <w:pPr>
+        <w:spacing w:before="0" w:line="240" w:lineRule="auto"/>
+        <w:jc w:val="center"/>
+        <w:rPr>
+          <w:b/>
+          <w:bCs/>
+          <w:sz w:val="32"/>
+          <w:szCs w:val="32"/>
+          <w:u w:val="single"/>
+        </w:rPr>
+      </w:pPr>
+      <w:r>
+        <w:rPr>
+          <w:b/>
+          <w:bCs/>
+          <w:sz w:val="32"/>
+          <w:szCs w:val="32"/>
+          <w:u w:val="single"/>
+        </w:rPr>
+        <w:t xml:space="preserve">TS </w:t>
+      </w:r>
+      <w:r>
+        <w:rPr>
+          <w:b/>
+          <w:bCs/>
+          <w:sz w:val="32"/>
+          <w:szCs w:val="32"/>
+          <w:u w:val="single"/>
+        </w:rPr>
+        <w:t>Jatai</w:t>
+      </w:r>
       <w:r>
         <w:rPr>
           <w:b/>
@@ -354,7 +3238,6 @@
               </w:rPr>
               <w:t xml:space="preserve"> – </w:t>
             </w:r>
-            <w:proofErr w:type="spellStart"/>
             <w:r>
               <w:rPr>
                 <w:rFonts w:cs="Arial"/>
@@ -365,7 +3248,6 @@
               </w:rPr>
               <w:t>Jatai</w:t>
             </w:r>
-            <w:proofErr w:type="spellEnd"/>
           </w:p>
           <w:p>
             <w:pPr>
@@ -1026,7 +3908,6 @@
         </w:rPr>
         <w:t xml:space="preserve">TS </w:t>
       </w:r>
-      <w:proofErr w:type="spellStart"/>
       <w:r>
         <w:rPr>
           <w:b/>
@@ -1037,7 +3918,6 @@
         </w:rPr>
         <w:t>Jatai</w:t>
       </w:r>
-      <w:proofErr w:type="spellEnd"/>
       <w:r>
         <w:rPr>
           <w:b/>
@@ -1448,8 +4328,6 @@
           <w:u w:val="single"/>
         </w:rPr>
       </w:pPr>
-      <w:bookmarkStart w:id="0" w:name="_GoBack"/>
-      <w:bookmarkEnd w:id="0"/>
     </w:p>
     <w:sectPr>
       <w:headerReference w:type="even" r:id="rId7"/>
@@ -1466,7 +4344,7 @@
 </file>
 
 <file path=word/endnotes.xml><?xml version="1.0" encoding="utf-8"?>
-<w:endnotes xmlns:wpc="http://schemas.microsoft.com/office/word/2010/wordprocessingCanvas" xmlns:cx="http://schemas.microsoft.com/office/drawing/2014/chartex" xmlns:cx1="http://schemas.microsoft.com/office/drawing/2015/9/8/chartex" xmlns:mc="http://schemas.openxmlformats.org/markup-compatibility/2006" xmlns:o="urn:schemas-microsoft-com:office:office" xmlns:r="http://schemas.openxmlformats.org/officeDocument/2006/relationships" xmlns:m="http://schemas.openxmlformats.org/officeDocument/2006/math" xmlns:v="urn:schemas-microsoft-com:vml" xmlns:wp14="http://schemas.microsoft.com/office/word/2010/wordprocessingDrawing" xmlns:wp="http://schemas.openxmlformats.org/drawingml/2006/wordprocessingDrawing" xmlns:w10="urn:schemas-microsoft-com:office:word" xmlns:w="http://schemas.openxmlformats.org/wordprocessingml/2006/main" xmlns:w14="http://schemas.microsoft.com/office/word/2010/wordml" xmlns:w15="http://schemas.microsoft.com/office/word/2012/wordml" xmlns:w16se="http://schemas.microsoft.com/office/word/2015/wordml/symex" xmlns:wpg="http://schemas.microsoft.com/office/word/2010/wordprocessingGroup" xmlns:wpi="http://schemas.microsoft.com/office/word/2010/wordprocessingInk" xmlns:wne="http://schemas.microsoft.com/office/word/2006/wordml" xmlns:wps="http://schemas.microsoft.com/office/word/2010/wordprocessingShape" mc:Ignorable="w14 w15 w16se wp14">
+<w:endnotes xmlns:wpc="http://schemas.microsoft.com/office/word/2010/wordprocessingCanvas" xmlns:cx="http://schemas.microsoft.com/office/drawing/2014/chartex" xmlns:cx1="http://schemas.microsoft.com/office/drawing/2015/9/8/chartex" xmlns:cx2="http://schemas.microsoft.com/office/drawing/2015/10/21/chartex" xmlns:cx3="http://schemas.microsoft.com/office/drawing/2016/5/9/chartex" xmlns:cx4="http://schemas.microsoft.com/office/drawing/2016/5/10/chartex" xmlns:cx5="http://schemas.microsoft.com/office/drawing/2016/5/11/chartex" xmlns:cx6="http://schemas.microsoft.com/office/drawing/2016/5/12/chartex" xmlns:cx7="http://schemas.microsoft.com/office/drawing/2016/5/13/chartex" xmlns:cx8="http://schemas.microsoft.com/office/drawing/2016/5/14/chartex" xmlns:mc="http://schemas.openxmlformats.org/markup-compatibility/2006" xmlns:aink="http://schemas.microsoft.com/office/drawing/2016/ink" xmlns:am3d="http://schemas.microsoft.com/office/drawing/2017/model3d" xmlns:o="urn:schemas-microsoft-com:office:office" xmlns:oel="http://schemas.microsoft.com/office/2019/extlst" xmlns:r="http://schemas.openxmlformats.org/officeDocument/2006/relationships" xmlns:m="http://schemas.openxmlformats.org/officeDocument/2006/math" xmlns:v="urn:schemas-microsoft-com:vml" xmlns:wp14="http://schemas.microsoft.com/office/word/2010/wordprocessingDrawing" xmlns:wp="http://schemas.openxmlformats.org/drawingml/2006/wordprocessingDrawing" xmlns:w10="urn:schemas-microsoft-com:office:word" xmlns:w="http://schemas.openxmlformats.org/wordprocessingml/2006/main" xmlns:w14="http://schemas.microsoft.com/office/word/2010/wordml" xmlns:w15="http://schemas.microsoft.com/office/word/2012/wordml" xmlns:w16cex="http://schemas.microsoft.com/office/word/2018/wordml/cex" xmlns:w16cid="http://schemas.microsoft.com/office/word/2016/wordml/cid" xmlns:w16="http://schemas.microsoft.com/office/word/2018/wordml" xmlns:w16sdtdh="http://schemas.microsoft.com/office/word/2020/wordml/sdtdatahash" xmlns:w16se="http://schemas.microsoft.com/office/word/2015/wordml/symex" xmlns:wpg="http://schemas.microsoft.com/office/word/2010/wordprocessingGroup" xmlns:wpi="http://schemas.microsoft.com/office/word/2010/wordprocessingInk" xmlns:wne="http://schemas.microsoft.com/office/word/2006/wordml" xmlns:wps="http://schemas.microsoft.com/office/word/2010/wordprocessingShape" mc:Ignorable="w14 w15 w16se w16cid w16 w16cex w16sdtdh wp14">
   <w:endnote w:type="separator" w:id="-1">
     <w:p>
       <w:pPr>
@@ -1491,7 +4369,7 @@
 </file>
 
 <file path=word/footer1.xml><?xml version="1.0" encoding="utf-8"?>
-<w:ftr xmlns:wpc="http://schemas.microsoft.com/office/word/2010/wordprocessingCanvas" xmlns:cx="http://schemas.microsoft.com/office/drawing/2014/chartex" xmlns:cx1="http://schemas.microsoft.com/office/drawing/2015/9/8/chartex" xmlns:mc="http://schemas.openxmlformats.org/markup-compatibility/2006" xmlns:o="urn:schemas-microsoft-com:office:office" xmlns:r="http://schemas.openxmlformats.org/officeDocument/2006/relationships" xmlns:m="http://schemas.openxmlformats.org/officeDocument/2006/math" xmlns:v="urn:schemas-microsoft-com:vml" xmlns:wp14="http://schemas.microsoft.com/office/word/2010/wordprocessingDrawing" xmlns:wp="http://schemas.openxmlformats.org/drawingml/2006/wordprocessingDrawing" xmlns:w10="urn:schemas-microsoft-com:office:word" xmlns:w="http://schemas.openxmlformats.org/wordprocessingml/2006/main" xmlns:w14="http://schemas.microsoft.com/office/word/2010/wordml" xmlns:w15="http://schemas.microsoft.com/office/word/2012/wordml" xmlns:w16se="http://schemas.microsoft.com/office/word/2015/wordml/symex" xmlns:wpg="http://schemas.microsoft.com/office/word/2010/wordprocessingGroup" xmlns:wpi="http://schemas.microsoft.com/office/word/2010/wordprocessingInk" xmlns:wne="http://schemas.microsoft.com/office/word/2006/wordml" xmlns:wps="http://schemas.microsoft.com/office/word/2010/wordprocessingShape" mc:Ignorable="w14 w15 w16se wp14">
+<w:ftr xmlns:wpc="http://schemas.microsoft.com/office/word/2010/wordprocessingCanvas" xmlns:cx="http://schemas.microsoft.com/office/drawing/2014/chartex" xmlns:cx1="http://schemas.microsoft.com/office/drawing/2015/9/8/chartex" xmlns:cx2="http://schemas.microsoft.com/office/drawing/2015/10/21/chartex" xmlns:cx3="http://schemas.microsoft.com/office/drawing/2016/5/9/chartex" xmlns:cx4="http://schemas.microsoft.com/office/drawing/2016/5/10/chartex" xmlns:cx5="http://schemas.microsoft.com/office/drawing/2016/5/11/chartex" xmlns:cx6="http://schemas.microsoft.com/office/drawing/2016/5/12/chartex" xmlns:cx7="http://schemas.microsoft.com/office/drawing/2016/5/13/chartex" xmlns:cx8="http://schemas.microsoft.com/office/drawing/2016/5/14/chartex" xmlns:mc="http://schemas.openxmlformats.org/markup-compatibility/2006" xmlns:aink="http://schemas.microsoft.com/office/drawing/2016/ink" xmlns:am3d="http://schemas.microsoft.com/office/drawing/2017/model3d" xmlns:o="urn:schemas-microsoft-com:office:office" xmlns:oel="http://schemas.microsoft.com/office/2019/extlst" xmlns:r="http://schemas.openxmlformats.org/officeDocument/2006/relationships" xmlns:m="http://schemas.openxmlformats.org/officeDocument/2006/math" xmlns:v="urn:schemas-microsoft-com:vml" xmlns:wp14="http://schemas.microsoft.com/office/word/2010/wordprocessingDrawing" xmlns:wp="http://schemas.openxmlformats.org/drawingml/2006/wordprocessingDrawing" xmlns:w10="urn:schemas-microsoft-com:office:word" xmlns:w="http://schemas.openxmlformats.org/wordprocessingml/2006/main" xmlns:w14="http://schemas.microsoft.com/office/word/2010/wordml" xmlns:w15="http://schemas.microsoft.com/office/word/2012/wordml" xmlns:w16cex="http://schemas.microsoft.com/office/word/2018/wordml/cex" xmlns:w16cid="http://schemas.microsoft.com/office/word/2016/wordml/cid" xmlns:w16="http://schemas.microsoft.com/office/word/2018/wordml" xmlns:w16sdtdh="http://schemas.microsoft.com/office/word/2020/wordml/sdtdatahash" xmlns:w16se="http://schemas.microsoft.com/office/word/2015/wordml/symex" xmlns:wpg="http://schemas.microsoft.com/office/word/2010/wordprocessingGroup" xmlns:wpi="http://schemas.microsoft.com/office/word/2010/wordprocessingInk" xmlns:wne="http://schemas.microsoft.com/office/word/2006/wordml" xmlns:wps="http://schemas.microsoft.com/office/word/2010/wordprocessingShape" mc:Ignorable="w14 w15 w16se w16cid w16 w16cex w16sdtdh wp14">
   <w:p>
     <w:pPr>
       <w:pBdr>
@@ -1672,7 +4550,7 @@
 </file>
 
 <file path=word/footer2.xml><?xml version="1.0" encoding="utf-8"?>
-<w:ftr xmlns:wpc="http://schemas.microsoft.com/office/word/2010/wordprocessingCanvas" xmlns:cx="http://schemas.microsoft.com/office/drawing/2014/chartex" xmlns:cx1="http://schemas.microsoft.com/office/drawing/2015/9/8/chartex" xmlns:mc="http://schemas.openxmlformats.org/markup-compatibility/2006" xmlns:o="urn:schemas-microsoft-com:office:office" xmlns:r="http://schemas.openxmlformats.org/officeDocument/2006/relationships" xmlns:m="http://schemas.openxmlformats.org/officeDocument/2006/math" xmlns:v="urn:schemas-microsoft-com:vml" xmlns:wp14="http://schemas.microsoft.com/office/word/2010/wordprocessingDrawing" xmlns:wp="http://schemas.openxmlformats.org/drawingml/2006/wordprocessingDrawing" xmlns:w10="urn:schemas-microsoft-com:office:word" xmlns:w="http://schemas.openxmlformats.org/wordprocessingml/2006/main" xmlns:w14="http://schemas.microsoft.com/office/word/2010/wordml" xmlns:w15="http://schemas.microsoft.com/office/word/2012/wordml" xmlns:w16se="http://schemas.microsoft.com/office/word/2015/wordml/symex" xmlns:wpg="http://schemas.microsoft.com/office/word/2010/wordprocessingGroup" xmlns:wpi="http://schemas.microsoft.com/office/word/2010/wordprocessingInk" xmlns:wne="http://schemas.microsoft.com/office/word/2006/wordml" xmlns:wps="http://schemas.microsoft.com/office/word/2010/wordprocessingShape" mc:Ignorable="w14 w15 w16se wp14">
+<w:ftr xmlns:wpc="http://schemas.microsoft.com/office/word/2010/wordprocessingCanvas" xmlns:cx="http://schemas.microsoft.com/office/drawing/2014/chartex" xmlns:cx1="http://schemas.microsoft.com/office/drawing/2015/9/8/chartex" xmlns:cx2="http://schemas.microsoft.com/office/drawing/2015/10/21/chartex" xmlns:cx3="http://schemas.microsoft.com/office/drawing/2016/5/9/chartex" xmlns:cx4="http://schemas.microsoft.com/office/drawing/2016/5/10/chartex" xmlns:cx5="http://schemas.microsoft.com/office/drawing/2016/5/11/chartex" xmlns:cx6="http://schemas.microsoft.com/office/drawing/2016/5/12/chartex" xmlns:cx7="http://schemas.microsoft.com/office/drawing/2016/5/13/chartex" xmlns:cx8="http://schemas.microsoft.com/office/drawing/2016/5/14/chartex" xmlns:mc="http://schemas.openxmlformats.org/markup-compatibility/2006" xmlns:aink="http://schemas.microsoft.com/office/drawing/2016/ink" xmlns:am3d="http://schemas.microsoft.com/office/drawing/2017/model3d" xmlns:o="urn:schemas-microsoft-com:office:office" xmlns:oel="http://schemas.microsoft.com/office/2019/extlst" xmlns:r="http://schemas.openxmlformats.org/officeDocument/2006/relationships" xmlns:m="http://schemas.openxmlformats.org/officeDocument/2006/math" xmlns:v="urn:schemas-microsoft-com:vml" xmlns:wp14="http://schemas.microsoft.com/office/word/2010/wordprocessingDrawing" xmlns:wp="http://schemas.openxmlformats.org/drawingml/2006/wordprocessingDrawing" xmlns:w10="urn:schemas-microsoft-com:office:word" xmlns:w="http://schemas.openxmlformats.org/wordprocessingml/2006/main" xmlns:w14="http://schemas.microsoft.com/office/word/2010/wordml" xmlns:w15="http://schemas.microsoft.com/office/word/2012/wordml" xmlns:w16cex="http://schemas.microsoft.com/office/word/2018/wordml/cex" xmlns:w16cid="http://schemas.microsoft.com/office/word/2016/wordml/cid" xmlns:w16="http://schemas.microsoft.com/office/word/2018/wordml" xmlns:w16sdtdh="http://schemas.microsoft.com/office/word/2020/wordml/sdtdatahash" xmlns:w16se="http://schemas.microsoft.com/office/word/2015/wordml/symex" xmlns:wpg="http://schemas.microsoft.com/office/word/2010/wordprocessingGroup" xmlns:wpi="http://schemas.microsoft.com/office/word/2010/wordprocessingInk" xmlns:wne="http://schemas.microsoft.com/office/word/2006/wordml" xmlns:wps="http://schemas.microsoft.com/office/word/2010/wordprocessingShape" mc:Ignorable="w14 w15 w16se w16cid w16 w16cex w16sdtdh wp14">
   <w:p>
     <w:pPr>
       <w:pBdr>
@@ -1868,7 +4746,7 @@
 </file>
 
 <file path=word/footnotes.xml><?xml version="1.0" encoding="utf-8"?>
-<w:footnotes xmlns:wpc="http://schemas.microsoft.com/office/word/2010/wordprocessingCanvas" xmlns:cx="http://schemas.microsoft.com/office/drawing/2014/chartex" xmlns:cx1="http://schemas.microsoft.com/office/drawing/2015/9/8/chartex" xmlns:mc="http://schemas.openxmlformats.org/markup-compatibility/2006" xmlns:o="urn:schemas-microsoft-com:office:office" xmlns:r="http://schemas.openxmlformats.org/officeDocument/2006/relationships" xmlns:m="http://schemas.openxmlformats.org/officeDocument/2006/math" xmlns:v="urn:schemas-microsoft-com:vml" xmlns:wp14="http://schemas.microsoft.com/office/word/2010/wordprocessingDrawing" xmlns:wp="http://schemas.openxmlformats.org/drawingml/2006/wordprocessingDrawing" xmlns:w10="urn:schemas-microsoft-com:office:word" xmlns:w="http://schemas.openxmlformats.org/wordprocessingml/2006/main" xmlns:w14="http://schemas.microsoft.com/office/word/2010/wordml" xmlns:w15="http://schemas.microsoft.com/office/word/2012/wordml" xmlns:w16se="http://schemas.microsoft.com/office/word/2015/wordml/symex" xmlns:wpg="http://schemas.microsoft.com/office/word/2010/wordprocessingGroup" xmlns:wpi="http://schemas.microsoft.com/office/word/2010/wordprocessingInk" xmlns:wne="http://schemas.microsoft.com/office/word/2006/wordml" xmlns:wps="http://schemas.microsoft.com/office/word/2010/wordprocessingShape" mc:Ignorable="w14 w15 w16se wp14">
+<w:footnotes xmlns:wpc="http://schemas.microsoft.com/office/word/2010/wordprocessingCanvas" xmlns:cx="http://schemas.microsoft.com/office/drawing/2014/chartex" xmlns:cx1="http://schemas.microsoft.com/office/drawing/2015/9/8/chartex" xmlns:cx2="http://schemas.microsoft.com/office/drawing/2015/10/21/chartex" xmlns:cx3="http://schemas.microsoft.com/office/drawing/2016/5/9/chartex" xmlns:cx4="http://schemas.microsoft.com/office/drawing/2016/5/10/chartex" xmlns:cx5="http://schemas.microsoft.com/office/drawing/2016/5/11/chartex" xmlns:cx6="http://schemas.microsoft.com/office/drawing/2016/5/12/chartex" xmlns:cx7="http://schemas.microsoft.com/office/drawing/2016/5/13/chartex" xmlns:cx8="http://schemas.microsoft.com/office/drawing/2016/5/14/chartex" xmlns:mc="http://schemas.openxmlformats.org/markup-compatibility/2006" xmlns:aink="http://schemas.microsoft.com/office/drawing/2016/ink" xmlns:am3d="http://schemas.microsoft.com/office/drawing/2017/model3d" xmlns:o="urn:schemas-microsoft-com:office:office" xmlns:oel="http://schemas.microsoft.com/office/2019/extlst" xmlns:r="http://schemas.openxmlformats.org/officeDocument/2006/relationships" xmlns:m="http://schemas.openxmlformats.org/officeDocument/2006/math" xmlns:v="urn:schemas-microsoft-com:vml" xmlns:wp14="http://schemas.microsoft.com/office/word/2010/wordprocessingDrawing" xmlns:wp="http://schemas.openxmlformats.org/drawingml/2006/wordprocessingDrawing" xmlns:w10="urn:schemas-microsoft-com:office:word" xmlns:w="http://schemas.openxmlformats.org/wordprocessingml/2006/main" xmlns:w14="http://schemas.microsoft.com/office/word/2010/wordml" xmlns:w15="http://schemas.microsoft.com/office/word/2012/wordml" xmlns:w16cex="http://schemas.microsoft.com/office/word/2018/wordml/cex" xmlns:w16cid="http://schemas.microsoft.com/office/word/2016/wordml/cid" xmlns:w16="http://schemas.microsoft.com/office/word/2018/wordml" xmlns:w16sdtdh="http://schemas.microsoft.com/office/word/2020/wordml/sdtdatahash" xmlns:w16se="http://schemas.microsoft.com/office/word/2015/wordml/symex" xmlns:wpg="http://schemas.microsoft.com/office/word/2010/wordprocessingGroup" xmlns:wpi="http://schemas.microsoft.com/office/word/2010/wordprocessingInk" xmlns:wne="http://schemas.microsoft.com/office/word/2006/wordml" xmlns:wps="http://schemas.microsoft.com/office/word/2010/wordprocessingShape" mc:Ignorable="w14 w15 w16se w16cid w16 w16cex w16sdtdh wp14">
   <w:footnote w:type="separator" w:id="-1">
     <w:p>
       <w:pPr>
@@ -1893,7 +4771,7 @@
 </file>
 
 <file path=word/header1.xml><?xml version="1.0" encoding="utf-8"?>
-<w:hdr xmlns:wpc="http://schemas.microsoft.com/office/word/2010/wordprocessingCanvas" xmlns:cx="http://schemas.microsoft.com/office/drawing/2014/chartex" xmlns:cx1="http://schemas.microsoft.com/office/drawing/2015/9/8/chartex" xmlns:mc="http://schemas.openxmlformats.org/markup-compatibility/2006" xmlns:o="urn:schemas-microsoft-com:office:office" xmlns:r="http://schemas.openxmlformats.org/officeDocument/2006/relationships" xmlns:m="http://schemas.openxmlformats.org/officeDocument/2006/math" xmlns:v="urn:schemas-microsoft-com:vml" xmlns:wp14="http://schemas.microsoft.com/office/word/2010/wordprocessingDrawing" xmlns:wp="http://schemas.openxmlformats.org/drawingml/2006/wordprocessingDrawing" xmlns:w10="urn:schemas-microsoft-com:office:word" xmlns:w="http://schemas.openxmlformats.org/wordprocessingml/2006/main" xmlns:w14="http://schemas.microsoft.com/office/word/2010/wordml" xmlns:w15="http://schemas.microsoft.com/office/word/2012/wordml" xmlns:w16se="http://schemas.microsoft.com/office/word/2015/wordml/symex" xmlns:wpg="http://schemas.microsoft.com/office/word/2010/wordprocessingGroup" xmlns:wpi="http://schemas.microsoft.com/office/word/2010/wordprocessingInk" xmlns:wne="http://schemas.microsoft.com/office/word/2006/wordml" xmlns:wps="http://schemas.microsoft.com/office/word/2010/wordprocessingShape" mc:Ignorable="w14 w15 w16se wp14">
+<w:hdr xmlns:wpc="http://schemas.microsoft.com/office/word/2010/wordprocessingCanvas" xmlns:cx="http://schemas.microsoft.com/office/drawing/2014/chartex" xmlns:cx1="http://schemas.microsoft.com/office/drawing/2015/9/8/chartex" xmlns:cx2="http://schemas.microsoft.com/office/drawing/2015/10/21/chartex" xmlns:cx3="http://schemas.microsoft.com/office/drawing/2016/5/9/chartex" xmlns:cx4="http://schemas.microsoft.com/office/drawing/2016/5/10/chartex" xmlns:cx5="http://schemas.microsoft.com/office/drawing/2016/5/11/chartex" xmlns:cx6="http://schemas.microsoft.com/office/drawing/2016/5/12/chartex" xmlns:cx7="http://schemas.microsoft.com/office/drawing/2016/5/13/chartex" xmlns:cx8="http://schemas.microsoft.com/office/drawing/2016/5/14/chartex" xmlns:mc="http://schemas.openxmlformats.org/markup-compatibility/2006" xmlns:aink="http://schemas.microsoft.com/office/drawing/2016/ink" xmlns:am3d="http://schemas.microsoft.com/office/drawing/2017/model3d" xmlns:o="urn:schemas-microsoft-com:office:office" xmlns:oel="http://schemas.microsoft.com/office/2019/extlst" xmlns:r="http://schemas.openxmlformats.org/officeDocument/2006/relationships" xmlns:m="http://schemas.openxmlformats.org/officeDocument/2006/math" xmlns:v="urn:schemas-microsoft-com:vml" xmlns:wp14="http://schemas.microsoft.com/office/word/2010/wordprocessingDrawing" xmlns:wp="http://schemas.openxmlformats.org/drawingml/2006/wordprocessingDrawing" xmlns:w10="urn:schemas-microsoft-com:office:word" xmlns:w="http://schemas.openxmlformats.org/wordprocessingml/2006/main" xmlns:w14="http://schemas.microsoft.com/office/word/2010/wordml" xmlns:w15="http://schemas.microsoft.com/office/word/2012/wordml" xmlns:w16cex="http://schemas.microsoft.com/office/word/2018/wordml/cex" xmlns:w16cid="http://schemas.microsoft.com/office/word/2016/wordml/cid" xmlns:w16="http://schemas.microsoft.com/office/word/2018/wordml" xmlns:w16sdtdh="http://schemas.microsoft.com/office/word/2020/wordml/sdtdatahash" xmlns:w16se="http://schemas.microsoft.com/office/word/2015/wordml/symex" xmlns:wpg="http://schemas.microsoft.com/office/word/2010/wordprocessingGroup" xmlns:wpi="http://schemas.microsoft.com/office/word/2010/wordprocessingInk" xmlns:wne="http://schemas.microsoft.com/office/word/2006/wordml" xmlns:wps="http://schemas.microsoft.com/office/word/2010/wordprocessingShape" mc:Ignorable="w14 w15 w16se w16cid w16 w16cex w16sdtdh wp14">
   <w:p>
     <w:pPr>
       <w:pStyle w:val="Header"/>
@@ -1914,7 +4792,7 @@
 </file>
 
 <file path=word/header2.xml><?xml version="1.0" encoding="utf-8"?>
-<w:hdr xmlns:wpc="http://schemas.microsoft.com/office/word/2010/wordprocessingCanvas" xmlns:cx="http://schemas.microsoft.com/office/drawing/2014/chartex" xmlns:cx1="http://schemas.microsoft.com/office/drawing/2015/9/8/chartex" xmlns:mc="http://schemas.openxmlformats.org/markup-compatibility/2006" xmlns:o="urn:schemas-microsoft-com:office:office" xmlns:r="http://schemas.openxmlformats.org/officeDocument/2006/relationships" xmlns:m="http://schemas.openxmlformats.org/officeDocument/2006/math" xmlns:v="urn:schemas-microsoft-com:vml" xmlns:wp14="http://schemas.microsoft.com/office/word/2010/wordprocessingDrawing" xmlns:wp="http://schemas.openxmlformats.org/drawingml/2006/wordprocessingDrawing" xmlns:w10="urn:schemas-microsoft-com:office:word" xmlns:w="http://schemas.openxmlformats.org/wordprocessingml/2006/main" xmlns:w14="http://schemas.microsoft.com/office/word/2010/wordml" xmlns:w15="http://schemas.microsoft.com/office/word/2012/wordml" xmlns:w16se="http://schemas.microsoft.com/office/word/2015/wordml/symex" xmlns:wpg="http://schemas.microsoft.com/office/word/2010/wordprocessingGroup" xmlns:wpi="http://schemas.microsoft.com/office/word/2010/wordprocessingInk" xmlns:wne="http://schemas.microsoft.com/office/word/2006/wordml" xmlns:wps="http://schemas.microsoft.com/office/word/2010/wordprocessingShape" mc:Ignorable="w14 w15 w16se wp14">
+<w:hdr xmlns:wpc="http://schemas.microsoft.com/office/word/2010/wordprocessingCanvas" xmlns:cx="http://schemas.microsoft.com/office/drawing/2014/chartex" xmlns:cx1="http://schemas.microsoft.com/office/drawing/2015/9/8/chartex" xmlns:cx2="http://schemas.microsoft.com/office/drawing/2015/10/21/chartex" xmlns:cx3="http://schemas.microsoft.com/office/drawing/2016/5/9/chartex" xmlns:cx4="http://schemas.microsoft.com/office/drawing/2016/5/10/chartex" xmlns:cx5="http://schemas.microsoft.com/office/drawing/2016/5/11/chartex" xmlns:cx6="http://schemas.microsoft.com/office/drawing/2016/5/12/chartex" xmlns:cx7="http://schemas.microsoft.com/office/drawing/2016/5/13/chartex" xmlns:cx8="http://schemas.microsoft.com/office/drawing/2016/5/14/chartex" xmlns:mc="http://schemas.openxmlformats.org/markup-compatibility/2006" xmlns:aink="http://schemas.microsoft.com/office/drawing/2016/ink" xmlns:am3d="http://schemas.microsoft.com/office/drawing/2017/model3d" xmlns:o="urn:schemas-microsoft-com:office:office" xmlns:oel="http://schemas.microsoft.com/office/2019/extlst" xmlns:r="http://schemas.openxmlformats.org/officeDocument/2006/relationships" xmlns:m="http://schemas.openxmlformats.org/officeDocument/2006/math" xmlns:v="urn:schemas-microsoft-com:vml" xmlns:wp14="http://schemas.microsoft.com/office/word/2010/wordprocessingDrawing" xmlns:wp="http://schemas.openxmlformats.org/drawingml/2006/wordprocessingDrawing" xmlns:w10="urn:schemas-microsoft-com:office:word" xmlns:w="http://schemas.openxmlformats.org/wordprocessingml/2006/main" xmlns:w14="http://schemas.microsoft.com/office/word/2010/wordml" xmlns:w15="http://schemas.microsoft.com/office/word/2012/wordml" xmlns:w16cex="http://schemas.microsoft.com/office/word/2018/wordml/cex" xmlns:w16cid="http://schemas.microsoft.com/office/word/2016/wordml/cid" xmlns:w16="http://schemas.microsoft.com/office/word/2018/wordml" xmlns:w16sdtdh="http://schemas.microsoft.com/office/word/2020/wordml/sdtdatahash" xmlns:w16se="http://schemas.microsoft.com/office/word/2015/wordml/symex" xmlns:wpg="http://schemas.microsoft.com/office/word/2010/wordprocessingGroup" xmlns:wpi="http://schemas.microsoft.com/office/word/2010/wordprocessingInk" xmlns:wne="http://schemas.microsoft.com/office/word/2006/wordml" xmlns:wps="http://schemas.microsoft.com/office/word/2010/wordprocessingShape" mc:Ignorable="w14 w15 w16se w16cid w16 w16cex w16sdtdh wp14">
   <w:p>
     <w:pPr>
       <w:pStyle w:val="Header"/>
@@ -1927,7 +4805,7 @@
 </file>
 
 <file path=word/styles.xml><?xml version="1.0" encoding="utf-8"?>
-<w:styles xmlns:mc="http://schemas.openxmlformats.org/markup-compatibility/2006" xmlns:r="http://schemas.openxmlformats.org/officeDocument/2006/relationships" xmlns:w="http://schemas.openxmlformats.org/wordprocessingml/2006/main" xmlns:w14="http://schemas.microsoft.com/office/word/2010/wordml" xmlns:w15="http://schemas.microsoft.com/office/word/2012/wordml" xmlns:w16se="http://schemas.microsoft.com/office/word/2015/wordml/symex" mc:Ignorable="w14 w15 w16se">
+<w:styles xmlns:mc="http://schemas.openxmlformats.org/markup-compatibility/2006" xmlns:r="http://schemas.openxmlformats.org/officeDocument/2006/relationships" xmlns:w="http://schemas.openxmlformats.org/wordprocessingml/2006/main" xmlns:w14="http://schemas.microsoft.com/office/word/2010/wordml" xmlns:w15="http://schemas.microsoft.com/office/word/2012/wordml" xmlns:w16cex="http://schemas.microsoft.com/office/word/2018/wordml/cex" xmlns:w16cid="http://schemas.microsoft.com/office/word/2016/wordml/cid" xmlns:w16="http://schemas.microsoft.com/office/word/2018/wordml" xmlns:w16sdtdh="http://schemas.microsoft.com/office/word/2020/wordml/sdtdatahash" xmlns:w16se="http://schemas.microsoft.com/office/word/2015/wordml/symex" mc:Ignorable="w14 w15 w16se w16cid w16 w16cex w16sdtdh">
   <w:docDefaults>
     <w:rPrDefault>
       <w:rPr>
@@ -1937,7 +4815,7 @@
     </w:rPrDefault>
     <w:pPrDefault/>
   </w:docDefaults>
-  <w:latentStyles w:defLockedState="0" w:defUIPriority="99" w:defSemiHidden="0" w:defUnhideWhenUsed="0" w:defQFormat="0" w:count="371">
+  <w:latentStyles w:defLockedState="0" w:defUIPriority="99" w:defSemiHidden="0" w:defUnhideWhenUsed="0" w:defQFormat="0" w:count="376">
     <w:lsdException w:name="Normal" w:uiPriority="0" w:qFormat="1"/>
     <w:lsdException w:name="heading 1" w:uiPriority="9" w:qFormat="1"/>
     <w:lsdException w:name="heading 2" w:semiHidden="1" w:uiPriority="9" w:unhideWhenUsed="1" w:qFormat="1"/>
@@ -2043,7 +4921,6 @@
     <w:lsdException w:name="HTML Sample" w:semiHidden="1" w:unhideWhenUsed="1"/>
     <w:lsdException w:name="HTML Typewriter" w:semiHidden="1" w:unhideWhenUsed="1"/>
     <w:lsdException w:name="HTML Variable" w:semiHidden="1" w:unhideWhenUsed="1"/>
-    <w:lsdException w:name="Normal Table" w:semiHidden="1" w:unhideWhenUsed="1"/>
     <w:lsdException w:name="annotation subject" w:semiHidden="1" w:unhideWhenUsed="1"/>
     <w:lsdException w:name="No List" w:semiHidden="1" w:unhideWhenUsed="1"/>
     <w:lsdException w:name="Outline List 1" w:semiHidden="1" w:unhideWhenUsed="1"/>
@@ -2086,11 +4963,8 @@
     <w:lsdException w:name="Table Contemporary" w:semiHidden="1" w:unhideWhenUsed="1"/>
     <w:lsdException w:name="Table Elegant" w:semiHidden="1" w:unhideWhenUsed="1"/>
     <w:lsdException w:name="Table Professional" w:semiHidden="1" w:unhideWhenUsed="1"/>
-    <w:lsdException w:name="Table Subtle 1" w:semiHidden="1" w:unhideWhenUsed="1"/>
     <w:lsdException w:name="Table Subtle 2" w:semiHidden="1" w:unhideWhenUsed="1"/>
     <w:lsdException w:name="Table Web 1" w:semiHidden="1" w:unhideWhenUsed="1"/>
-    <w:lsdException w:name="Table Web 2" w:semiHidden="1" w:unhideWhenUsed="1"/>
-    <w:lsdException w:name="Table Web 3" w:semiHidden="1" w:unhideWhenUsed="1"/>
     <w:lsdException w:name="Balloon Text" w:semiHidden="1" w:unhideWhenUsed="1"/>
     <w:lsdException w:name="Table Grid" w:uiPriority="59"/>
     <w:lsdException w:name="Table Theme" w:semiHidden="1" w:unhideWhenUsed="1"/>
@@ -2309,6 +5183,11 @@
     <w:lsdException w:name="List Table 5 Dark Accent 6" w:uiPriority="50"/>
     <w:lsdException w:name="List Table 6 Colorful Accent 6" w:uiPriority="51"/>
     <w:lsdException w:name="List Table 7 Colorful Accent 6" w:uiPriority="52"/>
+    <w:lsdException w:name="Mention" w:semiHidden="1" w:unhideWhenUsed="1"/>
+    <w:lsdException w:name="Smart Hyperlink" w:semiHidden="1" w:unhideWhenUsed="1"/>
+    <w:lsdException w:name="Hashtag" w:semiHidden="1" w:unhideWhenUsed="1"/>
+    <w:lsdException w:name="Unresolved Mention" w:semiHidden="1" w:unhideWhenUsed="1"/>
+    <w:lsdException w:name="Smart Link" w:semiHidden="1" w:unhideWhenUsed="1"/>
   </w:latentStyles>
   <w:style w:type="paragraph" w:default="1" w:styleId="Normal">
     <w:name w:val="Normal"/>

</xml_diff>

<commit_message>
nmv 17 06 2025
</commit_message>
<xml_diff>
--- a/TS Jatai Ghanam Project/TS 1.2/TS 1.2 Jatai Malayalam Corrections.docx
+++ b/TS Jatai Ghanam Project/TS 1.2/TS 1.2 Jatai Malayalam Corrections.docx
@@ -1,7 +1,2962 @@
 
 <file path=word/document.xml><?xml version="1.0" encoding="utf-8"?>
-<w:document xmlns:wpc="http://schemas.microsoft.com/office/word/2010/wordprocessingCanvas" xmlns:cx="http://schemas.microsoft.com/office/drawing/2014/chartex" xmlns:cx1="http://schemas.microsoft.com/office/drawing/2015/9/8/chartex" xmlns:cx2="http://schemas.microsoft.com/office/drawing/2015/10/21/chartex" xmlns:cx3="http://schemas.microsoft.com/office/drawing/2016/5/9/chartex" xmlns:cx4="http://schemas.microsoft.com/office/drawing/2016/5/10/chartex" xmlns:cx5="http://schemas.microsoft.com/office/drawing/2016/5/11/chartex" xmlns:cx6="http://schemas.microsoft.com/office/drawing/2016/5/12/chartex" xmlns:cx7="http://schemas.microsoft.com/office/drawing/2016/5/13/chartex" xmlns:cx8="http://schemas.microsoft.com/office/drawing/2016/5/14/chartex" xmlns:mc="http://schemas.openxmlformats.org/markup-compatibility/2006" xmlns:aink="http://schemas.microsoft.com/office/drawing/2016/ink" xmlns:am3d="http://schemas.microsoft.com/office/drawing/2017/model3d" xmlns:o="urn:schemas-microsoft-com:office:office" xmlns:oel="http://schemas.microsoft.com/office/2019/extlst" xmlns:r="http://schemas.openxmlformats.org/officeDocument/2006/relationships" xmlns:m="http://schemas.openxmlformats.org/officeDocument/2006/math" xmlns:v="urn:schemas-microsoft-com:vml" xmlns:wp14="http://schemas.microsoft.com/office/word/2010/wordprocessingDrawing" xmlns:wp="http://schemas.openxmlformats.org/drawingml/2006/wordprocessingDrawing" xmlns:w10="urn:schemas-microsoft-com:office:word" xmlns:w="http://schemas.openxmlformats.org/wordprocessingml/2006/main" xmlns:w14="http://schemas.microsoft.com/office/word/2010/wordml" xmlns:w15="http://schemas.microsoft.com/office/word/2012/wordml" xmlns:w16cex="http://schemas.microsoft.com/office/word/2018/wordml/cex" xmlns:w16cid="http://schemas.microsoft.com/office/word/2016/wordml/cid" xmlns:w16="http://schemas.microsoft.com/office/word/2018/wordml" xmlns:w16sdtdh="http://schemas.microsoft.com/office/word/2020/wordml/sdtdatahash" xmlns:w16se="http://schemas.microsoft.com/office/word/2015/wordml/symex" xmlns:wpg="http://schemas.microsoft.com/office/word/2010/wordprocessingGroup" xmlns:wpi="http://schemas.microsoft.com/office/word/2010/wordprocessingInk" xmlns:wne="http://schemas.microsoft.com/office/word/2006/wordml" xmlns:wps="http://schemas.microsoft.com/office/word/2010/wordprocessingShape" mc:Ignorable="w14 w15 w16se w16cid w16 w16cex w16sdtdh wp14">
+<w:document xmlns:wpc="http://schemas.microsoft.com/office/word/2010/wordprocessingCanvas" xmlns:cx="http://schemas.microsoft.com/office/drawing/2014/chartex" xmlns:cx1="http://schemas.microsoft.com/office/drawing/2015/9/8/chartex" xmlns:cx2="http://schemas.microsoft.com/office/drawing/2015/10/21/chartex" xmlns:cx3="http://schemas.microsoft.com/office/drawing/2016/5/9/chartex" xmlns:cx4="http://schemas.microsoft.com/office/drawing/2016/5/10/chartex" xmlns:cx5="http://schemas.microsoft.com/office/drawing/2016/5/11/chartex" xmlns:cx6="http://schemas.microsoft.com/office/drawing/2016/5/12/chartex" xmlns:cx7="http://schemas.microsoft.com/office/drawing/2016/5/13/chartex" xmlns:cx8="http://schemas.microsoft.com/office/drawing/2016/5/14/chartex" xmlns:mc="http://schemas.openxmlformats.org/markup-compatibility/2006" xmlns:aink="http://schemas.microsoft.com/office/drawing/2016/ink" xmlns:am3d="http://schemas.microsoft.com/office/drawing/2017/model3d" xmlns:o="urn:schemas-microsoft-com:office:office" xmlns:oel="http://schemas.microsoft.com/office/2019/extlst" xmlns:r="http://schemas.openxmlformats.org/officeDocument/2006/relationships" xmlns:m="http://schemas.openxmlformats.org/officeDocument/2006/math" xmlns:v="urn:schemas-microsoft-com:vml" xmlns:wp14="http://schemas.microsoft.com/office/word/2010/wordprocessingDrawing" xmlns:wp="http://schemas.openxmlformats.org/drawingml/2006/wordprocessingDrawing" xmlns:w10="urn:schemas-microsoft-com:office:word" xmlns:w="http://schemas.openxmlformats.org/wordprocessingml/2006/main" xmlns:w14="http://schemas.microsoft.com/office/word/2010/wordml" xmlns:w15="http://schemas.microsoft.com/office/word/2012/wordml" xmlns:w16cex="http://schemas.microsoft.com/office/word/2018/wordml/cex" xmlns:w16cid="http://schemas.microsoft.com/office/word/2016/wordml/cid" xmlns:w16="http://schemas.microsoft.com/office/word/2018/wordml" xmlns:w16du="http://schemas.microsoft.com/office/word/2023/wordml/word16du" xmlns:w16sdtdh="http://schemas.microsoft.com/office/word/2020/wordml/sdtdatahash" xmlns:w16sdtfl="http://schemas.microsoft.com/office/word/2024/wordml/sdtformatlock" xmlns:w16se="http://schemas.microsoft.com/office/word/2015/wordml/symex" xmlns:wpg="http://schemas.microsoft.com/office/word/2010/wordprocessingGroup" xmlns:wpi="http://schemas.microsoft.com/office/word/2010/wordprocessingInk" xmlns:wne="http://schemas.microsoft.com/office/word/2006/wordml" xmlns:wps="http://schemas.microsoft.com/office/word/2010/wordprocessingShape" mc:Ignorable="w14 w15 w16se w16cid w16 w16cex w16sdtdh w16sdtfl w16du wp14">
   <w:body>
+    <w:p>
+      <w:pPr>
+        <w:spacing w:before="0" w:line="240" w:lineRule="auto"/>
+        <w:jc w:val="center"/>
+        <w:rPr>
+          <w:b/>
+          <w:bCs/>
+          <w:sz w:val="32"/>
+          <w:szCs w:val="32"/>
+          <w:u w:val="single"/>
+        </w:rPr>
+      </w:pPr>
+      <w:r>
+        <w:rPr>
+          <w:b/>
+          <w:bCs/>
+          <w:sz w:val="32"/>
+          <w:szCs w:val="32"/>
+          <w:u w:val="single"/>
+        </w:rPr>
+        <w:t xml:space="preserve">TS Jatai – TS 1.2 Malayalam Corrections – Observed </w:t>
+      </w:r>
+      <w:proofErr w:type="gramStart"/>
+      <w:r>
+        <w:rPr>
+          <w:b/>
+          <w:bCs/>
+          <w:sz w:val="32"/>
+          <w:szCs w:val="32"/>
+          <w:u w:val="single"/>
+        </w:rPr>
+        <w:t xml:space="preserve">till </w:t>
+      </w:r>
+      <w:r>
+        <w:rPr>
+          <w:b/>
+          <w:bCs/>
+          <w:sz w:val="32"/>
+          <w:szCs w:val="32"/>
+          <w:highlight w:val="red"/>
+          <w:u w:val="single"/>
+        </w:rPr>
+        <w:t>?????</w:t>
+      </w:r>
+      <w:proofErr w:type="gramEnd"/>
+    </w:p>
+    <w:p>
+      <w:pPr>
+        <w:spacing w:before="0" w:line="240" w:lineRule="auto"/>
+        <w:jc w:val="center"/>
+        <w:rPr>
+          <w:b/>
+          <w:bCs/>
+          <w:sz w:val="28"/>
+          <w:szCs w:val="32"/>
+        </w:rPr>
+      </w:pPr>
+      <w:r>
+        <w:rPr>
+          <w:b/>
+          <w:bCs/>
+          <w:sz w:val="28"/>
+          <w:szCs w:val="32"/>
+        </w:rPr>
+        <w:t>(ignore those which are already incorporated in your book’s version and date)</w:t>
+      </w:r>
+    </w:p>
+    <w:tbl>
+      <w:tblPr>
+        <w:tblW w:w="14254" w:type="dxa"/>
+        <w:tblInd w:w="-792" w:type="dxa"/>
+        <w:tblBorders>
+          <w:top w:val="single" w:sz="4" w:space="0" w:color="000000"/>
+          <w:left w:val="single" w:sz="4" w:space="0" w:color="000000"/>
+          <w:bottom w:val="single" w:sz="4" w:space="0" w:color="000000"/>
+          <w:right w:val="single" w:sz="4" w:space="0" w:color="000000"/>
+          <w:insideH w:val="single" w:sz="4" w:space="0" w:color="000000"/>
+          <w:insideV w:val="single" w:sz="4" w:space="0" w:color="000000"/>
+        </w:tblBorders>
+        <w:tblLook w:val="04A0" w:firstRow="1" w:lastRow="0" w:firstColumn="1" w:lastColumn="0" w:noHBand="0" w:noVBand="1"/>
+      </w:tblPr>
+      <w:tblGrid>
+        <w:gridCol w:w="7024"/>
+        <w:gridCol w:w="7230"/>
+      </w:tblGrid>
+      <w:tr>
+        <w:tc>
+          <w:tcPr>
+            <w:tcW w:w="7024" w:type="dxa"/>
+          </w:tcPr>
+          <w:p>
+            <w:pPr>
+              <w:spacing w:before="0" w:line="240" w:lineRule="auto"/>
+              <w:jc w:val="center"/>
+              <w:rPr>
+                <w:b/>
+                <w:sz w:val="32"/>
+                <w:szCs w:val="32"/>
+              </w:rPr>
+            </w:pPr>
+            <w:r>
+              <w:rPr>
+                <w:b/>
+                <w:sz w:val="32"/>
+                <w:szCs w:val="32"/>
+              </w:rPr>
+              <w:t>As Printed</w:t>
+            </w:r>
+          </w:p>
+        </w:tc>
+        <w:tc>
+          <w:tcPr>
+            <w:tcW w:w="7230" w:type="dxa"/>
+          </w:tcPr>
+          <w:p>
+            <w:pPr>
+              <w:spacing w:before="0" w:line="240" w:lineRule="auto"/>
+              <w:ind w:right="-18"/>
+              <w:jc w:val="center"/>
+              <w:rPr>
+                <w:b/>
+                <w:sz w:val="32"/>
+                <w:szCs w:val="32"/>
+              </w:rPr>
+            </w:pPr>
+            <w:r>
+              <w:rPr>
+                <w:b/>
+                <w:sz w:val="32"/>
+                <w:szCs w:val="32"/>
+              </w:rPr>
+              <w:t>To be read as or corrected as</w:t>
+            </w:r>
+          </w:p>
+        </w:tc>
+      </w:tr>
+    </w:tbl>
+    <w:p>
+      <w:pPr>
+        <w:spacing w:before="0" w:line="240" w:lineRule="auto"/>
+        <w:rPr>
+          <w:vanish/>
+          <w:sz w:val="32"/>
+          <w:szCs w:val="32"/>
+        </w:rPr>
+      </w:pPr>
+    </w:p>
+    <w:tbl>
+      <w:tblPr>
+        <w:tblW w:w="14253" w:type="dxa"/>
+        <w:tblInd w:w="-792" w:type="dxa"/>
+        <w:tblBorders>
+          <w:top w:val="single" w:sz="4" w:space="0" w:color="000000"/>
+          <w:left w:val="single" w:sz="4" w:space="0" w:color="000000"/>
+          <w:bottom w:val="single" w:sz="4" w:space="0" w:color="000000"/>
+          <w:right w:val="single" w:sz="4" w:space="0" w:color="000000"/>
+          <w:insideH w:val="single" w:sz="4" w:space="0" w:color="000000"/>
+          <w:insideV w:val="single" w:sz="4" w:space="0" w:color="000000"/>
+        </w:tblBorders>
+        <w:tblLook w:val="04A0" w:firstRow="1" w:lastRow="0" w:firstColumn="1" w:lastColumn="0" w:noHBand="0" w:noVBand="1"/>
+      </w:tblPr>
+      <w:tblGrid>
+        <w:gridCol w:w="7024"/>
+        <w:gridCol w:w="7229"/>
+      </w:tblGrid>
+      <w:tr>
+        <w:tc>
+          <w:tcPr>
+            <w:tcW w:w="7024" w:type="dxa"/>
+          </w:tcPr>
+          <w:p>
+            <w:pPr>
+              <w:widowControl w:val="0"/>
+              <w:autoSpaceDE w:val="0"/>
+              <w:autoSpaceDN w:val="0"/>
+              <w:adjustRightInd w:val="0"/>
+              <w:spacing w:line="240" w:lineRule="auto"/>
+              <w:rPr>
+                <w:rFonts w:ascii="BRH Malayalam Extra" w:hAnsi="BRH Malayalam Extra" w:cs="BRH Malayalam Extra"/>
+                <w:color w:val="000000"/>
+                <w:sz w:val="32"/>
+                <w:szCs w:val="40"/>
+              </w:rPr>
+            </w:pPr>
+            <w:r>
+              <w:rPr>
+                <w:rFonts w:cs="BRH Malayalam Extra"/>
+                <w:color w:val="000000"/>
+                <w:szCs w:val="40"/>
+              </w:rPr>
+              <w:t>7</w:t>
+            </w:r>
+            <w:r>
+              <w:rPr>
+                <w:rFonts w:ascii="BRH Malayalam Extra" w:hAnsi="BRH Malayalam Extra" w:cs="BRH Malayalam Extra"/>
+                <w:color w:val="000000"/>
+                <w:sz w:val="32"/>
+                <w:szCs w:val="40"/>
+              </w:rPr>
+              <w:t xml:space="preserve">) </w:t>
+            </w:r>
+            <w:r>
+              <w:rPr>
+                <w:rFonts w:cs="BRH Malayalam Extra"/>
+                <w:color w:val="000000"/>
+                <w:szCs w:val="40"/>
+              </w:rPr>
+              <w:t>1</w:t>
+            </w:r>
+            <w:r>
+              <w:rPr>
+                <w:rFonts w:ascii="BRH Malayalam Extra" w:hAnsi="BRH Malayalam Extra" w:cs="BRH Malayalam Extra"/>
+                <w:color w:val="000000"/>
+                <w:sz w:val="32"/>
+                <w:szCs w:val="40"/>
+              </w:rPr>
+              <w:t>.</w:t>
+            </w:r>
+            <w:r>
+              <w:rPr>
+                <w:rFonts w:cs="BRH Malayalam Extra"/>
+                <w:color w:val="000000"/>
+                <w:szCs w:val="40"/>
+              </w:rPr>
+              <w:t>2</w:t>
+            </w:r>
+            <w:r>
+              <w:rPr>
+                <w:rFonts w:ascii="BRH Malayalam Extra" w:hAnsi="BRH Malayalam Extra" w:cs="BRH Malayalam Extra"/>
+                <w:color w:val="000000"/>
+                <w:sz w:val="32"/>
+                <w:szCs w:val="40"/>
+              </w:rPr>
+              <w:t>.</w:t>
+            </w:r>
+            <w:r>
+              <w:rPr>
+                <w:rFonts w:cs="BRH Malayalam Extra"/>
+                <w:color w:val="000000"/>
+                <w:szCs w:val="40"/>
+              </w:rPr>
+              <w:t>4</w:t>
+            </w:r>
+            <w:r>
+              <w:rPr>
+                <w:rFonts w:ascii="BRH Malayalam Extra" w:hAnsi="BRH Malayalam Extra" w:cs="BRH Malayalam Extra"/>
+                <w:color w:val="000000"/>
+                <w:sz w:val="32"/>
+                <w:szCs w:val="40"/>
+              </w:rPr>
+              <w:t>.</w:t>
+            </w:r>
+            <w:r>
+              <w:rPr>
+                <w:rFonts w:cs="BRH Malayalam Extra"/>
+                <w:color w:val="000000"/>
+                <w:szCs w:val="40"/>
+              </w:rPr>
+              <w:t>2</w:t>
+            </w:r>
+            <w:r>
+              <w:rPr>
+                <w:rFonts w:ascii="BRH Malayalam Extra" w:hAnsi="BRH Malayalam Extra" w:cs="BRH Malayalam Extra"/>
+                <w:color w:val="000000"/>
+                <w:sz w:val="32"/>
+                <w:szCs w:val="40"/>
+              </w:rPr>
+              <w:t>(</w:t>
+            </w:r>
+            <w:r>
+              <w:rPr>
+                <w:rFonts w:cs="BRH Malayalam Extra"/>
+                <w:color w:val="000000"/>
+                <w:szCs w:val="40"/>
+              </w:rPr>
+              <w:t>7</w:t>
+            </w:r>
+            <w:r>
+              <w:rPr>
+                <w:rFonts w:ascii="BRH Malayalam Extra" w:hAnsi="BRH Malayalam Extra" w:cs="BRH Malayalam Extra"/>
+                <w:color w:val="000000"/>
+                <w:sz w:val="32"/>
+                <w:szCs w:val="40"/>
+              </w:rPr>
+              <w:t>)- A</w:t>
+            </w:r>
+            <w:r>
+              <w:rPr>
+                <w:rFonts w:ascii="BRH Malayalam Extra" w:hAnsi="BRH Malayalam Extra" w:cs="BRH Malayalam Extra"/>
+                <w:color w:val="000000"/>
+                <w:sz w:val="25"/>
+                <w:szCs w:val="40"/>
+              </w:rPr>
+              <w:t>–</w:t>
+            </w:r>
+            <w:r>
+              <w:rPr>
+                <w:rFonts w:ascii="BRH Malayalam Extra" w:hAnsi="BRH Malayalam Extra" w:cs="BRH Malayalam Extra"/>
+                <w:color w:val="000000"/>
+                <w:sz w:val="32"/>
+                <w:szCs w:val="40"/>
+              </w:rPr>
+              <w:t>sy</w:t>
+            </w:r>
+            <w:r>
+              <w:rPr>
+                <w:rFonts w:ascii="BRH Malayalam Extra" w:hAnsi="BRH Malayalam Extra" w:cs="BRH Malayalam Extra"/>
+                <w:color w:val="000000"/>
+                <w:sz w:val="25"/>
+                <w:szCs w:val="40"/>
+              </w:rPr>
+              <w:t>–</w:t>
+            </w:r>
+            <w:r>
+              <w:rPr>
+                <w:rFonts w:ascii="BRH Malayalam Extra" w:hAnsi="BRH Malayalam Extra" w:cs="BRH Malayalam Extra"/>
+                <w:color w:val="000000"/>
+                <w:sz w:val="32"/>
+                <w:szCs w:val="40"/>
+              </w:rPr>
+              <w:t xml:space="preserve"> | D</w:t>
+            </w:r>
+            <w:r>
+              <w:rPr>
+                <w:rFonts w:ascii="BRH Malayalam Extra" w:hAnsi="BRH Malayalam Extra" w:cs="BRH Malayalam Extra"/>
+                <w:color w:val="000000"/>
+                <w:sz w:val="25"/>
+                <w:szCs w:val="40"/>
+              </w:rPr>
+              <w:t>–</w:t>
+            </w:r>
+            <w:r>
+              <w:rPr>
+                <w:rFonts w:ascii="BRH Malayalam Extra" w:hAnsi="BRH Malayalam Extra" w:cs="BRH Malayalam Extra"/>
+                <w:color w:val="000000"/>
+                <w:sz w:val="32"/>
+                <w:szCs w:val="40"/>
+              </w:rPr>
+              <w:t>h</w:t>
+            </w:r>
+            <w:r>
+              <w:rPr>
+                <w:rFonts w:ascii="BRH Malayalam Extra" w:hAnsi="BRH Malayalam Extra" w:cs="BRH Malayalam Extra"/>
+                <w:color w:val="000000"/>
+                <w:sz w:val="25"/>
+                <w:szCs w:val="40"/>
+              </w:rPr>
+              <w:t>–</w:t>
+            </w:r>
+            <w:r>
+              <w:rPr>
+                <w:rFonts w:ascii="BRH Malayalam Extra" w:hAnsi="BRH Malayalam Extra" w:cs="BRH Malayalam Extra"/>
+                <w:color w:val="000000"/>
+                <w:sz w:val="32"/>
+                <w:szCs w:val="40"/>
+              </w:rPr>
+              <w:t>jZ—</w:t>
+            </w:r>
+            <w:r>
+              <w:rPr>
+                <w:rFonts w:ascii="BRH Malayalam Extra" w:hAnsi="BRH Malayalam Extra" w:cs="BRH Malayalam Extra"/>
+                <w:color w:val="000000"/>
+                <w:sz w:val="32"/>
+                <w:szCs w:val="40"/>
+                <w:highlight w:val="yellow"/>
+              </w:rPr>
+              <w:t>qüz</w:t>
+            </w:r>
+            <w:r>
+              <w:rPr>
+                <w:rFonts w:ascii="BRH Malayalam Extra" w:hAnsi="BRH Malayalam Extra" w:cs="BRH Malayalam Extra"/>
+                <w:color w:val="000000"/>
+                <w:sz w:val="25"/>
+                <w:szCs w:val="40"/>
+              </w:rPr>
+              <w:t>–</w:t>
+            </w:r>
+            <w:r>
+              <w:rPr>
+                <w:rFonts w:ascii="BRH Malayalam Extra" w:hAnsi="BRH Malayalam Extra" w:cs="BRH Malayalam Extra"/>
+                <w:color w:val="000000"/>
+                <w:sz w:val="32"/>
+                <w:szCs w:val="40"/>
+              </w:rPr>
+              <w:t>ªrêz | (</w:t>
+            </w:r>
+            <w:r>
+              <w:rPr>
+                <w:rFonts w:cs="BRH Malayalam Extra"/>
+                <w:color w:val="000000"/>
+                <w:szCs w:val="40"/>
+              </w:rPr>
+              <w:t>GS</w:t>
+            </w:r>
+            <w:r>
+              <w:rPr>
+                <w:rFonts w:ascii="BRH Malayalam Extra" w:hAnsi="BRH Malayalam Extra" w:cs="BRH Malayalam Extra"/>
+                <w:color w:val="000000"/>
+                <w:sz w:val="32"/>
+                <w:szCs w:val="40"/>
+              </w:rPr>
+              <w:t>-</w:t>
+            </w:r>
+            <w:r>
+              <w:rPr>
+                <w:rFonts w:cs="BRH Malayalam Extra"/>
+                <w:color w:val="000000"/>
+                <w:szCs w:val="40"/>
+              </w:rPr>
+              <w:t>1</w:t>
+            </w:r>
+            <w:r>
+              <w:rPr>
+                <w:rFonts w:ascii="BRH Malayalam Extra" w:hAnsi="BRH Malayalam Extra" w:cs="BRH Malayalam Extra"/>
+                <w:color w:val="000000"/>
+                <w:sz w:val="32"/>
+                <w:szCs w:val="40"/>
+              </w:rPr>
+              <w:t>.</w:t>
+            </w:r>
+            <w:r>
+              <w:rPr>
+                <w:rFonts w:cs="BRH Malayalam Extra"/>
+                <w:color w:val="000000"/>
+                <w:szCs w:val="40"/>
+              </w:rPr>
+              <w:t>2</w:t>
+            </w:r>
+            <w:r>
+              <w:rPr>
+                <w:rFonts w:ascii="BRH Malayalam Extra" w:hAnsi="BRH Malayalam Extra" w:cs="BRH Malayalam Extra"/>
+                <w:color w:val="000000"/>
+                <w:sz w:val="32"/>
+                <w:szCs w:val="40"/>
+              </w:rPr>
+              <w:t>-</w:t>
+            </w:r>
+            <w:r>
+              <w:rPr>
+                <w:rFonts w:cs="BRH Malayalam Extra"/>
+                <w:color w:val="000000"/>
+                <w:szCs w:val="40"/>
+              </w:rPr>
+              <w:t>14</w:t>
+            </w:r>
+            <w:r>
+              <w:rPr>
+                <w:rFonts w:ascii="BRH Malayalam Extra" w:hAnsi="BRH Malayalam Extra" w:cs="BRH Malayalam Extra"/>
+                <w:color w:val="000000"/>
+                <w:sz w:val="32"/>
+                <w:szCs w:val="40"/>
+              </w:rPr>
+              <w:t>)</w:t>
+            </w:r>
+          </w:p>
+          <w:p>
+            <w:pPr>
+              <w:widowControl w:val="0"/>
+              <w:autoSpaceDE w:val="0"/>
+              <w:autoSpaceDN w:val="0"/>
+              <w:adjustRightInd w:val="0"/>
+              <w:spacing w:line="240" w:lineRule="auto"/>
+              <w:rPr>
+                <w:rFonts w:ascii="BRH Malayalam Extra" w:hAnsi="BRH Malayalam Extra" w:cs="BRH Malayalam Extra"/>
+                <w:color w:val="000000"/>
+                <w:sz w:val="32"/>
+                <w:szCs w:val="40"/>
+              </w:rPr>
+            </w:pPr>
+            <w:r>
+              <w:rPr>
+                <w:rFonts w:ascii="BRH Malayalam Extra" w:hAnsi="BRH Malayalam Extra" w:cs="BRH Malayalam Extra"/>
+                <w:color w:val="000000"/>
+                <w:sz w:val="32"/>
+                <w:szCs w:val="40"/>
+              </w:rPr>
+              <w:t>A</w:t>
+            </w:r>
+            <w:r>
+              <w:rPr>
+                <w:rFonts w:ascii="BRH Malayalam Extra" w:hAnsi="BRH Malayalam Extra" w:cs="BRH Malayalam Extra"/>
+                <w:color w:val="000000"/>
+                <w:sz w:val="25"/>
+                <w:szCs w:val="40"/>
+              </w:rPr>
+              <w:t>–</w:t>
+            </w:r>
+            <w:r>
+              <w:rPr>
+                <w:rFonts w:ascii="BRH Malayalam Extra" w:hAnsi="BRH Malayalam Extra" w:cs="BRH Malayalam Extra"/>
+                <w:color w:val="000000"/>
+                <w:sz w:val="32"/>
+                <w:szCs w:val="40"/>
+              </w:rPr>
+              <w:t>sõ¡</w:t>
+            </w:r>
+            <w:r>
+              <w:rPr>
+                <w:rFonts w:ascii="BRH Malayalam Extra" w:hAnsi="BRH Malayalam Extra" w:cs="BRH Malayalam Extra"/>
+                <w:color w:val="000000"/>
+                <w:sz w:val="25"/>
+                <w:szCs w:val="40"/>
+              </w:rPr>
+              <w:t>–</w:t>
+            </w:r>
+            <w:r>
+              <w:rPr>
+                <w:rFonts w:ascii="BRH Malayalam Extra" w:hAnsi="BRH Malayalam Extra" w:cs="BRH Malayalam Extra"/>
+                <w:color w:val="000000"/>
+                <w:sz w:val="32"/>
+                <w:szCs w:val="40"/>
+              </w:rPr>
+              <w:t>h</w:t>
+            </w:r>
+            <w:r>
+              <w:rPr>
+                <w:rFonts w:ascii="BRH Malayalam Extra" w:hAnsi="BRH Malayalam Extra" w:cs="BRH Malayalam Extra"/>
+                <w:color w:val="000000"/>
+                <w:sz w:val="25"/>
+                <w:szCs w:val="40"/>
+              </w:rPr>
+              <w:t>–</w:t>
+            </w:r>
+            <w:r>
+              <w:rPr>
+                <w:rFonts w:ascii="BRH Malayalam Extra" w:hAnsi="BRH Malayalam Extra" w:cs="BRH Malayalam Extra"/>
+                <w:color w:val="000000"/>
+                <w:sz w:val="32"/>
+                <w:szCs w:val="40"/>
+              </w:rPr>
+              <w:t>jZ—</w:t>
+            </w:r>
+            <w:r>
+              <w:rPr>
+                <w:rFonts w:ascii="BRH Malayalam Extra" w:hAnsi="BRH Malayalam Extra" w:cs="BRH Malayalam Extra"/>
+                <w:color w:val="000000"/>
+                <w:sz w:val="32"/>
+                <w:szCs w:val="40"/>
+                <w:highlight w:val="yellow"/>
+              </w:rPr>
+              <w:t>qüz</w:t>
+            </w:r>
+            <w:r>
+              <w:rPr>
+                <w:rFonts w:ascii="BRH Malayalam Extra" w:hAnsi="BRH Malayalam Extra" w:cs="BRH Malayalam Extra"/>
+                <w:color w:val="000000"/>
+                <w:sz w:val="25"/>
+                <w:szCs w:val="40"/>
+                <w:highlight w:val="yellow"/>
+              </w:rPr>
+              <w:t>–</w:t>
+            </w:r>
+            <w:r>
+              <w:rPr>
+                <w:rFonts w:ascii="BRH Malayalam Extra" w:hAnsi="BRH Malayalam Extra" w:cs="BRH Malayalam Extra"/>
+                <w:color w:val="000000"/>
+                <w:sz w:val="32"/>
+                <w:szCs w:val="40"/>
+              </w:rPr>
+              <w:t xml:space="preserve">ªrê§ </w:t>
+            </w:r>
+            <w:r>
+              <w:rPr>
+                <w:rFonts w:ascii="BRH Malayalam Extra" w:hAnsi="BRH Malayalam Extra" w:cs="BRH Malayalam Extra"/>
+                <w:color w:val="000000"/>
+                <w:sz w:val="32"/>
+                <w:szCs w:val="40"/>
+                <w:highlight w:val="yellow"/>
+              </w:rPr>
+              <w:t>j</w:t>
+            </w:r>
+            <w:r>
+              <w:rPr>
+                <w:rFonts w:ascii="BRH Malayalam Extra" w:hAnsi="BRH Malayalam Extra" w:cs="BRH Malayalam Extra"/>
+                <w:color w:val="000000"/>
+                <w:sz w:val="32"/>
+                <w:szCs w:val="40"/>
+              </w:rPr>
+              <w:t>¡—h</w:t>
+            </w:r>
+            <w:r>
+              <w:rPr>
+                <w:rFonts w:ascii="BRH Malayalam Extra" w:hAnsi="BRH Malayalam Extra" w:cs="BRH Malayalam Extra"/>
+                <w:color w:val="000000"/>
+                <w:sz w:val="25"/>
+                <w:szCs w:val="40"/>
+              </w:rPr>
+              <w:t>–</w:t>
+            </w:r>
+            <w:r>
+              <w:rPr>
+                <w:rFonts w:ascii="BRH Malayalam Extra" w:hAnsi="BRH Malayalam Extra" w:cs="BRH Malayalam Extra"/>
+                <w:color w:val="000000"/>
+                <w:sz w:val="32"/>
+                <w:szCs w:val="40"/>
+              </w:rPr>
+              <w:t>jZ—</w:t>
+            </w:r>
+            <w:r>
+              <w:rPr>
+                <w:rFonts w:ascii="BRH Malayalam Extra" w:hAnsi="BRH Malayalam Extra" w:cs="BRH Malayalam Extra"/>
+                <w:color w:val="000000"/>
+                <w:sz w:val="32"/>
+                <w:szCs w:val="40"/>
+                <w:highlight w:val="yellow"/>
+              </w:rPr>
+              <w:t>qüz</w:t>
+            </w:r>
+            <w:r>
+              <w:rPr>
+                <w:rFonts w:ascii="BRH Malayalam Extra" w:hAnsi="BRH Malayalam Extra" w:cs="BRH Malayalam Extra"/>
+                <w:color w:val="000000"/>
+                <w:sz w:val="25"/>
+                <w:szCs w:val="40"/>
+                <w:highlight w:val="yellow"/>
+              </w:rPr>
+              <w:t>–</w:t>
+            </w:r>
+            <w:r>
+              <w:rPr>
+                <w:rFonts w:ascii="BRH Malayalam Extra" w:hAnsi="BRH Malayalam Extra" w:cs="BRH Malayalam Extra"/>
+                <w:color w:val="000000"/>
+                <w:sz w:val="32"/>
+                <w:szCs w:val="40"/>
+              </w:rPr>
+              <w:t>ª</w:t>
+            </w:r>
+            <w:r>
+              <w:rPr>
+                <w:rFonts w:ascii="BRH Malayalam Extra" w:hAnsi="BRH Malayalam Extra" w:cs="BRH Malayalam Extra"/>
+                <w:color w:val="000000"/>
+                <w:sz w:val="32"/>
+                <w:szCs w:val="40"/>
+                <w:highlight w:val="yellow"/>
+              </w:rPr>
+              <w:t>rêõ—</w:t>
+            </w:r>
+            <w:r>
+              <w:rPr>
+                <w:rFonts w:ascii="BRH Malayalam Extra" w:hAnsi="BRH Malayalam Extra" w:cs="BRH Malayalam Extra"/>
+                <w:color w:val="000000"/>
+                <w:sz w:val="32"/>
+                <w:szCs w:val="40"/>
+              </w:rPr>
+              <w:t xml:space="preserve"> sõ </w:t>
+            </w:r>
+          </w:p>
+          <w:p>
+            <w:pPr>
+              <w:widowControl w:val="0"/>
+              <w:autoSpaceDE w:val="0"/>
+              <w:autoSpaceDN w:val="0"/>
+              <w:adjustRightInd w:val="0"/>
+              <w:spacing w:line="240" w:lineRule="auto"/>
+              <w:rPr>
+                <w:rFonts w:ascii="BRH Malayalam Extra" w:hAnsi="BRH Malayalam Extra" w:cs="BRH Malayalam Extra"/>
+                <w:color w:val="000000"/>
+                <w:sz w:val="32"/>
+                <w:szCs w:val="40"/>
+              </w:rPr>
+            </w:pPr>
+            <w:r>
+              <w:rPr>
+                <w:rFonts w:ascii="BRH Malayalam Extra" w:hAnsi="BRH Malayalam Extra" w:cs="BRH Malayalam Extra"/>
+                <w:color w:val="000000"/>
+                <w:sz w:val="32"/>
+                <w:szCs w:val="40"/>
+              </w:rPr>
+              <w:t>sõ¡h</w:t>
+            </w:r>
+            <w:r>
+              <w:rPr>
+                <w:rFonts w:ascii="BRH Malayalam Extra" w:hAnsi="BRH Malayalam Extra" w:cs="BRH Malayalam Extra"/>
+                <w:color w:val="000000"/>
+                <w:sz w:val="25"/>
+                <w:szCs w:val="40"/>
+              </w:rPr>
+              <w:t>–</w:t>
+            </w:r>
+            <w:r>
+              <w:rPr>
+                <w:rFonts w:ascii="BRH Malayalam Extra" w:hAnsi="BRH Malayalam Extra" w:cs="BRH Malayalam Extra"/>
+                <w:color w:val="000000"/>
+                <w:sz w:val="32"/>
+                <w:szCs w:val="40"/>
+              </w:rPr>
+              <w:t>jZ—</w:t>
+            </w:r>
+            <w:r>
+              <w:rPr>
+                <w:rFonts w:ascii="BRH Malayalam Extra" w:hAnsi="BRH Malayalam Extra" w:cs="BRH Malayalam Extra"/>
+                <w:color w:val="000000"/>
+                <w:sz w:val="32"/>
+                <w:szCs w:val="40"/>
+                <w:highlight w:val="yellow"/>
+              </w:rPr>
+              <w:t>qüz</w:t>
+            </w:r>
+            <w:r>
+              <w:rPr>
+                <w:rFonts w:ascii="BRH Malayalam Extra" w:hAnsi="BRH Malayalam Extra" w:cs="BRH Malayalam Extra"/>
+                <w:color w:val="000000"/>
+                <w:sz w:val="25"/>
+                <w:szCs w:val="40"/>
+              </w:rPr>
+              <w:t>–</w:t>
+            </w:r>
+            <w:r>
+              <w:rPr>
+                <w:rFonts w:ascii="BRH Malayalam Extra" w:hAnsi="BRH Malayalam Extra" w:cs="BRH Malayalam Extra"/>
+                <w:color w:val="000000"/>
+                <w:sz w:val="32"/>
+                <w:szCs w:val="40"/>
+              </w:rPr>
+              <w:t xml:space="preserve">ªrêz | </w:t>
+            </w:r>
+          </w:p>
+          <w:p>
+            <w:pPr>
+              <w:widowControl w:val="0"/>
+              <w:autoSpaceDE w:val="0"/>
+              <w:autoSpaceDN w:val="0"/>
+              <w:adjustRightInd w:val="0"/>
+              <w:spacing w:line="240" w:lineRule="auto"/>
+              <w:rPr>
+                <w:rFonts w:ascii="BRH Malayalam Extra" w:hAnsi="BRH Malayalam Extra" w:cs="BRH Malayalam Extra"/>
+                <w:color w:val="000000"/>
+                <w:sz w:val="32"/>
+                <w:szCs w:val="40"/>
+              </w:rPr>
+            </w:pPr>
+            <w:r>
+              <w:rPr>
+                <w:rFonts w:cs="BRH Malayalam Extra"/>
+                <w:color w:val="000000"/>
+                <w:szCs w:val="40"/>
+              </w:rPr>
+              <w:t>8</w:t>
+            </w:r>
+            <w:r>
+              <w:rPr>
+                <w:rFonts w:ascii="BRH Malayalam Extra" w:hAnsi="BRH Malayalam Extra" w:cs="BRH Malayalam Extra"/>
+                <w:color w:val="000000"/>
+                <w:sz w:val="32"/>
+                <w:szCs w:val="40"/>
+              </w:rPr>
+              <w:t xml:space="preserve">) </w:t>
+            </w:r>
+            <w:r>
+              <w:rPr>
+                <w:rFonts w:cs="BRH Malayalam Extra"/>
+                <w:color w:val="000000"/>
+                <w:szCs w:val="40"/>
+              </w:rPr>
+              <w:t>1</w:t>
+            </w:r>
+            <w:r>
+              <w:rPr>
+                <w:rFonts w:ascii="BRH Malayalam Extra" w:hAnsi="BRH Malayalam Extra" w:cs="BRH Malayalam Extra"/>
+                <w:color w:val="000000"/>
+                <w:sz w:val="32"/>
+                <w:szCs w:val="40"/>
+              </w:rPr>
+              <w:t>.</w:t>
+            </w:r>
+            <w:r>
+              <w:rPr>
+                <w:rFonts w:cs="BRH Malayalam Extra"/>
+                <w:color w:val="000000"/>
+                <w:szCs w:val="40"/>
+              </w:rPr>
+              <w:t>2</w:t>
+            </w:r>
+            <w:r>
+              <w:rPr>
+                <w:rFonts w:ascii="BRH Malayalam Extra" w:hAnsi="BRH Malayalam Extra" w:cs="BRH Malayalam Extra"/>
+                <w:color w:val="000000"/>
+                <w:sz w:val="32"/>
+                <w:szCs w:val="40"/>
+              </w:rPr>
+              <w:t>.</w:t>
+            </w:r>
+            <w:r>
+              <w:rPr>
+                <w:rFonts w:cs="BRH Malayalam Extra"/>
+                <w:color w:val="000000"/>
+                <w:szCs w:val="40"/>
+              </w:rPr>
+              <w:t>4</w:t>
+            </w:r>
+            <w:r>
+              <w:rPr>
+                <w:rFonts w:ascii="BRH Malayalam Extra" w:hAnsi="BRH Malayalam Extra" w:cs="BRH Malayalam Extra"/>
+                <w:color w:val="000000"/>
+                <w:sz w:val="32"/>
+                <w:szCs w:val="40"/>
+              </w:rPr>
+              <w:t>.</w:t>
+            </w:r>
+            <w:r>
+              <w:rPr>
+                <w:rFonts w:cs="BRH Malayalam Extra"/>
+                <w:color w:val="000000"/>
+                <w:szCs w:val="40"/>
+              </w:rPr>
+              <w:t>2</w:t>
+            </w:r>
+            <w:r>
+              <w:rPr>
+                <w:rFonts w:ascii="BRH Malayalam Extra" w:hAnsi="BRH Malayalam Extra" w:cs="BRH Malayalam Extra"/>
+                <w:color w:val="000000"/>
+                <w:sz w:val="32"/>
+                <w:szCs w:val="40"/>
+              </w:rPr>
+              <w:t>(</w:t>
+            </w:r>
+            <w:r>
+              <w:rPr>
+                <w:rFonts w:cs="BRH Malayalam Extra"/>
+                <w:color w:val="000000"/>
+                <w:szCs w:val="40"/>
+              </w:rPr>
+              <w:t>8</w:t>
+            </w:r>
+            <w:r>
+              <w:rPr>
+                <w:rFonts w:ascii="BRH Malayalam Extra" w:hAnsi="BRH Malayalam Extra" w:cs="BRH Malayalam Extra"/>
+                <w:color w:val="000000"/>
+                <w:sz w:val="32"/>
+                <w:szCs w:val="40"/>
+              </w:rPr>
+              <w:t>)- D</w:t>
+            </w:r>
+            <w:r>
+              <w:rPr>
+                <w:rFonts w:ascii="BRH Malayalam Extra" w:hAnsi="BRH Malayalam Extra" w:cs="BRH Malayalam Extra"/>
+                <w:color w:val="000000"/>
+                <w:sz w:val="25"/>
+                <w:szCs w:val="40"/>
+              </w:rPr>
+              <w:t>–</w:t>
+            </w:r>
+            <w:r>
+              <w:rPr>
+                <w:rFonts w:ascii="BRH Malayalam Extra" w:hAnsi="BRH Malayalam Extra" w:cs="BRH Malayalam Extra"/>
+                <w:color w:val="000000"/>
+                <w:sz w:val="32"/>
+                <w:szCs w:val="40"/>
+              </w:rPr>
+              <w:t>h</w:t>
+            </w:r>
+            <w:r>
+              <w:rPr>
+                <w:rFonts w:ascii="BRH Malayalam Extra" w:hAnsi="BRH Malayalam Extra" w:cs="BRH Malayalam Extra"/>
+                <w:color w:val="000000"/>
+                <w:sz w:val="25"/>
+                <w:szCs w:val="40"/>
+              </w:rPr>
+              <w:t>–</w:t>
+            </w:r>
+            <w:r>
+              <w:rPr>
+                <w:rFonts w:ascii="BRH Malayalam Extra" w:hAnsi="BRH Malayalam Extra" w:cs="BRH Malayalam Extra"/>
+                <w:color w:val="000000"/>
+                <w:sz w:val="32"/>
+                <w:szCs w:val="40"/>
+              </w:rPr>
+              <w:t>jZ—</w:t>
+            </w:r>
+            <w:r>
+              <w:rPr>
+                <w:rFonts w:ascii="BRH Malayalam Extra" w:hAnsi="BRH Malayalam Extra" w:cs="BRH Malayalam Extra"/>
+                <w:color w:val="000000"/>
+                <w:sz w:val="32"/>
+                <w:szCs w:val="40"/>
+                <w:highlight w:val="yellow"/>
+              </w:rPr>
+              <w:t>qüz</w:t>
+            </w:r>
+            <w:r>
+              <w:rPr>
+                <w:rFonts w:ascii="BRH Malayalam Extra" w:hAnsi="BRH Malayalam Extra" w:cs="BRH Malayalam Extra"/>
+                <w:color w:val="000000"/>
+                <w:sz w:val="25"/>
+                <w:szCs w:val="40"/>
+              </w:rPr>
+              <w:t>–</w:t>
+            </w:r>
+            <w:r>
+              <w:rPr>
+                <w:rFonts w:ascii="BRH Malayalam Extra" w:hAnsi="BRH Malayalam Extra" w:cs="BRH Malayalam Extra"/>
+                <w:color w:val="000000"/>
+                <w:sz w:val="32"/>
+                <w:szCs w:val="40"/>
+              </w:rPr>
+              <w:t>ªrêz | sx | (</w:t>
+            </w:r>
+            <w:r>
+              <w:rPr>
+                <w:rFonts w:cs="BRH Malayalam Extra"/>
+                <w:color w:val="000000"/>
+                <w:szCs w:val="40"/>
+              </w:rPr>
+              <w:t>GS</w:t>
+            </w:r>
+            <w:r>
+              <w:rPr>
+                <w:rFonts w:ascii="BRH Malayalam Extra" w:hAnsi="BRH Malayalam Extra" w:cs="BRH Malayalam Extra"/>
+                <w:color w:val="000000"/>
+                <w:sz w:val="32"/>
+                <w:szCs w:val="40"/>
+              </w:rPr>
+              <w:t>-</w:t>
+            </w:r>
+            <w:r>
+              <w:rPr>
+                <w:rFonts w:cs="BRH Malayalam Extra"/>
+                <w:color w:val="000000"/>
+                <w:szCs w:val="40"/>
+              </w:rPr>
+              <w:t>1</w:t>
+            </w:r>
+            <w:r>
+              <w:rPr>
+                <w:rFonts w:ascii="BRH Malayalam Extra" w:hAnsi="BRH Malayalam Extra" w:cs="BRH Malayalam Extra"/>
+                <w:color w:val="000000"/>
+                <w:sz w:val="32"/>
+                <w:szCs w:val="40"/>
+              </w:rPr>
+              <w:t>.</w:t>
+            </w:r>
+            <w:r>
+              <w:rPr>
+                <w:rFonts w:cs="BRH Malayalam Extra"/>
+                <w:color w:val="000000"/>
+                <w:szCs w:val="40"/>
+              </w:rPr>
+              <w:t>2</w:t>
+            </w:r>
+            <w:r>
+              <w:rPr>
+                <w:rFonts w:ascii="BRH Malayalam Extra" w:hAnsi="BRH Malayalam Extra" w:cs="BRH Malayalam Extra"/>
+                <w:color w:val="000000"/>
+                <w:sz w:val="32"/>
+                <w:szCs w:val="40"/>
+              </w:rPr>
+              <w:t>-</w:t>
+            </w:r>
+            <w:r>
+              <w:rPr>
+                <w:rFonts w:cs="BRH Malayalam Extra"/>
+                <w:color w:val="000000"/>
+                <w:szCs w:val="40"/>
+              </w:rPr>
+              <w:t>14</w:t>
+            </w:r>
+            <w:r>
+              <w:rPr>
+                <w:rFonts w:ascii="BRH Malayalam Extra" w:hAnsi="BRH Malayalam Extra" w:cs="BRH Malayalam Extra"/>
+                <w:color w:val="000000"/>
+                <w:sz w:val="32"/>
+                <w:szCs w:val="40"/>
+              </w:rPr>
+              <w:t>)</w:t>
+            </w:r>
+          </w:p>
+          <w:p>
+            <w:pPr>
+              <w:widowControl w:val="0"/>
+              <w:autoSpaceDE w:val="0"/>
+              <w:autoSpaceDN w:val="0"/>
+              <w:adjustRightInd w:val="0"/>
+              <w:spacing w:line="240" w:lineRule="auto"/>
+              <w:rPr>
+                <w:rFonts w:ascii="BRH Malayalam Extra" w:hAnsi="BRH Malayalam Extra" w:cs="BRH Malayalam Extra"/>
+                <w:color w:val="000000"/>
+                <w:sz w:val="32"/>
+                <w:szCs w:val="40"/>
+              </w:rPr>
+            </w:pPr>
+            <w:r>
+              <w:rPr>
+                <w:rFonts w:ascii="BRH Malayalam Extra" w:hAnsi="BRH Malayalam Extra" w:cs="BRH Malayalam Extra"/>
+                <w:color w:val="000000"/>
+                <w:sz w:val="32"/>
+                <w:szCs w:val="40"/>
+              </w:rPr>
+              <w:t>D</w:t>
+            </w:r>
+            <w:r>
+              <w:rPr>
+                <w:rFonts w:ascii="BRH Malayalam Extra" w:hAnsi="BRH Malayalam Extra" w:cs="BRH Malayalam Extra"/>
+                <w:color w:val="000000"/>
+                <w:sz w:val="25"/>
+                <w:szCs w:val="40"/>
+              </w:rPr>
+              <w:t>–</w:t>
+            </w:r>
+            <w:r>
+              <w:rPr>
+                <w:rFonts w:ascii="BRH Malayalam Extra" w:hAnsi="BRH Malayalam Extra" w:cs="BRH Malayalam Extra"/>
+                <w:color w:val="000000"/>
+                <w:sz w:val="32"/>
+                <w:szCs w:val="40"/>
+              </w:rPr>
+              <w:t>h</w:t>
+            </w:r>
+            <w:r>
+              <w:rPr>
+                <w:rFonts w:ascii="BRH Malayalam Extra" w:hAnsi="BRH Malayalam Extra" w:cs="BRH Malayalam Extra"/>
+                <w:color w:val="000000"/>
+                <w:sz w:val="25"/>
+                <w:szCs w:val="40"/>
+              </w:rPr>
+              <w:t>–</w:t>
+            </w:r>
+            <w:r>
+              <w:rPr>
+                <w:rFonts w:ascii="BRH Malayalam Extra" w:hAnsi="BRH Malayalam Extra" w:cs="BRH Malayalam Extra"/>
+                <w:color w:val="000000"/>
+                <w:sz w:val="32"/>
+                <w:szCs w:val="40"/>
+              </w:rPr>
+              <w:t>jZ—</w:t>
+            </w:r>
+            <w:r>
+              <w:rPr>
+                <w:rFonts w:ascii="BRH Malayalam Extra" w:hAnsi="BRH Malayalam Extra" w:cs="BRH Malayalam Extra"/>
+                <w:color w:val="000000"/>
+                <w:sz w:val="32"/>
+                <w:szCs w:val="40"/>
+                <w:highlight w:val="yellow"/>
+              </w:rPr>
+              <w:t>qüz</w:t>
+            </w:r>
+            <w:r>
+              <w:rPr>
+                <w:rFonts w:ascii="BRH Malayalam Extra" w:hAnsi="BRH Malayalam Extra" w:cs="BRH Malayalam Extra"/>
+                <w:color w:val="000000"/>
+                <w:sz w:val="25"/>
+                <w:szCs w:val="40"/>
+                <w:highlight w:val="yellow"/>
+              </w:rPr>
+              <w:t>–</w:t>
+            </w:r>
+            <w:r>
+              <w:rPr>
+                <w:rFonts w:ascii="BRH Malayalam Extra" w:hAnsi="BRH Malayalam Extra" w:cs="BRH Malayalam Extra"/>
+                <w:color w:val="000000"/>
+                <w:sz w:val="32"/>
+                <w:szCs w:val="40"/>
+                <w:highlight w:val="yellow"/>
+              </w:rPr>
+              <w:t>ªrêz</w:t>
+            </w:r>
+            <w:r>
+              <w:rPr>
+                <w:rFonts w:ascii="BRH Malayalam Extra" w:hAnsi="BRH Malayalam Extra" w:cs="BRH Malayalam Extra"/>
+                <w:color w:val="000000"/>
+                <w:sz w:val="32"/>
+                <w:szCs w:val="40"/>
+              </w:rPr>
+              <w:t xml:space="preserve"> sx ¥sxh</w:t>
+            </w:r>
+            <w:r>
+              <w:rPr>
+                <w:rFonts w:ascii="BRH Malayalam Extra" w:hAnsi="BRH Malayalam Extra" w:cs="BRH Malayalam Extra"/>
+                <w:color w:val="000000"/>
+                <w:sz w:val="25"/>
+                <w:szCs w:val="40"/>
+              </w:rPr>
+              <w:t>–</w:t>
+            </w:r>
+            <w:r>
+              <w:rPr>
+                <w:rFonts w:ascii="BRH Malayalam Extra" w:hAnsi="BRH Malayalam Extra" w:cs="BRH Malayalam Extra"/>
+                <w:color w:val="000000"/>
+                <w:sz w:val="32"/>
+                <w:szCs w:val="40"/>
+              </w:rPr>
+              <w:t>jZ—</w:t>
+            </w:r>
+            <w:r>
+              <w:rPr>
+                <w:rFonts w:ascii="BRH Malayalam Extra" w:hAnsi="BRH Malayalam Extra" w:cs="BRH Malayalam Extra"/>
+                <w:color w:val="000000"/>
+                <w:sz w:val="32"/>
+                <w:szCs w:val="40"/>
+                <w:highlight w:val="yellow"/>
+              </w:rPr>
+              <w:t>qüz</w:t>
+            </w:r>
+            <w:r>
+              <w:rPr>
+                <w:rFonts w:ascii="BRH Malayalam Extra" w:hAnsi="BRH Malayalam Extra" w:cs="BRH Malayalam Extra"/>
+                <w:color w:val="000000"/>
+                <w:sz w:val="25"/>
+                <w:szCs w:val="40"/>
+                <w:highlight w:val="yellow"/>
+              </w:rPr>
+              <w:t>–</w:t>
+            </w:r>
+            <w:r>
+              <w:rPr>
+                <w:rFonts w:ascii="BRH Malayalam Extra" w:hAnsi="BRH Malayalam Extra" w:cs="BRH Malayalam Extra"/>
+                <w:color w:val="000000"/>
+                <w:sz w:val="32"/>
+                <w:szCs w:val="40"/>
+              </w:rPr>
+              <w:t xml:space="preserve">ªrê§ </w:t>
+            </w:r>
+          </w:p>
+          <w:p>
+            <w:pPr>
+              <w:widowControl w:val="0"/>
+              <w:autoSpaceDE w:val="0"/>
+              <w:autoSpaceDN w:val="0"/>
+              <w:adjustRightInd w:val="0"/>
+              <w:spacing w:line="240" w:lineRule="auto"/>
+              <w:rPr>
+                <w:rFonts w:ascii="BRH Malayalam Extra" w:hAnsi="BRH Malayalam Extra" w:cs="BRH Malayalam Extra"/>
+                <w:color w:val="000000"/>
+                <w:sz w:val="32"/>
+                <w:szCs w:val="40"/>
+              </w:rPr>
+            </w:pPr>
+            <w:r>
+              <w:rPr>
+                <w:rFonts w:ascii="BRH Malayalam Extra" w:hAnsi="BRH Malayalam Extra" w:cs="BRH Malayalam Extra"/>
+                <w:color w:val="000000"/>
+                <w:sz w:val="32"/>
+                <w:szCs w:val="40"/>
+                <w:highlight w:val="yellow"/>
+              </w:rPr>
+              <w:t>j¡</w:t>
+            </w:r>
+            <w:r>
+              <w:rPr>
+                <w:rFonts w:ascii="BRH Malayalam Extra" w:hAnsi="BRH Malayalam Extra" w:cs="BRH Malayalam Extra"/>
+                <w:color w:val="000000"/>
+                <w:sz w:val="32"/>
+                <w:szCs w:val="40"/>
+              </w:rPr>
+              <w:t>—h</w:t>
+            </w:r>
+            <w:r>
+              <w:rPr>
+                <w:rFonts w:ascii="BRH Malayalam Extra" w:hAnsi="BRH Malayalam Extra" w:cs="BRH Malayalam Extra"/>
+                <w:color w:val="000000"/>
+                <w:sz w:val="25"/>
+                <w:szCs w:val="40"/>
+              </w:rPr>
+              <w:t>–</w:t>
+            </w:r>
+            <w:r>
+              <w:rPr>
+                <w:rFonts w:ascii="BRH Malayalam Extra" w:hAnsi="BRH Malayalam Extra" w:cs="BRH Malayalam Extra"/>
+                <w:color w:val="000000"/>
+                <w:sz w:val="32"/>
+                <w:szCs w:val="40"/>
+              </w:rPr>
+              <w:t>jZ—</w:t>
+            </w:r>
+            <w:r>
+              <w:rPr>
+                <w:rFonts w:ascii="BRH Malayalam Extra" w:hAnsi="BRH Malayalam Extra" w:cs="BRH Malayalam Extra"/>
+                <w:color w:val="000000"/>
+                <w:sz w:val="32"/>
+                <w:szCs w:val="40"/>
+                <w:highlight w:val="yellow"/>
+              </w:rPr>
+              <w:t>qüz</w:t>
+            </w:r>
+            <w:r>
+              <w:rPr>
+                <w:rFonts w:ascii="BRH Malayalam Extra" w:hAnsi="BRH Malayalam Extra" w:cs="BRH Malayalam Extra"/>
+                <w:color w:val="000000"/>
+                <w:sz w:val="25"/>
+                <w:szCs w:val="40"/>
+                <w:highlight w:val="yellow"/>
+              </w:rPr>
+              <w:t>–</w:t>
+            </w:r>
+            <w:r>
+              <w:rPr>
+                <w:rFonts w:ascii="BRH Malayalam Extra" w:hAnsi="BRH Malayalam Extra" w:cs="BRH Malayalam Extra"/>
+                <w:color w:val="000000"/>
+                <w:sz w:val="32"/>
+                <w:szCs w:val="40"/>
+                <w:highlight w:val="yellow"/>
+              </w:rPr>
+              <w:t>ªrêz</w:t>
+            </w:r>
+            <w:r>
+              <w:rPr>
+                <w:rFonts w:ascii="BRH Malayalam Extra" w:hAnsi="BRH Malayalam Extra" w:cs="BRH Malayalam Extra"/>
+                <w:color w:val="000000"/>
+                <w:sz w:val="32"/>
+                <w:szCs w:val="40"/>
+              </w:rPr>
+              <w:t xml:space="preserve"> sx | </w:t>
+            </w:r>
+          </w:p>
+          <w:p>
+            <w:pPr>
+              <w:widowControl w:val="0"/>
+              <w:autoSpaceDE w:val="0"/>
+              <w:autoSpaceDN w:val="0"/>
+              <w:adjustRightInd w:val="0"/>
+              <w:spacing w:line="240" w:lineRule="auto"/>
+              <w:rPr>
+                <w:rFonts w:ascii="BRH Malayalam Extra" w:hAnsi="BRH Malayalam Extra" w:cs="BRH Malayalam Extra"/>
+                <w:color w:val="000000"/>
+                <w:sz w:val="32"/>
+                <w:szCs w:val="40"/>
+              </w:rPr>
+            </w:pPr>
+            <w:r>
+              <w:rPr>
+                <w:rFonts w:cs="BRH Malayalam Extra"/>
+                <w:color w:val="000000"/>
+                <w:szCs w:val="40"/>
+              </w:rPr>
+              <w:t>9</w:t>
+            </w:r>
+            <w:r>
+              <w:rPr>
+                <w:rFonts w:ascii="BRH Malayalam Extra" w:hAnsi="BRH Malayalam Extra" w:cs="BRH Malayalam Extra"/>
+                <w:color w:val="000000"/>
+                <w:sz w:val="32"/>
+                <w:szCs w:val="40"/>
+              </w:rPr>
+              <w:t xml:space="preserve">) </w:t>
+            </w:r>
+            <w:r>
+              <w:rPr>
+                <w:rFonts w:cs="BRH Malayalam Extra"/>
+                <w:color w:val="000000"/>
+                <w:szCs w:val="40"/>
+              </w:rPr>
+              <w:t>1</w:t>
+            </w:r>
+            <w:r>
+              <w:rPr>
+                <w:rFonts w:ascii="BRH Malayalam Extra" w:hAnsi="BRH Malayalam Extra" w:cs="BRH Malayalam Extra"/>
+                <w:color w:val="000000"/>
+                <w:sz w:val="32"/>
+                <w:szCs w:val="40"/>
+              </w:rPr>
+              <w:t>.</w:t>
+            </w:r>
+            <w:r>
+              <w:rPr>
+                <w:rFonts w:cs="BRH Malayalam Extra"/>
+                <w:color w:val="000000"/>
+                <w:szCs w:val="40"/>
+              </w:rPr>
+              <w:t>2</w:t>
+            </w:r>
+            <w:r>
+              <w:rPr>
+                <w:rFonts w:ascii="BRH Malayalam Extra" w:hAnsi="BRH Malayalam Extra" w:cs="BRH Malayalam Extra"/>
+                <w:color w:val="000000"/>
+                <w:sz w:val="32"/>
+                <w:szCs w:val="40"/>
+              </w:rPr>
+              <w:t>.</w:t>
+            </w:r>
+            <w:r>
+              <w:rPr>
+                <w:rFonts w:cs="BRH Malayalam Extra"/>
+                <w:color w:val="000000"/>
+                <w:szCs w:val="40"/>
+              </w:rPr>
+              <w:t>4</w:t>
+            </w:r>
+            <w:r>
+              <w:rPr>
+                <w:rFonts w:ascii="BRH Malayalam Extra" w:hAnsi="BRH Malayalam Extra" w:cs="BRH Malayalam Extra"/>
+                <w:color w:val="000000"/>
+                <w:sz w:val="32"/>
+                <w:szCs w:val="40"/>
+              </w:rPr>
+              <w:t>.</w:t>
+            </w:r>
+            <w:r>
+              <w:rPr>
+                <w:rFonts w:cs="BRH Malayalam Extra"/>
+                <w:color w:val="000000"/>
+                <w:szCs w:val="40"/>
+              </w:rPr>
+              <w:t>2</w:t>
+            </w:r>
+            <w:r>
+              <w:rPr>
+                <w:rFonts w:ascii="BRH Malayalam Extra" w:hAnsi="BRH Malayalam Extra" w:cs="BRH Malayalam Extra"/>
+                <w:color w:val="000000"/>
+                <w:sz w:val="32"/>
+                <w:szCs w:val="40"/>
+              </w:rPr>
+              <w:t>(</w:t>
+            </w:r>
+            <w:r>
+              <w:rPr>
+                <w:rFonts w:cs="BRH Malayalam Extra"/>
+                <w:color w:val="000000"/>
+                <w:szCs w:val="40"/>
+              </w:rPr>
+              <w:t>8</w:t>
+            </w:r>
+            <w:r>
+              <w:rPr>
+                <w:rFonts w:ascii="BRH Malayalam Extra" w:hAnsi="BRH Malayalam Extra" w:cs="BRH Malayalam Extra"/>
+                <w:color w:val="000000"/>
+                <w:sz w:val="32"/>
+                <w:szCs w:val="40"/>
+              </w:rPr>
+              <w:t>)- D</w:t>
+            </w:r>
+            <w:r>
+              <w:rPr>
+                <w:rFonts w:ascii="BRH Malayalam Extra" w:hAnsi="BRH Malayalam Extra" w:cs="BRH Malayalam Extra"/>
+                <w:color w:val="000000"/>
+                <w:sz w:val="25"/>
+                <w:szCs w:val="40"/>
+              </w:rPr>
+              <w:t>–</w:t>
+            </w:r>
+            <w:r>
+              <w:rPr>
+                <w:rFonts w:ascii="BRH Malayalam Extra" w:hAnsi="BRH Malayalam Extra" w:cs="BRH Malayalam Extra"/>
+                <w:color w:val="000000"/>
+                <w:sz w:val="32"/>
+                <w:szCs w:val="40"/>
+              </w:rPr>
+              <w:t>h</w:t>
+            </w:r>
+            <w:r>
+              <w:rPr>
+                <w:rFonts w:ascii="BRH Malayalam Extra" w:hAnsi="BRH Malayalam Extra" w:cs="BRH Malayalam Extra"/>
+                <w:color w:val="000000"/>
+                <w:sz w:val="25"/>
+                <w:szCs w:val="40"/>
+              </w:rPr>
+              <w:t>–</w:t>
+            </w:r>
+            <w:r>
+              <w:rPr>
+                <w:rFonts w:ascii="BRH Malayalam Extra" w:hAnsi="BRH Malayalam Extra" w:cs="BRH Malayalam Extra"/>
+                <w:color w:val="000000"/>
+                <w:sz w:val="32"/>
+                <w:szCs w:val="40"/>
+              </w:rPr>
+              <w:t>jZ—</w:t>
+            </w:r>
+            <w:r>
+              <w:rPr>
+                <w:rFonts w:ascii="BRH Malayalam Extra" w:hAnsi="BRH Malayalam Extra" w:cs="BRH Malayalam Extra"/>
+                <w:color w:val="000000"/>
+                <w:sz w:val="32"/>
+                <w:szCs w:val="40"/>
+                <w:highlight w:val="yellow"/>
+              </w:rPr>
+              <w:t>qüz</w:t>
+            </w:r>
+            <w:r>
+              <w:rPr>
+                <w:rFonts w:ascii="BRH Malayalam Extra" w:hAnsi="BRH Malayalam Extra" w:cs="BRH Malayalam Extra"/>
+                <w:color w:val="000000"/>
+                <w:sz w:val="25"/>
+                <w:szCs w:val="40"/>
+              </w:rPr>
+              <w:t>–</w:t>
+            </w:r>
+            <w:r>
+              <w:rPr>
+                <w:rFonts w:ascii="BRH Malayalam Extra" w:hAnsi="BRH Malayalam Extra" w:cs="BRH Malayalam Extra"/>
+                <w:color w:val="000000"/>
+                <w:sz w:val="32"/>
+                <w:szCs w:val="40"/>
+              </w:rPr>
+              <w:t>ªrêz | (</w:t>
+            </w:r>
+            <w:r>
+              <w:rPr>
+                <w:rFonts w:cs="BRH Malayalam Extra"/>
+                <w:color w:val="000000"/>
+                <w:szCs w:val="40"/>
+              </w:rPr>
+              <w:t>GS</w:t>
+            </w:r>
+            <w:r>
+              <w:rPr>
+                <w:rFonts w:ascii="BRH Malayalam Extra" w:hAnsi="BRH Malayalam Extra" w:cs="BRH Malayalam Extra"/>
+                <w:color w:val="000000"/>
+                <w:sz w:val="32"/>
+                <w:szCs w:val="40"/>
+              </w:rPr>
+              <w:t>-</w:t>
+            </w:r>
+            <w:r>
+              <w:rPr>
+                <w:rFonts w:cs="BRH Malayalam Extra"/>
+                <w:color w:val="000000"/>
+                <w:szCs w:val="40"/>
+              </w:rPr>
+              <w:t>1</w:t>
+            </w:r>
+            <w:r>
+              <w:rPr>
+                <w:rFonts w:ascii="BRH Malayalam Extra" w:hAnsi="BRH Malayalam Extra" w:cs="BRH Malayalam Extra"/>
+                <w:color w:val="000000"/>
+                <w:sz w:val="32"/>
+                <w:szCs w:val="40"/>
+              </w:rPr>
+              <w:t>.</w:t>
+            </w:r>
+            <w:r>
+              <w:rPr>
+                <w:rFonts w:cs="BRH Malayalam Extra"/>
+                <w:color w:val="000000"/>
+                <w:szCs w:val="40"/>
+              </w:rPr>
+              <w:t>2</w:t>
+            </w:r>
+            <w:r>
+              <w:rPr>
+                <w:rFonts w:ascii="BRH Malayalam Extra" w:hAnsi="BRH Malayalam Extra" w:cs="BRH Malayalam Extra"/>
+                <w:color w:val="000000"/>
+                <w:sz w:val="32"/>
+                <w:szCs w:val="40"/>
+              </w:rPr>
+              <w:t>-</w:t>
+            </w:r>
+            <w:r>
+              <w:rPr>
+                <w:rFonts w:cs="BRH Malayalam Extra"/>
+                <w:color w:val="000000"/>
+                <w:szCs w:val="40"/>
+              </w:rPr>
+              <w:t>14</w:t>
+            </w:r>
+            <w:r>
+              <w:rPr>
+                <w:rFonts w:ascii="BRH Malayalam Extra" w:hAnsi="BRH Malayalam Extra" w:cs="BRH Malayalam Extra"/>
+                <w:color w:val="000000"/>
+                <w:sz w:val="32"/>
+                <w:szCs w:val="40"/>
+              </w:rPr>
+              <w:t>)</w:t>
+            </w:r>
+          </w:p>
+          <w:p>
+            <w:pPr>
+              <w:widowControl w:val="0"/>
+              <w:autoSpaceDE w:val="0"/>
+              <w:autoSpaceDN w:val="0"/>
+              <w:adjustRightInd w:val="0"/>
+              <w:spacing w:line="240" w:lineRule="auto"/>
+              <w:rPr>
+                <w:rFonts w:ascii="BRH Malayalam Extra" w:hAnsi="BRH Malayalam Extra" w:cs="BRH Malayalam Extra"/>
+                <w:color w:val="000000"/>
+                <w:sz w:val="32"/>
+                <w:szCs w:val="40"/>
+              </w:rPr>
+            </w:pPr>
+            <w:r>
+              <w:rPr>
+                <w:rFonts w:ascii="BRH Malayalam Extra" w:hAnsi="BRH Malayalam Extra" w:cs="BRH Malayalam Extra"/>
+                <w:color w:val="000000"/>
+                <w:sz w:val="32"/>
+                <w:szCs w:val="40"/>
+              </w:rPr>
+              <w:t>D</w:t>
+            </w:r>
+            <w:r>
+              <w:rPr>
+                <w:rFonts w:ascii="BRH Malayalam Extra" w:hAnsi="BRH Malayalam Extra" w:cs="BRH Malayalam Extra"/>
+                <w:color w:val="000000"/>
+                <w:sz w:val="25"/>
+                <w:szCs w:val="40"/>
+              </w:rPr>
+              <w:t>–</w:t>
+            </w:r>
+            <w:r>
+              <w:rPr>
+                <w:rFonts w:ascii="BRH Malayalam Extra" w:hAnsi="BRH Malayalam Extra" w:cs="BRH Malayalam Extra"/>
+                <w:color w:val="000000"/>
+                <w:sz w:val="32"/>
+                <w:szCs w:val="40"/>
+              </w:rPr>
+              <w:t>h</w:t>
+            </w:r>
+            <w:r>
+              <w:rPr>
+                <w:rFonts w:ascii="BRH Malayalam Extra" w:hAnsi="BRH Malayalam Extra" w:cs="BRH Malayalam Extra"/>
+                <w:color w:val="000000"/>
+                <w:sz w:val="25"/>
+                <w:szCs w:val="40"/>
+              </w:rPr>
+              <w:t>–</w:t>
+            </w:r>
+            <w:r>
+              <w:rPr>
+                <w:rFonts w:ascii="BRH Malayalam Extra" w:hAnsi="BRH Malayalam Extra" w:cs="BRH Malayalam Extra"/>
+                <w:color w:val="000000"/>
+                <w:sz w:val="32"/>
+                <w:szCs w:val="40"/>
+              </w:rPr>
+              <w:t>jZ—qüz</w:t>
+            </w:r>
+            <w:r>
+              <w:rPr>
+                <w:rFonts w:ascii="BRH Malayalam Extra" w:hAnsi="BRH Malayalam Extra" w:cs="BRH Malayalam Extra"/>
+                <w:color w:val="000000"/>
+                <w:sz w:val="25"/>
+                <w:szCs w:val="40"/>
+              </w:rPr>
+              <w:t>–</w:t>
+            </w:r>
+            <w:r>
+              <w:rPr>
+                <w:rFonts w:ascii="BRH Malayalam Extra" w:hAnsi="BRH Malayalam Extra" w:cs="BRH Malayalam Extra"/>
+                <w:color w:val="000000"/>
+                <w:sz w:val="32"/>
+                <w:szCs w:val="40"/>
+              </w:rPr>
+              <w:t>ªrêzZõ¡—h</w:t>
+            </w:r>
+            <w:r>
+              <w:rPr>
+                <w:rFonts w:ascii="BRH Malayalam Extra" w:hAnsi="BRH Malayalam Extra" w:cs="BRH Malayalam Extra"/>
+                <w:color w:val="000000"/>
+                <w:sz w:val="25"/>
+                <w:szCs w:val="40"/>
+              </w:rPr>
+              <w:t>–</w:t>
+            </w:r>
+            <w:r>
+              <w:rPr>
+                <w:rFonts w:ascii="BRH Malayalam Extra" w:hAnsi="BRH Malayalam Extra" w:cs="BRH Malayalam Extra"/>
+                <w:color w:val="000000"/>
+                <w:sz w:val="32"/>
+                <w:szCs w:val="40"/>
+              </w:rPr>
+              <w:t>jZ—J - qz</w:t>
+            </w:r>
+            <w:r>
+              <w:rPr>
+                <w:rFonts w:ascii="BRH Malayalam Extra" w:hAnsi="BRH Malayalam Extra" w:cs="BRH Malayalam Extra"/>
+                <w:color w:val="000000"/>
+                <w:sz w:val="25"/>
+                <w:szCs w:val="40"/>
+              </w:rPr>
+              <w:t>–</w:t>
+            </w:r>
+            <w:r>
+              <w:rPr>
+                <w:rFonts w:ascii="BRH Malayalam Extra" w:hAnsi="BRH Malayalam Extra" w:cs="BRH Malayalam Extra"/>
+                <w:color w:val="000000"/>
+                <w:sz w:val="32"/>
+                <w:szCs w:val="40"/>
+              </w:rPr>
+              <w:t>ªrêz</w:t>
+            </w:r>
+            <w:r>
+              <w:rPr>
+                <w:rFonts w:ascii="BRH Malayalam Extra" w:hAnsi="BRH Malayalam Extra" w:cs="BRH Malayalam Extra"/>
+                <w:color w:val="000000"/>
+                <w:sz w:val="25"/>
+                <w:szCs w:val="40"/>
+              </w:rPr>
+              <w:t>–</w:t>
+            </w:r>
+            <w:r>
+              <w:rPr>
+                <w:rFonts w:ascii="BRH Malayalam Extra" w:hAnsi="BRH Malayalam Extra" w:cs="BRH Malayalam Extra"/>
+                <w:color w:val="000000"/>
+                <w:sz w:val="32"/>
+                <w:szCs w:val="40"/>
+              </w:rPr>
+              <w:t xml:space="preserve"> | </w:t>
+            </w:r>
+          </w:p>
+          <w:p>
+            <w:pPr>
+              <w:spacing w:before="0" w:line="240" w:lineRule="auto"/>
+              <w:rPr>
+                <w:b/>
+                <w:sz w:val="28"/>
+                <w:szCs w:val="28"/>
+                <w:u w:val="single"/>
+              </w:rPr>
+            </w:pPr>
+          </w:p>
+        </w:tc>
+        <w:tc>
+          <w:tcPr>
+            <w:tcW w:w="7229" w:type="dxa"/>
+          </w:tcPr>
+          <w:p>
+            <w:pPr>
+              <w:widowControl w:val="0"/>
+              <w:autoSpaceDE w:val="0"/>
+              <w:autoSpaceDN w:val="0"/>
+              <w:adjustRightInd w:val="0"/>
+              <w:spacing w:line="240" w:lineRule="auto"/>
+              <w:rPr>
+                <w:rFonts w:ascii="BRH Malayalam Extra" w:hAnsi="BRH Malayalam Extra" w:cs="BRH Malayalam Extra"/>
+                <w:color w:val="000000"/>
+                <w:sz w:val="32"/>
+                <w:szCs w:val="40"/>
+              </w:rPr>
+            </w:pPr>
+            <w:r>
+              <w:rPr>
+                <w:rFonts w:cs="BRH Malayalam Extra"/>
+                <w:color w:val="000000"/>
+                <w:szCs w:val="40"/>
+              </w:rPr>
+              <w:t>17</w:t>
+            </w:r>
+            <w:r>
+              <w:rPr>
+                <w:rFonts w:ascii="BRH Malayalam Extra" w:hAnsi="BRH Malayalam Extra" w:cs="BRH Malayalam Extra"/>
+                <w:color w:val="000000"/>
+                <w:sz w:val="32"/>
+                <w:szCs w:val="40"/>
+              </w:rPr>
+              <w:t xml:space="preserve">) </w:t>
+            </w:r>
+            <w:r>
+              <w:rPr>
+                <w:rFonts w:cs="BRH Malayalam Extra"/>
+                <w:color w:val="000000"/>
+                <w:szCs w:val="40"/>
+              </w:rPr>
+              <w:t>1</w:t>
+            </w:r>
+            <w:r>
+              <w:rPr>
+                <w:rFonts w:ascii="BRH Malayalam Extra" w:hAnsi="BRH Malayalam Extra" w:cs="BRH Malayalam Extra"/>
+                <w:color w:val="000000"/>
+                <w:sz w:val="32"/>
+                <w:szCs w:val="40"/>
+              </w:rPr>
+              <w:t>.</w:t>
+            </w:r>
+            <w:r>
+              <w:rPr>
+                <w:rFonts w:cs="BRH Malayalam Extra"/>
+                <w:color w:val="000000"/>
+                <w:szCs w:val="40"/>
+              </w:rPr>
+              <w:t>2</w:t>
+            </w:r>
+            <w:r>
+              <w:rPr>
+                <w:rFonts w:ascii="BRH Malayalam Extra" w:hAnsi="BRH Malayalam Extra" w:cs="BRH Malayalam Extra"/>
+                <w:color w:val="000000"/>
+                <w:sz w:val="32"/>
+                <w:szCs w:val="40"/>
+              </w:rPr>
+              <w:t>.</w:t>
+            </w:r>
+            <w:r>
+              <w:rPr>
+                <w:rFonts w:cs="BRH Malayalam Extra"/>
+                <w:color w:val="000000"/>
+                <w:szCs w:val="40"/>
+              </w:rPr>
+              <w:t>4</w:t>
+            </w:r>
+            <w:r>
+              <w:rPr>
+                <w:rFonts w:ascii="BRH Malayalam Extra" w:hAnsi="BRH Malayalam Extra" w:cs="BRH Malayalam Extra"/>
+                <w:color w:val="000000"/>
+                <w:sz w:val="32"/>
+                <w:szCs w:val="40"/>
+              </w:rPr>
+              <w:t>.</w:t>
+            </w:r>
+            <w:r>
+              <w:rPr>
+                <w:rFonts w:cs="BRH Malayalam Extra"/>
+                <w:color w:val="000000"/>
+                <w:szCs w:val="40"/>
+              </w:rPr>
+              <w:t>2</w:t>
+            </w:r>
+            <w:r>
+              <w:rPr>
+                <w:rFonts w:ascii="BRH Malayalam Extra" w:hAnsi="BRH Malayalam Extra" w:cs="BRH Malayalam Extra"/>
+                <w:color w:val="000000"/>
+                <w:sz w:val="32"/>
+                <w:szCs w:val="40"/>
+              </w:rPr>
+              <w:t>(</w:t>
+            </w:r>
+            <w:r>
+              <w:rPr>
+                <w:rFonts w:cs="BRH Malayalam Extra"/>
+                <w:color w:val="000000"/>
+                <w:szCs w:val="40"/>
+              </w:rPr>
+              <w:t>7</w:t>
+            </w:r>
+            <w:r>
+              <w:rPr>
+                <w:rFonts w:ascii="BRH Malayalam Extra" w:hAnsi="BRH Malayalam Extra" w:cs="BRH Malayalam Extra"/>
+                <w:color w:val="000000"/>
+                <w:sz w:val="32"/>
+                <w:szCs w:val="40"/>
+              </w:rPr>
+              <w:t>)- A</w:t>
+            </w:r>
+            <w:r>
+              <w:rPr>
+                <w:rFonts w:ascii="BRH Malayalam Extra" w:hAnsi="BRH Malayalam Extra" w:cs="BRH Malayalam Extra"/>
+                <w:color w:val="000000"/>
+                <w:sz w:val="25"/>
+                <w:szCs w:val="40"/>
+              </w:rPr>
+              <w:t>–</w:t>
+            </w:r>
+            <w:r>
+              <w:rPr>
+                <w:rFonts w:ascii="BRH Malayalam Extra" w:hAnsi="BRH Malayalam Extra" w:cs="BRH Malayalam Extra"/>
+                <w:color w:val="000000"/>
+                <w:sz w:val="32"/>
+                <w:szCs w:val="40"/>
+              </w:rPr>
+              <w:t>sy</w:t>
+            </w:r>
+            <w:r>
+              <w:rPr>
+                <w:rFonts w:ascii="BRH Malayalam Extra" w:hAnsi="BRH Malayalam Extra" w:cs="BRH Malayalam Extra"/>
+                <w:color w:val="000000"/>
+                <w:sz w:val="25"/>
+                <w:szCs w:val="40"/>
+              </w:rPr>
+              <w:t>–</w:t>
+            </w:r>
+            <w:r>
+              <w:rPr>
+                <w:rFonts w:ascii="BRH Malayalam Extra" w:hAnsi="BRH Malayalam Extra" w:cs="BRH Malayalam Extra"/>
+                <w:color w:val="000000"/>
+                <w:sz w:val="32"/>
+                <w:szCs w:val="40"/>
+              </w:rPr>
+              <w:t xml:space="preserve"> | D</w:t>
+            </w:r>
+            <w:r>
+              <w:rPr>
+                <w:rFonts w:ascii="BRH Malayalam Extra" w:hAnsi="BRH Malayalam Extra" w:cs="BRH Malayalam Extra"/>
+                <w:color w:val="000000"/>
+                <w:sz w:val="25"/>
+                <w:szCs w:val="40"/>
+              </w:rPr>
+              <w:t>–</w:t>
+            </w:r>
+            <w:r>
+              <w:rPr>
+                <w:rFonts w:ascii="BRH Malayalam Extra" w:hAnsi="BRH Malayalam Extra" w:cs="BRH Malayalam Extra"/>
+                <w:color w:val="000000"/>
+                <w:sz w:val="32"/>
+                <w:szCs w:val="40"/>
+              </w:rPr>
+              <w:t>h</w:t>
+            </w:r>
+            <w:r>
+              <w:rPr>
+                <w:rFonts w:ascii="BRH Malayalam Extra" w:hAnsi="BRH Malayalam Extra" w:cs="BRH Malayalam Extra"/>
+                <w:color w:val="000000"/>
+                <w:sz w:val="25"/>
+                <w:szCs w:val="40"/>
+              </w:rPr>
+              <w:t>–</w:t>
+            </w:r>
+            <w:r>
+              <w:rPr>
+                <w:rFonts w:ascii="BRH Malayalam Extra" w:hAnsi="BRH Malayalam Extra" w:cs="BRH Malayalam Extra"/>
+                <w:color w:val="000000"/>
+                <w:sz w:val="32"/>
+                <w:szCs w:val="40"/>
+              </w:rPr>
+              <w:t>jZ—</w:t>
+            </w:r>
+            <w:r>
+              <w:rPr>
+                <w:rFonts w:ascii="BRH Malayalam Extra" w:hAnsi="BRH Malayalam Extra" w:cs="BRH Malayalam Extra"/>
+                <w:color w:val="000000"/>
+                <w:sz w:val="32"/>
+                <w:szCs w:val="40"/>
+                <w:highlight w:val="green"/>
+              </w:rPr>
+              <w:t>qüz</w:t>
+            </w:r>
+            <w:r>
+              <w:rPr>
+                <w:rFonts w:ascii="BRH Malayalam Extra" w:hAnsi="BRH Malayalam Extra" w:cs="BRH Malayalam Extra"/>
+                <w:color w:val="000000"/>
+                <w:sz w:val="32"/>
+                <w:szCs w:val="40"/>
+              </w:rPr>
+              <w:t>ªrêz | (</w:t>
+            </w:r>
+            <w:r>
+              <w:rPr>
+                <w:rFonts w:cs="BRH Malayalam Extra"/>
+                <w:color w:val="000000"/>
+                <w:szCs w:val="40"/>
+              </w:rPr>
+              <w:t>GS</w:t>
+            </w:r>
+            <w:r>
+              <w:rPr>
+                <w:rFonts w:ascii="BRH Malayalam Extra" w:hAnsi="BRH Malayalam Extra" w:cs="BRH Malayalam Extra"/>
+                <w:color w:val="000000"/>
+                <w:sz w:val="32"/>
+                <w:szCs w:val="40"/>
+              </w:rPr>
+              <w:t>-</w:t>
+            </w:r>
+            <w:r>
+              <w:rPr>
+                <w:rFonts w:cs="BRH Malayalam Extra"/>
+                <w:color w:val="000000"/>
+                <w:szCs w:val="40"/>
+              </w:rPr>
+              <w:t>1</w:t>
+            </w:r>
+            <w:r>
+              <w:rPr>
+                <w:rFonts w:ascii="BRH Malayalam Extra" w:hAnsi="BRH Malayalam Extra" w:cs="BRH Malayalam Extra"/>
+                <w:color w:val="000000"/>
+                <w:sz w:val="32"/>
+                <w:szCs w:val="40"/>
+              </w:rPr>
+              <w:t>.</w:t>
+            </w:r>
+            <w:r>
+              <w:rPr>
+                <w:rFonts w:cs="BRH Malayalam Extra"/>
+                <w:color w:val="000000"/>
+                <w:szCs w:val="40"/>
+              </w:rPr>
+              <w:t>2</w:t>
+            </w:r>
+            <w:r>
+              <w:rPr>
+                <w:rFonts w:ascii="BRH Malayalam Extra" w:hAnsi="BRH Malayalam Extra" w:cs="BRH Malayalam Extra"/>
+                <w:color w:val="000000"/>
+                <w:sz w:val="32"/>
+                <w:szCs w:val="40"/>
+              </w:rPr>
+              <w:t>-</w:t>
+            </w:r>
+            <w:r>
+              <w:rPr>
+                <w:rFonts w:cs="BRH Malayalam Extra"/>
+                <w:color w:val="000000"/>
+                <w:szCs w:val="40"/>
+              </w:rPr>
+              <w:t>14</w:t>
+            </w:r>
+            <w:r>
+              <w:rPr>
+                <w:rFonts w:ascii="BRH Malayalam Extra" w:hAnsi="BRH Malayalam Extra" w:cs="BRH Malayalam Extra"/>
+                <w:color w:val="000000"/>
+                <w:sz w:val="32"/>
+                <w:szCs w:val="40"/>
+              </w:rPr>
+              <w:t>)</w:t>
+            </w:r>
+          </w:p>
+          <w:p>
+            <w:pPr>
+              <w:widowControl w:val="0"/>
+              <w:autoSpaceDE w:val="0"/>
+              <w:autoSpaceDN w:val="0"/>
+              <w:adjustRightInd w:val="0"/>
+              <w:spacing w:line="240" w:lineRule="auto"/>
+              <w:rPr>
+                <w:rFonts w:ascii="BRH Malayalam Extra" w:hAnsi="BRH Malayalam Extra" w:cs="BRH Malayalam Extra"/>
+                <w:color w:val="000000"/>
+                <w:sz w:val="32"/>
+                <w:szCs w:val="40"/>
+              </w:rPr>
+            </w:pPr>
+            <w:r>
+              <w:rPr>
+                <w:rFonts w:ascii="BRH Malayalam Extra" w:hAnsi="BRH Malayalam Extra" w:cs="BRH Malayalam Extra"/>
+                <w:color w:val="000000"/>
+                <w:sz w:val="32"/>
+                <w:szCs w:val="40"/>
+              </w:rPr>
+              <w:t>A</w:t>
+            </w:r>
+            <w:r>
+              <w:rPr>
+                <w:rFonts w:ascii="BRH Malayalam Extra" w:hAnsi="BRH Malayalam Extra" w:cs="BRH Malayalam Extra"/>
+                <w:color w:val="000000"/>
+                <w:sz w:val="25"/>
+                <w:szCs w:val="40"/>
+              </w:rPr>
+              <w:t>–</w:t>
+            </w:r>
+            <w:r>
+              <w:rPr>
+                <w:rFonts w:ascii="BRH Malayalam Extra" w:hAnsi="BRH Malayalam Extra" w:cs="BRH Malayalam Extra"/>
+                <w:color w:val="000000"/>
+                <w:sz w:val="32"/>
+                <w:szCs w:val="40"/>
+              </w:rPr>
+              <w:t>sõ¡</w:t>
+            </w:r>
+            <w:r>
+              <w:rPr>
+                <w:rFonts w:ascii="BRH Malayalam Extra" w:hAnsi="BRH Malayalam Extra" w:cs="BRH Malayalam Extra"/>
+                <w:color w:val="000000"/>
+                <w:sz w:val="25"/>
+                <w:szCs w:val="40"/>
+              </w:rPr>
+              <w:t>–</w:t>
+            </w:r>
+            <w:r>
+              <w:rPr>
+                <w:rFonts w:ascii="BRH Malayalam Extra" w:hAnsi="BRH Malayalam Extra" w:cs="BRH Malayalam Extra"/>
+                <w:color w:val="000000"/>
+                <w:sz w:val="32"/>
+                <w:szCs w:val="40"/>
+              </w:rPr>
+              <w:t>h</w:t>
+            </w:r>
+            <w:r>
+              <w:rPr>
+                <w:rFonts w:ascii="BRH Malayalam Extra" w:hAnsi="BRH Malayalam Extra" w:cs="BRH Malayalam Extra"/>
+                <w:color w:val="000000"/>
+                <w:sz w:val="25"/>
+                <w:szCs w:val="40"/>
+              </w:rPr>
+              <w:t>–</w:t>
+            </w:r>
+            <w:r>
+              <w:rPr>
+                <w:rFonts w:ascii="BRH Malayalam Extra" w:hAnsi="BRH Malayalam Extra" w:cs="BRH Malayalam Extra"/>
+                <w:color w:val="000000"/>
+                <w:sz w:val="32"/>
+                <w:szCs w:val="40"/>
+              </w:rPr>
+              <w:t>jZ</w:t>
+            </w:r>
+            <w:r>
+              <w:rPr>
+                <w:rFonts w:ascii="BRH Malayalam Extra" w:hAnsi="BRH Malayalam Extra" w:cs="BRH Malayalam Extra"/>
+                <w:color w:val="000000"/>
+                <w:sz w:val="32"/>
+                <w:szCs w:val="40"/>
+                <w:highlight w:val="green"/>
+              </w:rPr>
+              <w:t>—qüzªrê¡õ</w:t>
+            </w:r>
+            <w:r>
+              <w:rPr>
+                <w:rFonts w:ascii="BRH Malayalam Extra" w:hAnsi="BRH Malayalam Extra" w:cs="BRH Malayalam Extra"/>
+                <w:color w:val="000000"/>
+                <w:sz w:val="32"/>
+                <w:szCs w:val="40"/>
+              </w:rPr>
+              <w:t>h</w:t>
+            </w:r>
+            <w:r>
+              <w:rPr>
+                <w:rFonts w:ascii="BRH Malayalam Extra" w:hAnsi="BRH Malayalam Extra" w:cs="BRH Malayalam Extra"/>
+                <w:color w:val="000000"/>
+                <w:sz w:val="25"/>
+                <w:szCs w:val="40"/>
+              </w:rPr>
+              <w:t>–</w:t>
+            </w:r>
+            <w:r>
+              <w:rPr>
+                <w:rFonts w:ascii="BRH Malayalam Extra" w:hAnsi="BRH Malayalam Extra" w:cs="BRH Malayalam Extra"/>
+                <w:color w:val="000000"/>
+                <w:sz w:val="32"/>
+                <w:szCs w:val="40"/>
+              </w:rPr>
+              <w:t>jZ—</w:t>
+            </w:r>
+            <w:r>
+              <w:rPr>
+                <w:rFonts w:ascii="BRH Malayalam Extra" w:hAnsi="BRH Malayalam Extra" w:cs="BRH Malayalam Extra"/>
+                <w:color w:val="000000"/>
+                <w:sz w:val="32"/>
+                <w:szCs w:val="40"/>
+                <w:highlight w:val="green"/>
+              </w:rPr>
+              <w:t>qüz</w:t>
+            </w:r>
+            <w:r>
+              <w:rPr>
+                <w:rFonts w:ascii="BRH Malayalam Extra" w:hAnsi="BRH Malayalam Extra" w:cs="BRH Malayalam Extra"/>
+                <w:color w:val="000000"/>
+                <w:sz w:val="32"/>
+                <w:szCs w:val="40"/>
+              </w:rPr>
+              <w:t>ª</w:t>
+            </w:r>
+            <w:r>
+              <w:rPr>
+                <w:rFonts w:ascii="BRH Malayalam Extra" w:hAnsi="BRH Malayalam Extra" w:cs="BRH Malayalam Extra"/>
+                <w:color w:val="000000"/>
+                <w:sz w:val="32"/>
+                <w:szCs w:val="40"/>
+                <w:highlight w:val="green"/>
+              </w:rPr>
+              <w:t>rêõ</w:t>
+            </w:r>
+            <w:r>
+              <w:rPr>
+                <w:rFonts w:ascii="BRH Malayalam Extra" w:hAnsi="BRH Malayalam Extra" w:cs="BRH Malayalam Extra"/>
+                <w:color w:val="000000"/>
+                <w:sz w:val="32"/>
+                <w:szCs w:val="40"/>
+              </w:rPr>
+              <w:t xml:space="preserve"> sõ </w:t>
+            </w:r>
+          </w:p>
+          <w:p>
+            <w:pPr>
+              <w:widowControl w:val="0"/>
+              <w:autoSpaceDE w:val="0"/>
+              <w:autoSpaceDN w:val="0"/>
+              <w:adjustRightInd w:val="0"/>
+              <w:spacing w:line="240" w:lineRule="auto"/>
+              <w:rPr>
+                <w:rFonts w:ascii="BRH Malayalam Extra" w:hAnsi="BRH Malayalam Extra" w:cs="BRH Malayalam Extra"/>
+                <w:color w:val="000000"/>
+                <w:sz w:val="32"/>
+                <w:szCs w:val="40"/>
+              </w:rPr>
+            </w:pPr>
+            <w:r>
+              <w:rPr>
+                <w:rFonts w:ascii="BRH Malayalam Extra" w:hAnsi="BRH Malayalam Extra" w:cs="BRH Malayalam Extra"/>
+                <w:color w:val="000000"/>
+                <w:sz w:val="32"/>
+                <w:szCs w:val="40"/>
+              </w:rPr>
+              <w:t>sõ¡h</w:t>
+            </w:r>
+            <w:r>
+              <w:rPr>
+                <w:rFonts w:ascii="BRH Malayalam Extra" w:hAnsi="BRH Malayalam Extra" w:cs="BRH Malayalam Extra"/>
+                <w:color w:val="000000"/>
+                <w:sz w:val="25"/>
+                <w:szCs w:val="40"/>
+              </w:rPr>
+              <w:t>–</w:t>
+            </w:r>
+            <w:r>
+              <w:rPr>
+                <w:rFonts w:ascii="BRH Malayalam Extra" w:hAnsi="BRH Malayalam Extra" w:cs="BRH Malayalam Extra"/>
+                <w:color w:val="000000"/>
+                <w:sz w:val="32"/>
+                <w:szCs w:val="40"/>
+              </w:rPr>
+              <w:t>jZ—</w:t>
+            </w:r>
+            <w:r>
+              <w:rPr>
+                <w:rFonts w:ascii="BRH Malayalam Extra" w:hAnsi="BRH Malayalam Extra" w:cs="BRH Malayalam Extra"/>
+                <w:color w:val="000000"/>
+                <w:sz w:val="32"/>
+                <w:szCs w:val="40"/>
+                <w:highlight w:val="green"/>
+              </w:rPr>
+              <w:t>qüz</w:t>
+            </w:r>
+            <w:r>
+              <w:rPr>
+                <w:rFonts w:ascii="BRH Malayalam Extra" w:hAnsi="BRH Malayalam Extra" w:cs="BRH Malayalam Extra"/>
+                <w:color w:val="000000"/>
+                <w:sz w:val="32"/>
+                <w:szCs w:val="40"/>
+              </w:rPr>
+              <w:t xml:space="preserve">ªrêz | </w:t>
+            </w:r>
+          </w:p>
+          <w:p>
+            <w:pPr>
+              <w:widowControl w:val="0"/>
+              <w:autoSpaceDE w:val="0"/>
+              <w:autoSpaceDN w:val="0"/>
+              <w:adjustRightInd w:val="0"/>
+              <w:spacing w:line="240" w:lineRule="auto"/>
+              <w:rPr>
+                <w:rFonts w:ascii="BRH Malayalam Extra" w:hAnsi="BRH Malayalam Extra" w:cs="BRH Malayalam Extra"/>
+                <w:color w:val="000000"/>
+                <w:sz w:val="32"/>
+                <w:szCs w:val="40"/>
+              </w:rPr>
+            </w:pPr>
+            <w:r>
+              <w:rPr>
+                <w:rFonts w:cs="BRH Malayalam Extra"/>
+                <w:color w:val="000000"/>
+                <w:szCs w:val="40"/>
+              </w:rPr>
+              <w:t>8</w:t>
+            </w:r>
+            <w:r>
+              <w:rPr>
+                <w:rFonts w:ascii="BRH Malayalam Extra" w:hAnsi="BRH Malayalam Extra" w:cs="BRH Malayalam Extra"/>
+                <w:color w:val="000000"/>
+                <w:sz w:val="32"/>
+                <w:szCs w:val="40"/>
+              </w:rPr>
+              <w:t xml:space="preserve">) </w:t>
+            </w:r>
+            <w:r>
+              <w:rPr>
+                <w:rFonts w:cs="BRH Malayalam Extra"/>
+                <w:color w:val="000000"/>
+                <w:szCs w:val="40"/>
+              </w:rPr>
+              <w:t>1</w:t>
+            </w:r>
+            <w:r>
+              <w:rPr>
+                <w:rFonts w:ascii="BRH Malayalam Extra" w:hAnsi="BRH Malayalam Extra" w:cs="BRH Malayalam Extra"/>
+                <w:color w:val="000000"/>
+                <w:sz w:val="32"/>
+                <w:szCs w:val="40"/>
+              </w:rPr>
+              <w:t>.</w:t>
+            </w:r>
+            <w:r>
+              <w:rPr>
+                <w:rFonts w:cs="BRH Malayalam Extra"/>
+                <w:color w:val="000000"/>
+                <w:szCs w:val="40"/>
+              </w:rPr>
+              <w:t>2</w:t>
+            </w:r>
+            <w:r>
+              <w:rPr>
+                <w:rFonts w:ascii="BRH Malayalam Extra" w:hAnsi="BRH Malayalam Extra" w:cs="BRH Malayalam Extra"/>
+                <w:color w:val="000000"/>
+                <w:sz w:val="32"/>
+                <w:szCs w:val="40"/>
+              </w:rPr>
+              <w:t>.</w:t>
+            </w:r>
+            <w:r>
+              <w:rPr>
+                <w:rFonts w:cs="BRH Malayalam Extra"/>
+                <w:color w:val="000000"/>
+                <w:szCs w:val="40"/>
+              </w:rPr>
+              <w:t>4</w:t>
+            </w:r>
+            <w:r>
+              <w:rPr>
+                <w:rFonts w:ascii="BRH Malayalam Extra" w:hAnsi="BRH Malayalam Extra" w:cs="BRH Malayalam Extra"/>
+                <w:color w:val="000000"/>
+                <w:sz w:val="32"/>
+                <w:szCs w:val="40"/>
+              </w:rPr>
+              <w:t>.</w:t>
+            </w:r>
+            <w:r>
+              <w:rPr>
+                <w:rFonts w:cs="BRH Malayalam Extra"/>
+                <w:color w:val="000000"/>
+                <w:szCs w:val="40"/>
+              </w:rPr>
+              <w:t>2</w:t>
+            </w:r>
+            <w:r>
+              <w:rPr>
+                <w:rFonts w:ascii="BRH Malayalam Extra" w:hAnsi="BRH Malayalam Extra" w:cs="BRH Malayalam Extra"/>
+                <w:color w:val="000000"/>
+                <w:sz w:val="32"/>
+                <w:szCs w:val="40"/>
+              </w:rPr>
+              <w:t>(</w:t>
+            </w:r>
+            <w:r>
+              <w:rPr>
+                <w:rFonts w:cs="BRH Malayalam Extra"/>
+                <w:color w:val="000000"/>
+                <w:szCs w:val="40"/>
+              </w:rPr>
+              <w:t>8</w:t>
+            </w:r>
+            <w:r>
+              <w:rPr>
+                <w:rFonts w:ascii="BRH Malayalam Extra" w:hAnsi="BRH Malayalam Extra" w:cs="BRH Malayalam Extra"/>
+                <w:color w:val="000000"/>
+                <w:sz w:val="32"/>
+                <w:szCs w:val="40"/>
+              </w:rPr>
+              <w:t>)- D</w:t>
+            </w:r>
+            <w:r>
+              <w:rPr>
+                <w:rFonts w:ascii="BRH Malayalam Extra" w:hAnsi="BRH Malayalam Extra" w:cs="BRH Malayalam Extra"/>
+                <w:color w:val="000000"/>
+                <w:sz w:val="25"/>
+                <w:szCs w:val="40"/>
+              </w:rPr>
+              <w:t>–</w:t>
+            </w:r>
+            <w:r>
+              <w:rPr>
+                <w:rFonts w:ascii="BRH Malayalam Extra" w:hAnsi="BRH Malayalam Extra" w:cs="BRH Malayalam Extra"/>
+                <w:color w:val="000000"/>
+                <w:sz w:val="32"/>
+                <w:szCs w:val="40"/>
+              </w:rPr>
+              <w:t>h</w:t>
+            </w:r>
+            <w:r>
+              <w:rPr>
+                <w:rFonts w:ascii="BRH Malayalam Extra" w:hAnsi="BRH Malayalam Extra" w:cs="BRH Malayalam Extra"/>
+                <w:color w:val="000000"/>
+                <w:sz w:val="25"/>
+                <w:szCs w:val="40"/>
+              </w:rPr>
+              <w:t>–</w:t>
+            </w:r>
+            <w:r>
+              <w:rPr>
+                <w:rFonts w:ascii="BRH Malayalam Extra" w:hAnsi="BRH Malayalam Extra" w:cs="BRH Malayalam Extra"/>
+                <w:color w:val="000000"/>
+                <w:sz w:val="32"/>
+                <w:szCs w:val="40"/>
+              </w:rPr>
+              <w:t>jZ—</w:t>
+            </w:r>
+            <w:r>
+              <w:rPr>
+                <w:rFonts w:ascii="BRH Malayalam Extra" w:hAnsi="BRH Malayalam Extra" w:cs="BRH Malayalam Extra"/>
+                <w:color w:val="000000"/>
+                <w:sz w:val="32"/>
+                <w:szCs w:val="40"/>
+                <w:highlight w:val="green"/>
+              </w:rPr>
+              <w:t>qüz</w:t>
+            </w:r>
+            <w:r>
+              <w:rPr>
+                <w:rFonts w:ascii="BRH Malayalam Extra" w:hAnsi="BRH Malayalam Extra" w:cs="BRH Malayalam Extra"/>
+                <w:color w:val="000000"/>
+                <w:sz w:val="32"/>
+                <w:szCs w:val="40"/>
+              </w:rPr>
+              <w:t>ªrêz | sx | (</w:t>
+            </w:r>
+            <w:r>
+              <w:rPr>
+                <w:rFonts w:cs="BRH Malayalam Extra"/>
+                <w:color w:val="000000"/>
+                <w:szCs w:val="40"/>
+              </w:rPr>
+              <w:t>GS</w:t>
+            </w:r>
+            <w:r>
+              <w:rPr>
+                <w:rFonts w:ascii="BRH Malayalam Extra" w:hAnsi="BRH Malayalam Extra" w:cs="BRH Malayalam Extra"/>
+                <w:color w:val="000000"/>
+                <w:sz w:val="32"/>
+                <w:szCs w:val="40"/>
+              </w:rPr>
+              <w:t>-</w:t>
+            </w:r>
+            <w:r>
+              <w:rPr>
+                <w:rFonts w:cs="BRH Malayalam Extra"/>
+                <w:color w:val="000000"/>
+                <w:szCs w:val="40"/>
+              </w:rPr>
+              <w:t>1</w:t>
+            </w:r>
+            <w:r>
+              <w:rPr>
+                <w:rFonts w:ascii="BRH Malayalam Extra" w:hAnsi="BRH Malayalam Extra" w:cs="BRH Malayalam Extra"/>
+                <w:color w:val="000000"/>
+                <w:sz w:val="32"/>
+                <w:szCs w:val="40"/>
+              </w:rPr>
+              <w:t>.</w:t>
+            </w:r>
+            <w:r>
+              <w:rPr>
+                <w:rFonts w:cs="BRH Malayalam Extra"/>
+                <w:color w:val="000000"/>
+                <w:szCs w:val="40"/>
+              </w:rPr>
+              <w:t>2</w:t>
+            </w:r>
+            <w:r>
+              <w:rPr>
+                <w:rFonts w:ascii="BRH Malayalam Extra" w:hAnsi="BRH Malayalam Extra" w:cs="BRH Malayalam Extra"/>
+                <w:color w:val="000000"/>
+                <w:sz w:val="32"/>
+                <w:szCs w:val="40"/>
+              </w:rPr>
+              <w:t>-</w:t>
+            </w:r>
+            <w:r>
+              <w:rPr>
+                <w:rFonts w:cs="BRH Malayalam Extra"/>
+                <w:color w:val="000000"/>
+                <w:szCs w:val="40"/>
+              </w:rPr>
+              <w:t>14</w:t>
+            </w:r>
+            <w:r>
+              <w:rPr>
+                <w:rFonts w:ascii="BRH Malayalam Extra" w:hAnsi="BRH Malayalam Extra" w:cs="BRH Malayalam Extra"/>
+                <w:color w:val="000000"/>
+                <w:sz w:val="32"/>
+                <w:szCs w:val="40"/>
+              </w:rPr>
+              <w:t>)</w:t>
+            </w:r>
+          </w:p>
+          <w:p>
+            <w:pPr>
+              <w:widowControl w:val="0"/>
+              <w:autoSpaceDE w:val="0"/>
+              <w:autoSpaceDN w:val="0"/>
+              <w:adjustRightInd w:val="0"/>
+              <w:spacing w:line="240" w:lineRule="auto"/>
+              <w:rPr>
+                <w:rFonts w:ascii="BRH Malayalam Extra" w:hAnsi="BRH Malayalam Extra" w:cs="BRH Malayalam Extra"/>
+                <w:color w:val="000000"/>
+                <w:sz w:val="32"/>
+                <w:szCs w:val="40"/>
+              </w:rPr>
+            </w:pPr>
+            <w:r>
+              <w:rPr>
+                <w:rFonts w:ascii="BRH Malayalam Extra" w:hAnsi="BRH Malayalam Extra" w:cs="BRH Malayalam Extra"/>
+                <w:color w:val="000000"/>
+                <w:sz w:val="32"/>
+                <w:szCs w:val="40"/>
+              </w:rPr>
+              <w:t>D</w:t>
+            </w:r>
+            <w:r>
+              <w:rPr>
+                <w:rFonts w:ascii="BRH Malayalam Extra" w:hAnsi="BRH Malayalam Extra" w:cs="BRH Malayalam Extra"/>
+                <w:color w:val="000000"/>
+                <w:sz w:val="25"/>
+                <w:szCs w:val="40"/>
+              </w:rPr>
+              <w:t>–</w:t>
+            </w:r>
+            <w:r>
+              <w:rPr>
+                <w:rFonts w:ascii="BRH Malayalam Extra" w:hAnsi="BRH Malayalam Extra" w:cs="BRH Malayalam Extra"/>
+                <w:color w:val="000000"/>
+                <w:sz w:val="32"/>
+                <w:szCs w:val="40"/>
+              </w:rPr>
+              <w:t>h</w:t>
+            </w:r>
+            <w:r>
+              <w:rPr>
+                <w:rFonts w:ascii="BRH Malayalam Extra" w:hAnsi="BRH Malayalam Extra" w:cs="BRH Malayalam Extra"/>
+                <w:color w:val="000000"/>
+                <w:sz w:val="25"/>
+                <w:szCs w:val="40"/>
+              </w:rPr>
+              <w:t>–</w:t>
+            </w:r>
+            <w:r>
+              <w:rPr>
+                <w:rFonts w:ascii="BRH Malayalam Extra" w:hAnsi="BRH Malayalam Extra" w:cs="BRH Malayalam Extra"/>
+                <w:color w:val="000000"/>
+                <w:sz w:val="32"/>
+                <w:szCs w:val="40"/>
+              </w:rPr>
+              <w:t>jZ—</w:t>
+            </w:r>
+            <w:r>
+              <w:rPr>
+                <w:rFonts w:ascii="BRH Malayalam Extra" w:hAnsi="BRH Malayalam Extra" w:cs="BRH Malayalam Extra"/>
+                <w:color w:val="000000"/>
+                <w:sz w:val="32"/>
+                <w:szCs w:val="40"/>
+                <w:highlight w:val="green"/>
+              </w:rPr>
+              <w:t>qüzªrêz</w:t>
+            </w:r>
+            <w:r>
+              <w:rPr>
+                <w:rFonts w:ascii="BRH Malayalam Extra" w:hAnsi="BRH Malayalam Extra" w:cs="BRH Malayalam Extra"/>
+                <w:color w:val="000000"/>
+                <w:sz w:val="25"/>
+                <w:szCs w:val="40"/>
+                <w:highlight w:val="green"/>
+              </w:rPr>
+              <w:t>–</w:t>
+            </w:r>
+            <w:r>
+              <w:rPr>
+                <w:rFonts w:ascii="BRH Malayalam Extra" w:hAnsi="BRH Malayalam Extra" w:cs="BRH Malayalam Extra"/>
+                <w:color w:val="000000"/>
+                <w:sz w:val="32"/>
+                <w:szCs w:val="40"/>
+              </w:rPr>
+              <w:t xml:space="preserve"> sx ¥sxh</w:t>
+            </w:r>
+            <w:r>
+              <w:rPr>
+                <w:rFonts w:ascii="BRH Malayalam Extra" w:hAnsi="BRH Malayalam Extra" w:cs="BRH Malayalam Extra"/>
+                <w:color w:val="000000"/>
+                <w:sz w:val="25"/>
+                <w:szCs w:val="40"/>
+              </w:rPr>
+              <w:t>–</w:t>
+            </w:r>
+            <w:r>
+              <w:rPr>
+                <w:rFonts w:ascii="BRH Malayalam Extra" w:hAnsi="BRH Malayalam Extra" w:cs="BRH Malayalam Extra"/>
+                <w:color w:val="000000"/>
+                <w:sz w:val="32"/>
+                <w:szCs w:val="40"/>
+              </w:rPr>
+              <w:t>jZ—</w:t>
+            </w:r>
+            <w:r>
+              <w:rPr>
+                <w:rFonts w:ascii="BRH Malayalam Extra" w:hAnsi="BRH Malayalam Extra" w:cs="BRH Malayalam Extra"/>
+                <w:color w:val="000000"/>
+                <w:sz w:val="32"/>
+                <w:szCs w:val="40"/>
+                <w:highlight w:val="green"/>
+              </w:rPr>
+              <w:t>qüzªrêõ</w:t>
+            </w:r>
+            <w:r>
+              <w:rPr>
+                <w:rFonts w:ascii="BRH Malayalam Extra" w:hAnsi="BRH Malayalam Extra" w:cs="BRH Malayalam Extra"/>
+                <w:color w:val="000000"/>
+                <w:sz w:val="32"/>
+                <w:szCs w:val="40"/>
+              </w:rPr>
+              <w:t>h</w:t>
+            </w:r>
+            <w:r>
+              <w:rPr>
+                <w:rFonts w:ascii="BRH Malayalam Extra" w:hAnsi="BRH Malayalam Extra" w:cs="BRH Malayalam Extra"/>
+                <w:color w:val="000000"/>
+                <w:sz w:val="25"/>
+                <w:szCs w:val="40"/>
+              </w:rPr>
+              <w:t>–</w:t>
+            </w:r>
+            <w:r>
+              <w:rPr>
+                <w:rFonts w:ascii="BRH Malayalam Extra" w:hAnsi="BRH Malayalam Extra" w:cs="BRH Malayalam Extra"/>
+                <w:color w:val="000000"/>
+                <w:sz w:val="32"/>
+                <w:szCs w:val="40"/>
+              </w:rPr>
+              <w:t>jZ—</w:t>
+            </w:r>
+            <w:r>
+              <w:rPr>
+                <w:rFonts w:ascii="BRH Malayalam Extra" w:hAnsi="BRH Malayalam Extra" w:cs="BRH Malayalam Extra"/>
+                <w:color w:val="000000"/>
+                <w:sz w:val="32"/>
+                <w:szCs w:val="40"/>
+                <w:highlight w:val="green"/>
+              </w:rPr>
+              <w:t>qüzªrêz</w:t>
+            </w:r>
+            <w:r>
+              <w:rPr>
+                <w:rFonts w:ascii="BRH Malayalam Extra" w:hAnsi="BRH Malayalam Extra" w:cs="BRH Malayalam Extra"/>
+                <w:color w:val="000000"/>
+                <w:sz w:val="25"/>
+                <w:szCs w:val="40"/>
+                <w:highlight w:val="green"/>
+              </w:rPr>
+              <w:t>–</w:t>
+            </w:r>
+            <w:r>
+              <w:rPr>
+                <w:rFonts w:ascii="BRH Malayalam Extra" w:hAnsi="BRH Malayalam Extra" w:cs="BRH Malayalam Extra"/>
+                <w:color w:val="000000"/>
+                <w:sz w:val="32"/>
+                <w:szCs w:val="40"/>
+              </w:rPr>
+              <w:t xml:space="preserve"> sx | </w:t>
+            </w:r>
+          </w:p>
+          <w:p>
+            <w:pPr>
+              <w:widowControl w:val="0"/>
+              <w:autoSpaceDE w:val="0"/>
+              <w:autoSpaceDN w:val="0"/>
+              <w:adjustRightInd w:val="0"/>
+              <w:spacing w:line="240" w:lineRule="auto"/>
+              <w:rPr>
+                <w:rFonts w:ascii="BRH Malayalam Extra" w:hAnsi="BRH Malayalam Extra" w:cs="BRH Malayalam Extra"/>
+                <w:color w:val="000000"/>
+                <w:sz w:val="32"/>
+                <w:szCs w:val="40"/>
+              </w:rPr>
+            </w:pPr>
+            <w:r>
+              <w:rPr>
+                <w:rFonts w:cs="BRH Malayalam Extra"/>
+                <w:color w:val="000000"/>
+                <w:szCs w:val="40"/>
+              </w:rPr>
+              <w:t>9</w:t>
+            </w:r>
+            <w:r>
+              <w:rPr>
+                <w:rFonts w:ascii="BRH Malayalam Extra" w:hAnsi="BRH Malayalam Extra" w:cs="BRH Malayalam Extra"/>
+                <w:color w:val="000000"/>
+                <w:sz w:val="32"/>
+                <w:szCs w:val="40"/>
+              </w:rPr>
+              <w:t xml:space="preserve">) </w:t>
+            </w:r>
+            <w:r>
+              <w:rPr>
+                <w:rFonts w:cs="BRH Malayalam Extra"/>
+                <w:color w:val="000000"/>
+                <w:szCs w:val="40"/>
+              </w:rPr>
+              <w:t>1</w:t>
+            </w:r>
+            <w:r>
+              <w:rPr>
+                <w:rFonts w:ascii="BRH Malayalam Extra" w:hAnsi="BRH Malayalam Extra" w:cs="BRH Malayalam Extra"/>
+                <w:color w:val="000000"/>
+                <w:sz w:val="32"/>
+                <w:szCs w:val="40"/>
+              </w:rPr>
+              <w:t>.</w:t>
+            </w:r>
+            <w:r>
+              <w:rPr>
+                <w:rFonts w:cs="BRH Malayalam Extra"/>
+                <w:color w:val="000000"/>
+                <w:szCs w:val="40"/>
+              </w:rPr>
+              <w:t>2</w:t>
+            </w:r>
+            <w:r>
+              <w:rPr>
+                <w:rFonts w:ascii="BRH Malayalam Extra" w:hAnsi="BRH Malayalam Extra" w:cs="BRH Malayalam Extra"/>
+                <w:color w:val="000000"/>
+                <w:sz w:val="32"/>
+                <w:szCs w:val="40"/>
+              </w:rPr>
+              <w:t>.</w:t>
+            </w:r>
+            <w:r>
+              <w:rPr>
+                <w:rFonts w:cs="BRH Malayalam Extra"/>
+                <w:color w:val="000000"/>
+                <w:szCs w:val="40"/>
+              </w:rPr>
+              <w:t>4</w:t>
+            </w:r>
+            <w:r>
+              <w:rPr>
+                <w:rFonts w:ascii="BRH Malayalam Extra" w:hAnsi="BRH Malayalam Extra" w:cs="BRH Malayalam Extra"/>
+                <w:color w:val="000000"/>
+                <w:sz w:val="32"/>
+                <w:szCs w:val="40"/>
+              </w:rPr>
+              <w:t>.</w:t>
+            </w:r>
+            <w:r>
+              <w:rPr>
+                <w:rFonts w:cs="BRH Malayalam Extra"/>
+                <w:color w:val="000000"/>
+                <w:szCs w:val="40"/>
+              </w:rPr>
+              <w:t>2</w:t>
+            </w:r>
+            <w:r>
+              <w:rPr>
+                <w:rFonts w:ascii="BRH Malayalam Extra" w:hAnsi="BRH Malayalam Extra" w:cs="BRH Malayalam Extra"/>
+                <w:color w:val="000000"/>
+                <w:sz w:val="32"/>
+                <w:szCs w:val="40"/>
+              </w:rPr>
+              <w:t>(</w:t>
+            </w:r>
+            <w:r>
+              <w:rPr>
+                <w:rFonts w:cs="BRH Malayalam Extra"/>
+                <w:color w:val="000000"/>
+                <w:szCs w:val="40"/>
+              </w:rPr>
+              <w:t>8</w:t>
+            </w:r>
+            <w:r>
+              <w:rPr>
+                <w:rFonts w:ascii="BRH Malayalam Extra" w:hAnsi="BRH Malayalam Extra" w:cs="BRH Malayalam Extra"/>
+                <w:color w:val="000000"/>
+                <w:sz w:val="32"/>
+                <w:szCs w:val="40"/>
+              </w:rPr>
+              <w:t>)- D</w:t>
+            </w:r>
+            <w:r>
+              <w:rPr>
+                <w:rFonts w:ascii="BRH Malayalam Extra" w:hAnsi="BRH Malayalam Extra" w:cs="BRH Malayalam Extra"/>
+                <w:color w:val="000000"/>
+                <w:sz w:val="25"/>
+                <w:szCs w:val="40"/>
+              </w:rPr>
+              <w:t>–</w:t>
+            </w:r>
+            <w:r>
+              <w:rPr>
+                <w:rFonts w:ascii="BRH Malayalam Extra" w:hAnsi="BRH Malayalam Extra" w:cs="BRH Malayalam Extra"/>
+                <w:color w:val="000000"/>
+                <w:sz w:val="32"/>
+                <w:szCs w:val="40"/>
+              </w:rPr>
+              <w:t>h</w:t>
+            </w:r>
+            <w:r>
+              <w:rPr>
+                <w:rFonts w:ascii="BRH Malayalam Extra" w:hAnsi="BRH Malayalam Extra" w:cs="BRH Malayalam Extra"/>
+                <w:color w:val="000000"/>
+                <w:sz w:val="25"/>
+                <w:szCs w:val="40"/>
+              </w:rPr>
+              <w:t>–</w:t>
+            </w:r>
+            <w:r>
+              <w:rPr>
+                <w:rFonts w:ascii="BRH Malayalam Extra" w:hAnsi="BRH Malayalam Extra" w:cs="BRH Malayalam Extra"/>
+                <w:color w:val="000000"/>
+                <w:sz w:val="32"/>
+                <w:szCs w:val="40"/>
+              </w:rPr>
+              <w:t>jZ—</w:t>
+            </w:r>
+            <w:r>
+              <w:rPr>
+                <w:rFonts w:ascii="BRH Malayalam Extra" w:hAnsi="BRH Malayalam Extra" w:cs="BRH Malayalam Extra"/>
+                <w:color w:val="000000"/>
+                <w:sz w:val="32"/>
+                <w:szCs w:val="40"/>
+                <w:highlight w:val="green"/>
+              </w:rPr>
+              <w:t>qüz</w:t>
+            </w:r>
+            <w:r>
+              <w:rPr>
+                <w:rFonts w:ascii="BRH Malayalam Extra" w:hAnsi="BRH Malayalam Extra" w:cs="BRH Malayalam Extra"/>
+                <w:color w:val="000000"/>
+                <w:sz w:val="32"/>
+                <w:szCs w:val="40"/>
+              </w:rPr>
+              <w:t>ªrêz | (</w:t>
+            </w:r>
+            <w:r>
+              <w:rPr>
+                <w:rFonts w:cs="BRH Malayalam Extra"/>
+                <w:color w:val="000000"/>
+                <w:szCs w:val="40"/>
+              </w:rPr>
+              <w:t>GS</w:t>
+            </w:r>
+            <w:r>
+              <w:rPr>
+                <w:rFonts w:ascii="BRH Malayalam Extra" w:hAnsi="BRH Malayalam Extra" w:cs="BRH Malayalam Extra"/>
+                <w:color w:val="000000"/>
+                <w:sz w:val="32"/>
+                <w:szCs w:val="40"/>
+              </w:rPr>
+              <w:t>-</w:t>
+            </w:r>
+            <w:r>
+              <w:rPr>
+                <w:rFonts w:cs="BRH Malayalam Extra"/>
+                <w:color w:val="000000"/>
+                <w:szCs w:val="40"/>
+              </w:rPr>
+              <w:t>1</w:t>
+            </w:r>
+            <w:r>
+              <w:rPr>
+                <w:rFonts w:ascii="BRH Malayalam Extra" w:hAnsi="BRH Malayalam Extra" w:cs="BRH Malayalam Extra"/>
+                <w:color w:val="000000"/>
+                <w:sz w:val="32"/>
+                <w:szCs w:val="40"/>
+              </w:rPr>
+              <w:t>.</w:t>
+            </w:r>
+            <w:r>
+              <w:rPr>
+                <w:rFonts w:cs="BRH Malayalam Extra"/>
+                <w:color w:val="000000"/>
+                <w:szCs w:val="40"/>
+              </w:rPr>
+              <w:t>2</w:t>
+            </w:r>
+            <w:r>
+              <w:rPr>
+                <w:rFonts w:ascii="BRH Malayalam Extra" w:hAnsi="BRH Malayalam Extra" w:cs="BRH Malayalam Extra"/>
+                <w:color w:val="000000"/>
+                <w:sz w:val="32"/>
+                <w:szCs w:val="40"/>
+              </w:rPr>
+              <w:t>-</w:t>
+            </w:r>
+            <w:r>
+              <w:rPr>
+                <w:rFonts w:cs="BRH Malayalam Extra"/>
+                <w:color w:val="000000"/>
+                <w:szCs w:val="40"/>
+              </w:rPr>
+              <w:t>14</w:t>
+            </w:r>
+            <w:r>
+              <w:rPr>
+                <w:rFonts w:ascii="BRH Malayalam Extra" w:hAnsi="BRH Malayalam Extra" w:cs="BRH Malayalam Extra"/>
+                <w:color w:val="000000"/>
+                <w:sz w:val="32"/>
+                <w:szCs w:val="40"/>
+              </w:rPr>
+              <w:t>)</w:t>
+            </w:r>
+          </w:p>
+          <w:p>
+            <w:pPr>
+              <w:widowControl w:val="0"/>
+              <w:autoSpaceDE w:val="0"/>
+              <w:autoSpaceDN w:val="0"/>
+              <w:adjustRightInd w:val="0"/>
+              <w:spacing w:line="240" w:lineRule="auto"/>
+              <w:rPr>
+                <w:rFonts w:ascii="BRH Malayalam Extra" w:hAnsi="BRH Malayalam Extra" w:cs="BRH Malayalam Extra"/>
+                <w:color w:val="000000"/>
+                <w:sz w:val="32"/>
+                <w:szCs w:val="40"/>
+              </w:rPr>
+            </w:pPr>
+            <w:r>
+              <w:rPr>
+                <w:rFonts w:ascii="BRH Malayalam Extra" w:hAnsi="BRH Malayalam Extra" w:cs="BRH Malayalam Extra"/>
+                <w:color w:val="000000"/>
+                <w:sz w:val="32"/>
+                <w:szCs w:val="40"/>
+              </w:rPr>
+              <w:t>D</w:t>
+            </w:r>
+            <w:r>
+              <w:rPr>
+                <w:rFonts w:ascii="BRH Malayalam Extra" w:hAnsi="BRH Malayalam Extra" w:cs="BRH Malayalam Extra"/>
+                <w:color w:val="000000"/>
+                <w:sz w:val="25"/>
+                <w:szCs w:val="40"/>
+              </w:rPr>
+              <w:t>–</w:t>
+            </w:r>
+            <w:r>
+              <w:rPr>
+                <w:rFonts w:ascii="BRH Malayalam Extra" w:hAnsi="BRH Malayalam Extra" w:cs="BRH Malayalam Extra"/>
+                <w:color w:val="000000"/>
+                <w:sz w:val="32"/>
+                <w:szCs w:val="40"/>
+              </w:rPr>
+              <w:t>h</w:t>
+            </w:r>
+            <w:r>
+              <w:rPr>
+                <w:rFonts w:ascii="BRH Malayalam Extra" w:hAnsi="BRH Malayalam Extra" w:cs="BRH Malayalam Extra"/>
+                <w:color w:val="000000"/>
+                <w:sz w:val="25"/>
+                <w:szCs w:val="40"/>
+              </w:rPr>
+              <w:t>–</w:t>
+            </w:r>
+            <w:r>
+              <w:rPr>
+                <w:rFonts w:ascii="BRH Malayalam Extra" w:hAnsi="BRH Malayalam Extra" w:cs="BRH Malayalam Extra"/>
+                <w:color w:val="000000"/>
+                <w:sz w:val="32"/>
+                <w:szCs w:val="40"/>
+              </w:rPr>
+              <w:t>jZ—qüz</w:t>
+            </w:r>
+            <w:r>
+              <w:rPr>
+                <w:rFonts w:ascii="BRH Malayalam Extra" w:hAnsi="BRH Malayalam Extra" w:cs="BRH Malayalam Extra"/>
+                <w:color w:val="000000"/>
+                <w:sz w:val="25"/>
+                <w:szCs w:val="40"/>
+              </w:rPr>
+              <w:t>–</w:t>
+            </w:r>
+            <w:r>
+              <w:rPr>
+                <w:rFonts w:ascii="BRH Malayalam Extra" w:hAnsi="BRH Malayalam Extra" w:cs="BRH Malayalam Extra"/>
+                <w:color w:val="000000"/>
+                <w:sz w:val="32"/>
+                <w:szCs w:val="40"/>
+              </w:rPr>
+              <w:t>ªrêzZõ¡—h</w:t>
+            </w:r>
+            <w:r>
+              <w:rPr>
+                <w:rFonts w:ascii="BRH Malayalam Extra" w:hAnsi="BRH Malayalam Extra" w:cs="BRH Malayalam Extra"/>
+                <w:color w:val="000000"/>
+                <w:sz w:val="25"/>
+                <w:szCs w:val="40"/>
+              </w:rPr>
+              <w:t>–</w:t>
+            </w:r>
+            <w:r>
+              <w:rPr>
+                <w:rFonts w:ascii="BRH Malayalam Extra" w:hAnsi="BRH Malayalam Extra" w:cs="BRH Malayalam Extra"/>
+                <w:color w:val="000000"/>
+                <w:sz w:val="32"/>
+                <w:szCs w:val="40"/>
+              </w:rPr>
+              <w:t>jZ—J - qz</w:t>
+            </w:r>
+            <w:r>
+              <w:rPr>
+                <w:rFonts w:ascii="BRH Malayalam Extra" w:hAnsi="BRH Malayalam Extra" w:cs="BRH Malayalam Extra"/>
+                <w:color w:val="000000"/>
+                <w:sz w:val="25"/>
+                <w:szCs w:val="40"/>
+              </w:rPr>
+              <w:t>–</w:t>
+            </w:r>
+            <w:r>
+              <w:rPr>
+                <w:rFonts w:ascii="BRH Malayalam Extra" w:hAnsi="BRH Malayalam Extra" w:cs="BRH Malayalam Extra"/>
+                <w:color w:val="000000"/>
+                <w:sz w:val="32"/>
+                <w:szCs w:val="40"/>
+              </w:rPr>
+              <w:t>ªrêz</w:t>
+            </w:r>
+            <w:r>
+              <w:rPr>
+                <w:rFonts w:ascii="BRH Malayalam Extra" w:hAnsi="BRH Malayalam Extra" w:cs="BRH Malayalam Extra"/>
+                <w:color w:val="000000"/>
+                <w:sz w:val="25"/>
+                <w:szCs w:val="40"/>
+              </w:rPr>
+              <w:t>–</w:t>
+            </w:r>
+            <w:r>
+              <w:rPr>
+                <w:rFonts w:ascii="BRH Malayalam Extra" w:hAnsi="BRH Malayalam Extra" w:cs="BRH Malayalam Extra"/>
+                <w:color w:val="000000"/>
+                <w:sz w:val="32"/>
+                <w:szCs w:val="40"/>
+              </w:rPr>
+              <w:t xml:space="preserve"> | </w:t>
+            </w:r>
+          </w:p>
+          <w:p>
+            <w:pPr>
+              <w:spacing w:before="0" w:line="240" w:lineRule="auto"/>
+              <w:ind w:right="-18"/>
+              <w:rPr>
+                <w:b/>
+                <w:sz w:val="28"/>
+                <w:szCs w:val="28"/>
+                <w:u w:val="single"/>
+              </w:rPr>
+            </w:pPr>
+          </w:p>
+        </w:tc>
+      </w:tr>
+    </w:tbl>
+    <w:p>
+      <w:pPr>
+        <w:spacing w:before="0" w:line="240" w:lineRule="auto"/>
+        <w:jc w:val="center"/>
+        <w:rPr>
+          <w:b/>
+          <w:bCs/>
+          <w:sz w:val="32"/>
+          <w:szCs w:val="32"/>
+          <w:u w:val="single"/>
+        </w:rPr>
+      </w:pPr>
+    </w:p>
+    <w:p>
+      <w:pPr>
+        <w:spacing w:before="0" w:line="240" w:lineRule="auto"/>
+        <w:jc w:val="center"/>
+        <w:rPr>
+          <w:b/>
+          <w:bCs/>
+          <w:sz w:val="32"/>
+          <w:szCs w:val="32"/>
+          <w:u w:val="single"/>
+        </w:rPr>
+      </w:pPr>
+    </w:p>
+    <w:p>
+      <w:pPr>
+        <w:spacing w:before="0" w:line="240" w:lineRule="auto"/>
+        <w:jc w:val="center"/>
+        <w:rPr>
+          <w:b/>
+          <w:bCs/>
+          <w:sz w:val="32"/>
+          <w:szCs w:val="32"/>
+          <w:u w:val="single"/>
+        </w:rPr>
+      </w:pPr>
+    </w:p>
+    <w:p>
+      <w:pPr>
+        <w:spacing w:before="0" w:line="240" w:lineRule="auto"/>
+        <w:jc w:val="center"/>
+        <w:rPr>
+          <w:b/>
+          <w:bCs/>
+          <w:sz w:val="32"/>
+          <w:szCs w:val="32"/>
+          <w:u w:val="single"/>
+        </w:rPr>
+      </w:pPr>
+    </w:p>
+    <w:p>
+      <w:pPr>
+        <w:spacing w:before="0" w:line="240" w:lineRule="auto"/>
+        <w:jc w:val="center"/>
+        <w:rPr>
+          <w:b/>
+          <w:bCs/>
+          <w:sz w:val="32"/>
+          <w:szCs w:val="32"/>
+          <w:u w:val="single"/>
+        </w:rPr>
+      </w:pPr>
+    </w:p>
     <w:p>
       <w:pPr>
         <w:spacing w:before="0" w:line="240" w:lineRule="auto"/>
@@ -53,27 +3008,8 @@
           <w:sz w:val="28"/>
           <w:szCs w:val="32"/>
         </w:rPr>
-        <w:t>(</w:t>
-      </w:r>
-      <w:proofErr w:type="gramStart"/>
-      <w:r>
-        <w:rPr>
-          <w:b/>
-          <w:bCs/>
-          <w:sz w:val="28"/>
-          <w:szCs w:val="32"/>
-        </w:rPr>
-        <w:t>ignore</w:t>
-      </w:r>
-      <w:proofErr w:type="gramEnd"/>
-      <w:r>
-        <w:rPr>
-          <w:b/>
-          <w:bCs/>
-          <w:sz w:val="28"/>
-          <w:szCs w:val="32"/>
-        </w:rPr>
-        <w:t xml:space="preserve"> those which are already incorporated in your book’s version and date)</w:t>
+        <w:lastRenderedPageBreak/>
+        <w:t>(ignore those which are already incorporated in your book’s version and date)</w:t>
       </w:r>
     </w:p>
     <w:tbl>
@@ -12114,6 +15050,7 @@
                 <w:szCs w:val="40"/>
                 <w:lang w:val="it-IT"/>
               </w:rPr>
+              <w:lastRenderedPageBreak/>
               <w:t xml:space="preserve">sûxtx </w:t>
             </w:r>
             <w:r>
@@ -12204,7 +15141,6 @@
                 <w:szCs w:val="40"/>
                 <w:lang w:val="it-IT"/>
               </w:rPr>
-              <w:lastRenderedPageBreak/>
               <w:t>36</w:t>
             </w:r>
             <w:r>
@@ -12536,6 +15472,7 @@
                 <w:szCs w:val="40"/>
                 <w:lang w:val="it-IT"/>
               </w:rPr>
+              <w:lastRenderedPageBreak/>
               <w:t xml:space="preserve">sûxtx </w:t>
             </w:r>
             <w:r>
@@ -12605,7 +15542,6 @@
                 <w:szCs w:val="40"/>
                 <w:lang w:val="it-IT"/>
               </w:rPr>
-              <w:lastRenderedPageBreak/>
               <w:t>36</w:t>
             </w:r>
             <w:r>
@@ -15339,21 +18275,31 @@
               </w:rPr>
               <w:t>(³§</w:t>
             </w:r>
-            <w:r>
-              <w:rPr>
-                <w:rFonts w:ascii="BRH Malayalam Extra" w:hAnsi="BRH Malayalam Extra" w:cs="BRH Malayalam Extra"/>
-                <w:sz w:val="25"/>
-                <w:szCs w:val="40"/>
-              </w:rPr>
-              <w:t>–</w:t>
-            </w:r>
-            <w:r>
-              <w:rPr>
-                <w:rFonts w:ascii="BRH Malayalam Extra" w:hAnsi="BRH Malayalam Extra" w:cs="BRH Malayalam Extra"/>
-                <w:sz w:val="32"/>
-                <w:szCs w:val="40"/>
-              </w:rPr>
-              <w:t>)q¡dx</w:t>
+            <w:proofErr w:type="gramStart"/>
+            <w:r>
+              <w:rPr>
+                <w:rFonts w:ascii="BRH Malayalam Extra" w:hAnsi="BRH Malayalam Extra" w:cs="BRH Malayalam Extra"/>
+                <w:sz w:val="25"/>
+                <w:szCs w:val="40"/>
+              </w:rPr>
+              <w:t>–</w:t>
+            </w:r>
+            <w:r>
+              <w:rPr>
+                <w:rFonts w:ascii="BRH Malayalam Extra" w:hAnsi="BRH Malayalam Extra" w:cs="BRH Malayalam Extra"/>
+                <w:sz w:val="32"/>
+                <w:szCs w:val="40"/>
+              </w:rPr>
+              <w:t>)q</w:t>
+            </w:r>
+            <w:proofErr w:type="gramEnd"/>
+            <w:r>
+              <w:rPr>
+                <w:rFonts w:ascii="BRH Malayalam Extra" w:hAnsi="BRH Malayalam Extra" w:cs="BRH Malayalam Extra"/>
+                <w:sz w:val="32"/>
+                <w:szCs w:val="40"/>
+              </w:rPr>
+              <w:t>¡dx</w:t>
             </w:r>
             <w:r>
               <w:rPr>
@@ -15371,21 +18317,31 @@
               </w:rPr>
               <w:t xml:space="preserve"> „(³§</w:t>
             </w:r>
-            <w:r>
-              <w:rPr>
-                <w:rFonts w:ascii="BRH Malayalam Extra" w:hAnsi="BRH Malayalam Extra" w:cs="BRH Malayalam Extra"/>
-                <w:sz w:val="25"/>
-                <w:szCs w:val="40"/>
-              </w:rPr>
-              <w:t>–</w:t>
-            </w:r>
-            <w:r>
-              <w:rPr>
-                <w:rFonts w:ascii="BRH Malayalam Extra" w:hAnsi="BRH Malayalam Extra" w:cs="BRH Malayalam Extra"/>
-                <w:sz w:val="32"/>
-                <w:szCs w:val="40"/>
-              </w:rPr>
-              <w:t>)q¡dx— ¥Z</w:t>
+            <w:proofErr w:type="gramStart"/>
+            <w:r>
+              <w:rPr>
+                <w:rFonts w:ascii="BRH Malayalam Extra" w:hAnsi="BRH Malayalam Extra" w:cs="BRH Malayalam Extra"/>
+                <w:sz w:val="25"/>
+                <w:szCs w:val="40"/>
+              </w:rPr>
+              <w:t>–</w:t>
+            </w:r>
+            <w:r>
+              <w:rPr>
+                <w:rFonts w:ascii="BRH Malayalam Extra" w:hAnsi="BRH Malayalam Extra" w:cs="BRH Malayalam Extra"/>
+                <w:sz w:val="32"/>
+                <w:szCs w:val="40"/>
+              </w:rPr>
+              <w:t>)q</w:t>
+            </w:r>
+            <w:proofErr w:type="gramEnd"/>
+            <w:r>
+              <w:rPr>
+                <w:rFonts w:ascii="BRH Malayalam Extra" w:hAnsi="BRH Malayalam Extra" w:cs="BRH Malayalam Extra"/>
+                <w:sz w:val="32"/>
+                <w:szCs w:val="40"/>
+              </w:rPr>
+              <w:t>¡dx— ¥Z</w:t>
             </w:r>
           </w:p>
           <w:p>
@@ -15658,6 +18614,7 @@
               </w:rPr>
               <w:t xml:space="preserve"> (³§</w:t>
             </w:r>
+            <w:proofErr w:type="gramStart"/>
             <w:r>
               <w:rPr>
                 <w:rFonts w:ascii="BRH Malayalam Extra" w:hAnsi="BRH Malayalam Extra" w:cs="BRH Malayalam Extra"/>
@@ -15682,7 +18639,16 @@
                 <w:sz w:val="32"/>
                 <w:szCs w:val="40"/>
               </w:rPr>
-              <w:t>q¡dx</w:t>
+              <w:t>q</w:t>
+            </w:r>
+            <w:proofErr w:type="gramEnd"/>
+            <w:r>
+              <w:rPr>
+                <w:rFonts w:ascii="BRH Malayalam Extra" w:hAnsi="BRH Malayalam Extra" w:cs="BRH Malayalam Extra"/>
+                <w:sz w:val="32"/>
+                <w:szCs w:val="40"/>
+              </w:rPr>
+              <w:t>¡dx</w:t>
             </w:r>
             <w:r>
               <w:rPr>
@@ -15700,21 +18666,31 @@
               </w:rPr>
               <w:t xml:space="preserve"> „(³§</w:t>
             </w:r>
-            <w:r>
-              <w:rPr>
-                <w:rFonts w:ascii="BRH Malayalam Extra" w:hAnsi="BRH Malayalam Extra" w:cs="BRH Malayalam Extra"/>
-                <w:sz w:val="25"/>
-                <w:szCs w:val="40"/>
-              </w:rPr>
-              <w:t>–</w:t>
-            </w:r>
-            <w:r>
-              <w:rPr>
-                <w:rFonts w:ascii="BRH Malayalam Extra" w:hAnsi="BRH Malayalam Extra" w:cs="BRH Malayalam Extra"/>
-                <w:sz w:val="32"/>
-                <w:szCs w:val="40"/>
-              </w:rPr>
-              <w:t>)q¡dx— ¥Z |</w:t>
+            <w:proofErr w:type="gramStart"/>
+            <w:r>
+              <w:rPr>
+                <w:rFonts w:ascii="BRH Malayalam Extra" w:hAnsi="BRH Malayalam Extra" w:cs="BRH Malayalam Extra"/>
+                <w:sz w:val="25"/>
+                <w:szCs w:val="40"/>
+              </w:rPr>
+              <w:t>–</w:t>
+            </w:r>
+            <w:r>
+              <w:rPr>
+                <w:rFonts w:ascii="BRH Malayalam Extra" w:hAnsi="BRH Malayalam Extra" w:cs="BRH Malayalam Extra"/>
+                <w:sz w:val="32"/>
+                <w:szCs w:val="40"/>
+              </w:rPr>
+              <w:t>)q</w:t>
+            </w:r>
+            <w:proofErr w:type="gramEnd"/>
+            <w:r>
+              <w:rPr>
+                <w:rFonts w:ascii="BRH Malayalam Extra" w:hAnsi="BRH Malayalam Extra" w:cs="BRH Malayalam Extra"/>
+                <w:sz w:val="32"/>
+                <w:szCs w:val="40"/>
+              </w:rPr>
+              <w:t>¡dx— ¥Z |</w:t>
             </w:r>
           </w:p>
           <w:p>
@@ -22497,7 +25473,6 @@
                 <w:color w:val="000000"/>
                 <w:szCs w:val="40"/>
               </w:rPr>
-              <w:lastRenderedPageBreak/>
               <w:t>24</w:t>
             </w:r>
             <w:r>
@@ -22670,6 +25645,7 @@
                 <w:sz w:val="32"/>
                 <w:szCs w:val="40"/>
               </w:rPr>
+              <w:lastRenderedPageBreak/>
               <w:t>C</w:t>
             </w:r>
             <w:r>
@@ -22828,7 +25804,6 @@
                 <w:color w:val="000000"/>
                 <w:szCs w:val="40"/>
               </w:rPr>
-              <w:lastRenderedPageBreak/>
               <w:t>24</w:t>
             </w:r>
             <w:r>
@@ -23001,6 +25976,7 @@
                 <w:sz w:val="32"/>
                 <w:szCs w:val="40"/>
               </w:rPr>
+              <w:lastRenderedPageBreak/>
               <w:t>C</w:t>
             </w:r>
             <w:r>
@@ -25980,7 +28956,6 @@
                 <w:color w:val="000000"/>
                 <w:szCs w:val="40"/>
               </w:rPr>
-              <w:lastRenderedPageBreak/>
               <w:t>4</w:t>
             </w:r>
             <w:r>
@@ -26169,6 +29144,7 @@
                 <w:sz w:val="32"/>
                 <w:szCs w:val="40"/>
               </w:rPr>
+              <w:lastRenderedPageBreak/>
               <w:t>py</w:t>
             </w:r>
             <w:r>
@@ -26297,7 +29273,6 @@
                 <w:color w:val="000000"/>
                 <w:szCs w:val="40"/>
               </w:rPr>
-              <w:lastRenderedPageBreak/>
               <w:t>4</w:t>
             </w:r>
             <w:r>
@@ -26487,6 +29462,7 @@
                 <w:sz w:val="32"/>
                 <w:szCs w:val="40"/>
               </w:rPr>
+              <w:lastRenderedPageBreak/>
               <w:t>py</w:t>
             </w:r>
             <w:r>
@@ -30801,27 +33777,7 @@
           <w:sz w:val="28"/>
           <w:szCs w:val="32"/>
         </w:rPr>
-        <w:t>(</w:t>
-      </w:r>
-      <w:proofErr w:type="gramStart"/>
-      <w:r>
-        <w:rPr>
-          <w:b/>
-          <w:bCs/>
-          <w:sz w:val="28"/>
-          <w:szCs w:val="32"/>
-        </w:rPr>
-        <w:t>ignore</w:t>
-      </w:r>
-      <w:proofErr w:type="gramEnd"/>
-      <w:r>
-        <w:rPr>
-          <w:b/>
-          <w:bCs/>
-          <w:sz w:val="28"/>
-          <w:szCs w:val="32"/>
-        </w:rPr>
-        <w:t xml:space="preserve"> those which are already incorporated in your book’s version and date)</w:t>
+        <w:t>(ignore those which are already incorporated in your book’s version and date)</w:t>
       </w:r>
     </w:p>
     <w:tbl>
@@ -31579,27 +34535,7 @@
                 <w:sz w:val="28"/>
                 <w:szCs w:val="32"/>
               </w:rPr>
-              <w:t>(</w:t>
-            </w:r>
-            <w:proofErr w:type="gramStart"/>
-            <w:r>
-              <w:rPr>
-                <w:b/>
-                <w:bCs/>
-                <w:sz w:val="28"/>
-                <w:szCs w:val="32"/>
-              </w:rPr>
-              <w:t>no</w:t>
-            </w:r>
-            <w:proofErr w:type="gramEnd"/>
-            <w:r>
-              <w:rPr>
-                <w:b/>
-                <w:bCs/>
-                <w:sz w:val="28"/>
-                <w:szCs w:val="32"/>
-              </w:rPr>
-              <w:t xml:space="preserve"> elision for “a”</w:t>
+              <w:t>(no elision for “a”</w:t>
             </w:r>
             <w:r>
               <w:rPr>
@@ -31829,27 +34765,7 @@
           <w:sz w:val="28"/>
           <w:szCs w:val="32"/>
         </w:rPr>
-        <w:t>(</w:t>
-      </w:r>
-      <w:proofErr w:type="gramStart"/>
-      <w:r>
-        <w:rPr>
-          <w:b/>
-          <w:bCs/>
-          <w:sz w:val="28"/>
-          <w:szCs w:val="32"/>
-        </w:rPr>
-        <w:t>ignore</w:t>
-      </w:r>
-      <w:proofErr w:type="gramEnd"/>
-      <w:r>
-        <w:rPr>
-          <w:b/>
-          <w:bCs/>
-          <w:sz w:val="28"/>
-          <w:szCs w:val="32"/>
-        </w:rPr>
-        <w:t xml:space="preserve"> those which are already incorporated in your book’s version and date)</w:t>
+        <w:t>(ignore those which are already incorporated in your book’s version and date)</w:t>
       </w:r>
     </w:p>
     <w:tbl>
@@ -32146,7 +35062,7 @@
 </file>
 
 <file path=word/endnotes.xml><?xml version="1.0" encoding="utf-8"?>
-<w:endnotes xmlns:wpc="http://schemas.microsoft.com/office/word/2010/wordprocessingCanvas" xmlns:cx="http://schemas.microsoft.com/office/drawing/2014/chartex" xmlns:cx1="http://schemas.microsoft.com/office/drawing/2015/9/8/chartex" xmlns:cx2="http://schemas.microsoft.com/office/drawing/2015/10/21/chartex" xmlns:cx3="http://schemas.microsoft.com/office/drawing/2016/5/9/chartex" xmlns:cx4="http://schemas.microsoft.com/office/drawing/2016/5/10/chartex" xmlns:cx5="http://schemas.microsoft.com/office/drawing/2016/5/11/chartex" xmlns:cx6="http://schemas.microsoft.com/office/drawing/2016/5/12/chartex" xmlns:cx7="http://schemas.microsoft.com/office/drawing/2016/5/13/chartex" xmlns:cx8="http://schemas.microsoft.com/office/drawing/2016/5/14/chartex" xmlns:mc="http://schemas.openxmlformats.org/markup-compatibility/2006" xmlns:aink="http://schemas.microsoft.com/office/drawing/2016/ink" xmlns:am3d="http://schemas.microsoft.com/office/drawing/2017/model3d" xmlns:o="urn:schemas-microsoft-com:office:office" xmlns:oel="http://schemas.microsoft.com/office/2019/extlst" xmlns:r="http://schemas.openxmlformats.org/officeDocument/2006/relationships" xmlns:m="http://schemas.openxmlformats.org/officeDocument/2006/math" xmlns:v="urn:schemas-microsoft-com:vml" xmlns:wp14="http://schemas.microsoft.com/office/word/2010/wordprocessingDrawing" xmlns:wp="http://schemas.openxmlformats.org/drawingml/2006/wordprocessingDrawing" xmlns:w10="urn:schemas-microsoft-com:office:word" xmlns:w="http://schemas.openxmlformats.org/wordprocessingml/2006/main" xmlns:w14="http://schemas.microsoft.com/office/word/2010/wordml" xmlns:w15="http://schemas.microsoft.com/office/word/2012/wordml" xmlns:w16cex="http://schemas.microsoft.com/office/word/2018/wordml/cex" xmlns:w16cid="http://schemas.microsoft.com/office/word/2016/wordml/cid" xmlns:w16="http://schemas.microsoft.com/office/word/2018/wordml" xmlns:w16sdtdh="http://schemas.microsoft.com/office/word/2020/wordml/sdtdatahash" xmlns:w16se="http://schemas.microsoft.com/office/word/2015/wordml/symex" xmlns:wpg="http://schemas.microsoft.com/office/word/2010/wordprocessingGroup" xmlns:wpi="http://schemas.microsoft.com/office/word/2010/wordprocessingInk" xmlns:wne="http://schemas.microsoft.com/office/word/2006/wordml" xmlns:wps="http://schemas.microsoft.com/office/word/2010/wordprocessingShape" mc:Ignorable="w14 w15 w16se w16cid w16 w16cex w16sdtdh wp14">
+<w:endnotes xmlns:wpc="http://schemas.microsoft.com/office/word/2010/wordprocessingCanvas" xmlns:cx="http://schemas.microsoft.com/office/drawing/2014/chartex" xmlns:cx1="http://schemas.microsoft.com/office/drawing/2015/9/8/chartex" xmlns:cx2="http://schemas.microsoft.com/office/drawing/2015/10/21/chartex" xmlns:cx3="http://schemas.microsoft.com/office/drawing/2016/5/9/chartex" xmlns:cx4="http://schemas.microsoft.com/office/drawing/2016/5/10/chartex" xmlns:cx5="http://schemas.microsoft.com/office/drawing/2016/5/11/chartex" xmlns:cx6="http://schemas.microsoft.com/office/drawing/2016/5/12/chartex" xmlns:cx7="http://schemas.microsoft.com/office/drawing/2016/5/13/chartex" xmlns:cx8="http://schemas.microsoft.com/office/drawing/2016/5/14/chartex" xmlns:mc="http://schemas.openxmlformats.org/markup-compatibility/2006" xmlns:aink="http://schemas.microsoft.com/office/drawing/2016/ink" xmlns:am3d="http://schemas.microsoft.com/office/drawing/2017/model3d" xmlns:o="urn:schemas-microsoft-com:office:office" xmlns:oel="http://schemas.microsoft.com/office/2019/extlst" xmlns:r="http://schemas.openxmlformats.org/officeDocument/2006/relationships" xmlns:m="http://schemas.openxmlformats.org/officeDocument/2006/math" xmlns:v="urn:schemas-microsoft-com:vml" xmlns:wp14="http://schemas.microsoft.com/office/word/2010/wordprocessingDrawing" xmlns:wp="http://schemas.openxmlformats.org/drawingml/2006/wordprocessingDrawing" xmlns:w10="urn:schemas-microsoft-com:office:word" xmlns:w="http://schemas.openxmlformats.org/wordprocessingml/2006/main" xmlns:w14="http://schemas.microsoft.com/office/word/2010/wordml" xmlns:w15="http://schemas.microsoft.com/office/word/2012/wordml" xmlns:w16cex="http://schemas.microsoft.com/office/word/2018/wordml/cex" xmlns:w16cid="http://schemas.microsoft.com/office/word/2016/wordml/cid" xmlns:w16="http://schemas.microsoft.com/office/word/2018/wordml" xmlns:w16du="http://schemas.microsoft.com/office/word/2023/wordml/word16du" xmlns:w16sdtdh="http://schemas.microsoft.com/office/word/2020/wordml/sdtdatahash" xmlns:w16sdtfl="http://schemas.microsoft.com/office/word/2024/wordml/sdtformatlock" xmlns:w16se="http://schemas.microsoft.com/office/word/2015/wordml/symex" xmlns:wpg="http://schemas.microsoft.com/office/word/2010/wordprocessingGroup" xmlns:wpi="http://schemas.microsoft.com/office/word/2010/wordprocessingInk" xmlns:wne="http://schemas.microsoft.com/office/word/2006/wordml" xmlns:wps="http://schemas.microsoft.com/office/word/2010/wordprocessingShape" mc:Ignorable="w14 w15 w16se w16cid w16 w16cex w16sdtdh w16sdtfl w16du wp14">
   <w:endnote w:type="separator" w:id="-1">
     <w:p>
       <w:pPr>
@@ -32171,7 +35087,7 @@
 </file>
 
 <file path=word/footer1.xml><?xml version="1.0" encoding="utf-8"?>
-<w:ftr xmlns:wpc="http://schemas.microsoft.com/office/word/2010/wordprocessingCanvas" xmlns:cx="http://schemas.microsoft.com/office/drawing/2014/chartex" xmlns:cx1="http://schemas.microsoft.com/office/drawing/2015/9/8/chartex" xmlns:cx2="http://schemas.microsoft.com/office/drawing/2015/10/21/chartex" xmlns:cx3="http://schemas.microsoft.com/office/drawing/2016/5/9/chartex" xmlns:cx4="http://schemas.microsoft.com/office/drawing/2016/5/10/chartex" xmlns:cx5="http://schemas.microsoft.com/office/drawing/2016/5/11/chartex" xmlns:cx6="http://schemas.microsoft.com/office/drawing/2016/5/12/chartex" xmlns:cx7="http://schemas.microsoft.com/office/drawing/2016/5/13/chartex" xmlns:cx8="http://schemas.microsoft.com/office/drawing/2016/5/14/chartex" xmlns:mc="http://schemas.openxmlformats.org/markup-compatibility/2006" xmlns:aink="http://schemas.microsoft.com/office/drawing/2016/ink" xmlns:am3d="http://schemas.microsoft.com/office/drawing/2017/model3d" xmlns:o="urn:schemas-microsoft-com:office:office" xmlns:oel="http://schemas.microsoft.com/office/2019/extlst" xmlns:r="http://schemas.openxmlformats.org/officeDocument/2006/relationships" xmlns:m="http://schemas.openxmlformats.org/officeDocument/2006/math" xmlns:v="urn:schemas-microsoft-com:vml" xmlns:wp14="http://schemas.microsoft.com/office/word/2010/wordprocessingDrawing" xmlns:wp="http://schemas.openxmlformats.org/drawingml/2006/wordprocessingDrawing" xmlns:w10="urn:schemas-microsoft-com:office:word" xmlns:w="http://schemas.openxmlformats.org/wordprocessingml/2006/main" xmlns:w14="http://schemas.microsoft.com/office/word/2010/wordml" xmlns:w15="http://schemas.microsoft.com/office/word/2012/wordml" xmlns:w16cex="http://schemas.microsoft.com/office/word/2018/wordml/cex" xmlns:w16cid="http://schemas.microsoft.com/office/word/2016/wordml/cid" xmlns:w16="http://schemas.microsoft.com/office/word/2018/wordml" xmlns:w16sdtdh="http://schemas.microsoft.com/office/word/2020/wordml/sdtdatahash" xmlns:w16se="http://schemas.microsoft.com/office/word/2015/wordml/symex" xmlns:wpg="http://schemas.microsoft.com/office/word/2010/wordprocessingGroup" xmlns:wpi="http://schemas.microsoft.com/office/word/2010/wordprocessingInk" xmlns:wne="http://schemas.microsoft.com/office/word/2006/wordml" xmlns:wps="http://schemas.microsoft.com/office/word/2010/wordprocessingShape" mc:Ignorable="w14 w15 w16se w16cid w16 w16cex w16sdtdh wp14">
+<w:ftr xmlns:wpc="http://schemas.microsoft.com/office/word/2010/wordprocessingCanvas" xmlns:cx="http://schemas.microsoft.com/office/drawing/2014/chartex" xmlns:cx1="http://schemas.microsoft.com/office/drawing/2015/9/8/chartex" xmlns:cx2="http://schemas.microsoft.com/office/drawing/2015/10/21/chartex" xmlns:cx3="http://schemas.microsoft.com/office/drawing/2016/5/9/chartex" xmlns:cx4="http://schemas.microsoft.com/office/drawing/2016/5/10/chartex" xmlns:cx5="http://schemas.microsoft.com/office/drawing/2016/5/11/chartex" xmlns:cx6="http://schemas.microsoft.com/office/drawing/2016/5/12/chartex" xmlns:cx7="http://schemas.microsoft.com/office/drawing/2016/5/13/chartex" xmlns:cx8="http://schemas.microsoft.com/office/drawing/2016/5/14/chartex" xmlns:mc="http://schemas.openxmlformats.org/markup-compatibility/2006" xmlns:aink="http://schemas.microsoft.com/office/drawing/2016/ink" xmlns:am3d="http://schemas.microsoft.com/office/drawing/2017/model3d" xmlns:o="urn:schemas-microsoft-com:office:office" xmlns:oel="http://schemas.microsoft.com/office/2019/extlst" xmlns:r="http://schemas.openxmlformats.org/officeDocument/2006/relationships" xmlns:m="http://schemas.openxmlformats.org/officeDocument/2006/math" xmlns:v="urn:schemas-microsoft-com:vml" xmlns:wp14="http://schemas.microsoft.com/office/word/2010/wordprocessingDrawing" xmlns:wp="http://schemas.openxmlformats.org/drawingml/2006/wordprocessingDrawing" xmlns:w10="urn:schemas-microsoft-com:office:word" xmlns:w="http://schemas.openxmlformats.org/wordprocessingml/2006/main" xmlns:w14="http://schemas.microsoft.com/office/word/2010/wordml" xmlns:w15="http://schemas.microsoft.com/office/word/2012/wordml" xmlns:w16cex="http://schemas.microsoft.com/office/word/2018/wordml/cex" xmlns:w16cid="http://schemas.microsoft.com/office/word/2016/wordml/cid" xmlns:w16="http://schemas.microsoft.com/office/word/2018/wordml" xmlns:w16du="http://schemas.microsoft.com/office/word/2023/wordml/word16du" xmlns:w16sdtdh="http://schemas.microsoft.com/office/word/2020/wordml/sdtdatahash" xmlns:w16sdtfl="http://schemas.microsoft.com/office/word/2024/wordml/sdtformatlock" xmlns:w16se="http://schemas.microsoft.com/office/word/2015/wordml/symex" xmlns:wpg="http://schemas.microsoft.com/office/word/2010/wordprocessingGroup" xmlns:wpi="http://schemas.microsoft.com/office/word/2010/wordprocessingInk" xmlns:wne="http://schemas.microsoft.com/office/word/2006/wordml" xmlns:wps="http://schemas.microsoft.com/office/word/2010/wordprocessingShape" mc:Ignorable="w14 w15 w16se w16cid w16 w16cex w16sdtdh w16sdtfl w16du wp14">
   <w:p>
     <w:pPr>
       <w:pBdr>
@@ -32353,7 +35269,7 @@
 </file>
 
 <file path=word/footer2.xml><?xml version="1.0" encoding="utf-8"?>
-<w:ftr xmlns:wpc="http://schemas.microsoft.com/office/word/2010/wordprocessingCanvas" xmlns:cx="http://schemas.microsoft.com/office/drawing/2014/chartex" xmlns:cx1="http://schemas.microsoft.com/office/drawing/2015/9/8/chartex" xmlns:cx2="http://schemas.microsoft.com/office/drawing/2015/10/21/chartex" xmlns:cx3="http://schemas.microsoft.com/office/drawing/2016/5/9/chartex" xmlns:cx4="http://schemas.microsoft.com/office/drawing/2016/5/10/chartex" xmlns:cx5="http://schemas.microsoft.com/office/drawing/2016/5/11/chartex" xmlns:cx6="http://schemas.microsoft.com/office/drawing/2016/5/12/chartex" xmlns:cx7="http://schemas.microsoft.com/office/drawing/2016/5/13/chartex" xmlns:cx8="http://schemas.microsoft.com/office/drawing/2016/5/14/chartex" xmlns:mc="http://schemas.openxmlformats.org/markup-compatibility/2006" xmlns:aink="http://schemas.microsoft.com/office/drawing/2016/ink" xmlns:am3d="http://schemas.microsoft.com/office/drawing/2017/model3d" xmlns:o="urn:schemas-microsoft-com:office:office" xmlns:oel="http://schemas.microsoft.com/office/2019/extlst" xmlns:r="http://schemas.openxmlformats.org/officeDocument/2006/relationships" xmlns:m="http://schemas.openxmlformats.org/officeDocument/2006/math" xmlns:v="urn:schemas-microsoft-com:vml" xmlns:wp14="http://schemas.microsoft.com/office/word/2010/wordprocessingDrawing" xmlns:wp="http://schemas.openxmlformats.org/drawingml/2006/wordprocessingDrawing" xmlns:w10="urn:schemas-microsoft-com:office:word" xmlns:w="http://schemas.openxmlformats.org/wordprocessingml/2006/main" xmlns:w14="http://schemas.microsoft.com/office/word/2010/wordml" xmlns:w15="http://schemas.microsoft.com/office/word/2012/wordml" xmlns:w16cex="http://schemas.microsoft.com/office/word/2018/wordml/cex" xmlns:w16cid="http://schemas.microsoft.com/office/word/2016/wordml/cid" xmlns:w16="http://schemas.microsoft.com/office/word/2018/wordml" xmlns:w16sdtdh="http://schemas.microsoft.com/office/word/2020/wordml/sdtdatahash" xmlns:w16se="http://schemas.microsoft.com/office/word/2015/wordml/symex" xmlns:wpg="http://schemas.microsoft.com/office/word/2010/wordprocessingGroup" xmlns:wpi="http://schemas.microsoft.com/office/word/2010/wordprocessingInk" xmlns:wne="http://schemas.microsoft.com/office/word/2006/wordml" xmlns:wps="http://schemas.microsoft.com/office/word/2010/wordprocessingShape" mc:Ignorable="w14 w15 w16se w16cid w16 w16cex w16sdtdh wp14">
+<w:ftr xmlns:wpc="http://schemas.microsoft.com/office/word/2010/wordprocessingCanvas" xmlns:cx="http://schemas.microsoft.com/office/drawing/2014/chartex" xmlns:cx1="http://schemas.microsoft.com/office/drawing/2015/9/8/chartex" xmlns:cx2="http://schemas.microsoft.com/office/drawing/2015/10/21/chartex" xmlns:cx3="http://schemas.microsoft.com/office/drawing/2016/5/9/chartex" xmlns:cx4="http://schemas.microsoft.com/office/drawing/2016/5/10/chartex" xmlns:cx5="http://schemas.microsoft.com/office/drawing/2016/5/11/chartex" xmlns:cx6="http://schemas.microsoft.com/office/drawing/2016/5/12/chartex" xmlns:cx7="http://schemas.microsoft.com/office/drawing/2016/5/13/chartex" xmlns:cx8="http://schemas.microsoft.com/office/drawing/2016/5/14/chartex" xmlns:mc="http://schemas.openxmlformats.org/markup-compatibility/2006" xmlns:aink="http://schemas.microsoft.com/office/drawing/2016/ink" xmlns:am3d="http://schemas.microsoft.com/office/drawing/2017/model3d" xmlns:o="urn:schemas-microsoft-com:office:office" xmlns:oel="http://schemas.microsoft.com/office/2019/extlst" xmlns:r="http://schemas.openxmlformats.org/officeDocument/2006/relationships" xmlns:m="http://schemas.openxmlformats.org/officeDocument/2006/math" xmlns:v="urn:schemas-microsoft-com:vml" xmlns:wp14="http://schemas.microsoft.com/office/word/2010/wordprocessingDrawing" xmlns:wp="http://schemas.openxmlformats.org/drawingml/2006/wordprocessingDrawing" xmlns:w10="urn:schemas-microsoft-com:office:word" xmlns:w="http://schemas.openxmlformats.org/wordprocessingml/2006/main" xmlns:w14="http://schemas.microsoft.com/office/word/2010/wordml" xmlns:w15="http://schemas.microsoft.com/office/word/2012/wordml" xmlns:w16cex="http://schemas.microsoft.com/office/word/2018/wordml/cex" xmlns:w16cid="http://schemas.microsoft.com/office/word/2016/wordml/cid" xmlns:w16="http://schemas.microsoft.com/office/word/2018/wordml" xmlns:w16du="http://schemas.microsoft.com/office/word/2023/wordml/word16du" xmlns:w16sdtdh="http://schemas.microsoft.com/office/word/2020/wordml/sdtdatahash" xmlns:w16sdtfl="http://schemas.microsoft.com/office/word/2024/wordml/sdtformatlock" xmlns:w16se="http://schemas.microsoft.com/office/word/2015/wordml/symex" xmlns:wpg="http://schemas.microsoft.com/office/word/2010/wordprocessingGroup" xmlns:wpi="http://schemas.microsoft.com/office/word/2010/wordprocessingInk" xmlns:wne="http://schemas.microsoft.com/office/word/2006/wordml" xmlns:wps="http://schemas.microsoft.com/office/word/2010/wordprocessingShape" mc:Ignorable="w14 w15 w16se w16cid w16 w16cex w16sdtdh w16sdtfl w16du wp14">
   <w:p>
     <w:pPr>
       <w:pBdr>
@@ -32549,7 +35465,7 @@
 </file>
 
 <file path=word/footnotes.xml><?xml version="1.0" encoding="utf-8"?>
-<w:footnotes xmlns:wpc="http://schemas.microsoft.com/office/word/2010/wordprocessingCanvas" xmlns:cx="http://schemas.microsoft.com/office/drawing/2014/chartex" xmlns:cx1="http://schemas.microsoft.com/office/drawing/2015/9/8/chartex" xmlns:cx2="http://schemas.microsoft.com/office/drawing/2015/10/21/chartex" xmlns:cx3="http://schemas.microsoft.com/office/drawing/2016/5/9/chartex" xmlns:cx4="http://schemas.microsoft.com/office/drawing/2016/5/10/chartex" xmlns:cx5="http://schemas.microsoft.com/office/drawing/2016/5/11/chartex" xmlns:cx6="http://schemas.microsoft.com/office/drawing/2016/5/12/chartex" xmlns:cx7="http://schemas.microsoft.com/office/drawing/2016/5/13/chartex" xmlns:cx8="http://schemas.microsoft.com/office/drawing/2016/5/14/chartex" xmlns:mc="http://schemas.openxmlformats.org/markup-compatibility/2006" xmlns:aink="http://schemas.microsoft.com/office/drawing/2016/ink" xmlns:am3d="http://schemas.microsoft.com/office/drawing/2017/model3d" xmlns:o="urn:schemas-microsoft-com:office:office" xmlns:oel="http://schemas.microsoft.com/office/2019/extlst" xmlns:r="http://schemas.openxmlformats.org/officeDocument/2006/relationships" xmlns:m="http://schemas.openxmlformats.org/officeDocument/2006/math" xmlns:v="urn:schemas-microsoft-com:vml" xmlns:wp14="http://schemas.microsoft.com/office/word/2010/wordprocessingDrawing" xmlns:wp="http://schemas.openxmlformats.org/drawingml/2006/wordprocessingDrawing" xmlns:w10="urn:schemas-microsoft-com:office:word" xmlns:w="http://schemas.openxmlformats.org/wordprocessingml/2006/main" xmlns:w14="http://schemas.microsoft.com/office/word/2010/wordml" xmlns:w15="http://schemas.microsoft.com/office/word/2012/wordml" xmlns:w16cex="http://schemas.microsoft.com/office/word/2018/wordml/cex" xmlns:w16cid="http://schemas.microsoft.com/office/word/2016/wordml/cid" xmlns:w16="http://schemas.microsoft.com/office/word/2018/wordml" xmlns:w16sdtdh="http://schemas.microsoft.com/office/word/2020/wordml/sdtdatahash" xmlns:w16se="http://schemas.microsoft.com/office/word/2015/wordml/symex" xmlns:wpg="http://schemas.microsoft.com/office/word/2010/wordprocessingGroup" xmlns:wpi="http://schemas.microsoft.com/office/word/2010/wordprocessingInk" xmlns:wne="http://schemas.microsoft.com/office/word/2006/wordml" xmlns:wps="http://schemas.microsoft.com/office/word/2010/wordprocessingShape" mc:Ignorable="w14 w15 w16se w16cid w16 w16cex w16sdtdh wp14">
+<w:footnotes xmlns:wpc="http://schemas.microsoft.com/office/word/2010/wordprocessingCanvas" xmlns:cx="http://schemas.microsoft.com/office/drawing/2014/chartex" xmlns:cx1="http://schemas.microsoft.com/office/drawing/2015/9/8/chartex" xmlns:cx2="http://schemas.microsoft.com/office/drawing/2015/10/21/chartex" xmlns:cx3="http://schemas.microsoft.com/office/drawing/2016/5/9/chartex" xmlns:cx4="http://schemas.microsoft.com/office/drawing/2016/5/10/chartex" xmlns:cx5="http://schemas.microsoft.com/office/drawing/2016/5/11/chartex" xmlns:cx6="http://schemas.microsoft.com/office/drawing/2016/5/12/chartex" xmlns:cx7="http://schemas.microsoft.com/office/drawing/2016/5/13/chartex" xmlns:cx8="http://schemas.microsoft.com/office/drawing/2016/5/14/chartex" xmlns:mc="http://schemas.openxmlformats.org/markup-compatibility/2006" xmlns:aink="http://schemas.microsoft.com/office/drawing/2016/ink" xmlns:am3d="http://schemas.microsoft.com/office/drawing/2017/model3d" xmlns:o="urn:schemas-microsoft-com:office:office" xmlns:oel="http://schemas.microsoft.com/office/2019/extlst" xmlns:r="http://schemas.openxmlformats.org/officeDocument/2006/relationships" xmlns:m="http://schemas.openxmlformats.org/officeDocument/2006/math" xmlns:v="urn:schemas-microsoft-com:vml" xmlns:wp14="http://schemas.microsoft.com/office/word/2010/wordprocessingDrawing" xmlns:wp="http://schemas.openxmlformats.org/drawingml/2006/wordprocessingDrawing" xmlns:w10="urn:schemas-microsoft-com:office:word" xmlns:w="http://schemas.openxmlformats.org/wordprocessingml/2006/main" xmlns:w14="http://schemas.microsoft.com/office/word/2010/wordml" xmlns:w15="http://schemas.microsoft.com/office/word/2012/wordml" xmlns:w16cex="http://schemas.microsoft.com/office/word/2018/wordml/cex" xmlns:w16cid="http://schemas.microsoft.com/office/word/2016/wordml/cid" xmlns:w16="http://schemas.microsoft.com/office/word/2018/wordml" xmlns:w16du="http://schemas.microsoft.com/office/word/2023/wordml/word16du" xmlns:w16sdtdh="http://schemas.microsoft.com/office/word/2020/wordml/sdtdatahash" xmlns:w16sdtfl="http://schemas.microsoft.com/office/word/2024/wordml/sdtformatlock" xmlns:w16se="http://schemas.microsoft.com/office/word/2015/wordml/symex" xmlns:wpg="http://schemas.microsoft.com/office/word/2010/wordprocessingGroup" xmlns:wpi="http://schemas.microsoft.com/office/word/2010/wordprocessingInk" xmlns:wne="http://schemas.microsoft.com/office/word/2006/wordml" xmlns:wps="http://schemas.microsoft.com/office/word/2010/wordprocessingShape" mc:Ignorable="w14 w15 w16se w16cid w16 w16cex w16sdtdh w16sdtfl w16du wp14">
   <w:footnote w:type="separator" w:id="-1">
     <w:p>
       <w:pPr>
@@ -32574,7 +35490,7 @@
 </file>
 
 <file path=word/header1.xml><?xml version="1.0" encoding="utf-8"?>
-<w:hdr xmlns:wpc="http://schemas.microsoft.com/office/word/2010/wordprocessingCanvas" xmlns:cx="http://schemas.microsoft.com/office/drawing/2014/chartex" xmlns:cx1="http://schemas.microsoft.com/office/drawing/2015/9/8/chartex" xmlns:cx2="http://schemas.microsoft.com/office/drawing/2015/10/21/chartex" xmlns:cx3="http://schemas.microsoft.com/office/drawing/2016/5/9/chartex" xmlns:cx4="http://schemas.microsoft.com/office/drawing/2016/5/10/chartex" xmlns:cx5="http://schemas.microsoft.com/office/drawing/2016/5/11/chartex" xmlns:cx6="http://schemas.microsoft.com/office/drawing/2016/5/12/chartex" xmlns:cx7="http://schemas.microsoft.com/office/drawing/2016/5/13/chartex" xmlns:cx8="http://schemas.microsoft.com/office/drawing/2016/5/14/chartex" xmlns:mc="http://schemas.openxmlformats.org/markup-compatibility/2006" xmlns:aink="http://schemas.microsoft.com/office/drawing/2016/ink" xmlns:am3d="http://schemas.microsoft.com/office/drawing/2017/model3d" xmlns:o="urn:schemas-microsoft-com:office:office" xmlns:oel="http://schemas.microsoft.com/office/2019/extlst" xmlns:r="http://schemas.openxmlformats.org/officeDocument/2006/relationships" xmlns:m="http://schemas.openxmlformats.org/officeDocument/2006/math" xmlns:v="urn:schemas-microsoft-com:vml" xmlns:wp14="http://schemas.microsoft.com/office/word/2010/wordprocessingDrawing" xmlns:wp="http://schemas.openxmlformats.org/drawingml/2006/wordprocessingDrawing" xmlns:w10="urn:schemas-microsoft-com:office:word" xmlns:w="http://schemas.openxmlformats.org/wordprocessingml/2006/main" xmlns:w14="http://schemas.microsoft.com/office/word/2010/wordml" xmlns:w15="http://schemas.microsoft.com/office/word/2012/wordml" xmlns:w16cex="http://schemas.microsoft.com/office/word/2018/wordml/cex" xmlns:w16cid="http://schemas.microsoft.com/office/word/2016/wordml/cid" xmlns:w16="http://schemas.microsoft.com/office/word/2018/wordml" xmlns:w16sdtdh="http://schemas.microsoft.com/office/word/2020/wordml/sdtdatahash" xmlns:w16se="http://schemas.microsoft.com/office/word/2015/wordml/symex" xmlns:wpg="http://schemas.microsoft.com/office/word/2010/wordprocessingGroup" xmlns:wpi="http://schemas.microsoft.com/office/word/2010/wordprocessingInk" xmlns:wne="http://schemas.microsoft.com/office/word/2006/wordml" xmlns:wps="http://schemas.microsoft.com/office/word/2010/wordprocessingShape" mc:Ignorable="w14 w15 w16se w16cid w16 w16cex w16sdtdh wp14">
+<w:hdr xmlns:wpc="http://schemas.microsoft.com/office/word/2010/wordprocessingCanvas" xmlns:cx="http://schemas.microsoft.com/office/drawing/2014/chartex" xmlns:cx1="http://schemas.microsoft.com/office/drawing/2015/9/8/chartex" xmlns:cx2="http://schemas.microsoft.com/office/drawing/2015/10/21/chartex" xmlns:cx3="http://schemas.microsoft.com/office/drawing/2016/5/9/chartex" xmlns:cx4="http://schemas.microsoft.com/office/drawing/2016/5/10/chartex" xmlns:cx5="http://schemas.microsoft.com/office/drawing/2016/5/11/chartex" xmlns:cx6="http://schemas.microsoft.com/office/drawing/2016/5/12/chartex" xmlns:cx7="http://schemas.microsoft.com/office/drawing/2016/5/13/chartex" xmlns:cx8="http://schemas.microsoft.com/office/drawing/2016/5/14/chartex" xmlns:mc="http://schemas.openxmlformats.org/markup-compatibility/2006" xmlns:aink="http://schemas.microsoft.com/office/drawing/2016/ink" xmlns:am3d="http://schemas.microsoft.com/office/drawing/2017/model3d" xmlns:o="urn:schemas-microsoft-com:office:office" xmlns:oel="http://schemas.microsoft.com/office/2019/extlst" xmlns:r="http://schemas.openxmlformats.org/officeDocument/2006/relationships" xmlns:m="http://schemas.openxmlformats.org/officeDocument/2006/math" xmlns:v="urn:schemas-microsoft-com:vml" xmlns:wp14="http://schemas.microsoft.com/office/word/2010/wordprocessingDrawing" xmlns:wp="http://schemas.openxmlformats.org/drawingml/2006/wordprocessingDrawing" xmlns:w10="urn:schemas-microsoft-com:office:word" xmlns:w="http://schemas.openxmlformats.org/wordprocessingml/2006/main" xmlns:w14="http://schemas.microsoft.com/office/word/2010/wordml" xmlns:w15="http://schemas.microsoft.com/office/word/2012/wordml" xmlns:w16cex="http://schemas.microsoft.com/office/word/2018/wordml/cex" xmlns:w16cid="http://schemas.microsoft.com/office/word/2016/wordml/cid" xmlns:w16="http://schemas.microsoft.com/office/word/2018/wordml" xmlns:w16du="http://schemas.microsoft.com/office/word/2023/wordml/word16du" xmlns:w16sdtdh="http://schemas.microsoft.com/office/word/2020/wordml/sdtdatahash" xmlns:w16sdtfl="http://schemas.microsoft.com/office/word/2024/wordml/sdtformatlock" xmlns:w16se="http://schemas.microsoft.com/office/word/2015/wordml/symex" xmlns:wpg="http://schemas.microsoft.com/office/word/2010/wordprocessingGroup" xmlns:wpi="http://schemas.microsoft.com/office/word/2010/wordprocessingInk" xmlns:wne="http://schemas.microsoft.com/office/word/2006/wordml" xmlns:wps="http://schemas.microsoft.com/office/word/2010/wordprocessingShape" mc:Ignorable="w14 w15 w16se w16cid w16 w16cex w16sdtdh w16sdtfl w16du wp14">
   <w:p>
     <w:pPr>
       <w:pStyle w:val="Header"/>
@@ -32595,7 +35511,7 @@
 </file>
 
 <file path=word/header2.xml><?xml version="1.0" encoding="utf-8"?>
-<w:hdr xmlns:wpc="http://schemas.microsoft.com/office/word/2010/wordprocessingCanvas" xmlns:cx="http://schemas.microsoft.com/office/drawing/2014/chartex" xmlns:cx1="http://schemas.microsoft.com/office/drawing/2015/9/8/chartex" xmlns:cx2="http://schemas.microsoft.com/office/drawing/2015/10/21/chartex" xmlns:cx3="http://schemas.microsoft.com/office/drawing/2016/5/9/chartex" xmlns:cx4="http://schemas.microsoft.com/office/drawing/2016/5/10/chartex" xmlns:cx5="http://schemas.microsoft.com/office/drawing/2016/5/11/chartex" xmlns:cx6="http://schemas.microsoft.com/office/drawing/2016/5/12/chartex" xmlns:cx7="http://schemas.microsoft.com/office/drawing/2016/5/13/chartex" xmlns:cx8="http://schemas.microsoft.com/office/drawing/2016/5/14/chartex" xmlns:mc="http://schemas.openxmlformats.org/markup-compatibility/2006" xmlns:aink="http://schemas.microsoft.com/office/drawing/2016/ink" xmlns:am3d="http://schemas.microsoft.com/office/drawing/2017/model3d" xmlns:o="urn:schemas-microsoft-com:office:office" xmlns:oel="http://schemas.microsoft.com/office/2019/extlst" xmlns:r="http://schemas.openxmlformats.org/officeDocument/2006/relationships" xmlns:m="http://schemas.openxmlformats.org/officeDocument/2006/math" xmlns:v="urn:schemas-microsoft-com:vml" xmlns:wp14="http://schemas.microsoft.com/office/word/2010/wordprocessingDrawing" xmlns:wp="http://schemas.openxmlformats.org/drawingml/2006/wordprocessingDrawing" xmlns:w10="urn:schemas-microsoft-com:office:word" xmlns:w="http://schemas.openxmlformats.org/wordprocessingml/2006/main" xmlns:w14="http://schemas.microsoft.com/office/word/2010/wordml" xmlns:w15="http://schemas.microsoft.com/office/word/2012/wordml" xmlns:w16cex="http://schemas.microsoft.com/office/word/2018/wordml/cex" xmlns:w16cid="http://schemas.microsoft.com/office/word/2016/wordml/cid" xmlns:w16="http://schemas.microsoft.com/office/word/2018/wordml" xmlns:w16sdtdh="http://schemas.microsoft.com/office/word/2020/wordml/sdtdatahash" xmlns:w16se="http://schemas.microsoft.com/office/word/2015/wordml/symex" xmlns:wpg="http://schemas.microsoft.com/office/word/2010/wordprocessingGroup" xmlns:wpi="http://schemas.microsoft.com/office/word/2010/wordprocessingInk" xmlns:wne="http://schemas.microsoft.com/office/word/2006/wordml" xmlns:wps="http://schemas.microsoft.com/office/word/2010/wordprocessingShape" mc:Ignorable="w14 w15 w16se w16cid w16 w16cex w16sdtdh wp14">
+<w:hdr xmlns:wpc="http://schemas.microsoft.com/office/word/2010/wordprocessingCanvas" xmlns:cx="http://schemas.microsoft.com/office/drawing/2014/chartex" xmlns:cx1="http://schemas.microsoft.com/office/drawing/2015/9/8/chartex" xmlns:cx2="http://schemas.microsoft.com/office/drawing/2015/10/21/chartex" xmlns:cx3="http://schemas.microsoft.com/office/drawing/2016/5/9/chartex" xmlns:cx4="http://schemas.microsoft.com/office/drawing/2016/5/10/chartex" xmlns:cx5="http://schemas.microsoft.com/office/drawing/2016/5/11/chartex" xmlns:cx6="http://schemas.microsoft.com/office/drawing/2016/5/12/chartex" xmlns:cx7="http://schemas.microsoft.com/office/drawing/2016/5/13/chartex" xmlns:cx8="http://schemas.microsoft.com/office/drawing/2016/5/14/chartex" xmlns:mc="http://schemas.openxmlformats.org/markup-compatibility/2006" xmlns:aink="http://schemas.microsoft.com/office/drawing/2016/ink" xmlns:am3d="http://schemas.microsoft.com/office/drawing/2017/model3d" xmlns:o="urn:schemas-microsoft-com:office:office" xmlns:oel="http://schemas.microsoft.com/office/2019/extlst" xmlns:r="http://schemas.openxmlformats.org/officeDocument/2006/relationships" xmlns:m="http://schemas.openxmlformats.org/officeDocument/2006/math" xmlns:v="urn:schemas-microsoft-com:vml" xmlns:wp14="http://schemas.microsoft.com/office/word/2010/wordprocessingDrawing" xmlns:wp="http://schemas.openxmlformats.org/drawingml/2006/wordprocessingDrawing" xmlns:w10="urn:schemas-microsoft-com:office:word" xmlns:w="http://schemas.openxmlformats.org/wordprocessingml/2006/main" xmlns:w14="http://schemas.microsoft.com/office/word/2010/wordml" xmlns:w15="http://schemas.microsoft.com/office/word/2012/wordml" xmlns:w16cex="http://schemas.microsoft.com/office/word/2018/wordml/cex" xmlns:w16cid="http://schemas.microsoft.com/office/word/2016/wordml/cid" xmlns:w16="http://schemas.microsoft.com/office/word/2018/wordml" xmlns:w16du="http://schemas.microsoft.com/office/word/2023/wordml/word16du" xmlns:w16sdtdh="http://schemas.microsoft.com/office/word/2020/wordml/sdtdatahash" xmlns:w16sdtfl="http://schemas.microsoft.com/office/word/2024/wordml/sdtformatlock" xmlns:w16se="http://schemas.microsoft.com/office/word/2015/wordml/symex" xmlns:wpg="http://schemas.microsoft.com/office/word/2010/wordprocessingGroup" xmlns:wpi="http://schemas.microsoft.com/office/word/2010/wordprocessingInk" xmlns:wne="http://schemas.microsoft.com/office/word/2006/wordml" xmlns:wps="http://schemas.microsoft.com/office/word/2010/wordprocessingShape" mc:Ignorable="w14 w15 w16se w16cid w16 w16cex w16sdtdh w16sdtfl w16du wp14">
   <w:p>
     <w:pPr>
       <w:pStyle w:val="Header"/>
@@ -32608,7 +35524,7 @@
 </file>
 
 <file path=word/styles.xml><?xml version="1.0" encoding="utf-8"?>
-<w:styles xmlns:mc="http://schemas.openxmlformats.org/markup-compatibility/2006" xmlns:r="http://schemas.openxmlformats.org/officeDocument/2006/relationships" xmlns:w="http://schemas.openxmlformats.org/wordprocessingml/2006/main" xmlns:w14="http://schemas.microsoft.com/office/word/2010/wordml" xmlns:w15="http://schemas.microsoft.com/office/word/2012/wordml" xmlns:w16cex="http://schemas.microsoft.com/office/word/2018/wordml/cex" xmlns:w16cid="http://schemas.microsoft.com/office/word/2016/wordml/cid" xmlns:w16="http://schemas.microsoft.com/office/word/2018/wordml" xmlns:w16sdtdh="http://schemas.microsoft.com/office/word/2020/wordml/sdtdatahash" xmlns:w16se="http://schemas.microsoft.com/office/word/2015/wordml/symex" mc:Ignorable="w14 w15 w16se w16cid w16 w16cex w16sdtdh">
+<w:styles xmlns:mc="http://schemas.openxmlformats.org/markup-compatibility/2006" xmlns:r="http://schemas.openxmlformats.org/officeDocument/2006/relationships" xmlns:w="http://schemas.openxmlformats.org/wordprocessingml/2006/main" xmlns:w14="http://schemas.microsoft.com/office/word/2010/wordml" xmlns:w15="http://schemas.microsoft.com/office/word/2012/wordml" xmlns:w16cex="http://schemas.microsoft.com/office/word/2018/wordml/cex" xmlns:w16cid="http://schemas.microsoft.com/office/word/2016/wordml/cid" xmlns:w16="http://schemas.microsoft.com/office/word/2018/wordml" xmlns:w16du="http://schemas.microsoft.com/office/word/2023/wordml/word16du" xmlns:w16sdtdh="http://schemas.microsoft.com/office/word/2020/wordml/sdtdatahash" xmlns:w16sdtfl="http://schemas.microsoft.com/office/word/2024/wordml/sdtformatlock" xmlns:w16se="http://schemas.microsoft.com/office/word/2015/wordml/symex" mc:Ignorable="w14 w15 w16se w16cid w16 w16cex w16sdtdh w16sdtfl w16du">
   <w:docDefaults>
     <w:rPrDefault>
       <w:rPr>

</xml_diff>

<commit_message>
nmv 18 06 2025
</commit_message>
<xml_diff>
--- a/TS Jatai Ghanam Project/TS 1.2/TS 1.2 Jatai Malayalam Corrections.docx
+++ b/TS Jatai Ghanam Project/TS 1.2/TS 1.2 Jatai Malayalam Corrections.docx
@@ -22,18 +22,7 @@
           <w:szCs w:val="32"/>
           <w:u w:val="single"/>
         </w:rPr>
-        <w:t xml:space="preserve">TS Jatai – TS 1.2 Malayalam Corrections – Observed </w:t>
-      </w:r>
-      <w:proofErr w:type="gramStart"/>
-      <w:r>
-        <w:rPr>
-          <w:b/>
-          <w:bCs/>
-          <w:sz w:val="32"/>
-          <w:szCs w:val="32"/>
-          <w:u w:val="single"/>
-        </w:rPr>
-        <w:t xml:space="preserve">till </w:t>
+        <w:t xml:space="preserve">TS Jatai – TS 1.2 Malayalam Corrections – Observed till </w:t>
       </w:r>
       <w:r>
         <w:rPr>
@@ -46,7 +35,6 @@
         </w:rPr>
         <w:t>?????</w:t>
       </w:r>
-      <w:proofErr w:type="gramEnd"/>
     </w:p>
     <w:p>
       <w:pPr>
@@ -2891,6 +2879,1207 @@
           </w:p>
         </w:tc>
       </w:tr>
+      <w:tr>
+        <w:tc>
+          <w:tcPr>
+            <w:tcW w:w="7024" w:type="dxa"/>
+          </w:tcPr>
+          <w:p>
+            <w:pPr>
+              <w:widowControl w:val="0"/>
+              <w:autoSpaceDE w:val="0"/>
+              <w:autoSpaceDN w:val="0"/>
+              <w:adjustRightInd w:val="0"/>
+              <w:spacing w:line="240" w:lineRule="auto"/>
+              <w:rPr>
+                <w:rFonts w:cs="Arial"/>
+                <w:color w:val="000000"/>
+                <w:sz w:val="32"/>
+                <w:szCs w:val="40"/>
+              </w:rPr>
+            </w:pPr>
+            <w:r>
+              <w:rPr>
+                <w:rFonts w:cs="BRH Malayalam Extra"/>
+                <w:color w:val="000000"/>
+                <w:szCs w:val="40"/>
+              </w:rPr>
+              <w:t>26</w:t>
+            </w:r>
+            <w:r>
+              <w:rPr>
+                <w:rFonts w:ascii="BRH Malayalam Extra" w:hAnsi="BRH Malayalam Extra" w:cs="BRH Malayalam Extra"/>
+                <w:color w:val="000000"/>
+                <w:sz w:val="32"/>
+                <w:szCs w:val="40"/>
+              </w:rPr>
+              <w:t xml:space="preserve">) </w:t>
+            </w:r>
+            <w:r>
+              <w:rPr>
+                <w:rFonts w:cs="BRH Malayalam Extra"/>
+                <w:color w:val="000000"/>
+                <w:szCs w:val="40"/>
+              </w:rPr>
+              <w:t>1</w:t>
+            </w:r>
+            <w:r>
+              <w:rPr>
+                <w:rFonts w:ascii="BRH Malayalam Extra" w:hAnsi="BRH Malayalam Extra" w:cs="BRH Malayalam Extra"/>
+                <w:color w:val="000000"/>
+                <w:sz w:val="32"/>
+                <w:szCs w:val="40"/>
+              </w:rPr>
+              <w:t>.</w:t>
+            </w:r>
+            <w:r>
+              <w:rPr>
+                <w:rFonts w:cs="BRH Malayalam Extra"/>
+                <w:color w:val="000000"/>
+                <w:szCs w:val="40"/>
+              </w:rPr>
+              <w:t>2</w:t>
+            </w:r>
+            <w:r>
+              <w:rPr>
+                <w:rFonts w:ascii="BRH Malayalam Extra" w:hAnsi="BRH Malayalam Extra" w:cs="BRH Malayalam Extra"/>
+                <w:color w:val="000000"/>
+                <w:sz w:val="32"/>
+                <w:szCs w:val="40"/>
+              </w:rPr>
+              <w:t>.</w:t>
+            </w:r>
+            <w:r>
+              <w:rPr>
+                <w:rFonts w:cs="BRH Malayalam Extra"/>
+                <w:color w:val="000000"/>
+                <w:szCs w:val="40"/>
+              </w:rPr>
+              <w:t>5</w:t>
+            </w:r>
+            <w:r>
+              <w:rPr>
+                <w:rFonts w:ascii="BRH Malayalam Extra" w:hAnsi="BRH Malayalam Extra" w:cs="BRH Malayalam Extra"/>
+                <w:color w:val="000000"/>
+                <w:sz w:val="32"/>
+                <w:szCs w:val="40"/>
+              </w:rPr>
+              <w:t>.</w:t>
+            </w:r>
+            <w:r>
+              <w:rPr>
+                <w:rFonts w:cs="BRH Malayalam Extra"/>
+                <w:color w:val="000000"/>
+                <w:szCs w:val="40"/>
+              </w:rPr>
+              <w:t>2</w:t>
+            </w:r>
+            <w:r>
+              <w:rPr>
+                <w:rFonts w:ascii="BRH Malayalam Extra" w:hAnsi="BRH Malayalam Extra" w:cs="BRH Malayalam Extra"/>
+                <w:color w:val="000000"/>
+                <w:sz w:val="32"/>
+                <w:szCs w:val="40"/>
+              </w:rPr>
+              <w:t>(</w:t>
+            </w:r>
+            <w:r>
+              <w:rPr>
+                <w:rFonts w:cs="BRH Malayalam Extra"/>
+                <w:color w:val="000000"/>
+                <w:szCs w:val="40"/>
+              </w:rPr>
+              <w:t>23</w:t>
+            </w:r>
+            <w:r>
+              <w:rPr>
+                <w:rFonts w:ascii="BRH Malayalam Extra" w:hAnsi="BRH Malayalam Extra" w:cs="BRH Malayalam Extra"/>
+                <w:color w:val="000000"/>
+                <w:sz w:val="32"/>
+                <w:szCs w:val="40"/>
+              </w:rPr>
+              <w:t>)- s</w:t>
+            </w:r>
+            <w:r>
+              <w:rPr>
+                <w:rFonts w:ascii="BRH Malayalam Extra" w:hAnsi="BRH Malayalam Extra" w:cs="BRH Malayalam Extra"/>
+                <w:color w:val="000000"/>
+                <w:sz w:val="25"/>
+                <w:szCs w:val="40"/>
+              </w:rPr>
+              <w:t>–</w:t>
+            </w:r>
+            <w:r>
+              <w:rPr>
+                <w:rFonts w:ascii="BRH Malayalam Extra" w:hAnsi="BRH Malayalam Extra" w:cs="BRH Malayalam Extra"/>
+                <w:color w:val="000000"/>
+                <w:sz w:val="32"/>
+                <w:szCs w:val="40"/>
+              </w:rPr>
+              <w:t xml:space="preserve">É£qy— | </w:t>
+            </w:r>
+            <w:r>
+              <w:rPr>
+                <w:rFonts w:ascii="BRH Malayalam Extra" w:hAnsi="BRH Malayalam Extra" w:cs="BRH Malayalam Extra"/>
+                <w:color w:val="000000"/>
+                <w:sz w:val="32"/>
+                <w:szCs w:val="40"/>
+                <w:highlight w:val="yellow"/>
+              </w:rPr>
+              <w:t>ix</w:t>
+            </w:r>
+            <w:r>
+              <w:rPr>
+                <w:rFonts w:ascii="BRH Malayalam Extra" w:hAnsi="BRH Malayalam Extra" w:cs="BRH Malayalam Extra"/>
+                <w:color w:val="000000"/>
+                <w:sz w:val="25"/>
+                <w:szCs w:val="40"/>
+                <w:highlight w:val="yellow"/>
+              </w:rPr>
+              <w:t>–</w:t>
+            </w:r>
+            <w:r>
+              <w:rPr>
+                <w:rFonts w:ascii="BRH Malayalam Extra" w:hAnsi="BRH Malayalam Extra" w:cs="BRH Malayalam Extra"/>
+                <w:color w:val="000000"/>
+                <w:sz w:val="32"/>
+                <w:szCs w:val="40"/>
+              </w:rPr>
+              <w:t xml:space="preserve"> </w:t>
+            </w:r>
+          </w:p>
+          <w:p>
+            <w:pPr>
+              <w:widowControl w:val="0"/>
+              <w:autoSpaceDE w:val="0"/>
+              <w:autoSpaceDN w:val="0"/>
+              <w:adjustRightInd w:val="0"/>
+              <w:spacing w:line="240" w:lineRule="auto"/>
+              <w:rPr>
+                <w:rFonts w:ascii="BRH Malayalam Extra" w:hAnsi="BRH Malayalam Extra" w:cs="BRH Malayalam Extra"/>
+                <w:color w:val="000000"/>
+                <w:sz w:val="32"/>
+                <w:szCs w:val="40"/>
+              </w:rPr>
+            </w:pPr>
+            <w:r>
+              <w:rPr>
+                <w:rFonts w:ascii="BRH Malayalam Extra" w:hAnsi="BRH Malayalam Extra" w:cs="BRH Malayalam Extra"/>
+                <w:color w:val="000000"/>
+                <w:sz w:val="32"/>
+                <w:szCs w:val="40"/>
+              </w:rPr>
+              <w:t>s</w:t>
+            </w:r>
+            <w:r>
+              <w:rPr>
+                <w:rFonts w:ascii="BRH Malayalam Extra" w:hAnsi="BRH Malayalam Extra" w:cs="BRH Malayalam Extra"/>
+                <w:color w:val="000000"/>
+                <w:sz w:val="25"/>
+                <w:szCs w:val="40"/>
+              </w:rPr>
+              <w:t>–</w:t>
+            </w:r>
+            <w:r>
+              <w:rPr>
+                <w:rFonts w:ascii="BRH Malayalam Extra" w:hAnsi="BRH Malayalam Extra" w:cs="BRH Malayalam Extra"/>
+                <w:color w:val="000000"/>
+                <w:sz w:val="32"/>
+                <w:szCs w:val="40"/>
+              </w:rPr>
+              <w:t>É£</w:t>
+            </w:r>
+            <w:r>
+              <w:rPr>
+                <w:rFonts w:ascii="BRH Malayalam Extra" w:hAnsi="BRH Malayalam Extra" w:cs="BRH Malayalam Extra"/>
+                <w:color w:val="000000"/>
+                <w:sz w:val="32"/>
+                <w:szCs w:val="40"/>
+                <w:highlight w:val="yellow"/>
+              </w:rPr>
+              <w:t>qy—</w:t>
+            </w:r>
+            <w:r>
+              <w:rPr>
+                <w:rFonts w:ascii="BRH Malayalam Extra" w:hAnsi="BRH Malayalam Extra" w:cs="BRH Malayalam Extra"/>
+                <w:color w:val="000000"/>
+                <w:sz w:val="32"/>
+                <w:szCs w:val="40"/>
+              </w:rPr>
+              <w:t xml:space="preserve"> ix ix s</w:t>
+            </w:r>
+            <w:r>
+              <w:rPr>
+                <w:rFonts w:ascii="BRH Malayalam Extra" w:hAnsi="BRH Malayalam Extra" w:cs="BRH Malayalam Extra"/>
+                <w:color w:val="000000"/>
+                <w:sz w:val="25"/>
+                <w:szCs w:val="40"/>
+              </w:rPr>
+              <w:t>–</w:t>
+            </w:r>
+            <w:r>
+              <w:rPr>
+                <w:rFonts w:ascii="BRH Malayalam Extra" w:hAnsi="BRH Malayalam Extra" w:cs="BRH Malayalam Extra"/>
+                <w:color w:val="000000"/>
+                <w:sz w:val="32"/>
+                <w:szCs w:val="40"/>
+              </w:rPr>
+              <w:t>É£qy— s</w:t>
+            </w:r>
+            <w:r>
+              <w:rPr>
+                <w:rFonts w:ascii="BRH Malayalam Extra" w:hAnsi="BRH Malayalam Extra" w:cs="BRH Malayalam Extra"/>
+                <w:color w:val="000000"/>
+                <w:sz w:val="25"/>
+                <w:szCs w:val="40"/>
+              </w:rPr>
+              <w:t>–</w:t>
+            </w:r>
+            <w:r>
+              <w:rPr>
+                <w:rFonts w:ascii="BRH Malayalam Extra" w:hAnsi="BRH Malayalam Extra" w:cs="BRH Malayalam Extra"/>
+                <w:color w:val="000000"/>
+                <w:sz w:val="32"/>
+                <w:szCs w:val="40"/>
+              </w:rPr>
+              <w:t>É£</w:t>
+            </w:r>
+            <w:r>
+              <w:rPr>
+                <w:rFonts w:ascii="BRH Malayalam Extra" w:hAnsi="BRH Malayalam Extra" w:cs="BRH Malayalam Extra"/>
+                <w:color w:val="000000"/>
+                <w:sz w:val="32"/>
+                <w:szCs w:val="40"/>
+                <w:highlight w:val="yellow"/>
+              </w:rPr>
+              <w:t>q</w:t>
+            </w:r>
+            <w:r>
+              <w:rPr>
+                <w:rFonts w:ascii="BRH Malayalam Extra" w:hAnsi="BRH Malayalam Extra" w:cs="BRH Malayalam Extra"/>
+                <w:color w:val="000000"/>
+                <w:sz w:val="32"/>
+                <w:szCs w:val="40"/>
+              </w:rPr>
+              <w:t xml:space="preserve">y— ix | </w:t>
+            </w:r>
+          </w:p>
+          <w:p>
+            <w:pPr>
+              <w:widowControl w:val="0"/>
+              <w:autoSpaceDE w:val="0"/>
+              <w:autoSpaceDN w:val="0"/>
+              <w:adjustRightInd w:val="0"/>
+              <w:spacing w:line="240" w:lineRule="auto"/>
+              <w:rPr>
+                <w:rFonts w:ascii="BRH Malayalam Extra" w:hAnsi="BRH Malayalam Extra" w:cs="BRH Malayalam Extra"/>
+                <w:color w:val="000000"/>
+                <w:sz w:val="32"/>
+                <w:szCs w:val="40"/>
+              </w:rPr>
+            </w:pPr>
+            <w:r>
+              <w:rPr>
+                <w:rFonts w:ascii="BRH Malayalam Extra" w:hAnsi="BRH Malayalam Extra" w:cs="BRH Malayalam Extra"/>
+                <w:color w:val="000000"/>
+                <w:sz w:val="32"/>
+                <w:szCs w:val="40"/>
+              </w:rPr>
+              <w:t xml:space="preserve"> </w:t>
+            </w:r>
+          </w:p>
+          <w:p>
+            <w:pPr>
+              <w:widowControl w:val="0"/>
+              <w:autoSpaceDE w:val="0"/>
+              <w:autoSpaceDN w:val="0"/>
+              <w:adjustRightInd w:val="0"/>
+              <w:spacing w:line="240" w:lineRule="auto"/>
+              <w:rPr>
+                <w:rFonts w:ascii="BRH Malayalam Extra" w:hAnsi="BRH Malayalam Extra" w:cs="BRH Malayalam Extra"/>
+                <w:color w:val="000000"/>
+                <w:sz w:val="32"/>
+                <w:szCs w:val="40"/>
+                <w:lang w:val="it-IT"/>
+              </w:rPr>
+            </w:pPr>
+            <w:r>
+              <w:rPr>
+                <w:rFonts w:cs="BRH Malayalam Extra"/>
+                <w:color w:val="000000"/>
+                <w:szCs w:val="40"/>
+                <w:lang w:val="it-IT"/>
+              </w:rPr>
+              <w:lastRenderedPageBreak/>
+              <w:t>28</w:t>
+            </w:r>
+            <w:r>
+              <w:rPr>
+                <w:rFonts w:ascii="BRH Malayalam Extra" w:hAnsi="BRH Malayalam Extra" w:cs="BRH Malayalam Extra"/>
+                <w:color w:val="000000"/>
+                <w:sz w:val="32"/>
+                <w:szCs w:val="40"/>
+                <w:lang w:val="it-IT"/>
+              </w:rPr>
+              <w:t xml:space="preserve">) </w:t>
+            </w:r>
+            <w:r>
+              <w:rPr>
+                <w:rFonts w:cs="BRH Malayalam Extra"/>
+                <w:color w:val="000000"/>
+                <w:szCs w:val="40"/>
+                <w:lang w:val="it-IT"/>
+              </w:rPr>
+              <w:t>1</w:t>
+            </w:r>
+            <w:r>
+              <w:rPr>
+                <w:rFonts w:ascii="BRH Malayalam Extra" w:hAnsi="BRH Malayalam Extra" w:cs="BRH Malayalam Extra"/>
+                <w:color w:val="000000"/>
+                <w:sz w:val="32"/>
+                <w:szCs w:val="40"/>
+                <w:lang w:val="it-IT"/>
+              </w:rPr>
+              <w:t>.</w:t>
+            </w:r>
+            <w:r>
+              <w:rPr>
+                <w:rFonts w:cs="BRH Malayalam Extra"/>
+                <w:color w:val="000000"/>
+                <w:szCs w:val="40"/>
+                <w:lang w:val="it-IT"/>
+              </w:rPr>
+              <w:t>2</w:t>
+            </w:r>
+            <w:r>
+              <w:rPr>
+                <w:rFonts w:ascii="BRH Malayalam Extra" w:hAnsi="BRH Malayalam Extra" w:cs="BRH Malayalam Extra"/>
+                <w:color w:val="000000"/>
+                <w:sz w:val="32"/>
+                <w:szCs w:val="40"/>
+                <w:lang w:val="it-IT"/>
+              </w:rPr>
+              <w:t>.</w:t>
+            </w:r>
+            <w:r>
+              <w:rPr>
+                <w:rFonts w:cs="BRH Malayalam Extra"/>
+                <w:color w:val="000000"/>
+                <w:szCs w:val="40"/>
+                <w:lang w:val="it-IT"/>
+              </w:rPr>
+              <w:t>5</w:t>
+            </w:r>
+            <w:r>
+              <w:rPr>
+                <w:rFonts w:ascii="BRH Malayalam Extra" w:hAnsi="BRH Malayalam Extra" w:cs="BRH Malayalam Extra"/>
+                <w:color w:val="000000"/>
+                <w:sz w:val="32"/>
+                <w:szCs w:val="40"/>
+                <w:lang w:val="it-IT"/>
+              </w:rPr>
+              <w:t>.</w:t>
+            </w:r>
+            <w:r>
+              <w:rPr>
+                <w:rFonts w:cs="BRH Malayalam Extra"/>
+                <w:color w:val="000000"/>
+                <w:szCs w:val="40"/>
+                <w:lang w:val="it-IT"/>
+              </w:rPr>
+              <w:t>2</w:t>
+            </w:r>
+            <w:r>
+              <w:rPr>
+                <w:rFonts w:ascii="BRH Malayalam Extra" w:hAnsi="BRH Malayalam Extra" w:cs="BRH Malayalam Extra"/>
+                <w:color w:val="000000"/>
+                <w:sz w:val="32"/>
+                <w:szCs w:val="40"/>
+                <w:lang w:val="it-IT"/>
+              </w:rPr>
+              <w:t>(</w:t>
+            </w:r>
+            <w:r>
+              <w:rPr>
+                <w:rFonts w:cs="BRH Malayalam Extra"/>
+                <w:color w:val="000000"/>
+                <w:szCs w:val="40"/>
+                <w:lang w:val="it-IT"/>
+              </w:rPr>
+              <w:t>24</w:t>
+            </w:r>
+            <w:r>
+              <w:rPr>
+                <w:rFonts w:ascii="BRH Malayalam Extra" w:hAnsi="BRH Malayalam Extra" w:cs="BRH Malayalam Extra"/>
+                <w:color w:val="000000"/>
+                <w:sz w:val="32"/>
+                <w:szCs w:val="40"/>
+                <w:lang w:val="it-IT"/>
+              </w:rPr>
+              <w:t xml:space="preserve">)- </w:t>
+            </w:r>
+            <w:r>
+              <w:rPr>
+                <w:rFonts w:ascii="BRH Malayalam Extra" w:hAnsi="BRH Malayalam Extra" w:cs="BRH Malayalam Extra"/>
+                <w:color w:val="000000"/>
+                <w:sz w:val="32"/>
+                <w:szCs w:val="40"/>
+                <w:highlight w:val="yellow"/>
+                <w:lang w:val="it-IT"/>
+              </w:rPr>
+              <w:t>ix</w:t>
+            </w:r>
+            <w:r>
+              <w:rPr>
+                <w:rFonts w:ascii="BRH Malayalam Extra" w:hAnsi="BRH Malayalam Extra" w:cs="BRH Malayalam Extra"/>
+                <w:color w:val="000000"/>
+                <w:sz w:val="25"/>
+                <w:szCs w:val="40"/>
+                <w:highlight w:val="yellow"/>
+                <w:lang w:val="it-IT"/>
+              </w:rPr>
+              <w:t>–</w:t>
+            </w:r>
+            <w:r>
+              <w:rPr>
+                <w:rFonts w:ascii="BRH Malayalam Extra" w:hAnsi="BRH Malayalam Extra" w:cs="BRH Malayalam Extra"/>
+                <w:color w:val="000000"/>
+                <w:sz w:val="32"/>
+                <w:szCs w:val="40"/>
+                <w:lang w:val="it-IT"/>
+              </w:rPr>
+              <w:t xml:space="preserve"> | A</w:t>
+            </w:r>
+            <w:r>
+              <w:rPr>
+                <w:rFonts w:ascii="BRH Malayalam Extra" w:hAnsi="BRH Malayalam Extra" w:cs="BRH Malayalam Extra"/>
+                <w:color w:val="000000"/>
+                <w:sz w:val="25"/>
+                <w:szCs w:val="40"/>
+                <w:lang w:val="it-IT"/>
+              </w:rPr>
+              <w:t>–</w:t>
+            </w:r>
+            <w:r>
+              <w:rPr>
+                <w:rFonts w:ascii="BRH Malayalam Extra" w:hAnsi="BRH Malayalam Extra" w:cs="BRH Malayalam Extra"/>
+                <w:color w:val="000000"/>
+                <w:sz w:val="32"/>
+                <w:szCs w:val="40"/>
+                <w:lang w:val="it-IT"/>
+              </w:rPr>
+              <w:t>tI |</w:t>
+            </w:r>
+          </w:p>
+          <w:p>
+            <w:pPr>
+              <w:widowControl w:val="0"/>
+              <w:autoSpaceDE w:val="0"/>
+              <w:autoSpaceDN w:val="0"/>
+              <w:adjustRightInd w:val="0"/>
+              <w:spacing w:line="240" w:lineRule="auto"/>
+              <w:rPr>
+                <w:rFonts w:ascii="BRH Malayalam Extra" w:hAnsi="BRH Malayalam Extra" w:cs="BRH Malayalam Extra"/>
+                <w:color w:val="000000"/>
+                <w:sz w:val="32"/>
+                <w:szCs w:val="40"/>
+                <w:lang w:val="it-IT"/>
+              </w:rPr>
+            </w:pPr>
+            <w:r>
+              <w:rPr>
+                <w:rFonts w:ascii="BRH Malayalam Extra" w:hAnsi="BRH Malayalam Extra" w:cs="BRH Malayalam Extra"/>
+                <w:color w:val="000000"/>
+                <w:sz w:val="32"/>
+                <w:szCs w:val="40"/>
+                <w:highlight w:val="yellow"/>
+                <w:lang w:val="it-IT"/>
+              </w:rPr>
+              <w:t>ix</w:t>
+            </w:r>
+            <w:r>
+              <w:rPr>
+                <w:rFonts w:ascii="BRH Malayalam Extra" w:hAnsi="BRH Malayalam Extra" w:cs="BRH Malayalam Extra"/>
+                <w:color w:val="000000"/>
+                <w:sz w:val="25"/>
+                <w:szCs w:val="40"/>
+                <w:highlight w:val="red"/>
+                <w:lang w:val="it-IT"/>
+              </w:rPr>
+              <w:t>–</w:t>
+            </w:r>
+            <w:r>
+              <w:rPr>
+                <w:rFonts w:ascii="BRH Malayalam Extra" w:hAnsi="BRH Malayalam Extra" w:cs="BRH Malayalam Extra"/>
+                <w:color w:val="000000"/>
+                <w:sz w:val="32"/>
+                <w:szCs w:val="40"/>
+                <w:lang w:val="it-IT"/>
+              </w:rPr>
+              <w:t xml:space="preserve"> „t i</w:t>
+            </w:r>
+            <w:r>
+              <w:rPr>
+                <w:rFonts w:ascii="BRH Malayalam Extra" w:hAnsi="BRH Malayalam Extra" w:cs="BRH Malayalam Extra"/>
+                <w:color w:val="000000"/>
+                <w:sz w:val="25"/>
+                <w:szCs w:val="40"/>
+                <w:lang w:val="it-IT"/>
+              </w:rPr>
+              <w:t>–</w:t>
+            </w:r>
+            <w:r>
+              <w:rPr>
+                <w:rFonts w:ascii="BRH Malayalam Extra" w:hAnsi="BRH Malayalam Extra" w:cs="BRH Malayalam Extra"/>
+                <w:color w:val="000000"/>
+                <w:sz w:val="32"/>
+                <w:szCs w:val="40"/>
+                <w:lang w:val="it-IT"/>
+              </w:rPr>
+              <w:t xml:space="preserve">tI </w:t>
+            </w:r>
+            <w:r>
+              <w:rPr>
+                <w:rFonts w:ascii="BRH Malayalam Extra" w:hAnsi="BRH Malayalam Extra" w:cs="BRH Malayalam Extra"/>
+                <w:color w:val="000000"/>
+                <w:sz w:val="32"/>
+                <w:szCs w:val="40"/>
+                <w:highlight w:val="yellow"/>
+                <w:lang w:val="it-IT"/>
+              </w:rPr>
+              <w:t>ix— ix</w:t>
+            </w:r>
+            <w:r>
+              <w:rPr>
+                <w:rFonts w:ascii="BRH Malayalam Extra" w:hAnsi="BRH Malayalam Extra" w:cs="BRH Malayalam Extra"/>
+                <w:color w:val="000000"/>
+                <w:sz w:val="25"/>
+                <w:szCs w:val="40"/>
+                <w:lang w:val="it-IT"/>
+              </w:rPr>
+              <w:t>–</w:t>
+            </w:r>
+            <w:r>
+              <w:rPr>
+                <w:rFonts w:ascii="BRH Malayalam Extra" w:hAnsi="BRH Malayalam Extra" w:cs="BRH Malayalam Extra"/>
+                <w:color w:val="000000"/>
+                <w:sz w:val="32"/>
+                <w:szCs w:val="40"/>
+                <w:lang w:val="it-IT"/>
+              </w:rPr>
+              <w:t xml:space="preserve"> „tI | </w:t>
+            </w:r>
+          </w:p>
+          <w:p>
+            <w:pPr>
+              <w:widowControl w:val="0"/>
+              <w:autoSpaceDE w:val="0"/>
+              <w:autoSpaceDN w:val="0"/>
+              <w:adjustRightInd w:val="0"/>
+              <w:spacing w:line="240" w:lineRule="auto"/>
+              <w:rPr>
+                <w:rFonts w:cs="BRH Malayalam Extra"/>
+                <w:color w:val="000000"/>
+                <w:szCs w:val="40"/>
+                <w:lang w:val="it-IT"/>
+              </w:rPr>
+            </w:pPr>
+          </w:p>
+        </w:tc>
+        <w:tc>
+          <w:tcPr>
+            <w:tcW w:w="7229" w:type="dxa"/>
+          </w:tcPr>
+          <w:p>
+            <w:pPr>
+              <w:widowControl w:val="0"/>
+              <w:autoSpaceDE w:val="0"/>
+              <w:autoSpaceDN w:val="0"/>
+              <w:adjustRightInd w:val="0"/>
+              <w:spacing w:line="240" w:lineRule="auto"/>
+              <w:rPr>
+                <w:rFonts w:cs="Arial"/>
+                <w:color w:val="000000"/>
+                <w:sz w:val="32"/>
+                <w:szCs w:val="40"/>
+              </w:rPr>
+            </w:pPr>
+            <w:r>
+              <w:rPr>
+                <w:rFonts w:cs="BRH Malayalam Extra"/>
+                <w:color w:val="000000"/>
+                <w:szCs w:val="40"/>
+              </w:rPr>
+              <w:lastRenderedPageBreak/>
+              <w:t>26</w:t>
+            </w:r>
+            <w:r>
+              <w:rPr>
+                <w:rFonts w:ascii="BRH Malayalam Extra" w:hAnsi="BRH Malayalam Extra" w:cs="BRH Malayalam Extra"/>
+                <w:color w:val="000000"/>
+                <w:sz w:val="32"/>
+                <w:szCs w:val="40"/>
+              </w:rPr>
+              <w:t xml:space="preserve">) </w:t>
+            </w:r>
+            <w:r>
+              <w:rPr>
+                <w:rFonts w:cs="BRH Malayalam Extra"/>
+                <w:color w:val="000000"/>
+                <w:szCs w:val="40"/>
+              </w:rPr>
+              <w:t>1</w:t>
+            </w:r>
+            <w:r>
+              <w:rPr>
+                <w:rFonts w:ascii="BRH Malayalam Extra" w:hAnsi="BRH Malayalam Extra" w:cs="BRH Malayalam Extra"/>
+                <w:color w:val="000000"/>
+                <w:sz w:val="32"/>
+                <w:szCs w:val="40"/>
+              </w:rPr>
+              <w:t>.</w:t>
+            </w:r>
+            <w:r>
+              <w:rPr>
+                <w:rFonts w:cs="BRH Malayalam Extra"/>
+                <w:color w:val="000000"/>
+                <w:szCs w:val="40"/>
+              </w:rPr>
+              <w:t>2</w:t>
+            </w:r>
+            <w:r>
+              <w:rPr>
+                <w:rFonts w:ascii="BRH Malayalam Extra" w:hAnsi="BRH Malayalam Extra" w:cs="BRH Malayalam Extra"/>
+                <w:color w:val="000000"/>
+                <w:sz w:val="32"/>
+                <w:szCs w:val="40"/>
+              </w:rPr>
+              <w:t>.</w:t>
+            </w:r>
+            <w:r>
+              <w:rPr>
+                <w:rFonts w:cs="BRH Malayalam Extra"/>
+                <w:color w:val="000000"/>
+                <w:szCs w:val="40"/>
+              </w:rPr>
+              <w:t>5</w:t>
+            </w:r>
+            <w:r>
+              <w:rPr>
+                <w:rFonts w:ascii="BRH Malayalam Extra" w:hAnsi="BRH Malayalam Extra" w:cs="BRH Malayalam Extra"/>
+                <w:color w:val="000000"/>
+                <w:sz w:val="32"/>
+                <w:szCs w:val="40"/>
+              </w:rPr>
+              <w:t>.</w:t>
+            </w:r>
+            <w:r>
+              <w:rPr>
+                <w:rFonts w:cs="BRH Malayalam Extra"/>
+                <w:color w:val="000000"/>
+                <w:szCs w:val="40"/>
+              </w:rPr>
+              <w:t>2</w:t>
+            </w:r>
+            <w:r>
+              <w:rPr>
+                <w:rFonts w:ascii="BRH Malayalam Extra" w:hAnsi="BRH Malayalam Extra" w:cs="BRH Malayalam Extra"/>
+                <w:color w:val="000000"/>
+                <w:sz w:val="32"/>
+                <w:szCs w:val="40"/>
+              </w:rPr>
+              <w:t>(</w:t>
+            </w:r>
+            <w:r>
+              <w:rPr>
+                <w:rFonts w:cs="BRH Malayalam Extra"/>
+                <w:color w:val="000000"/>
+                <w:szCs w:val="40"/>
+              </w:rPr>
+              <w:t>23</w:t>
+            </w:r>
+            <w:r>
+              <w:rPr>
+                <w:rFonts w:ascii="BRH Malayalam Extra" w:hAnsi="BRH Malayalam Extra" w:cs="BRH Malayalam Extra"/>
+                <w:color w:val="000000"/>
+                <w:sz w:val="32"/>
+                <w:szCs w:val="40"/>
+              </w:rPr>
+              <w:t>)- s</w:t>
+            </w:r>
+            <w:r>
+              <w:rPr>
+                <w:rFonts w:ascii="BRH Malayalam Extra" w:hAnsi="BRH Malayalam Extra" w:cs="BRH Malayalam Extra"/>
+                <w:color w:val="000000"/>
+                <w:sz w:val="25"/>
+                <w:szCs w:val="40"/>
+              </w:rPr>
+              <w:t>–</w:t>
+            </w:r>
+            <w:r>
+              <w:rPr>
+                <w:rFonts w:ascii="BRH Malayalam Extra" w:hAnsi="BRH Malayalam Extra" w:cs="BRH Malayalam Extra"/>
+                <w:color w:val="000000"/>
+                <w:sz w:val="32"/>
+                <w:szCs w:val="40"/>
+              </w:rPr>
+              <w:t xml:space="preserve">É£qy— | </w:t>
+            </w:r>
+            <w:r>
+              <w:rPr>
+                <w:rFonts w:ascii="BRH Malayalam Extra" w:hAnsi="BRH Malayalam Extra" w:cs="BRH Malayalam Extra"/>
+                <w:color w:val="000000"/>
+                <w:sz w:val="32"/>
+                <w:szCs w:val="40"/>
+                <w:highlight w:val="green"/>
+              </w:rPr>
+              <w:t>ix</w:t>
+            </w:r>
+            <w:r>
+              <w:rPr>
+                <w:rFonts w:ascii="BRH Malayalam Extra" w:hAnsi="BRH Malayalam Extra" w:cs="BRH Malayalam Extra"/>
+                <w:color w:val="000000"/>
+                <w:sz w:val="32"/>
+                <w:szCs w:val="40"/>
+              </w:rPr>
+              <w:t xml:space="preserve"> |</w:t>
+            </w:r>
+            <w:r>
+              <w:rPr>
+                <w:rFonts w:ascii="BRH Malayalam Extra" w:hAnsi="BRH Malayalam Extra" w:cs="BRH Malayalam Extra"/>
+                <w:color w:val="000000"/>
+                <w:sz w:val="32"/>
+                <w:szCs w:val="40"/>
+              </w:rPr>
+              <w:t xml:space="preserve"> </w:t>
+            </w:r>
+          </w:p>
+          <w:p>
+            <w:pPr>
+              <w:widowControl w:val="0"/>
+              <w:autoSpaceDE w:val="0"/>
+              <w:autoSpaceDN w:val="0"/>
+              <w:adjustRightInd w:val="0"/>
+              <w:spacing w:line="240" w:lineRule="auto"/>
+              <w:rPr>
+                <w:rFonts w:ascii="BRH Malayalam Extra" w:hAnsi="BRH Malayalam Extra" w:cs="BRH Malayalam Extra"/>
+                <w:color w:val="000000"/>
+                <w:sz w:val="32"/>
+                <w:szCs w:val="40"/>
+              </w:rPr>
+            </w:pPr>
+            <w:r>
+              <w:rPr>
+                <w:rFonts w:ascii="BRH Malayalam Extra" w:hAnsi="BRH Malayalam Extra" w:cs="BRH Malayalam Extra"/>
+                <w:color w:val="000000"/>
+                <w:sz w:val="32"/>
+                <w:szCs w:val="40"/>
+              </w:rPr>
+              <w:t>s</w:t>
+            </w:r>
+            <w:r>
+              <w:rPr>
+                <w:rFonts w:ascii="BRH Malayalam Extra" w:hAnsi="BRH Malayalam Extra" w:cs="BRH Malayalam Extra"/>
+                <w:color w:val="000000"/>
+                <w:sz w:val="25"/>
+                <w:szCs w:val="40"/>
+              </w:rPr>
+              <w:t>–</w:t>
+            </w:r>
+            <w:r>
+              <w:rPr>
+                <w:rFonts w:ascii="BRH Malayalam Extra" w:hAnsi="BRH Malayalam Extra" w:cs="BRH Malayalam Extra"/>
+                <w:color w:val="000000"/>
+                <w:sz w:val="32"/>
+                <w:szCs w:val="40"/>
+              </w:rPr>
+              <w:t>É£</w:t>
+            </w:r>
+            <w:r>
+              <w:rPr>
+                <w:rFonts w:ascii="BRH Malayalam Extra" w:hAnsi="BRH Malayalam Extra" w:cs="BRH Malayalam Extra"/>
+                <w:color w:val="000000"/>
+                <w:sz w:val="32"/>
+                <w:szCs w:val="40"/>
+                <w:highlight w:val="green"/>
+              </w:rPr>
+              <w:t>qy</w:t>
+            </w:r>
+            <w:r>
+              <w:rPr>
+                <w:rFonts w:ascii="BRH Malayalam Extra" w:hAnsi="BRH Malayalam Extra" w:cs="BRH Malayalam Extra"/>
+                <w:color w:val="000000"/>
+                <w:sz w:val="25"/>
+                <w:szCs w:val="40"/>
+              </w:rPr>
+              <w:t>–</w:t>
+            </w:r>
+            <w:r>
+              <w:rPr>
+                <w:rFonts w:ascii="BRH Malayalam Extra" w:hAnsi="BRH Malayalam Extra" w:cs="BRH Malayalam Extra"/>
+                <w:color w:val="000000"/>
+                <w:sz w:val="32"/>
+                <w:szCs w:val="40"/>
+              </w:rPr>
+              <w:t xml:space="preserve"> ix ix s</w:t>
+            </w:r>
+            <w:r>
+              <w:rPr>
+                <w:rFonts w:ascii="BRH Malayalam Extra" w:hAnsi="BRH Malayalam Extra" w:cs="BRH Malayalam Extra"/>
+                <w:color w:val="000000"/>
+                <w:sz w:val="25"/>
+                <w:szCs w:val="40"/>
+              </w:rPr>
+              <w:t>–</w:t>
+            </w:r>
+            <w:r>
+              <w:rPr>
+                <w:rFonts w:ascii="BRH Malayalam Extra" w:hAnsi="BRH Malayalam Extra" w:cs="BRH Malayalam Extra"/>
+                <w:color w:val="000000"/>
+                <w:sz w:val="32"/>
+                <w:szCs w:val="40"/>
+              </w:rPr>
+              <w:t>É£qy— s</w:t>
+            </w:r>
+            <w:r>
+              <w:rPr>
+                <w:rFonts w:ascii="BRH Malayalam Extra" w:hAnsi="BRH Malayalam Extra" w:cs="BRH Malayalam Extra"/>
+                <w:color w:val="000000"/>
+                <w:sz w:val="25"/>
+                <w:szCs w:val="40"/>
+              </w:rPr>
+              <w:t>–</w:t>
+            </w:r>
+            <w:r>
+              <w:rPr>
+                <w:rFonts w:ascii="BRH Malayalam Extra" w:hAnsi="BRH Malayalam Extra" w:cs="BRH Malayalam Extra"/>
+                <w:color w:val="000000"/>
+                <w:sz w:val="32"/>
+                <w:szCs w:val="40"/>
+              </w:rPr>
+              <w:t>É£</w:t>
+            </w:r>
+            <w:r>
+              <w:rPr>
+                <w:rFonts w:ascii="BRH Malayalam Extra" w:hAnsi="BRH Malayalam Extra" w:cs="BRH Malayalam Extra"/>
+                <w:color w:val="000000"/>
+                <w:sz w:val="32"/>
+                <w:szCs w:val="40"/>
+                <w:highlight w:val="green"/>
+              </w:rPr>
+              <w:t>qy</w:t>
+            </w:r>
+            <w:r>
+              <w:rPr>
+                <w:rFonts w:ascii="BRH Malayalam Extra" w:hAnsi="BRH Malayalam Extra" w:cs="BRH Malayalam Extra"/>
+                <w:color w:val="000000"/>
+                <w:sz w:val="25"/>
+                <w:szCs w:val="40"/>
+                <w:highlight w:val="green"/>
+              </w:rPr>
+              <w:t>–</w:t>
+            </w:r>
+            <w:r>
+              <w:rPr>
+                <w:rFonts w:ascii="BRH Malayalam Extra" w:hAnsi="BRH Malayalam Extra" w:cs="BRH Malayalam Extra"/>
+                <w:color w:val="000000"/>
+                <w:sz w:val="32"/>
+                <w:szCs w:val="40"/>
+              </w:rPr>
+              <w:t xml:space="preserve"> ix | </w:t>
+            </w:r>
+          </w:p>
+          <w:p>
+            <w:pPr>
+              <w:widowControl w:val="0"/>
+              <w:autoSpaceDE w:val="0"/>
+              <w:autoSpaceDN w:val="0"/>
+              <w:adjustRightInd w:val="0"/>
+              <w:spacing w:line="240" w:lineRule="auto"/>
+              <w:rPr>
+                <w:rFonts w:ascii="BRH Malayalam Extra" w:hAnsi="BRH Malayalam Extra" w:cs="BRH Malayalam Extra"/>
+                <w:color w:val="000000"/>
+                <w:sz w:val="32"/>
+                <w:szCs w:val="40"/>
+              </w:rPr>
+            </w:pPr>
+            <w:r>
+              <w:rPr>
+                <w:rFonts w:ascii="BRH Malayalam Extra" w:hAnsi="BRH Malayalam Extra" w:cs="BRH Malayalam Extra"/>
+                <w:color w:val="000000"/>
+                <w:sz w:val="32"/>
+                <w:szCs w:val="40"/>
+              </w:rPr>
+              <w:t xml:space="preserve"> </w:t>
+            </w:r>
+          </w:p>
+          <w:p>
+            <w:pPr>
+              <w:widowControl w:val="0"/>
+              <w:autoSpaceDE w:val="0"/>
+              <w:autoSpaceDN w:val="0"/>
+              <w:adjustRightInd w:val="0"/>
+              <w:spacing w:line="240" w:lineRule="auto"/>
+              <w:rPr>
+                <w:rFonts w:ascii="BRH Malayalam Extra" w:hAnsi="BRH Malayalam Extra" w:cs="BRH Malayalam Extra"/>
+                <w:color w:val="000000"/>
+                <w:sz w:val="32"/>
+                <w:szCs w:val="40"/>
+                <w:lang w:val="it-IT"/>
+              </w:rPr>
+            </w:pPr>
+            <w:r>
+              <w:rPr>
+                <w:rFonts w:cs="BRH Malayalam Extra"/>
+                <w:color w:val="000000"/>
+                <w:szCs w:val="40"/>
+                <w:lang w:val="it-IT"/>
+              </w:rPr>
+              <w:lastRenderedPageBreak/>
+              <w:t>28</w:t>
+            </w:r>
+            <w:r>
+              <w:rPr>
+                <w:rFonts w:ascii="BRH Malayalam Extra" w:hAnsi="BRH Malayalam Extra" w:cs="BRH Malayalam Extra"/>
+                <w:color w:val="000000"/>
+                <w:sz w:val="32"/>
+                <w:szCs w:val="40"/>
+                <w:lang w:val="it-IT"/>
+              </w:rPr>
+              <w:t xml:space="preserve">) </w:t>
+            </w:r>
+            <w:r>
+              <w:rPr>
+                <w:rFonts w:cs="BRH Malayalam Extra"/>
+                <w:color w:val="000000"/>
+                <w:szCs w:val="40"/>
+                <w:lang w:val="it-IT"/>
+              </w:rPr>
+              <w:t>1</w:t>
+            </w:r>
+            <w:r>
+              <w:rPr>
+                <w:rFonts w:ascii="BRH Malayalam Extra" w:hAnsi="BRH Malayalam Extra" w:cs="BRH Malayalam Extra"/>
+                <w:color w:val="000000"/>
+                <w:sz w:val="32"/>
+                <w:szCs w:val="40"/>
+                <w:lang w:val="it-IT"/>
+              </w:rPr>
+              <w:t>.</w:t>
+            </w:r>
+            <w:r>
+              <w:rPr>
+                <w:rFonts w:cs="BRH Malayalam Extra"/>
+                <w:color w:val="000000"/>
+                <w:szCs w:val="40"/>
+                <w:lang w:val="it-IT"/>
+              </w:rPr>
+              <w:t>2</w:t>
+            </w:r>
+            <w:r>
+              <w:rPr>
+                <w:rFonts w:ascii="BRH Malayalam Extra" w:hAnsi="BRH Malayalam Extra" w:cs="BRH Malayalam Extra"/>
+                <w:color w:val="000000"/>
+                <w:sz w:val="32"/>
+                <w:szCs w:val="40"/>
+                <w:lang w:val="it-IT"/>
+              </w:rPr>
+              <w:t>.</w:t>
+            </w:r>
+            <w:r>
+              <w:rPr>
+                <w:rFonts w:cs="BRH Malayalam Extra"/>
+                <w:color w:val="000000"/>
+                <w:szCs w:val="40"/>
+                <w:lang w:val="it-IT"/>
+              </w:rPr>
+              <w:t>5</w:t>
+            </w:r>
+            <w:r>
+              <w:rPr>
+                <w:rFonts w:ascii="BRH Malayalam Extra" w:hAnsi="BRH Malayalam Extra" w:cs="BRH Malayalam Extra"/>
+                <w:color w:val="000000"/>
+                <w:sz w:val="32"/>
+                <w:szCs w:val="40"/>
+                <w:lang w:val="it-IT"/>
+              </w:rPr>
+              <w:t>.</w:t>
+            </w:r>
+            <w:r>
+              <w:rPr>
+                <w:rFonts w:cs="BRH Malayalam Extra"/>
+                <w:color w:val="000000"/>
+                <w:szCs w:val="40"/>
+                <w:lang w:val="it-IT"/>
+              </w:rPr>
+              <w:t>2</w:t>
+            </w:r>
+            <w:r>
+              <w:rPr>
+                <w:rFonts w:ascii="BRH Malayalam Extra" w:hAnsi="BRH Malayalam Extra" w:cs="BRH Malayalam Extra"/>
+                <w:color w:val="000000"/>
+                <w:sz w:val="32"/>
+                <w:szCs w:val="40"/>
+                <w:lang w:val="it-IT"/>
+              </w:rPr>
+              <w:t>(</w:t>
+            </w:r>
+            <w:r>
+              <w:rPr>
+                <w:rFonts w:cs="BRH Malayalam Extra"/>
+                <w:color w:val="000000"/>
+                <w:szCs w:val="40"/>
+                <w:lang w:val="it-IT"/>
+              </w:rPr>
+              <w:t>24</w:t>
+            </w:r>
+            <w:r>
+              <w:rPr>
+                <w:rFonts w:ascii="BRH Malayalam Extra" w:hAnsi="BRH Malayalam Extra" w:cs="BRH Malayalam Extra"/>
+                <w:color w:val="000000"/>
+                <w:sz w:val="32"/>
+                <w:szCs w:val="40"/>
+                <w:lang w:val="it-IT"/>
+              </w:rPr>
+              <w:t xml:space="preserve">)- </w:t>
+            </w:r>
+            <w:r>
+              <w:rPr>
+                <w:rFonts w:ascii="BRH Malayalam Extra" w:hAnsi="BRH Malayalam Extra" w:cs="BRH Malayalam Extra"/>
+                <w:color w:val="000000"/>
+                <w:sz w:val="32"/>
+                <w:szCs w:val="40"/>
+                <w:highlight w:val="green"/>
+                <w:lang w:val="it-IT"/>
+              </w:rPr>
+              <w:t>ix</w:t>
+            </w:r>
+            <w:r>
+              <w:rPr>
+                <w:rFonts w:ascii="BRH Malayalam Extra" w:hAnsi="BRH Malayalam Extra" w:cs="BRH Malayalam Extra"/>
+                <w:color w:val="000000"/>
+                <w:sz w:val="32"/>
+                <w:szCs w:val="40"/>
+                <w:lang w:val="it-IT"/>
+              </w:rPr>
+              <w:t xml:space="preserve"> | A</w:t>
+            </w:r>
+            <w:r>
+              <w:rPr>
+                <w:rFonts w:ascii="BRH Malayalam Extra" w:hAnsi="BRH Malayalam Extra" w:cs="BRH Malayalam Extra"/>
+                <w:color w:val="000000"/>
+                <w:sz w:val="25"/>
+                <w:szCs w:val="40"/>
+                <w:lang w:val="it-IT"/>
+              </w:rPr>
+              <w:t>–</w:t>
+            </w:r>
+            <w:r>
+              <w:rPr>
+                <w:rFonts w:ascii="BRH Malayalam Extra" w:hAnsi="BRH Malayalam Extra" w:cs="BRH Malayalam Extra"/>
+                <w:color w:val="000000"/>
+                <w:sz w:val="32"/>
+                <w:szCs w:val="40"/>
+                <w:lang w:val="it-IT"/>
+              </w:rPr>
+              <w:t>tI |</w:t>
+            </w:r>
+          </w:p>
+          <w:p>
+            <w:pPr>
+              <w:widowControl w:val="0"/>
+              <w:autoSpaceDE w:val="0"/>
+              <w:autoSpaceDN w:val="0"/>
+              <w:adjustRightInd w:val="0"/>
+              <w:spacing w:line="240" w:lineRule="auto"/>
+              <w:rPr>
+                <w:rFonts w:ascii="BRH Malayalam Extra" w:hAnsi="BRH Malayalam Extra" w:cs="BRH Malayalam Extra"/>
+                <w:color w:val="000000"/>
+                <w:sz w:val="32"/>
+                <w:szCs w:val="40"/>
+                <w:lang w:val="it-IT"/>
+              </w:rPr>
+            </w:pPr>
+            <w:r>
+              <w:rPr>
+                <w:rFonts w:ascii="BRH Malayalam Extra" w:hAnsi="BRH Malayalam Extra" w:cs="BRH Malayalam Extra"/>
+                <w:color w:val="000000"/>
+                <w:sz w:val="32"/>
+                <w:szCs w:val="40"/>
+                <w:highlight w:val="green"/>
+                <w:lang w:val="it-IT"/>
+              </w:rPr>
+              <w:t>ix</w:t>
+            </w:r>
+            <w:r>
+              <w:rPr>
+                <w:rFonts w:ascii="BRH Malayalam Extra" w:hAnsi="BRH Malayalam Extra" w:cs="BRH Malayalam Extra"/>
+                <w:color w:val="000000"/>
+                <w:sz w:val="32"/>
+                <w:szCs w:val="40"/>
+                <w:lang w:val="it-IT"/>
+              </w:rPr>
+              <w:t xml:space="preserve"> „t i</w:t>
+            </w:r>
+            <w:r>
+              <w:rPr>
+                <w:rFonts w:ascii="BRH Malayalam Extra" w:hAnsi="BRH Malayalam Extra" w:cs="BRH Malayalam Extra"/>
+                <w:color w:val="000000"/>
+                <w:sz w:val="25"/>
+                <w:szCs w:val="40"/>
+                <w:lang w:val="it-IT"/>
+              </w:rPr>
+              <w:t>–</w:t>
+            </w:r>
+            <w:r>
+              <w:rPr>
+                <w:rFonts w:ascii="BRH Malayalam Extra" w:hAnsi="BRH Malayalam Extra" w:cs="BRH Malayalam Extra"/>
+                <w:color w:val="000000"/>
+                <w:sz w:val="32"/>
+                <w:szCs w:val="40"/>
+                <w:lang w:val="it-IT"/>
+              </w:rPr>
+              <w:t xml:space="preserve">tI </w:t>
+            </w:r>
+            <w:r>
+              <w:rPr>
+                <w:rFonts w:ascii="BRH Malayalam Extra" w:hAnsi="BRH Malayalam Extra" w:cs="BRH Malayalam Extra"/>
+                <w:color w:val="000000"/>
+                <w:sz w:val="32"/>
+                <w:szCs w:val="40"/>
+                <w:highlight w:val="green"/>
+                <w:lang w:val="it-IT"/>
+              </w:rPr>
+              <w:t>ix ix</w:t>
+            </w:r>
+            <w:r>
+              <w:rPr>
+                <w:rFonts w:ascii="BRH Malayalam Extra" w:hAnsi="BRH Malayalam Extra" w:cs="BRH Malayalam Extra"/>
+                <w:color w:val="000000"/>
+                <w:sz w:val="32"/>
+                <w:szCs w:val="40"/>
+                <w:lang w:val="it-IT"/>
+              </w:rPr>
+              <w:t xml:space="preserve"> „tI | </w:t>
+            </w:r>
+          </w:p>
+          <w:p>
+            <w:pPr>
+              <w:widowControl w:val="0"/>
+              <w:autoSpaceDE w:val="0"/>
+              <w:autoSpaceDN w:val="0"/>
+              <w:adjustRightInd w:val="0"/>
+              <w:spacing w:line="240" w:lineRule="auto"/>
+              <w:rPr>
+                <w:rFonts w:cs="BRH Malayalam Extra"/>
+                <w:color w:val="000000"/>
+                <w:szCs w:val="40"/>
+                <w:lang w:val="it-IT"/>
+              </w:rPr>
+            </w:pPr>
+          </w:p>
+        </w:tc>
+      </w:tr>
     </w:tbl>
     <w:p>
       <w:pPr>
@@ -2902,6 +4091,7 @@
           <w:sz w:val="32"/>
           <w:szCs w:val="32"/>
           <w:u w:val="single"/>
+          <w:lang w:val="it-IT"/>
         </w:rPr>
       </w:pPr>
     </w:p>
@@ -2915,6 +4105,7 @@
           <w:sz w:val="32"/>
           <w:szCs w:val="32"/>
           <w:u w:val="single"/>
+          <w:lang w:val="it-IT"/>
         </w:rPr>
       </w:pPr>
     </w:p>
@@ -2928,6 +4119,7 @@
           <w:sz w:val="32"/>
           <w:szCs w:val="32"/>
           <w:u w:val="single"/>
+          <w:lang w:val="it-IT"/>
         </w:rPr>
       </w:pPr>
     </w:p>
@@ -2941,6 +4133,7 @@
           <w:sz w:val="32"/>
           <w:szCs w:val="32"/>
           <w:u w:val="single"/>
+          <w:lang w:val="it-IT"/>
         </w:rPr>
       </w:pPr>
     </w:p>
@@ -2954,6 +4147,7 @@
           <w:sz w:val="32"/>
           <w:szCs w:val="32"/>
           <w:u w:val="single"/>
+          <w:lang w:val="it-IT"/>
         </w:rPr>
       </w:pPr>
     </w:p>
@@ -3008,7 +4202,6 @@
           <w:sz w:val="28"/>
           <w:szCs w:val="32"/>
         </w:rPr>
-        <w:lastRenderedPageBreak/>
         <w:t>(ignore those which are already incorporated in your book’s version and date)</w:t>
       </w:r>
     </w:p>
@@ -4674,6 +5867,7 @@
                 <w:color w:val="000000"/>
                 <w:szCs w:val="40"/>
               </w:rPr>
+              <w:lastRenderedPageBreak/>
               <w:t>21</w:t>
             </w:r>
             <w:r>
@@ -5282,6 +6476,7 @@
                 <w:color w:val="000000"/>
                 <w:szCs w:val="40"/>
               </w:rPr>
+              <w:lastRenderedPageBreak/>
               <w:t>20</w:t>
             </w:r>
             <w:r>
@@ -5594,6 +6789,7 @@
                 <w:color w:val="000000"/>
                 <w:szCs w:val="40"/>
               </w:rPr>
+              <w:lastRenderedPageBreak/>
               <w:t>21</w:t>
             </w:r>
             <w:r>
@@ -6166,6 +7362,7 @@
                 <w:color w:val="000000"/>
                 <w:szCs w:val="40"/>
               </w:rPr>
+              <w:lastRenderedPageBreak/>
               <w:t>55</w:t>
             </w:r>
             <w:r>
@@ -6620,7 +7817,6 @@
                 <w:szCs w:val="40"/>
                 <w:lang w:val="it-IT"/>
               </w:rPr>
-              <w:lastRenderedPageBreak/>
               <w:t>45</w:t>
             </w:r>
             <w:r>
@@ -8649,6 +9845,7 @@
                 <w:szCs w:val="40"/>
                 <w:lang w:val="it-IT"/>
               </w:rPr>
+              <w:lastRenderedPageBreak/>
               <w:t>A</w:t>
             </w:r>
             <w:r>
@@ -8832,6 +10029,7 @@
                 <w:szCs w:val="40"/>
                 <w:lang w:val="it-IT"/>
               </w:rPr>
+              <w:lastRenderedPageBreak/>
               <w:t>49</w:t>
             </w:r>
             <w:r>
@@ -9476,6 +10674,7 @@
                 <w:szCs w:val="40"/>
                 <w:lang w:val="it-IT"/>
               </w:rPr>
+              <w:lastRenderedPageBreak/>
               <w:t>A</w:t>
             </w:r>
             <w:r>
@@ -9664,6 +10863,7 @@
                 <w:szCs w:val="40"/>
                 <w:lang w:val="it-IT"/>
               </w:rPr>
+              <w:lastRenderedPageBreak/>
               <w:t>49</w:t>
             </w:r>
             <w:r>
@@ -11056,7 +12256,6 @@
                 <w:szCs w:val="40"/>
                 <w:lang w:val="it-IT"/>
               </w:rPr>
-              <w:lastRenderedPageBreak/>
               <w:t>28</w:t>
             </w:r>
             <w:r>
@@ -12674,6 +13873,7 @@
                 <w:szCs w:val="40"/>
                 <w:lang w:val="it-IT"/>
               </w:rPr>
+              <w:lastRenderedPageBreak/>
               <w:t>s¡öex</w:t>
             </w:r>
             <w:r>
@@ -13401,6 +14601,7 @@
                 <w:szCs w:val="40"/>
                 <w:lang w:val="it-IT"/>
               </w:rPr>
+              <w:lastRenderedPageBreak/>
               <w:t>11</w:t>
             </w:r>
             <w:r>
@@ -14262,6 +15463,7 @@
                 <w:szCs w:val="40"/>
                 <w:lang w:val="it-IT"/>
               </w:rPr>
+              <w:lastRenderedPageBreak/>
               <w:t>s¡öex</w:t>
             </w:r>
             <w:r>
@@ -14932,6 +16134,7 @@
                 <w:szCs w:val="40"/>
                 <w:lang w:val="it-IT"/>
               </w:rPr>
+              <w:lastRenderedPageBreak/>
               <w:t>35</w:t>
             </w:r>
             <w:r>
@@ -15050,7 +16253,6 @@
                 <w:szCs w:val="40"/>
                 <w:lang w:val="it-IT"/>
               </w:rPr>
-              <w:lastRenderedPageBreak/>
               <w:t xml:space="preserve">sûxtx </w:t>
             </w:r>
             <w:r>
@@ -15353,7 +16555,6 @@
                 <w:szCs w:val="40"/>
                 <w:lang w:val="it-IT"/>
               </w:rPr>
-              <w:lastRenderedPageBreak/>
               <w:t>35</w:t>
             </w:r>
             <w:r>
@@ -15472,7 +16673,6 @@
                 <w:szCs w:val="40"/>
                 <w:lang w:val="it-IT"/>
               </w:rPr>
-              <w:lastRenderedPageBreak/>
               <w:t xml:space="preserve">sûxtx </w:t>
             </w:r>
             <w:r>
@@ -15734,7 +16934,6 @@
                 <w:rFonts w:cs="BRH Malayalam Extra"/>
                 <w:szCs w:val="40"/>
               </w:rPr>
-              <w:lastRenderedPageBreak/>
               <w:t>39</w:t>
             </w:r>
             <w:r>
@@ -16857,6 +18056,7 @@
                 <w:sz w:val="32"/>
                 <w:szCs w:val="40"/>
               </w:rPr>
+              <w:lastRenderedPageBreak/>
               <w:t>e</w:t>
             </w:r>
             <w:r>
@@ -17318,6 +18518,7 @@
                 <w:color w:val="000000"/>
                 <w:szCs w:val="40"/>
               </w:rPr>
+              <w:lastRenderedPageBreak/>
               <w:t>15</w:t>
             </w:r>
             <w:r>
@@ -17518,6 +18719,7 @@
                 <w:sz w:val="32"/>
                 <w:szCs w:val="40"/>
               </w:rPr>
+              <w:lastRenderedPageBreak/>
               <w:t>e</w:t>
             </w:r>
             <w:r>
@@ -18042,6 +19244,7 @@
                 <w:rFonts w:cs="BRH Malayalam Extra"/>
                 <w:szCs w:val="40"/>
               </w:rPr>
+              <w:lastRenderedPageBreak/>
               <w:t>1</w:t>
             </w:r>
             <w:r>
@@ -18143,31 +19346,21 @@
               </w:rPr>
               <w:t>(³§</w:t>
             </w:r>
-            <w:proofErr w:type="gramStart"/>
-            <w:r>
-              <w:rPr>
-                <w:rFonts w:ascii="BRH Malayalam Extra" w:hAnsi="BRH Malayalam Extra" w:cs="BRH Malayalam Extra"/>
-                <w:sz w:val="25"/>
-                <w:szCs w:val="40"/>
-              </w:rPr>
-              <w:t>–</w:t>
-            </w:r>
-            <w:r>
-              <w:rPr>
-                <w:rFonts w:ascii="BRH Malayalam Extra" w:hAnsi="BRH Malayalam Extra" w:cs="BRH Malayalam Extra"/>
-                <w:sz w:val="32"/>
-                <w:szCs w:val="40"/>
-              </w:rPr>
-              <w:t>)q</w:t>
-            </w:r>
-            <w:proofErr w:type="gramEnd"/>
-            <w:r>
-              <w:rPr>
-                <w:rFonts w:ascii="BRH Malayalam Extra" w:hAnsi="BRH Malayalam Extra" w:cs="BRH Malayalam Extra"/>
-                <w:sz w:val="32"/>
-                <w:szCs w:val="40"/>
-              </w:rPr>
-              <w:t>¡dx˜ | ¥Z</w:t>
+            <w:r>
+              <w:rPr>
+                <w:rFonts w:ascii="BRH Malayalam Extra" w:hAnsi="BRH Malayalam Extra" w:cs="BRH Malayalam Extra"/>
+                <w:sz w:val="25"/>
+                <w:szCs w:val="40"/>
+              </w:rPr>
+              <w:t>–</w:t>
+            </w:r>
+            <w:r>
+              <w:rPr>
+                <w:rFonts w:ascii="BRH Malayalam Extra" w:hAnsi="BRH Malayalam Extra" w:cs="BRH Malayalam Extra"/>
+                <w:sz w:val="32"/>
+                <w:szCs w:val="40"/>
+              </w:rPr>
+              <w:t>)q¡dx˜ | ¥Z</w:t>
             </w:r>
             <w:r>
               <w:rPr>
@@ -18223,31 +19416,21 @@
               </w:rPr>
               <w:t>(³§</w:t>
             </w:r>
-            <w:proofErr w:type="gramStart"/>
-            <w:r>
-              <w:rPr>
-                <w:rFonts w:ascii="BRH Malayalam Extra" w:hAnsi="BRH Malayalam Extra" w:cs="BRH Malayalam Extra"/>
-                <w:sz w:val="25"/>
-                <w:szCs w:val="40"/>
-              </w:rPr>
-              <w:t>–</w:t>
-            </w:r>
-            <w:r>
-              <w:rPr>
-                <w:rFonts w:ascii="BRH Malayalam Extra" w:hAnsi="BRH Malayalam Extra" w:cs="BRH Malayalam Extra"/>
-                <w:sz w:val="32"/>
-                <w:szCs w:val="40"/>
-              </w:rPr>
-              <w:t>)q</w:t>
-            </w:r>
-            <w:proofErr w:type="gramEnd"/>
-            <w:r>
-              <w:rPr>
-                <w:rFonts w:ascii="BRH Malayalam Extra" w:hAnsi="BRH Malayalam Extra" w:cs="BRH Malayalam Extra"/>
-                <w:sz w:val="32"/>
-                <w:szCs w:val="40"/>
-              </w:rPr>
-              <w:t xml:space="preserve">¡dx— ¥Z ¥Z </w:t>
+            <w:r>
+              <w:rPr>
+                <w:rFonts w:ascii="BRH Malayalam Extra" w:hAnsi="BRH Malayalam Extra" w:cs="BRH Malayalam Extra"/>
+                <w:sz w:val="25"/>
+                <w:szCs w:val="40"/>
+              </w:rPr>
+              <w:t>–</w:t>
+            </w:r>
+            <w:r>
+              <w:rPr>
+                <w:rFonts w:ascii="BRH Malayalam Extra" w:hAnsi="BRH Malayalam Extra" w:cs="BRH Malayalam Extra"/>
+                <w:sz w:val="32"/>
+                <w:szCs w:val="40"/>
+              </w:rPr>
+              <w:t xml:space="preserve">)q¡dx— ¥Z ¥Z </w:t>
             </w:r>
             <w:r>
               <w:rPr>
@@ -18275,31 +19458,21 @@
               </w:rPr>
               <w:t>(³§</w:t>
             </w:r>
-            <w:proofErr w:type="gramStart"/>
-            <w:r>
-              <w:rPr>
-                <w:rFonts w:ascii="BRH Malayalam Extra" w:hAnsi="BRH Malayalam Extra" w:cs="BRH Malayalam Extra"/>
-                <w:sz w:val="25"/>
-                <w:szCs w:val="40"/>
-              </w:rPr>
-              <w:t>–</w:t>
-            </w:r>
-            <w:r>
-              <w:rPr>
-                <w:rFonts w:ascii="BRH Malayalam Extra" w:hAnsi="BRH Malayalam Extra" w:cs="BRH Malayalam Extra"/>
-                <w:sz w:val="32"/>
-                <w:szCs w:val="40"/>
-              </w:rPr>
-              <w:t>)q</w:t>
-            </w:r>
-            <w:proofErr w:type="gramEnd"/>
-            <w:r>
-              <w:rPr>
-                <w:rFonts w:ascii="BRH Malayalam Extra" w:hAnsi="BRH Malayalam Extra" w:cs="BRH Malayalam Extra"/>
-                <w:sz w:val="32"/>
-                <w:szCs w:val="40"/>
-              </w:rPr>
-              <w:t>¡dx</w:t>
+            <w:r>
+              <w:rPr>
+                <w:rFonts w:ascii="BRH Malayalam Extra" w:hAnsi="BRH Malayalam Extra" w:cs="BRH Malayalam Extra"/>
+                <w:sz w:val="25"/>
+                <w:szCs w:val="40"/>
+              </w:rPr>
+              <w:t>–</w:t>
+            </w:r>
+            <w:r>
+              <w:rPr>
+                <w:rFonts w:ascii="BRH Malayalam Extra" w:hAnsi="BRH Malayalam Extra" w:cs="BRH Malayalam Extra"/>
+                <w:sz w:val="32"/>
+                <w:szCs w:val="40"/>
+              </w:rPr>
+              <w:t>)q¡dx</w:t>
             </w:r>
             <w:r>
               <w:rPr>
@@ -18317,31 +19490,21 @@
               </w:rPr>
               <w:t xml:space="preserve"> „(³§</w:t>
             </w:r>
-            <w:proofErr w:type="gramStart"/>
-            <w:r>
-              <w:rPr>
-                <w:rFonts w:ascii="BRH Malayalam Extra" w:hAnsi="BRH Malayalam Extra" w:cs="BRH Malayalam Extra"/>
-                <w:sz w:val="25"/>
-                <w:szCs w:val="40"/>
-              </w:rPr>
-              <w:t>–</w:t>
-            </w:r>
-            <w:r>
-              <w:rPr>
-                <w:rFonts w:ascii="BRH Malayalam Extra" w:hAnsi="BRH Malayalam Extra" w:cs="BRH Malayalam Extra"/>
-                <w:sz w:val="32"/>
-                <w:szCs w:val="40"/>
-              </w:rPr>
-              <w:t>)q</w:t>
-            </w:r>
-            <w:proofErr w:type="gramEnd"/>
-            <w:r>
-              <w:rPr>
-                <w:rFonts w:ascii="BRH Malayalam Extra" w:hAnsi="BRH Malayalam Extra" w:cs="BRH Malayalam Extra"/>
-                <w:sz w:val="32"/>
-                <w:szCs w:val="40"/>
-              </w:rPr>
-              <w:t>¡dx— ¥Z</w:t>
+            <w:r>
+              <w:rPr>
+                <w:rFonts w:ascii="BRH Malayalam Extra" w:hAnsi="BRH Malayalam Extra" w:cs="BRH Malayalam Extra"/>
+                <w:sz w:val="25"/>
+                <w:szCs w:val="40"/>
+              </w:rPr>
+              <w:t>–</w:t>
+            </w:r>
+            <w:r>
+              <w:rPr>
+                <w:rFonts w:ascii="BRH Malayalam Extra" w:hAnsi="BRH Malayalam Extra" w:cs="BRH Malayalam Extra"/>
+                <w:sz w:val="32"/>
+                <w:szCs w:val="40"/>
+              </w:rPr>
+              <w:t>)q¡dx— ¥Z</w:t>
             </w:r>
           </w:p>
           <w:p>
@@ -18481,31 +19644,21 @@
               </w:rPr>
               <w:t>(³§</w:t>
             </w:r>
-            <w:proofErr w:type="gramStart"/>
-            <w:r>
-              <w:rPr>
-                <w:rFonts w:ascii="BRH Malayalam Extra" w:hAnsi="BRH Malayalam Extra" w:cs="BRH Malayalam Extra"/>
-                <w:sz w:val="25"/>
-                <w:szCs w:val="40"/>
-              </w:rPr>
-              <w:t>–</w:t>
-            </w:r>
-            <w:r>
-              <w:rPr>
-                <w:rFonts w:ascii="BRH Malayalam Extra" w:hAnsi="BRH Malayalam Extra" w:cs="BRH Malayalam Extra"/>
-                <w:sz w:val="32"/>
-                <w:szCs w:val="40"/>
-              </w:rPr>
-              <w:t>)q</w:t>
-            </w:r>
-            <w:proofErr w:type="gramEnd"/>
-            <w:r>
-              <w:rPr>
-                <w:rFonts w:ascii="BRH Malayalam Extra" w:hAnsi="BRH Malayalam Extra" w:cs="BRH Malayalam Extra"/>
-                <w:sz w:val="32"/>
-                <w:szCs w:val="40"/>
-              </w:rPr>
-              <w:t>¡dx˜ | ¥Z</w:t>
+            <w:r>
+              <w:rPr>
+                <w:rFonts w:ascii="BRH Malayalam Extra" w:hAnsi="BRH Malayalam Extra" w:cs="BRH Malayalam Extra"/>
+                <w:sz w:val="25"/>
+                <w:szCs w:val="40"/>
+              </w:rPr>
+              <w:t>–</w:t>
+            </w:r>
+            <w:r>
+              <w:rPr>
+                <w:rFonts w:ascii="BRH Malayalam Extra" w:hAnsi="BRH Malayalam Extra" w:cs="BRH Malayalam Extra"/>
+                <w:sz w:val="32"/>
+                <w:szCs w:val="40"/>
+              </w:rPr>
+              <w:t>)q¡dx˜ | ¥Z</w:t>
             </w:r>
             <w:r>
               <w:rPr>
@@ -18561,31 +19714,21 @@
               </w:rPr>
               <w:t>(³§</w:t>
             </w:r>
-            <w:proofErr w:type="gramStart"/>
-            <w:r>
-              <w:rPr>
-                <w:rFonts w:ascii="BRH Malayalam Extra" w:hAnsi="BRH Malayalam Extra" w:cs="BRH Malayalam Extra"/>
-                <w:sz w:val="25"/>
-                <w:szCs w:val="40"/>
-              </w:rPr>
-              <w:t>–</w:t>
-            </w:r>
-            <w:r>
-              <w:rPr>
-                <w:rFonts w:ascii="BRH Malayalam Extra" w:hAnsi="BRH Malayalam Extra" w:cs="BRH Malayalam Extra"/>
-                <w:sz w:val="32"/>
-                <w:szCs w:val="40"/>
-              </w:rPr>
-              <w:t>)q</w:t>
-            </w:r>
-            <w:proofErr w:type="gramEnd"/>
-            <w:r>
-              <w:rPr>
-                <w:rFonts w:ascii="BRH Malayalam Extra" w:hAnsi="BRH Malayalam Extra" w:cs="BRH Malayalam Extra"/>
-                <w:sz w:val="32"/>
-                <w:szCs w:val="40"/>
-              </w:rPr>
-              <w:t xml:space="preserve">¡dx— ¥Z </w:t>
+            <w:r>
+              <w:rPr>
+                <w:rFonts w:ascii="BRH Malayalam Extra" w:hAnsi="BRH Malayalam Extra" w:cs="BRH Malayalam Extra"/>
+                <w:sz w:val="25"/>
+                <w:szCs w:val="40"/>
+              </w:rPr>
+              <w:t>–</w:t>
+            </w:r>
+            <w:r>
+              <w:rPr>
+                <w:rFonts w:ascii="BRH Malayalam Extra" w:hAnsi="BRH Malayalam Extra" w:cs="BRH Malayalam Extra"/>
+                <w:sz w:val="32"/>
+                <w:szCs w:val="40"/>
+              </w:rPr>
+              <w:t xml:space="preserve">)q¡dx— ¥Z </w:t>
             </w:r>
             <w:r>
               <w:rPr>
@@ -18614,7 +19757,6 @@
               </w:rPr>
               <w:t xml:space="preserve"> (³§</w:t>
             </w:r>
-            <w:proofErr w:type="gramStart"/>
             <w:r>
               <w:rPr>
                 <w:rFonts w:ascii="BRH Malayalam Extra" w:hAnsi="BRH Malayalam Extra" w:cs="BRH Malayalam Extra"/>
@@ -18639,16 +19781,7 @@
                 <w:sz w:val="32"/>
                 <w:szCs w:val="40"/>
               </w:rPr>
-              <w:t>q</w:t>
-            </w:r>
-            <w:proofErr w:type="gramEnd"/>
-            <w:r>
-              <w:rPr>
-                <w:rFonts w:ascii="BRH Malayalam Extra" w:hAnsi="BRH Malayalam Extra" w:cs="BRH Malayalam Extra"/>
-                <w:sz w:val="32"/>
-                <w:szCs w:val="40"/>
-              </w:rPr>
-              <w:t>¡dx</w:t>
+              <w:t>q¡dx</w:t>
             </w:r>
             <w:r>
               <w:rPr>
@@ -18666,31 +19799,21 @@
               </w:rPr>
               <w:t xml:space="preserve"> „(³§</w:t>
             </w:r>
-            <w:proofErr w:type="gramStart"/>
-            <w:r>
-              <w:rPr>
-                <w:rFonts w:ascii="BRH Malayalam Extra" w:hAnsi="BRH Malayalam Extra" w:cs="BRH Malayalam Extra"/>
-                <w:sz w:val="25"/>
-                <w:szCs w:val="40"/>
-              </w:rPr>
-              <w:t>–</w:t>
-            </w:r>
-            <w:r>
-              <w:rPr>
-                <w:rFonts w:ascii="BRH Malayalam Extra" w:hAnsi="BRH Malayalam Extra" w:cs="BRH Malayalam Extra"/>
-                <w:sz w:val="32"/>
-                <w:szCs w:val="40"/>
-              </w:rPr>
-              <w:t>)q</w:t>
-            </w:r>
-            <w:proofErr w:type="gramEnd"/>
-            <w:r>
-              <w:rPr>
-                <w:rFonts w:ascii="BRH Malayalam Extra" w:hAnsi="BRH Malayalam Extra" w:cs="BRH Malayalam Extra"/>
-                <w:sz w:val="32"/>
-                <w:szCs w:val="40"/>
-              </w:rPr>
-              <w:t>¡dx— ¥Z |</w:t>
+            <w:r>
+              <w:rPr>
+                <w:rFonts w:ascii="BRH Malayalam Extra" w:hAnsi="BRH Malayalam Extra" w:cs="BRH Malayalam Extra"/>
+                <w:sz w:val="25"/>
+                <w:szCs w:val="40"/>
+              </w:rPr>
+              <w:t>–</w:t>
+            </w:r>
+            <w:r>
+              <w:rPr>
+                <w:rFonts w:ascii="BRH Malayalam Extra" w:hAnsi="BRH Malayalam Extra" w:cs="BRH Malayalam Extra"/>
+                <w:sz w:val="32"/>
+                <w:szCs w:val="40"/>
+              </w:rPr>
+              <w:t>)q¡dx— ¥Z |</w:t>
             </w:r>
           </w:p>
           <w:p>
@@ -18733,7 +19856,6 @@
                 <w:color w:val="000000"/>
                 <w:szCs w:val="40"/>
               </w:rPr>
-              <w:lastRenderedPageBreak/>
               <w:t>74</w:t>
             </w:r>
             <w:r>
@@ -20141,6 +21263,7 @@
                 <w:sz w:val="32"/>
                 <w:szCs w:val="40"/>
               </w:rPr>
+              <w:lastRenderedPageBreak/>
               <w:t>sû</w:t>
             </w:r>
             <w:r>
@@ -20205,6 +21328,7 @@
                 <w:color w:val="000000"/>
                 <w:szCs w:val="40"/>
               </w:rPr>
+              <w:lastRenderedPageBreak/>
               <w:t>38</w:t>
             </w:r>
             <w:r>
@@ -21112,6 +22236,7 @@
                 <w:sz w:val="32"/>
                 <w:szCs w:val="40"/>
               </w:rPr>
+              <w:lastRenderedPageBreak/>
               <w:t>sû</w:t>
             </w:r>
             <w:r>
@@ -21181,6 +22306,7 @@
                 <w:color w:val="000000"/>
                 <w:szCs w:val="40"/>
               </w:rPr>
+              <w:lastRenderedPageBreak/>
               <w:t>16</w:t>
             </w:r>
             <w:r>
@@ -22348,7 +23474,6 @@
                 <w:color w:val="000000"/>
                 <w:szCs w:val="40"/>
               </w:rPr>
-              <w:lastRenderedPageBreak/>
               <w:t>41</w:t>
             </w:r>
             <w:r>
@@ -22480,19 +23605,8 @@
                 <w:sz w:val="32"/>
                 <w:szCs w:val="40"/>
               </w:rPr>
-              <w:t xml:space="preserve">j—sõxI </w:t>
-            </w:r>
-            <w:proofErr w:type="gramStart"/>
-            <w:r>
-              <w:rPr>
-                <w:rFonts w:ascii="BRH Malayalam Extra" w:hAnsi="BRH Malayalam Extra" w:cs="BRH Malayalam Extra"/>
-                <w:color w:val="000000"/>
-                <w:sz w:val="32"/>
-                <w:szCs w:val="40"/>
-              </w:rPr>
-              <w:t>| )</w:t>
-            </w:r>
-            <w:proofErr w:type="gramEnd"/>
+              <w:t>j—sõxI | )</w:t>
+            </w:r>
           </w:p>
           <w:p>
             <w:pPr>
@@ -23565,6 +24679,7 @@
                 <w:color w:val="000000"/>
                 <w:szCs w:val="40"/>
               </w:rPr>
+              <w:lastRenderedPageBreak/>
               <w:t>41</w:t>
             </w:r>
             <w:r>
@@ -24776,6 +25891,7 @@
                 <w:rFonts w:cs="BRH Malayalam Extra"/>
                 <w:szCs w:val="40"/>
               </w:rPr>
+              <w:lastRenderedPageBreak/>
               <w:t>47</w:t>
             </w:r>
             <w:r>
@@ -25645,7 +26761,6 @@
                 <w:sz w:val="32"/>
                 <w:szCs w:val="40"/>
               </w:rPr>
-              <w:lastRenderedPageBreak/>
               <w:t>C</w:t>
             </w:r>
             <w:r>
@@ -25976,7 +27091,6 @@
                 <w:sz w:val="32"/>
                 <w:szCs w:val="40"/>
               </w:rPr>
-              <w:lastRenderedPageBreak/>
               <w:t>C</w:t>
             </w:r>
             <w:r>
@@ -26108,7 +27222,6 @@
                 <w:rFonts w:cs="BRH Malayalam Extra"/>
                 <w:szCs w:val="40"/>
               </w:rPr>
-              <w:lastRenderedPageBreak/>
               <w:t>39</w:t>
             </w:r>
             <w:r>
@@ -27422,6 +28535,7 @@
                 <w:sz w:val="32"/>
                 <w:szCs w:val="40"/>
               </w:rPr>
+              <w:lastRenderedPageBreak/>
               <w:t>D</w:t>
             </w:r>
             <w:r>
@@ -27570,6 +28684,7 @@
                 <w:color w:val="000000"/>
                 <w:szCs w:val="40"/>
               </w:rPr>
+              <w:lastRenderedPageBreak/>
               <w:t>47</w:t>
             </w:r>
             <w:r>
@@ -27778,6 +28893,7 @@
                 <w:sz w:val="32"/>
                 <w:szCs w:val="40"/>
               </w:rPr>
+              <w:lastRenderedPageBreak/>
               <w:t>D</w:t>
             </w:r>
             <w:r>
@@ -29144,7 +30260,6 @@
                 <w:sz w:val="32"/>
                 <w:szCs w:val="40"/>
               </w:rPr>
-              <w:lastRenderedPageBreak/>
               <w:t>py</w:t>
             </w:r>
             <w:r>
@@ -29462,7 +30577,6 @@
                 <w:sz w:val="32"/>
                 <w:szCs w:val="40"/>
               </w:rPr>
-              <w:lastRenderedPageBreak/>
               <w:t>py</w:t>
             </w:r>
             <w:r>
@@ -29620,7 +30734,6 @@
                 <w:rFonts w:cs="BRH Malayalam Extra"/>
                 <w:szCs w:val="40"/>
               </w:rPr>
-              <w:lastRenderedPageBreak/>
               <w:t>26</w:t>
             </w:r>
             <w:r>
@@ -30827,6 +31940,7 @@
                 <w:color w:val="000000"/>
                 <w:szCs w:val="40"/>
               </w:rPr>
+              <w:lastRenderedPageBreak/>
               <w:t>50</w:t>
             </w:r>
             <w:r>
@@ -31859,7 +32973,6 @@
                 <w:color w:val="000000"/>
                 <w:szCs w:val="40"/>
               </w:rPr>
-              <w:lastRenderedPageBreak/>
               <w:t>38</w:t>
             </w:r>
             <w:r>

</xml_diff>

<commit_message>
nmv 21 07 2025
</commit_message>
<xml_diff>
--- a/TS Jatai Ghanam Project/TS 1.2/TS 1.2 Jatai Malayalam Corrections.docx
+++ b/TS Jatai Ghanam Project/TS 1.2/TS 1.2 Jatai Malayalam Corrections.docx
@@ -4080,6 +4080,1678 @@
           </w:p>
         </w:tc>
       </w:tr>
+      <w:tr>
+        <w:tc>
+          <w:tcPr>
+            <w:tcW w:w="7024" w:type="dxa"/>
+          </w:tcPr>
+          <w:p>
+            <w:pPr>
+              <w:widowControl w:val="0"/>
+              <w:autoSpaceDE w:val="0"/>
+              <w:autoSpaceDN w:val="0"/>
+              <w:adjustRightInd w:val="0"/>
+              <w:spacing w:line="240" w:lineRule="auto"/>
+              <w:rPr>
+                <w:rFonts w:ascii="BRH Malayalam Extra" w:hAnsi="BRH Malayalam Extra" w:cs="BRH Malayalam Extra"/>
+                <w:color w:val="000000"/>
+                <w:sz w:val="32"/>
+                <w:szCs w:val="40"/>
+                <w:lang w:val="it-IT"/>
+              </w:rPr>
+            </w:pPr>
+            <w:r>
+              <w:rPr>
+                <w:rFonts w:cs="BRH Malayalam Extra"/>
+                <w:color w:val="000000"/>
+                <w:szCs w:val="40"/>
+                <w:lang w:val="it-IT"/>
+              </w:rPr>
+              <w:lastRenderedPageBreak/>
+              <w:t>38</w:t>
+            </w:r>
+            <w:r>
+              <w:rPr>
+                <w:rFonts w:ascii="BRH Malayalam Extra" w:hAnsi="BRH Malayalam Extra" w:cs="BRH Malayalam Extra"/>
+                <w:color w:val="000000"/>
+                <w:sz w:val="32"/>
+                <w:szCs w:val="40"/>
+                <w:lang w:val="it-IT"/>
+              </w:rPr>
+              <w:t xml:space="preserve">) </w:t>
+            </w:r>
+            <w:r>
+              <w:rPr>
+                <w:rFonts w:cs="BRH Malayalam Extra"/>
+                <w:color w:val="000000"/>
+                <w:szCs w:val="40"/>
+                <w:lang w:val="it-IT"/>
+              </w:rPr>
+              <w:t>1</w:t>
+            </w:r>
+            <w:r>
+              <w:rPr>
+                <w:rFonts w:ascii="BRH Malayalam Extra" w:hAnsi="BRH Malayalam Extra" w:cs="BRH Malayalam Extra"/>
+                <w:color w:val="000000"/>
+                <w:sz w:val="32"/>
+                <w:szCs w:val="40"/>
+                <w:lang w:val="it-IT"/>
+              </w:rPr>
+              <w:t>.</w:t>
+            </w:r>
+            <w:r>
+              <w:rPr>
+                <w:rFonts w:cs="BRH Malayalam Extra"/>
+                <w:color w:val="000000"/>
+                <w:szCs w:val="40"/>
+                <w:lang w:val="it-IT"/>
+              </w:rPr>
+              <w:t>2</w:t>
+            </w:r>
+            <w:r>
+              <w:rPr>
+                <w:rFonts w:ascii="BRH Malayalam Extra" w:hAnsi="BRH Malayalam Extra" w:cs="BRH Malayalam Extra"/>
+                <w:color w:val="000000"/>
+                <w:sz w:val="32"/>
+                <w:szCs w:val="40"/>
+                <w:lang w:val="it-IT"/>
+              </w:rPr>
+              <w:t>.</w:t>
+            </w:r>
+            <w:r>
+              <w:rPr>
+                <w:rFonts w:cs="BRH Malayalam Extra"/>
+                <w:color w:val="000000"/>
+                <w:szCs w:val="40"/>
+                <w:lang w:val="it-IT"/>
+              </w:rPr>
+              <w:t>9</w:t>
+            </w:r>
+            <w:r>
+              <w:rPr>
+                <w:rFonts w:ascii="BRH Malayalam Extra" w:hAnsi="BRH Malayalam Extra" w:cs="BRH Malayalam Extra"/>
+                <w:color w:val="000000"/>
+                <w:sz w:val="32"/>
+                <w:szCs w:val="40"/>
+                <w:lang w:val="it-IT"/>
+              </w:rPr>
+              <w:t>.</w:t>
+            </w:r>
+            <w:r>
+              <w:rPr>
+                <w:rFonts w:cs="BRH Malayalam Extra"/>
+                <w:color w:val="000000"/>
+                <w:szCs w:val="40"/>
+                <w:lang w:val="it-IT"/>
+              </w:rPr>
+              <w:t>1</w:t>
+            </w:r>
+            <w:r>
+              <w:rPr>
+                <w:rFonts w:ascii="BRH Malayalam Extra" w:hAnsi="BRH Malayalam Extra" w:cs="BRH Malayalam Extra"/>
+                <w:color w:val="000000"/>
+                <w:sz w:val="32"/>
+                <w:szCs w:val="40"/>
+                <w:lang w:val="it-IT"/>
+              </w:rPr>
+              <w:t>(</w:t>
+            </w:r>
+            <w:r>
+              <w:rPr>
+                <w:rFonts w:cs="BRH Malayalam Extra"/>
+                <w:color w:val="000000"/>
+                <w:szCs w:val="40"/>
+                <w:lang w:val="it-IT"/>
+              </w:rPr>
+              <w:t>34</w:t>
+            </w:r>
+            <w:r>
+              <w:rPr>
+                <w:rFonts w:ascii="BRH Malayalam Extra" w:hAnsi="BRH Malayalam Extra" w:cs="BRH Malayalam Extra"/>
+                <w:color w:val="000000"/>
+                <w:sz w:val="32"/>
+                <w:szCs w:val="40"/>
+                <w:lang w:val="it-IT"/>
+              </w:rPr>
+              <w:t>)- jR—ixdsõ | sû</w:t>
+            </w:r>
+            <w:r>
+              <w:rPr>
+                <w:rFonts w:ascii="BRH Malayalam Extra" w:hAnsi="BRH Malayalam Extra" w:cs="BRH Malayalam Extra"/>
+                <w:color w:val="000000"/>
+                <w:sz w:val="25"/>
+                <w:szCs w:val="40"/>
+                <w:lang w:val="it-IT"/>
+              </w:rPr>
+              <w:t>–</w:t>
+            </w:r>
+            <w:r>
+              <w:rPr>
+                <w:rFonts w:ascii="BRH Malayalam Extra" w:hAnsi="BRH Malayalam Extra" w:cs="BRH Malayalam Extra"/>
+                <w:color w:val="000000"/>
+                <w:sz w:val="32"/>
+                <w:szCs w:val="40"/>
+                <w:highlight w:val="yellow"/>
+                <w:lang w:val="it-IT"/>
+              </w:rPr>
+              <w:t>sëõ</w:t>
+            </w:r>
+            <w:r>
+              <w:rPr>
+                <w:rFonts w:ascii="BRH Malayalam Extra" w:hAnsi="BRH Malayalam Extra" w:cs="BRH Malayalam Extra"/>
+                <w:color w:val="000000"/>
+                <w:sz w:val="32"/>
+                <w:szCs w:val="40"/>
+                <w:lang w:val="it-IT"/>
+              </w:rPr>
+              <w:t>—jdz |</w:t>
+            </w:r>
+          </w:p>
+          <w:p>
+            <w:pPr>
+              <w:widowControl w:val="0"/>
+              <w:autoSpaceDE w:val="0"/>
+              <w:autoSpaceDN w:val="0"/>
+              <w:adjustRightInd w:val="0"/>
+              <w:spacing w:line="240" w:lineRule="auto"/>
+              <w:ind w:right="-234"/>
+              <w:rPr>
+                <w:rFonts w:ascii="BRH Malayalam Extra" w:hAnsi="BRH Malayalam Extra" w:cs="BRH Malayalam Extra"/>
+                <w:color w:val="000000"/>
+                <w:sz w:val="32"/>
+                <w:szCs w:val="40"/>
+                <w:lang w:val="it-IT"/>
+              </w:rPr>
+            </w:pPr>
+            <w:r>
+              <w:rPr>
+                <w:rFonts w:ascii="BRH Malayalam Extra" w:hAnsi="BRH Malayalam Extra" w:cs="BRH Malayalam Extra"/>
+                <w:color w:val="000000"/>
+                <w:sz w:val="32"/>
+                <w:szCs w:val="40"/>
+                <w:lang w:val="it-IT"/>
+              </w:rPr>
+              <w:t>jR—ixdsõ sû</w:t>
+            </w:r>
+            <w:r>
+              <w:rPr>
+                <w:rFonts w:ascii="BRH Malayalam Extra" w:hAnsi="BRH Malayalam Extra" w:cs="BRH Malayalam Extra"/>
+                <w:color w:val="000000"/>
+                <w:sz w:val="25"/>
+                <w:szCs w:val="40"/>
+                <w:lang w:val="it-IT"/>
+              </w:rPr>
+              <w:t>–</w:t>
+            </w:r>
+            <w:r>
+              <w:rPr>
+                <w:rFonts w:ascii="BRH Malayalam Extra" w:hAnsi="BRH Malayalam Extra" w:cs="BRH Malayalam Extra"/>
+                <w:color w:val="000000"/>
+                <w:sz w:val="32"/>
+                <w:szCs w:val="40"/>
+                <w:highlight w:val="yellow"/>
+                <w:lang w:val="it-IT"/>
+              </w:rPr>
+              <w:t>sëõ—</w:t>
+            </w:r>
+            <w:r>
+              <w:rPr>
+                <w:rFonts w:ascii="BRH Malayalam Extra" w:hAnsi="BRH Malayalam Extra" w:cs="BRH Malayalam Extra"/>
+                <w:color w:val="000000"/>
+                <w:sz w:val="32"/>
+                <w:szCs w:val="40"/>
+                <w:lang w:val="it-IT"/>
+              </w:rPr>
+              <w:t>jdz sû</w:t>
+            </w:r>
+            <w:r>
+              <w:rPr>
+                <w:rFonts w:ascii="BRH Malayalam Extra" w:hAnsi="BRH Malayalam Extra" w:cs="BRH Malayalam Extra"/>
+                <w:color w:val="000000"/>
+                <w:sz w:val="25"/>
+                <w:szCs w:val="40"/>
+                <w:lang w:val="it-IT"/>
+              </w:rPr>
+              <w:t>–</w:t>
+            </w:r>
+            <w:r>
+              <w:rPr>
+                <w:rFonts w:ascii="BRH Malayalam Extra" w:hAnsi="BRH Malayalam Extra" w:cs="BRH Malayalam Extra"/>
+                <w:color w:val="000000"/>
+                <w:sz w:val="32"/>
+                <w:szCs w:val="40"/>
+                <w:highlight w:val="yellow"/>
+                <w:lang w:val="it-IT"/>
+              </w:rPr>
+              <w:t>sëõ</w:t>
+            </w:r>
+            <w:r>
+              <w:rPr>
+                <w:rFonts w:ascii="BRH Malayalam Extra" w:hAnsi="BRH Malayalam Extra" w:cs="BRH Malayalam Extra"/>
+                <w:color w:val="000000"/>
+                <w:sz w:val="32"/>
+                <w:szCs w:val="40"/>
+                <w:lang w:val="it-IT"/>
+              </w:rPr>
+              <w:t>—jdz</w:t>
+            </w:r>
+            <w:r>
+              <w:rPr>
+                <w:rFonts w:ascii="BRH Malayalam Extra" w:hAnsi="BRH Malayalam Extra" w:cs="BRH Malayalam Extra"/>
+                <w:color w:val="000000"/>
+                <w:sz w:val="25"/>
+                <w:szCs w:val="40"/>
+                <w:lang w:val="it-IT"/>
+              </w:rPr>
+              <w:t>–</w:t>
+            </w:r>
+            <w:r>
+              <w:rPr>
+                <w:rFonts w:ascii="BRH Malayalam Extra" w:hAnsi="BRH Malayalam Extra" w:cs="BRH Malayalam Extra"/>
+                <w:color w:val="000000"/>
+                <w:sz w:val="32"/>
+                <w:szCs w:val="40"/>
+                <w:lang w:val="it-IT"/>
+              </w:rPr>
+              <w:t xml:space="preserve"> jR—ixdsõ</w:t>
+            </w:r>
+            <w:r>
+              <w:rPr>
+                <w:rFonts w:ascii="BRH Malayalam Extra" w:hAnsi="BRH Malayalam Extra" w:cs="BRH Malayalam Extra"/>
+                <w:color w:val="000000"/>
+                <w:sz w:val="25"/>
+                <w:szCs w:val="40"/>
+                <w:lang w:val="it-IT"/>
+              </w:rPr>
+              <w:t>–</w:t>
+            </w:r>
+            <w:r>
+              <w:rPr>
+                <w:rFonts w:ascii="BRH Malayalam Extra" w:hAnsi="BRH Malayalam Extra" w:cs="BRH Malayalam Extra"/>
+                <w:color w:val="000000"/>
+                <w:sz w:val="32"/>
+                <w:szCs w:val="40"/>
+                <w:lang w:val="it-IT"/>
+              </w:rPr>
+              <w:t xml:space="preserve"> jR—ixdsõ sû</w:t>
+            </w:r>
+            <w:r>
+              <w:rPr>
+                <w:rFonts w:ascii="BRH Malayalam Extra" w:hAnsi="BRH Malayalam Extra" w:cs="BRH Malayalam Extra"/>
+                <w:color w:val="000000"/>
+                <w:sz w:val="25"/>
+                <w:szCs w:val="40"/>
+                <w:lang w:val="it-IT"/>
+              </w:rPr>
+              <w:t>–</w:t>
+            </w:r>
+            <w:r>
+              <w:rPr>
+                <w:rFonts w:ascii="BRH Malayalam Extra" w:hAnsi="BRH Malayalam Extra" w:cs="BRH Malayalam Extra"/>
+                <w:color w:val="000000"/>
+                <w:sz w:val="32"/>
+                <w:szCs w:val="40"/>
+                <w:highlight w:val="yellow"/>
+                <w:lang w:val="it-IT"/>
+              </w:rPr>
+              <w:t>sëõ—</w:t>
+            </w:r>
+            <w:r>
+              <w:rPr>
+                <w:rFonts w:ascii="BRH Malayalam Extra" w:hAnsi="BRH Malayalam Extra" w:cs="BRH Malayalam Extra"/>
+                <w:color w:val="000000"/>
+                <w:sz w:val="32"/>
+                <w:szCs w:val="40"/>
+                <w:lang w:val="it-IT"/>
+              </w:rPr>
+              <w:t xml:space="preserve">jdz | </w:t>
+            </w:r>
+          </w:p>
+          <w:p>
+            <w:pPr>
+              <w:widowControl w:val="0"/>
+              <w:autoSpaceDE w:val="0"/>
+              <w:autoSpaceDN w:val="0"/>
+              <w:adjustRightInd w:val="0"/>
+              <w:spacing w:line="240" w:lineRule="auto"/>
+              <w:rPr>
+                <w:rFonts w:ascii="BRH Malayalam Extra" w:hAnsi="BRH Malayalam Extra" w:cs="BRH Malayalam Extra"/>
+                <w:color w:val="000000"/>
+                <w:sz w:val="32"/>
+                <w:szCs w:val="40"/>
+              </w:rPr>
+            </w:pPr>
+            <w:r>
+              <w:rPr>
+                <w:rFonts w:cs="BRH Malayalam Extra"/>
+                <w:color w:val="000000"/>
+                <w:szCs w:val="40"/>
+              </w:rPr>
+              <w:t>39</w:t>
+            </w:r>
+            <w:r>
+              <w:rPr>
+                <w:rFonts w:ascii="BRH Malayalam Extra" w:hAnsi="BRH Malayalam Extra" w:cs="BRH Malayalam Extra"/>
+                <w:color w:val="000000"/>
+                <w:sz w:val="32"/>
+                <w:szCs w:val="40"/>
+              </w:rPr>
+              <w:t xml:space="preserve">) </w:t>
+            </w:r>
+            <w:r>
+              <w:rPr>
+                <w:rFonts w:cs="BRH Malayalam Extra"/>
+                <w:color w:val="000000"/>
+                <w:szCs w:val="40"/>
+              </w:rPr>
+              <w:t>1</w:t>
+            </w:r>
+            <w:r>
+              <w:rPr>
+                <w:rFonts w:ascii="BRH Malayalam Extra" w:hAnsi="BRH Malayalam Extra" w:cs="BRH Malayalam Extra"/>
+                <w:color w:val="000000"/>
+                <w:sz w:val="32"/>
+                <w:szCs w:val="40"/>
+              </w:rPr>
+              <w:t>.</w:t>
+            </w:r>
+            <w:r>
+              <w:rPr>
+                <w:rFonts w:cs="BRH Malayalam Extra"/>
+                <w:color w:val="000000"/>
+                <w:szCs w:val="40"/>
+              </w:rPr>
+              <w:t>2</w:t>
+            </w:r>
+            <w:r>
+              <w:rPr>
+                <w:rFonts w:ascii="BRH Malayalam Extra" w:hAnsi="BRH Malayalam Extra" w:cs="BRH Malayalam Extra"/>
+                <w:color w:val="000000"/>
+                <w:sz w:val="32"/>
+                <w:szCs w:val="40"/>
+              </w:rPr>
+              <w:t>.</w:t>
+            </w:r>
+            <w:r>
+              <w:rPr>
+                <w:rFonts w:cs="BRH Malayalam Extra"/>
+                <w:color w:val="000000"/>
+                <w:szCs w:val="40"/>
+              </w:rPr>
+              <w:t>9</w:t>
+            </w:r>
+            <w:r>
+              <w:rPr>
+                <w:rFonts w:ascii="BRH Malayalam Extra" w:hAnsi="BRH Malayalam Extra" w:cs="BRH Malayalam Extra"/>
+                <w:color w:val="000000"/>
+                <w:sz w:val="32"/>
+                <w:szCs w:val="40"/>
+              </w:rPr>
+              <w:t>.</w:t>
+            </w:r>
+            <w:r>
+              <w:rPr>
+                <w:rFonts w:cs="BRH Malayalam Extra"/>
+                <w:color w:val="000000"/>
+                <w:szCs w:val="40"/>
+              </w:rPr>
+              <w:t>1</w:t>
+            </w:r>
+            <w:r>
+              <w:rPr>
+                <w:rFonts w:ascii="BRH Malayalam Extra" w:hAnsi="BRH Malayalam Extra" w:cs="BRH Malayalam Extra"/>
+                <w:color w:val="000000"/>
+                <w:sz w:val="32"/>
+                <w:szCs w:val="40"/>
+              </w:rPr>
+              <w:t>(</w:t>
+            </w:r>
+            <w:r>
+              <w:rPr>
+                <w:rFonts w:cs="BRH Malayalam Extra"/>
+                <w:color w:val="000000"/>
+                <w:szCs w:val="40"/>
+              </w:rPr>
+              <w:t>35</w:t>
+            </w:r>
+            <w:r>
+              <w:rPr>
+                <w:rFonts w:ascii="BRH Malayalam Extra" w:hAnsi="BRH Malayalam Extra" w:cs="BRH Malayalam Extra"/>
+                <w:color w:val="000000"/>
+                <w:sz w:val="32"/>
+                <w:szCs w:val="40"/>
+              </w:rPr>
+              <w:t>)- sû</w:t>
+            </w:r>
+            <w:r>
+              <w:rPr>
+                <w:rFonts w:ascii="BRH Malayalam Extra" w:hAnsi="BRH Malayalam Extra" w:cs="BRH Malayalam Extra"/>
+                <w:color w:val="000000"/>
+                <w:sz w:val="25"/>
+                <w:szCs w:val="40"/>
+              </w:rPr>
+              <w:t>–</w:t>
+            </w:r>
+            <w:r>
+              <w:rPr>
+                <w:rFonts w:ascii="BRH Malayalam Extra" w:hAnsi="BRH Malayalam Extra" w:cs="BRH Malayalam Extra"/>
+                <w:color w:val="000000"/>
+                <w:sz w:val="32"/>
+                <w:szCs w:val="40"/>
+                <w:highlight w:val="yellow"/>
+              </w:rPr>
+              <w:t>sëõ</w:t>
+            </w:r>
+            <w:r>
+              <w:rPr>
+                <w:rFonts w:ascii="BRH Malayalam Extra" w:hAnsi="BRH Malayalam Extra" w:cs="BRH Malayalam Extra"/>
+                <w:color w:val="000000"/>
+                <w:sz w:val="32"/>
+                <w:szCs w:val="40"/>
+              </w:rPr>
+              <w:t>—jdz | A</w:t>
+            </w:r>
+            <w:r>
+              <w:rPr>
+                <w:rFonts w:ascii="BRH Malayalam Extra" w:hAnsi="BRH Malayalam Extra" w:cs="BRH Malayalam Extra"/>
+                <w:color w:val="000000"/>
+                <w:sz w:val="25"/>
+                <w:szCs w:val="40"/>
+              </w:rPr>
+              <w:t>–</w:t>
+            </w:r>
+            <w:r>
+              <w:rPr>
+                <w:rFonts w:ascii="BRH Malayalam Extra" w:hAnsi="BRH Malayalam Extra" w:cs="BRH Malayalam Extra"/>
+                <w:color w:val="000000"/>
+                <w:sz w:val="32"/>
+                <w:szCs w:val="40"/>
+              </w:rPr>
+              <w:t>sy</w:t>
+            </w:r>
+            <w:r>
+              <w:rPr>
+                <w:rFonts w:ascii="BRH Malayalam Extra" w:hAnsi="BRH Malayalam Extra" w:cs="BRH Malayalam Extra"/>
+                <w:color w:val="000000"/>
+                <w:sz w:val="25"/>
+                <w:szCs w:val="40"/>
+              </w:rPr>
+              <w:t>–</w:t>
+            </w:r>
+            <w:r>
+              <w:rPr>
+                <w:rFonts w:ascii="BRH Malayalam Extra" w:hAnsi="BRH Malayalam Extra" w:cs="BRH Malayalam Extra"/>
+                <w:color w:val="000000"/>
+                <w:sz w:val="32"/>
+                <w:szCs w:val="40"/>
+              </w:rPr>
+              <w:t xml:space="preserve"> |</w:t>
+            </w:r>
+          </w:p>
+          <w:p>
+            <w:pPr>
+              <w:widowControl w:val="0"/>
+              <w:autoSpaceDE w:val="0"/>
+              <w:autoSpaceDN w:val="0"/>
+              <w:adjustRightInd w:val="0"/>
+              <w:spacing w:line="240" w:lineRule="auto"/>
+              <w:rPr>
+                <w:rFonts w:ascii="BRH Malayalam Extra" w:hAnsi="BRH Malayalam Extra" w:cs="BRH Malayalam Extra"/>
+                <w:color w:val="000000"/>
+                <w:sz w:val="32"/>
+                <w:szCs w:val="40"/>
+              </w:rPr>
+            </w:pPr>
+            <w:r>
+              <w:rPr>
+                <w:rFonts w:ascii="BRH Malayalam Extra" w:hAnsi="BRH Malayalam Extra" w:cs="BRH Malayalam Extra"/>
+                <w:color w:val="000000"/>
+                <w:sz w:val="32"/>
+                <w:szCs w:val="40"/>
+              </w:rPr>
+              <w:t>sû</w:t>
+            </w:r>
+            <w:r>
+              <w:rPr>
+                <w:rFonts w:ascii="BRH Malayalam Extra" w:hAnsi="BRH Malayalam Extra" w:cs="BRH Malayalam Extra"/>
+                <w:color w:val="000000"/>
+                <w:sz w:val="25"/>
+                <w:szCs w:val="40"/>
+              </w:rPr>
+              <w:t>–</w:t>
+            </w:r>
+            <w:r>
+              <w:rPr>
+                <w:rFonts w:ascii="BRH Malayalam Extra" w:hAnsi="BRH Malayalam Extra" w:cs="BRH Malayalam Extra"/>
+                <w:color w:val="000000"/>
+                <w:sz w:val="32"/>
+                <w:szCs w:val="40"/>
+                <w:highlight w:val="yellow"/>
+              </w:rPr>
+              <w:t>sëõ—</w:t>
+            </w:r>
+            <w:r>
+              <w:rPr>
+                <w:rFonts w:ascii="BRH Malayalam Extra" w:hAnsi="BRH Malayalam Extra" w:cs="BRH Malayalam Extra"/>
+                <w:color w:val="000000"/>
+                <w:sz w:val="32"/>
+                <w:szCs w:val="40"/>
+              </w:rPr>
+              <w:t>j dõsõsy sû</w:t>
+            </w:r>
+            <w:r>
+              <w:rPr>
+                <w:rFonts w:ascii="BRH Malayalam Extra" w:hAnsi="BRH Malayalam Extra" w:cs="BRH Malayalam Extra"/>
+                <w:color w:val="000000"/>
+                <w:sz w:val="25"/>
+                <w:szCs w:val="40"/>
+              </w:rPr>
+              <w:t>–</w:t>
+            </w:r>
+            <w:r>
+              <w:rPr>
+                <w:rFonts w:ascii="BRH Malayalam Extra" w:hAnsi="BRH Malayalam Extra" w:cs="BRH Malayalam Extra"/>
+                <w:color w:val="000000"/>
+                <w:sz w:val="32"/>
+                <w:szCs w:val="40"/>
+                <w:highlight w:val="yellow"/>
+              </w:rPr>
+              <w:t>sëõ</w:t>
+            </w:r>
+            <w:r>
+              <w:rPr>
+                <w:rFonts w:ascii="BRH Malayalam Extra" w:hAnsi="BRH Malayalam Extra" w:cs="BRH Malayalam Extra"/>
+                <w:color w:val="000000"/>
+                <w:sz w:val="32"/>
+                <w:szCs w:val="40"/>
+              </w:rPr>
+              <w:t>—jdz sû</w:t>
+            </w:r>
+            <w:r>
+              <w:rPr>
+                <w:rFonts w:ascii="BRH Malayalam Extra" w:hAnsi="BRH Malayalam Extra" w:cs="BRH Malayalam Extra"/>
+                <w:color w:val="000000"/>
+                <w:sz w:val="25"/>
+                <w:szCs w:val="40"/>
+              </w:rPr>
+              <w:t>–</w:t>
+            </w:r>
+            <w:r>
+              <w:rPr>
+                <w:rFonts w:ascii="BRH Malayalam Extra" w:hAnsi="BRH Malayalam Extra" w:cs="BRH Malayalam Extra"/>
+                <w:color w:val="000000"/>
+                <w:sz w:val="32"/>
+                <w:szCs w:val="40"/>
+                <w:highlight w:val="yellow"/>
+              </w:rPr>
+              <w:t>sëõ—</w:t>
+            </w:r>
+            <w:r>
+              <w:rPr>
+                <w:rFonts w:ascii="BRH Malayalam Extra" w:hAnsi="BRH Malayalam Extra" w:cs="BRH Malayalam Extra"/>
+                <w:color w:val="000000"/>
+                <w:sz w:val="32"/>
+                <w:szCs w:val="40"/>
+              </w:rPr>
+              <w:t xml:space="preserve">j dõsy | </w:t>
+            </w:r>
+          </w:p>
+          <w:p>
+            <w:pPr>
+              <w:widowControl w:val="0"/>
+              <w:autoSpaceDE w:val="0"/>
+              <w:autoSpaceDN w:val="0"/>
+              <w:adjustRightInd w:val="0"/>
+              <w:spacing w:line="240" w:lineRule="auto"/>
+              <w:rPr>
+                <w:rFonts w:ascii="BRH Malayalam Extra" w:hAnsi="BRH Malayalam Extra" w:cs="BRH Malayalam Extra"/>
+                <w:color w:val="000000"/>
+                <w:sz w:val="32"/>
+                <w:szCs w:val="40"/>
+              </w:rPr>
+            </w:pPr>
+            <w:r>
+              <w:rPr>
+                <w:rFonts w:cs="BRH Malayalam Extra"/>
+                <w:color w:val="000000"/>
+                <w:szCs w:val="40"/>
+              </w:rPr>
+              <w:t>40</w:t>
+            </w:r>
+            <w:r>
+              <w:rPr>
+                <w:rFonts w:ascii="BRH Malayalam Extra" w:hAnsi="BRH Malayalam Extra" w:cs="BRH Malayalam Extra"/>
+                <w:color w:val="000000"/>
+                <w:sz w:val="32"/>
+                <w:szCs w:val="40"/>
+              </w:rPr>
+              <w:t xml:space="preserve">) </w:t>
+            </w:r>
+            <w:r>
+              <w:rPr>
+                <w:rFonts w:cs="BRH Malayalam Extra"/>
+                <w:color w:val="000000"/>
+                <w:szCs w:val="40"/>
+              </w:rPr>
+              <w:t>1</w:t>
+            </w:r>
+            <w:r>
+              <w:rPr>
+                <w:rFonts w:ascii="BRH Malayalam Extra" w:hAnsi="BRH Malayalam Extra" w:cs="BRH Malayalam Extra"/>
+                <w:color w:val="000000"/>
+                <w:sz w:val="32"/>
+                <w:szCs w:val="40"/>
+              </w:rPr>
+              <w:t>.</w:t>
+            </w:r>
+            <w:r>
+              <w:rPr>
+                <w:rFonts w:cs="BRH Malayalam Extra"/>
+                <w:color w:val="000000"/>
+                <w:szCs w:val="40"/>
+              </w:rPr>
+              <w:t>2</w:t>
+            </w:r>
+            <w:r>
+              <w:rPr>
+                <w:rFonts w:ascii="BRH Malayalam Extra" w:hAnsi="BRH Malayalam Extra" w:cs="BRH Malayalam Extra"/>
+                <w:color w:val="000000"/>
+                <w:sz w:val="32"/>
+                <w:szCs w:val="40"/>
+              </w:rPr>
+              <w:t>.</w:t>
+            </w:r>
+            <w:r>
+              <w:rPr>
+                <w:rFonts w:cs="BRH Malayalam Extra"/>
+                <w:color w:val="000000"/>
+                <w:szCs w:val="40"/>
+              </w:rPr>
+              <w:t>9</w:t>
+            </w:r>
+            <w:r>
+              <w:rPr>
+                <w:rFonts w:ascii="BRH Malayalam Extra" w:hAnsi="BRH Malayalam Extra" w:cs="BRH Malayalam Extra"/>
+                <w:color w:val="000000"/>
+                <w:sz w:val="32"/>
+                <w:szCs w:val="40"/>
+              </w:rPr>
+              <w:t>.</w:t>
+            </w:r>
+            <w:r>
+              <w:rPr>
+                <w:rFonts w:cs="BRH Malayalam Extra"/>
+                <w:color w:val="000000"/>
+                <w:szCs w:val="40"/>
+              </w:rPr>
+              <w:t>1</w:t>
+            </w:r>
+            <w:r>
+              <w:rPr>
+                <w:rFonts w:ascii="BRH Malayalam Extra" w:hAnsi="BRH Malayalam Extra" w:cs="BRH Malayalam Extra"/>
+                <w:color w:val="000000"/>
+                <w:sz w:val="32"/>
+                <w:szCs w:val="40"/>
+              </w:rPr>
+              <w:t>(</w:t>
+            </w:r>
+            <w:r>
+              <w:rPr>
+                <w:rFonts w:cs="BRH Malayalam Extra"/>
+                <w:color w:val="000000"/>
+                <w:szCs w:val="40"/>
+              </w:rPr>
+              <w:t>35</w:t>
+            </w:r>
+            <w:r>
+              <w:rPr>
+                <w:rFonts w:ascii="BRH Malayalam Extra" w:hAnsi="BRH Malayalam Extra" w:cs="BRH Malayalam Extra"/>
+                <w:color w:val="000000"/>
+                <w:sz w:val="32"/>
+                <w:szCs w:val="40"/>
+              </w:rPr>
+              <w:t>)- sû</w:t>
+            </w:r>
+            <w:r>
+              <w:rPr>
+                <w:rFonts w:ascii="BRH Malayalam Extra" w:hAnsi="BRH Malayalam Extra" w:cs="BRH Malayalam Extra"/>
+                <w:color w:val="000000"/>
+                <w:sz w:val="25"/>
+                <w:szCs w:val="40"/>
+              </w:rPr>
+              <w:t>–</w:t>
+            </w:r>
+            <w:r>
+              <w:rPr>
+                <w:rFonts w:ascii="BRH Malayalam Extra" w:hAnsi="BRH Malayalam Extra" w:cs="BRH Malayalam Extra"/>
+                <w:color w:val="000000"/>
+                <w:sz w:val="32"/>
+                <w:szCs w:val="40"/>
+                <w:highlight w:val="yellow"/>
+              </w:rPr>
+              <w:t>sëõ</w:t>
+            </w:r>
+            <w:r>
+              <w:rPr>
+                <w:rFonts w:ascii="BRH Malayalam Extra" w:hAnsi="BRH Malayalam Extra" w:cs="BRH Malayalam Extra"/>
+                <w:color w:val="000000"/>
+                <w:sz w:val="32"/>
+                <w:szCs w:val="40"/>
+              </w:rPr>
+              <w:t>—jdz |</w:t>
+            </w:r>
+          </w:p>
+          <w:p>
+            <w:pPr>
+              <w:widowControl w:val="0"/>
+              <w:autoSpaceDE w:val="0"/>
+              <w:autoSpaceDN w:val="0"/>
+              <w:adjustRightInd w:val="0"/>
+              <w:spacing w:line="240" w:lineRule="auto"/>
+              <w:rPr>
+                <w:rFonts w:ascii="BRH Malayalam Extra" w:hAnsi="BRH Malayalam Extra" w:cs="BRH Malayalam Extra"/>
+                <w:color w:val="000000"/>
+                <w:sz w:val="32"/>
+                <w:szCs w:val="40"/>
+              </w:rPr>
+            </w:pPr>
+            <w:r>
+              <w:rPr>
+                <w:rFonts w:ascii="BRH Malayalam Extra" w:hAnsi="BRH Malayalam Extra" w:cs="BRH Malayalam Extra"/>
+                <w:color w:val="000000"/>
+                <w:sz w:val="32"/>
+                <w:szCs w:val="40"/>
+              </w:rPr>
+              <w:t>sû</w:t>
+            </w:r>
+            <w:r>
+              <w:rPr>
+                <w:rFonts w:ascii="BRH Malayalam Extra" w:hAnsi="BRH Malayalam Extra" w:cs="BRH Malayalam Extra"/>
+                <w:color w:val="000000"/>
+                <w:sz w:val="25"/>
+                <w:szCs w:val="40"/>
+              </w:rPr>
+              <w:t>–</w:t>
+            </w:r>
+            <w:r>
+              <w:rPr>
+                <w:rFonts w:ascii="BRH Malayalam Extra" w:hAnsi="BRH Malayalam Extra" w:cs="BRH Malayalam Extra"/>
+                <w:color w:val="000000"/>
+                <w:sz w:val="32"/>
+                <w:szCs w:val="40"/>
+              </w:rPr>
+              <w:t>sëõj</w:t>
+            </w:r>
+            <w:r>
+              <w:rPr>
+                <w:rFonts w:ascii="BRH Malayalam Extra" w:hAnsi="BRH Malayalam Extra" w:cs="BRH Malayalam Extra"/>
+                <w:color w:val="000000"/>
+                <w:sz w:val="25"/>
+                <w:szCs w:val="40"/>
+              </w:rPr>
+              <w:t>–</w:t>
+            </w:r>
+            <w:r>
+              <w:rPr>
+                <w:rFonts w:ascii="BRH Malayalam Extra" w:hAnsi="BRH Malayalam Extra" w:cs="BRH Malayalam Extra"/>
+                <w:color w:val="000000"/>
+                <w:sz w:val="32"/>
+                <w:szCs w:val="40"/>
+              </w:rPr>
+              <w:t xml:space="preserve">dzZy— sûsëy - Aj—dz | </w:t>
+            </w:r>
+          </w:p>
+          <w:p>
+            <w:pPr>
+              <w:widowControl w:val="0"/>
+              <w:autoSpaceDE w:val="0"/>
+              <w:autoSpaceDN w:val="0"/>
+              <w:adjustRightInd w:val="0"/>
+              <w:spacing w:line="240" w:lineRule="auto"/>
+              <w:rPr>
+                <w:rFonts w:cs="BRH Malayalam Extra"/>
+                <w:color w:val="000000"/>
+                <w:szCs w:val="40"/>
+              </w:rPr>
+            </w:pPr>
+          </w:p>
+        </w:tc>
+        <w:tc>
+          <w:tcPr>
+            <w:tcW w:w="7229" w:type="dxa"/>
+          </w:tcPr>
+          <w:p>
+            <w:pPr>
+              <w:widowControl w:val="0"/>
+              <w:autoSpaceDE w:val="0"/>
+              <w:autoSpaceDN w:val="0"/>
+              <w:adjustRightInd w:val="0"/>
+              <w:spacing w:line="240" w:lineRule="auto"/>
+              <w:rPr>
+                <w:rFonts w:ascii="BRH Malayalam Extra" w:hAnsi="BRH Malayalam Extra" w:cs="BRH Malayalam Extra"/>
+                <w:color w:val="000000"/>
+                <w:sz w:val="32"/>
+                <w:szCs w:val="40"/>
+              </w:rPr>
+            </w:pPr>
+            <w:r>
+              <w:rPr>
+                <w:rFonts w:cs="BRH Malayalam Extra"/>
+                <w:color w:val="000000"/>
+                <w:szCs w:val="40"/>
+              </w:rPr>
+              <w:t>38</w:t>
+            </w:r>
+            <w:r>
+              <w:rPr>
+                <w:rFonts w:ascii="BRH Malayalam Extra" w:hAnsi="BRH Malayalam Extra" w:cs="BRH Malayalam Extra"/>
+                <w:color w:val="000000"/>
+                <w:sz w:val="32"/>
+                <w:szCs w:val="40"/>
+              </w:rPr>
+              <w:t xml:space="preserve">) </w:t>
+            </w:r>
+            <w:r>
+              <w:rPr>
+                <w:rFonts w:cs="BRH Malayalam Extra"/>
+                <w:color w:val="000000"/>
+                <w:szCs w:val="40"/>
+              </w:rPr>
+              <w:t>1</w:t>
+            </w:r>
+            <w:r>
+              <w:rPr>
+                <w:rFonts w:ascii="BRH Malayalam Extra" w:hAnsi="BRH Malayalam Extra" w:cs="BRH Malayalam Extra"/>
+                <w:color w:val="000000"/>
+                <w:sz w:val="32"/>
+                <w:szCs w:val="40"/>
+              </w:rPr>
+              <w:t>.</w:t>
+            </w:r>
+            <w:r>
+              <w:rPr>
+                <w:rFonts w:cs="BRH Malayalam Extra"/>
+                <w:color w:val="000000"/>
+                <w:szCs w:val="40"/>
+              </w:rPr>
+              <w:t>2</w:t>
+            </w:r>
+            <w:r>
+              <w:rPr>
+                <w:rFonts w:ascii="BRH Malayalam Extra" w:hAnsi="BRH Malayalam Extra" w:cs="BRH Malayalam Extra"/>
+                <w:color w:val="000000"/>
+                <w:sz w:val="32"/>
+                <w:szCs w:val="40"/>
+              </w:rPr>
+              <w:t>.</w:t>
+            </w:r>
+            <w:r>
+              <w:rPr>
+                <w:rFonts w:cs="BRH Malayalam Extra"/>
+                <w:color w:val="000000"/>
+                <w:szCs w:val="40"/>
+              </w:rPr>
+              <w:t>9</w:t>
+            </w:r>
+            <w:r>
+              <w:rPr>
+                <w:rFonts w:ascii="BRH Malayalam Extra" w:hAnsi="BRH Malayalam Extra" w:cs="BRH Malayalam Extra"/>
+                <w:color w:val="000000"/>
+                <w:sz w:val="32"/>
+                <w:szCs w:val="40"/>
+              </w:rPr>
+              <w:t>.</w:t>
+            </w:r>
+            <w:r>
+              <w:rPr>
+                <w:rFonts w:cs="BRH Malayalam Extra"/>
+                <w:color w:val="000000"/>
+                <w:szCs w:val="40"/>
+              </w:rPr>
+              <w:t>1</w:t>
+            </w:r>
+            <w:r>
+              <w:rPr>
+                <w:rFonts w:ascii="BRH Malayalam Extra" w:hAnsi="BRH Malayalam Extra" w:cs="BRH Malayalam Extra"/>
+                <w:color w:val="000000"/>
+                <w:sz w:val="32"/>
+                <w:szCs w:val="40"/>
+              </w:rPr>
+              <w:t>(</w:t>
+            </w:r>
+            <w:r>
+              <w:rPr>
+                <w:rFonts w:cs="BRH Malayalam Extra"/>
+                <w:color w:val="000000"/>
+                <w:szCs w:val="40"/>
+              </w:rPr>
+              <w:t>34</w:t>
+            </w:r>
+            <w:r>
+              <w:rPr>
+                <w:rFonts w:ascii="BRH Malayalam Extra" w:hAnsi="BRH Malayalam Extra" w:cs="BRH Malayalam Extra"/>
+                <w:color w:val="000000"/>
+                <w:sz w:val="32"/>
+                <w:szCs w:val="40"/>
+              </w:rPr>
+              <w:t>)- jR—ixdsõ | sû</w:t>
+            </w:r>
+            <w:r>
+              <w:rPr>
+                <w:rFonts w:ascii="BRH Malayalam Extra" w:hAnsi="BRH Malayalam Extra" w:cs="BRH Malayalam Extra"/>
+                <w:color w:val="000000"/>
+                <w:sz w:val="25"/>
+                <w:szCs w:val="40"/>
+              </w:rPr>
+              <w:t>–</w:t>
+            </w:r>
+            <w:r>
+              <w:rPr>
+                <w:rFonts w:ascii="BRH Malayalam Extra" w:hAnsi="BRH Malayalam Extra" w:cs="BRH Malayalam Extra"/>
+                <w:color w:val="000000"/>
+                <w:sz w:val="32"/>
+                <w:szCs w:val="40"/>
+                <w:highlight w:val="green"/>
+              </w:rPr>
+              <w:t>sëõj—</w:t>
+            </w:r>
+            <w:r>
+              <w:rPr>
+                <w:rFonts w:ascii="BRH Malayalam Extra" w:hAnsi="BRH Malayalam Extra" w:cs="BRH Malayalam Extra"/>
+                <w:color w:val="000000"/>
+                <w:sz w:val="32"/>
+                <w:szCs w:val="40"/>
+              </w:rPr>
+              <w:t>dz |</w:t>
+            </w:r>
+          </w:p>
+          <w:p>
+            <w:pPr>
+              <w:widowControl w:val="0"/>
+              <w:autoSpaceDE w:val="0"/>
+              <w:autoSpaceDN w:val="0"/>
+              <w:adjustRightInd w:val="0"/>
+              <w:spacing w:line="240" w:lineRule="auto"/>
+              <w:ind w:right="-234"/>
+              <w:rPr>
+                <w:rFonts w:ascii="BRH Malayalam Extra" w:hAnsi="BRH Malayalam Extra" w:cs="BRH Malayalam Extra"/>
+                <w:color w:val="000000"/>
+                <w:sz w:val="32"/>
+                <w:szCs w:val="40"/>
+              </w:rPr>
+            </w:pPr>
+            <w:r>
+              <w:rPr>
+                <w:rFonts w:ascii="BRH Malayalam Extra" w:hAnsi="BRH Malayalam Extra" w:cs="BRH Malayalam Extra"/>
+                <w:color w:val="000000"/>
+                <w:sz w:val="32"/>
+                <w:szCs w:val="40"/>
+              </w:rPr>
+              <w:t>jR—ixdsõ sû</w:t>
+            </w:r>
+            <w:r>
+              <w:rPr>
+                <w:rFonts w:ascii="BRH Malayalam Extra" w:hAnsi="BRH Malayalam Extra" w:cs="BRH Malayalam Extra"/>
+                <w:color w:val="000000"/>
+                <w:sz w:val="25"/>
+                <w:szCs w:val="40"/>
+              </w:rPr>
+              <w:t>–</w:t>
+            </w:r>
+            <w:r>
+              <w:rPr>
+                <w:rFonts w:ascii="BRH Malayalam Extra" w:hAnsi="BRH Malayalam Extra" w:cs="BRH Malayalam Extra"/>
+                <w:color w:val="000000"/>
+                <w:sz w:val="32"/>
+                <w:szCs w:val="40"/>
+                <w:highlight w:val="green"/>
+              </w:rPr>
+              <w:t>sëõj</w:t>
+            </w:r>
+            <w:r>
+              <w:rPr>
+                <w:rFonts w:ascii="BRH Malayalam Extra" w:hAnsi="BRH Malayalam Extra" w:cs="BRH Malayalam Extra"/>
+                <w:color w:val="000000"/>
+                <w:sz w:val="32"/>
+                <w:szCs w:val="40"/>
+              </w:rPr>
+              <w:t>—dz sû</w:t>
+            </w:r>
+            <w:r>
+              <w:rPr>
+                <w:rFonts w:ascii="BRH Malayalam Extra" w:hAnsi="BRH Malayalam Extra" w:cs="BRH Malayalam Extra"/>
+                <w:color w:val="000000"/>
+                <w:sz w:val="25"/>
+                <w:szCs w:val="40"/>
+              </w:rPr>
+              <w:t>–</w:t>
+            </w:r>
+            <w:r>
+              <w:rPr>
+                <w:rFonts w:ascii="BRH Malayalam Extra" w:hAnsi="BRH Malayalam Extra" w:cs="BRH Malayalam Extra"/>
+                <w:color w:val="000000"/>
+                <w:sz w:val="32"/>
+                <w:szCs w:val="40"/>
+                <w:highlight w:val="green"/>
+              </w:rPr>
+              <w:t>sëõj</w:t>
+            </w:r>
+            <w:r>
+              <w:rPr>
+                <w:rFonts w:ascii="BRH Malayalam Extra" w:hAnsi="BRH Malayalam Extra" w:cs="BRH Malayalam Extra"/>
+                <w:color w:val="000000"/>
+                <w:sz w:val="32"/>
+                <w:szCs w:val="40"/>
+              </w:rPr>
+              <w:t>—dz</w:t>
+            </w:r>
+            <w:r>
+              <w:rPr>
+                <w:rFonts w:ascii="BRH Malayalam Extra" w:hAnsi="BRH Malayalam Extra" w:cs="BRH Malayalam Extra"/>
+                <w:color w:val="000000"/>
+                <w:sz w:val="25"/>
+                <w:szCs w:val="40"/>
+              </w:rPr>
+              <w:t>–</w:t>
+            </w:r>
+            <w:r>
+              <w:rPr>
+                <w:rFonts w:ascii="BRH Malayalam Extra" w:hAnsi="BRH Malayalam Extra" w:cs="BRH Malayalam Extra"/>
+                <w:color w:val="000000"/>
+                <w:sz w:val="32"/>
+                <w:szCs w:val="40"/>
+              </w:rPr>
+              <w:t xml:space="preserve"> jR—ixdsõ</w:t>
+            </w:r>
+            <w:r>
+              <w:rPr>
+                <w:rFonts w:ascii="BRH Malayalam Extra" w:hAnsi="BRH Malayalam Extra" w:cs="BRH Malayalam Extra"/>
+                <w:color w:val="000000"/>
+                <w:sz w:val="25"/>
+                <w:szCs w:val="40"/>
+              </w:rPr>
+              <w:t>–</w:t>
+            </w:r>
+            <w:r>
+              <w:rPr>
+                <w:rFonts w:ascii="BRH Malayalam Extra" w:hAnsi="BRH Malayalam Extra" w:cs="BRH Malayalam Extra"/>
+                <w:color w:val="000000"/>
+                <w:sz w:val="32"/>
+                <w:szCs w:val="40"/>
+              </w:rPr>
+              <w:t xml:space="preserve"> jR—ixdsõ sû</w:t>
+            </w:r>
+            <w:r>
+              <w:rPr>
+                <w:rFonts w:ascii="BRH Malayalam Extra" w:hAnsi="BRH Malayalam Extra" w:cs="BRH Malayalam Extra"/>
+                <w:color w:val="000000"/>
+                <w:sz w:val="25"/>
+                <w:szCs w:val="40"/>
+              </w:rPr>
+              <w:t>–</w:t>
+            </w:r>
+            <w:r>
+              <w:rPr>
+                <w:rFonts w:ascii="BRH Malayalam Extra" w:hAnsi="BRH Malayalam Extra" w:cs="BRH Malayalam Extra"/>
+                <w:color w:val="000000"/>
+                <w:sz w:val="32"/>
+                <w:szCs w:val="40"/>
+                <w:highlight w:val="green"/>
+              </w:rPr>
+              <w:t>sëõj</w:t>
+            </w:r>
+            <w:r>
+              <w:rPr>
+                <w:rFonts w:ascii="BRH Malayalam Extra" w:hAnsi="BRH Malayalam Extra" w:cs="BRH Malayalam Extra"/>
+                <w:color w:val="000000"/>
+                <w:sz w:val="32"/>
+                <w:szCs w:val="40"/>
+                <w:highlight w:val="yellow"/>
+              </w:rPr>
+              <w:t>—</w:t>
+            </w:r>
+            <w:r>
+              <w:rPr>
+                <w:rFonts w:ascii="BRH Malayalam Extra" w:hAnsi="BRH Malayalam Extra" w:cs="BRH Malayalam Extra"/>
+                <w:color w:val="000000"/>
+                <w:sz w:val="32"/>
+                <w:szCs w:val="40"/>
+              </w:rPr>
+              <w:t xml:space="preserve">dz | </w:t>
+            </w:r>
+          </w:p>
+          <w:p>
+            <w:pPr>
+              <w:widowControl w:val="0"/>
+              <w:autoSpaceDE w:val="0"/>
+              <w:autoSpaceDN w:val="0"/>
+              <w:adjustRightInd w:val="0"/>
+              <w:spacing w:line="240" w:lineRule="auto"/>
+              <w:rPr>
+                <w:rFonts w:ascii="BRH Malayalam Extra" w:hAnsi="BRH Malayalam Extra" w:cs="BRH Malayalam Extra"/>
+                <w:color w:val="000000"/>
+                <w:sz w:val="32"/>
+                <w:szCs w:val="40"/>
+              </w:rPr>
+            </w:pPr>
+            <w:r>
+              <w:rPr>
+                <w:rFonts w:cs="BRH Malayalam Extra"/>
+                <w:color w:val="000000"/>
+                <w:szCs w:val="40"/>
+              </w:rPr>
+              <w:t>39</w:t>
+            </w:r>
+            <w:r>
+              <w:rPr>
+                <w:rFonts w:ascii="BRH Malayalam Extra" w:hAnsi="BRH Malayalam Extra" w:cs="BRH Malayalam Extra"/>
+                <w:color w:val="000000"/>
+                <w:sz w:val="32"/>
+                <w:szCs w:val="40"/>
+              </w:rPr>
+              <w:t xml:space="preserve">) </w:t>
+            </w:r>
+            <w:r>
+              <w:rPr>
+                <w:rFonts w:cs="BRH Malayalam Extra"/>
+                <w:color w:val="000000"/>
+                <w:szCs w:val="40"/>
+              </w:rPr>
+              <w:t>1</w:t>
+            </w:r>
+            <w:r>
+              <w:rPr>
+                <w:rFonts w:ascii="BRH Malayalam Extra" w:hAnsi="BRH Malayalam Extra" w:cs="BRH Malayalam Extra"/>
+                <w:color w:val="000000"/>
+                <w:sz w:val="32"/>
+                <w:szCs w:val="40"/>
+              </w:rPr>
+              <w:t>.</w:t>
+            </w:r>
+            <w:r>
+              <w:rPr>
+                <w:rFonts w:cs="BRH Malayalam Extra"/>
+                <w:color w:val="000000"/>
+                <w:szCs w:val="40"/>
+              </w:rPr>
+              <w:t>2</w:t>
+            </w:r>
+            <w:r>
+              <w:rPr>
+                <w:rFonts w:ascii="BRH Malayalam Extra" w:hAnsi="BRH Malayalam Extra" w:cs="BRH Malayalam Extra"/>
+                <w:color w:val="000000"/>
+                <w:sz w:val="32"/>
+                <w:szCs w:val="40"/>
+              </w:rPr>
+              <w:t>.</w:t>
+            </w:r>
+            <w:r>
+              <w:rPr>
+                <w:rFonts w:cs="BRH Malayalam Extra"/>
+                <w:color w:val="000000"/>
+                <w:szCs w:val="40"/>
+              </w:rPr>
+              <w:t>9</w:t>
+            </w:r>
+            <w:r>
+              <w:rPr>
+                <w:rFonts w:ascii="BRH Malayalam Extra" w:hAnsi="BRH Malayalam Extra" w:cs="BRH Malayalam Extra"/>
+                <w:color w:val="000000"/>
+                <w:sz w:val="32"/>
+                <w:szCs w:val="40"/>
+              </w:rPr>
+              <w:t>.</w:t>
+            </w:r>
+            <w:r>
+              <w:rPr>
+                <w:rFonts w:cs="BRH Malayalam Extra"/>
+                <w:color w:val="000000"/>
+                <w:szCs w:val="40"/>
+              </w:rPr>
+              <w:t>1</w:t>
+            </w:r>
+            <w:r>
+              <w:rPr>
+                <w:rFonts w:ascii="BRH Malayalam Extra" w:hAnsi="BRH Malayalam Extra" w:cs="BRH Malayalam Extra"/>
+                <w:color w:val="000000"/>
+                <w:sz w:val="32"/>
+                <w:szCs w:val="40"/>
+              </w:rPr>
+              <w:t>(</w:t>
+            </w:r>
+            <w:r>
+              <w:rPr>
+                <w:rFonts w:cs="BRH Malayalam Extra"/>
+                <w:color w:val="000000"/>
+                <w:szCs w:val="40"/>
+              </w:rPr>
+              <w:t>35</w:t>
+            </w:r>
+            <w:r>
+              <w:rPr>
+                <w:rFonts w:ascii="BRH Malayalam Extra" w:hAnsi="BRH Malayalam Extra" w:cs="BRH Malayalam Extra"/>
+                <w:color w:val="000000"/>
+                <w:sz w:val="32"/>
+                <w:szCs w:val="40"/>
+              </w:rPr>
+              <w:t>)- sû</w:t>
+            </w:r>
+            <w:r>
+              <w:rPr>
+                <w:rFonts w:ascii="BRH Malayalam Extra" w:hAnsi="BRH Malayalam Extra" w:cs="BRH Malayalam Extra"/>
+                <w:color w:val="000000"/>
+                <w:sz w:val="25"/>
+                <w:szCs w:val="40"/>
+              </w:rPr>
+              <w:t>–</w:t>
+            </w:r>
+            <w:r>
+              <w:rPr>
+                <w:rFonts w:ascii="BRH Malayalam Extra" w:hAnsi="BRH Malayalam Extra" w:cs="BRH Malayalam Extra"/>
+                <w:color w:val="000000"/>
+                <w:sz w:val="32"/>
+                <w:szCs w:val="40"/>
+                <w:highlight w:val="green"/>
+              </w:rPr>
+              <w:t>sëõj</w:t>
+            </w:r>
+            <w:r>
+              <w:rPr>
+                <w:rFonts w:ascii="BRH Malayalam Extra" w:hAnsi="BRH Malayalam Extra" w:cs="BRH Malayalam Extra"/>
+                <w:color w:val="000000"/>
+                <w:sz w:val="32"/>
+                <w:szCs w:val="40"/>
+              </w:rPr>
+              <w:t>—dz | A</w:t>
+            </w:r>
+            <w:r>
+              <w:rPr>
+                <w:rFonts w:ascii="BRH Malayalam Extra" w:hAnsi="BRH Malayalam Extra" w:cs="BRH Malayalam Extra"/>
+                <w:color w:val="000000"/>
+                <w:sz w:val="25"/>
+                <w:szCs w:val="40"/>
+              </w:rPr>
+              <w:t>–</w:t>
+            </w:r>
+            <w:r>
+              <w:rPr>
+                <w:rFonts w:ascii="BRH Malayalam Extra" w:hAnsi="BRH Malayalam Extra" w:cs="BRH Malayalam Extra"/>
+                <w:color w:val="000000"/>
+                <w:sz w:val="32"/>
+                <w:szCs w:val="40"/>
+              </w:rPr>
+              <w:t>sy</w:t>
+            </w:r>
+            <w:r>
+              <w:rPr>
+                <w:rFonts w:ascii="BRH Malayalam Extra" w:hAnsi="BRH Malayalam Extra" w:cs="BRH Malayalam Extra"/>
+                <w:color w:val="000000"/>
+                <w:sz w:val="25"/>
+                <w:szCs w:val="40"/>
+              </w:rPr>
+              <w:t>–</w:t>
+            </w:r>
+            <w:r>
+              <w:rPr>
+                <w:rFonts w:ascii="BRH Malayalam Extra" w:hAnsi="BRH Malayalam Extra" w:cs="BRH Malayalam Extra"/>
+                <w:color w:val="000000"/>
+                <w:sz w:val="32"/>
+                <w:szCs w:val="40"/>
+              </w:rPr>
+              <w:t xml:space="preserve"> |</w:t>
+            </w:r>
+          </w:p>
+          <w:p>
+            <w:pPr>
+              <w:widowControl w:val="0"/>
+              <w:autoSpaceDE w:val="0"/>
+              <w:autoSpaceDN w:val="0"/>
+              <w:adjustRightInd w:val="0"/>
+              <w:spacing w:line="240" w:lineRule="auto"/>
+              <w:rPr>
+                <w:rFonts w:ascii="BRH Malayalam Extra" w:hAnsi="BRH Malayalam Extra" w:cs="BRH Malayalam Extra"/>
+                <w:color w:val="000000"/>
+                <w:sz w:val="32"/>
+                <w:szCs w:val="40"/>
+              </w:rPr>
+            </w:pPr>
+            <w:r>
+              <w:rPr>
+                <w:rFonts w:ascii="BRH Malayalam Extra" w:hAnsi="BRH Malayalam Extra" w:cs="BRH Malayalam Extra"/>
+                <w:color w:val="000000"/>
+                <w:sz w:val="32"/>
+                <w:szCs w:val="40"/>
+              </w:rPr>
+              <w:t>sû</w:t>
+            </w:r>
+            <w:r>
+              <w:rPr>
+                <w:rFonts w:ascii="BRH Malayalam Extra" w:hAnsi="BRH Malayalam Extra" w:cs="BRH Malayalam Extra"/>
+                <w:color w:val="000000"/>
+                <w:sz w:val="25"/>
+                <w:szCs w:val="40"/>
+              </w:rPr>
+              <w:t>–</w:t>
+            </w:r>
+            <w:r>
+              <w:rPr>
+                <w:rFonts w:ascii="BRH Malayalam Extra" w:hAnsi="BRH Malayalam Extra" w:cs="BRH Malayalam Extra"/>
+                <w:color w:val="000000"/>
+                <w:sz w:val="32"/>
+                <w:szCs w:val="40"/>
+                <w:highlight w:val="green"/>
+              </w:rPr>
+              <w:t>sëõj</w:t>
+            </w:r>
+            <w:r>
+              <w:rPr>
+                <w:rFonts w:ascii="BRH Malayalam Extra" w:hAnsi="BRH Malayalam Extra" w:cs="BRH Malayalam Extra"/>
+                <w:color w:val="000000"/>
+                <w:sz w:val="32"/>
+                <w:szCs w:val="40"/>
+                <w:highlight w:val="yellow"/>
+              </w:rPr>
+              <w:t>—</w:t>
+            </w:r>
+            <w:r>
+              <w:rPr>
+                <w:rFonts w:ascii="BRH Malayalam Extra" w:hAnsi="BRH Malayalam Extra" w:cs="BRH Malayalam Extra"/>
+                <w:color w:val="000000"/>
+                <w:sz w:val="32"/>
+                <w:szCs w:val="40"/>
+              </w:rPr>
+              <w:t xml:space="preserve"> dõsõsy sû</w:t>
+            </w:r>
+            <w:r>
+              <w:rPr>
+                <w:rFonts w:ascii="BRH Malayalam Extra" w:hAnsi="BRH Malayalam Extra" w:cs="BRH Malayalam Extra"/>
+                <w:color w:val="000000"/>
+                <w:sz w:val="25"/>
+                <w:szCs w:val="40"/>
+              </w:rPr>
+              <w:t>–</w:t>
+            </w:r>
+            <w:r>
+              <w:rPr>
+                <w:rFonts w:ascii="BRH Malayalam Extra" w:hAnsi="BRH Malayalam Extra" w:cs="BRH Malayalam Extra"/>
+                <w:color w:val="000000"/>
+                <w:sz w:val="32"/>
+                <w:szCs w:val="40"/>
+                <w:highlight w:val="green"/>
+              </w:rPr>
+              <w:t>sëõj</w:t>
+            </w:r>
+            <w:r>
+              <w:rPr>
+                <w:rFonts w:ascii="BRH Malayalam Extra" w:hAnsi="BRH Malayalam Extra" w:cs="BRH Malayalam Extra"/>
+                <w:color w:val="000000"/>
+                <w:sz w:val="32"/>
+                <w:szCs w:val="40"/>
+              </w:rPr>
+              <w:t>—dz sû</w:t>
+            </w:r>
+            <w:r>
+              <w:rPr>
+                <w:rFonts w:ascii="BRH Malayalam Extra" w:hAnsi="BRH Malayalam Extra" w:cs="BRH Malayalam Extra"/>
+                <w:color w:val="000000"/>
+                <w:sz w:val="25"/>
+                <w:szCs w:val="40"/>
+              </w:rPr>
+              <w:t>–</w:t>
+            </w:r>
+            <w:r>
+              <w:rPr>
+                <w:rFonts w:ascii="BRH Malayalam Extra" w:hAnsi="BRH Malayalam Extra" w:cs="BRH Malayalam Extra"/>
+                <w:color w:val="000000"/>
+                <w:sz w:val="32"/>
+                <w:szCs w:val="40"/>
+                <w:highlight w:val="green"/>
+              </w:rPr>
+              <w:t>sëõj</w:t>
+            </w:r>
+            <w:r>
+              <w:rPr>
+                <w:rFonts w:ascii="BRH Malayalam Extra" w:hAnsi="BRH Malayalam Extra" w:cs="BRH Malayalam Extra"/>
+                <w:color w:val="000000"/>
+                <w:sz w:val="32"/>
+                <w:szCs w:val="40"/>
+                <w:highlight w:val="yellow"/>
+              </w:rPr>
+              <w:t>—</w:t>
+            </w:r>
+            <w:r>
+              <w:rPr>
+                <w:rFonts w:ascii="BRH Malayalam Extra" w:hAnsi="BRH Malayalam Extra" w:cs="BRH Malayalam Extra"/>
+                <w:color w:val="000000"/>
+                <w:sz w:val="32"/>
+                <w:szCs w:val="40"/>
+              </w:rPr>
+              <w:t xml:space="preserve"> dõsy | </w:t>
+            </w:r>
+          </w:p>
+          <w:p>
+            <w:pPr>
+              <w:widowControl w:val="0"/>
+              <w:autoSpaceDE w:val="0"/>
+              <w:autoSpaceDN w:val="0"/>
+              <w:adjustRightInd w:val="0"/>
+              <w:spacing w:line="240" w:lineRule="auto"/>
+              <w:rPr>
+                <w:rFonts w:ascii="BRH Malayalam Extra" w:hAnsi="BRH Malayalam Extra" w:cs="BRH Malayalam Extra"/>
+                <w:color w:val="000000"/>
+                <w:sz w:val="32"/>
+                <w:szCs w:val="40"/>
+              </w:rPr>
+            </w:pPr>
+            <w:r>
+              <w:rPr>
+                <w:rFonts w:cs="BRH Malayalam Extra"/>
+                <w:color w:val="000000"/>
+                <w:szCs w:val="40"/>
+              </w:rPr>
+              <w:t>40</w:t>
+            </w:r>
+            <w:r>
+              <w:rPr>
+                <w:rFonts w:ascii="BRH Malayalam Extra" w:hAnsi="BRH Malayalam Extra" w:cs="BRH Malayalam Extra"/>
+                <w:color w:val="000000"/>
+                <w:sz w:val="32"/>
+                <w:szCs w:val="40"/>
+              </w:rPr>
+              <w:t xml:space="preserve">) </w:t>
+            </w:r>
+            <w:r>
+              <w:rPr>
+                <w:rFonts w:cs="BRH Malayalam Extra"/>
+                <w:color w:val="000000"/>
+                <w:szCs w:val="40"/>
+              </w:rPr>
+              <w:t>1</w:t>
+            </w:r>
+            <w:r>
+              <w:rPr>
+                <w:rFonts w:ascii="BRH Malayalam Extra" w:hAnsi="BRH Malayalam Extra" w:cs="BRH Malayalam Extra"/>
+                <w:color w:val="000000"/>
+                <w:sz w:val="32"/>
+                <w:szCs w:val="40"/>
+              </w:rPr>
+              <w:t>.</w:t>
+            </w:r>
+            <w:r>
+              <w:rPr>
+                <w:rFonts w:cs="BRH Malayalam Extra"/>
+                <w:color w:val="000000"/>
+                <w:szCs w:val="40"/>
+              </w:rPr>
+              <w:t>2</w:t>
+            </w:r>
+            <w:r>
+              <w:rPr>
+                <w:rFonts w:ascii="BRH Malayalam Extra" w:hAnsi="BRH Malayalam Extra" w:cs="BRH Malayalam Extra"/>
+                <w:color w:val="000000"/>
+                <w:sz w:val="32"/>
+                <w:szCs w:val="40"/>
+              </w:rPr>
+              <w:t>.</w:t>
+            </w:r>
+            <w:r>
+              <w:rPr>
+                <w:rFonts w:cs="BRH Malayalam Extra"/>
+                <w:color w:val="000000"/>
+                <w:szCs w:val="40"/>
+              </w:rPr>
+              <w:t>9</w:t>
+            </w:r>
+            <w:r>
+              <w:rPr>
+                <w:rFonts w:ascii="BRH Malayalam Extra" w:hAnsi="BRH Malayalam Extra" w:cs="BRH Malayalam Extra"/>
+                <w:color w:val="000000"/>
+                <w:sz w:val="32"/>
+                <w:szCs w:val="40"/>
+              </w:rPr>
+              <w:t>.</w:t>
+            </w:r>
+            <w:r>
+              <w:rPr>
+                <w:rFonts w:cs="BRH Malayalam Extra"/>
+                <w:color w:val="000000"/>
+                <w:szCs w:val="40"/>
+              </w:rPr>
+              <w:t>1</w:t>
+            </w:r>
+            <w:r>
+              <w:rPr>
+                <w:rFonts w:ascii="BRH Malayalam Extra" w:hAnsi="BRH Malayalam Extra" w:cs="BRH Malayalam Extra"/>
+                <w:color w:val="000000"/>
+                <w:sz w:val="32"/>
+                <w:szCs w:val="40"/>
+              </w:rPr>
+              <w:t>(</w:t>
+            </w:r>
+            <w:r>
+              <w:rPr>
+                <w:rFonts w:cs="BRH Malayalam Extra"/>
+                <w:color w:val="000000"/>
+                <w:szCs w:val="40"/>
+              </w:rPr>
+              <w:t>35</w:t>
+            </w:r>
+            <w:r>
+              <w:rPr>
+                <w:rFonts w:ascii="BRH Malayalam Extra" w:hAnsi="BRH Malayalam Extra" w:cs="BRH Malayalam Extra"/>
+                <w:color w:val="000000"/>
+                <w:sz w:val="32"/>
+                <w:szCs w:val="40"/>
+              </w:rPr>
+              <w:t>)- sû</w:t>
+            </w:r>
+            <w:r>
+              <w:rPr>
+                <w:rFonts w:ascii="BRH Malayalam Extra" w:hAnsi="BRH Malayalam Extra" w:cs="BRH Malayalam Extra"/>
+                <w:color w:val="000000"/>
+                <w:sz w:val="25"/>
+                <w:szCs w:val="40"/>
+              </w:rPr>
+              <w:t>–</w:t>
+            </w:r>
+            <w:r>
+              <w:rPr>
+                <w:rFonts w:ascii="BRH Malayalam Extra" w:hAnsi="BRH Malayalam Extra" w:cs="BRH Malayalam Extra"/>
+                <w:color w:val="000000"/>
+                <w:sz w:val="32"/>
+                <w:szCs w:val="40"/>
+                <w:highlight w:val="green"/>
+              </w:rPr>
+              <w:t>sëõj</w:t>
+            </w:r>
+            <w:r>
+              <w:rPr>
+                <w:rFonts w:ascii="BRH Malayalam Extra" w:hAnsi="BRH Malayalam Extra" w:cs="BRH Malayalam Extra"/>
+                <w:color w:val="000000"/>
+                <w:sz w:val="32"/>
+                <w:szCs w:val="40"/>
+              </w:rPr>
+              <w:t>—dz |</w:t>
+            </w:r>
+          </w:p>
+          <w:p>
+            <w:pPr>
+              <w:widowControl w:val="0"/>
+              <w:autoSpaceDE w:val="0"/>
+              <w:autoSpaceDN w:val="0"/>
+              <w:adjustRightInd w:val="0"/>
+              <w:spacing w:line="240" w:lineRule="auto"/>
+              <w:rPr>
+                <w:rFonts w:ascii="BRH Malayalam Extra" w:hAnsi="BRH Malayalam Extra" w:cs="BRH Malayalam Extra"/>
+                <w:color w:val="000000"/>
+                <w:sz w:val="32"/>
+                <w:szCs w:val="40"/>
+              </w:rPr>
+            </w:pPr>
+            <w:r>
+              <w:rPr>
+                <w:rFonts w:ascii="BRH Malayalam Extra" w:hAnsi="BRH Malayalam Extra" w:cs="BRH Malayalam Extra"/>
+                <w:color w:val="000000"/>
+                <w:sz w:val="32"/>
+                <w:szCs w:val="40"/>
+              </w:rPr>
+              <w:t>sû</w:t>
+            </w:r>
+            <w:r>
+              <w:rPr>
+                <w:rFonts w:ascii="BRH Malayalam Extra" w:hAnsi="BRH Malayalam Extra" w:cs="BRH Malayalam Extra"/>
+                <w:color w:val="000000"/>
+                <w:sz w:val="25"/>
+                <w:szCs w:val="40"/>
+              </w:rPr>
+              <w:t>–</w:t>
+            </w:r>
+            <w:r>
+              <w:rPr>
+                <w:rFonts w:ascii="BRH Malayalam Extra" w:hAnsi="BRH Malayalam Extra" w:cs="BRH Malayalam Extra"/>
+                <w:color w:val="000000"/>
+                <w:sz w:val="32"/>
+                <w:szCs w:val="40"/>
+              </w:rPr>
+              <w:t>sëõj</w:t>
+            </w:r>
+            <w:r>
+              <w:rPr>
+                <w:rFonts w:ascii="BRH Malayalam Extra" w:hAnsi="BRH Malayalam Extra" w:cs="BRH Malayalam Extra"/>
+                <w:color w:val="000000"/>
+                <w:sz w:val="25"/>
+                <w:szCs w:val="40"/>
+              </w:rPr>
+              <w:t>–</w:t>
+            </w:r>
+            <w:r>
+              <w:rPr>
+                <w:rFonts w:ascii="BRH Malayalam Extra" w:hAnsi="BRH Malayalam Extra" w:cs="BRH Malayalam Extra"/>
+                <w:color w:val="000000"/>
+                <w:sz w:val="32"/>
+                <w:szCs w:val="40"/>
+              </w:rPr>
+              <w:t xml:space="preserve">dzZy— sûsëy - Aj—dz | </w:t>
+            </w:r>
+          </w:p>
+          <w:p>
+            <w:pPr>
+              <w:widowControl w:val="0"/>
+              <w:autoSpaceDE w:val="0"/>
+              <w:autoSpaceDN w:val="0"/>
+              <w:adjustRightInd w:val="0"/>
+              <w:spacing w:line="240" w:lineRule="auto"/>
+              <w:rPr>
+                <w:rFonts w:cs="BRH Malayalam Extra"/>
+                <w:b/>
+                <w:bCs/>
+                <w:color w:val="000000"/>
+                <w:szCs w:val="40"/>
+              </w:rPr>
+            </w:pPr>
+          </w:p>
+        </w:tc>
+      </w:tr>
     </w:tbl>
     <w:p>
       <w:pPr>
@@ -4091,7 +5763,6 @@
           <w:sz w:val="32"/>
           <w:szCs w:val="32"/>
           <w:u w:val="single"/>
-          <w:lang w:val="it-IT"/>
         </w:rPr>
       </w:pPr>
     </w:p>
@@ -4105,7 +5776,6 @@
           <w:sz w:val="32"/>
           <w:szCs w:val="32"/>
           <w:u w:val="single"/>
-          <w:lang w:val="it-IT"/>
         </w:rPr>
       </w:pPr>
     </w:p>
@@ -4119,7 +5789,6 @@
           <w:sz w:val="32"/>
           <w:szCs w:val="32"/>
           <w:u w:val="single"/>
-          <w:lang w:val="it-IT"/>
         </w:rPr>
       </w:pPr>
     </w:p>
@@ -4133,7 +5802,6 @@
           <w:sz w:val="32"/>
           <w:szCs w:val="32"/>
           <w:u w:val="single"/>
-          <w:lang w:val="it-IT"/>
         </w:rPr>
       </w:pPr>
     </w:p>
@@ -4147,7 +5815,6 @@
           <w:sz w:val="32"/>
           <w:szCs w:val="32"/>
           <w:u w:val="single"/>
-          <w:lang w:val="it-IT"/>
         </w:rPr>
       </w:pPr>
     </w:p>
@@ -4202,6 +5869,7 @@
           <w:sz w:val="28"/>
           <w:szCs w:val="32"/>
         </w:rPr>
+        <w:lastRenderedPageBreak/>
         <w:t>(ignore those which are already incorporated in your book’s version and date)</w:t>
       </w:r>
     </w:p>
@@ -5867,7 +7535,6 @@
                 <w:color w:val="000000"/>
                 <w:szCs w:val="40"/>
               </w:rPr>
-              <w:lastRenderedPageBreak/>
               <w:t>21</w:t>
             </w:r>
             <w:r>
@@ -6476,7 +8143,6 @@
                 <w:color w:val="000000"/>
                 <w:szCs w:val="40"/>
               </w:rPr>
-              <w:lastRenderedPageBreak/>
               <w:t>20</w:t>
             </w:r>
             <w:r>
@@ -6789,7 +8455,6 @@
                 <w:color w:val="000000"/>
                 <w:szCs w:val="40"/>
               </w:rPr>
-              <w:lastRenderedPageBreak/>
               <w:t>21</w:t>
             </w:r>
             <w:r>
@@ -7362,7 +9027,6 @@
                 <w:color w:val="000000"/>
                 <w:szCs w:val="40"/>
               </w:rPr>
-              <w:lastRenderedPageBreak/>
               <w:t>55</w:t>
             </w:r>
             <w:r>
@@ -7988,6 +9652,7 @@
                 <w:szCs w:val="40"/>
                 <w:lang w:val="it-IT"/>
               </w:rPr>
+              <w:lastRenderedPageBreak/>
               <w:t>sûxt—ªL§sx</w:t>
             </w:r>
             <w:r>
@@ -8496,6 +10161,7 @@
                 <w:szCs w:val="40"/>
                 <w:lang w:val="it-IT"/>
               </w:rPr>
+              <w:lastRenderedPageBreak/>
               <w:t>45</w:t>
             </w:r>
             <w:r>
@@ -8667,6 +10333,7 @@
                 <w:szCs w:val="40"/>
                 <w:lang w:val="it-IT"/>
               </w:rPr>
+              <w:lastRenderedPageBreak/>
               <w:t>sûxt—ªL§sx</w:t>
             </w:r>
             <w:r>
@@ -9203,6 +10870,7 @@
                 <w:szCs w:val="40"/>
                 <w:lang w:val="it-IT"/>
               </w:rPr>
+              <w:lastRenderedPageBreak/>
               <w:t>49</w:t>
             </w:r>
             <w:r>
@@ -9845,7 +11513,6 @@
                 <w:szCs w:val="40"/>
                 <w:lang w:val="it-IT"/>
               </w:rPr>
-              <w:lastRenderedPageBreak/>
               <w:t>A</w:t>
             </w:r>
             <w:r>
@@ -10029,7 +11696,6 @@
                 <w:szCs w:val="40"/>
                 <w:lang w:val="it-IT"/>
               </w:rPr>
-              <w:lastRenderedPageBreak/>
               <w:t>49</w:t>
             </w:r>
             <w:r>
@@ -10674,7 +12340,6 @@
                 <w:szCs w:val="40"/>
                 <w:lang w:val="it-IT"/>
               </w:rPr>
-              <w:lastRenderedPageBreak/>
               <w:t>A</w:t>
             </w:r>
             <w:r>
@@ -10863,7 +12528,6 @@
                 <w:szCs w:val="40"/>
                 <w:lang w:val="it-IT"/>
               </w:rPr>
-              <w:lastRenderedPageBreak/>
               <w:t>49</w:t>
             </w:r>
             <w:r>
@@ -12256,6 +13920,7 @@
                 <w:szCs w:val="40"/>
                 <w:lang w:val="it-IT"/>
               </w:rPr>
+              <w:lastRenderedPageBreak/>
               <w:t>28</w:t>
             </w:r>
             <w:r>
@@ -13873,7 +15538,6 @@
                 <w:szCs w:val="40"/>
                 <w:lang w:val="it-IT"/>
               </w:rPr>
-              <w:lastRenderedPageBreak/>
               <w:t>s¡öex</w:t>
             </w:r>
             <w:r>
@@ -14601,7 +16265,6 @@
                 <w:szCs w:val="40"/>
                 <w:lang w:val="it-IT"/>
               </w:rPr>
-              <w:lastRenderedPageBreak/>
               <w:t>11</w:t>
             </w:r>
             <w:r>
@@ -15463,7 +17126,6 @@
                 <w:szCs w:val="40"/>
                 <w:lang w:val="it-IT"/>
               </w:rPr>
-              <w:lastRenderedPageBreak/>
               <w:t>s¡öex</w:t>
             </w:r>
             <w:r>
@@ -16134,7 +17796,6 @@
                 <w:szCs w:val="40"/>
                 <w:lang w:val="it-IT"/>
               </w:rPr>
-              <w:lastRenderedPageBreak/>
               <w:t>35</w:t>
             </w:r>
             <w:r>
@@ -16343,6 +18004,7 @@
                 <w:szCs w:val="40"/>
                 <w:lang w:val="it-IT"/>
               </w:rPr>
+              <w:lastRenderedPageBreak/>
               <w:t>36</w:t>
             </w:r>
             <w:r>
@@ -16555,6 +18217,7 @@
                 <w:szCs w:val="40"/>
                 <w:lang w:val="it-IT"/>
               </w:rPr>
+              <w:lastRenderedPageBreak/>
               <w:t>35</w:t>
             </w:r>
             <w:r>
@@ -16742,6 +18405,7 @@
                 <w:szCs w:val="40"/>
                 <w:lang w:val="it-IT"/>
               </w:rPr>
+              <w:lastRenderedPageBreak/>
               <w:t>36</w:t>
             </w:r>
             <w:r>
@@ -16934,6 +18598,7 @@
                 <w:rFonts w:cs="BRH Malayalam Extra"/>
                 <w:szCs w:val="40"/>
               </w:rPr>
+              <w:lastRenderedPageBreak/>
               <w:t>39</w:t>
             </w:r>
             <w:r>
@@ -18056,7 +19721,6 @@
                 <w:sz w:val="32"/>
                 <w:szCs w:val="40"/>
               </w:rPr>
-              <w:lastRenderedPageBreak/>
               <w:t>e</w:t>
             </w:r>
             <w:r>
@@ -18518,7 +20182,6 @@
                 <w:color w:val="000000"/>
                 <w:szCs w:val="40"/>
               </w:rPr>
-              <w:lastRenderedPageBreak/>
               <w:t>15</w:t>
             </w:r>
             <w:r>
@@ -18719,7 +20382,6 @@
                 <w:sz w:val="32"/>
                 <w:szCs w:val="40"/>
               </w:rPr>
-              <w:lastRenderedPageBreak/>
               <w:t>e</w:t>
             </w:r>
             <w:r>
@@ -19244,7 +20906,6 @@
                 <w:rFonts w:cs="BRH Malayalam Extra"/>
                 <w:szCs w:val="40"/>
               </w:rPr>
-              <w:lastRenderedPageBreak/>
               <w:t>1</w:t>
             </w:r>
             <w:r>
@@ -19856,6 +21517,7 @@
                 <w:color w:val="000000"/>
                 <w:szCs w:val="40"/>
               </w:rPr>
+              <w:lastRenderedPageBreak/>
               <w:t>74</w:t>
             </w:r>
             <w:r>
@@ -21263,7 +22925,6 @@
                 <w:sz w:val="32"/>
                 <w:szCs w:val="40"/>
               </w:rPr>
-              <w:lastRenderedPageBreak/>
               <w:t>sû</w:t>
             </w:r>
             <w:r>
@@ -21328,7 +22989,6 @@
                 <w:color w:val="000000"/>
                 <w:szCs w:val="40"/>
               </w:rPr>
-              <w:lastRenderedPageBreak/>
               <w:t>38</w:t>
             </w:r>
             <w:r>
@@ -22236,7 +23896,6 @@
                 <w:sz w:val="32"/>
                 <w:szCs w:val="40"/>
               </w:rPr>
-              <w:lastRenderedPageBreak/>
               <w:t>sû</w:t>
             </w:r>
             <w:r>
@@ -22306,7 +23965,6 @@
                 <w:color w:val="000000"/>
                 <w:szCs w:val="40"/>
               </w:rPr>
-              <w:lastRenderedPageBreak/>
               <w:t>16</w:t>
             </w:r>
             <w:r>
@@ -23474,6 +25132,7 @@
                 <w:color w:val="000000"/>
                 <w:szCs w:val="40"/>
               </w:rPr>
+              <w:lastRenderedPageBreak/>
               <w:t>41</w:t>
             </w:r>
             <w:r>
@@ -24679,7 +26338,6 @@
                 <w:color w:val="000000"/>
                 <w:szCs w:val="40"/>
               </w:rPr>
-              <w:lastRenderedPageBreak/>
               <w:t>41</w:t>
             </w:r>
             <w:r>
@@ -25891,7 +27549,6 @@
                 <w:rFonts w:cs="BRH Malayalam Extra"/>
                 <w:szCs w:val="40"/>
               </w:rPr>
-              <w:lastRenderedPageBreak/>
               <w:t>47</w:t>
             </w:r>
             <w:r>
@@ -26589,6 +28246,7 @@
                 <w:color w:val="000000"/>
                 <w:szCs w:val="40"/>
               </w:rPr>
+              <w:lastRenderedPageBreak/>
               <w:t>24</w:t>
             </w:r>
             <w:r>
@@ -26919,6 +28577,7 @@
                 <w:color w:val="000000"/>
                 <w:szCs w:val="40"/>
               </w:rPr>
+              <w:lastRenderedPageBreak/>
               <w:t>24</w:t>
             </w:r>
             <w:r>
@@ -27222,6 +28881,7 @@
                 <w:rFonts w:cs="BRH Malayalam Extra"/>
                 <w:szCs w:val="40"/>
               </w:rPr>
+              <w:lastRenderedPageBreak/>
               <w:t>39</w:t>
             </w:r>
             <w:r>
@@ -28535,7 +30195,6 @@
                 <w:sz w:val="32"/>
                 <w:szCs w:val="40"/>
               </w:rPr>
-              <w:lastRenderedPageBreak/>
               <w:t>D</w:t>
             </w:r>
             <w:r>
@@ -28684,7 +30343,6 @@
                 <w:color w:val="000000"/>
                 <w:szCs w:val="40"/>
               </w:rPr>
-              <w:lastRenderedPageBreak/>
               <w:t>47</w:t>
             </w:r>
             <w:r>
@@ -28893,7 +30551,6 @@
                 <w:sz w:val="32"/>
                 <w:szCs w:val="40"/>
               </w:rPr>
-              <w:lastRenderedPageBreak/>
               <w:t>D</w:t>
             </w:r>
             <w:r>
@@ -30072,6 +31729,7 @@
                 <w:color w:val="000000"/>
                 <w:szCs w:val="40"/>
               </w:rPr>
+              <w:lastRenderedPageBreak/>
               <w:t>4</w:t>
             </w:r>
             <w:r>
@@ -30388,6 +32046,7 @@
                 <w:color w:val="000000"/>
                 <w:szCs w:val="40"/>
               </w:rPr>
+              <w:lastRenderedPageBreak/>
               <w:t>4</w:t>
             </w:r>
             <w:r>
@@ -30734,6 +32393,7 @@
                 <w:rFonts w:cs="BRH Malayalam Extra"/>
                 <w:szCs w:val="40"/>
               </w:rPr>
+              <w:lastRenderedPageBreak/>
               <w:t>26</w:t>
             </w:r>
             <w:r>
@@ -31940,7 +33600,6 @@
                 <w:color w:val="000000"/>
                 <w:szCs w:val="40"/>
               </w:rPr>
-              <w:lastRenderedPageBreak/>
               <w:t>50</w:t>
             </w:r>
             <w:r>
@@ -32973,6 +34632,7 @@
                 <w:color w:val="000000"/>
                 <w:szCs w:val="40"/>
               </w:rPr>
+              <w:lastRenderedPageBreak/>
               <w:t>38</w:t>
             </w:r>
             <w:r>

</xml_diff>